<commit_message>
Alteração no Caso de Uso UC 02
Feita alteraçãoes no Caso de Uso UC 02 – Manutenção de Usuários.
</commit_message>
<xml_diff>
--- a/Documento de Casos de Uso.docx
+++ b/Documento de Casos de Uso.docx
@@ -1,6 +1,6 @@
 
 <file path=word/document.xml><?xml version="1.0" encoding="utf-8"?>
-<w:document xmlns:wpc="http://schemas.microsoft.com/office/word/2010/wordprocessingCanvas" xmlns:mc="http://schemas.openxmlformats.org/markup-compatibility/2006" xmlns:o="urn:schemas-microsoft-com:office:office" xmlns:r="http://schemas.openxmlformats.org/officeDocument/2006/relationships" xmlns:m="http://schemas.openxmlformats.org/officeDocument/2006/math" xmlns:v="urn:schemas-microsoft-com:vml" xmlns:wp14="http://schemas.microsoft.com/office/word/2010/wordprocessingDrawing" xmlns:wp="http://schemas.openxmlformats.org/drawingml/2006/wordprocessingDrawing" xmlns:w10="urn:schemas-microsoft-com:office:word" xmlns:w="http://schemas.openxmlformats.org/wordprocessingml/2006/main" xmlns:w14="http://schemas.microsoft.com/office/word/2010/wordml" xmlns:w15="http://schemas.microsoft.com/office/word/2012/wordml" xmlns:wpg="http://schemas.microsoft.com/office/word/2010/wordprocessingGroup" xmlns:wpi="http://schemas.microsoft.com/office/word/2010/wordprocessingInk" xmlns:wne="http://schemas.microsoft.com/office/word/2006/wordml" xmlns:wps="http://schemas.microsoft.com/office/word/2010/wordprocessingShape" mc:Ignorable="w14 w15 wp14">
+<w:document xmlns:ve="http://schemas.openxmlformats.org/markup-compatibility/2006" xmlns:o="urn:schemas-microsoft-com:office:office" xmlns:r="http://schemas.openxmlformats.org/officeDocument/2006/relationships" xmlns:m="http://schemas.openxmlformats.org/officeDocument/2006/math" xmlns:v="urn:schemas-microsoft-com:vml" xmlns:wp="http://schemas.openxmlformats.org/drawingml/2006/wordprocessingDrawing" xmlns:w10="urn:schemas-microsoft-com:office:word" xmlns:w="http://schemas.openxmlformats.org/wordprocessingml/2006/main" xmlns:wne="http://schemas.microsoft.com/office/word/2006/wordml">
   <w:body>
     <w:p>
       <w:pPr>
@@ -50,15 +50,15 @@
         <w:jc w:val="center"/>
       </w:pPr>
       <w:r>
-        <w:t xml:space="preserve">SISTEMA </w:t>
+        <w:t>SISTEMA DE</w:t>
       </w:r>
       <w:proofErr w:type="gramStart"/>
       <w:r>
-        <w:t>DE  PONTO</w:t>
+        <w:t xml:space="preserve">  </w:t>
       </w:r>
       <w:proofErr w:type="gramEnd"/>
       <w:r>
-        <w:t xml:space="preserve"> PARA ANDROID</w:t>
+        <w:t>PONTO PARA ANDROID</w:t>
       </w:r>
     </w:p>
     <w:p>
@@ -164,15 +164,7 @@
         <w:jc w:val="center"/>
       </w:pPr>
       <w:r>
-        <w:t>&lt;</w:t>
-      </w:r>
-      <w:proofErr w:type="spellStart"/>
-      <w:r>
-        <w:t>Email</w:t>
-      </w:r>
-      <w:proofErr w:type="spellEnd"/>
-      <w:r>
-        <w:t>&gt;</w:t>
+        <w:t>&lt;Email&gt;</w:t>
       </w:r>
     </w:p>
     <w:p>
@@ -255,17 +247,17 @@
           <w:bottom w:w="55" w:type="dxa"/>
           <w:right w:w="55" w:type="dxa"/>
         </w:tblCellMar>
-        <w:tblLook w:val="0000" w:firstRow="0" w:lastRow="0" w:firstColumn="0" w:lastColumn="0" w:noHBand="0" w:noVBand="0"/>
+        <w:tblLook w:val="0000"/>
       </w:tblPr>
       <w:tblGrid>
-        <w:gridCol w:w="1691"/>
-        <w:gridCol w:w="2831"/>
-        <w:gridCol w:w="3921"/>
+        <w:gridCol w:w="1715"/>
+        <w:gridCol w:w="2857"/>
+        <w:gridCol w:w="3986"/>
       </w:tblGrid>
       <w:tr>
         <w:tc>
           <w:tcPr>
-            <w:tcW w:w="1935" w:type="dxa"/>
+            <w:tcW w:w="1715" w:type="dxa"/>
             <w:tcBorders>
               <w:top w:val="single" w:sz="2" w:space="0" w:color="000000"/>
               <w:left w:val="single" w:sz="2" w:space="0" w:color="000000"/>
@@ -289,7 +281,7 @@
         </w:tc>
         <w:tc>
           <w:tcPr>
-            <w:tcW w:w="3105" w:type="dxa"/>
+            <w:tcW w:w="2857" w:type="dxa"/>
             <w:tcBorders>
               <w:top w:val="single" w:sz="2" w:space="0" w:color="000000"/>
               <w:left w:val="single" w:sz="2" w:space="0" w:color="000000"/>
@@ -313,7 +305,7 @@
         </w:tc>
         <w:tc>
           <w:tcPr>
-            <w:tcW w:w="4605" w:type="dxa"/>
+            <w:tcW w:w="3986" w:type="dxa"/>
             <w:tcBorders>
               <w:top w:val="single" w:sz="2" w:space="0" w:color="000000"/>
               <w:left w:val="single" w:sz="2" w:space="0" w:color="000000"/>
@@ -339,7 +331,93 @@
       <w:tr>
         <w:tc>
           <w:tcPr>
-            <w:tcW w:w="1935" w:type="dxa"/>
+            <w:tcW w:w="1715" w:type="dxa"/>
+            <w:tcBorders>
+              <w:top w:val="nil"/>
+              <w:left w:val="single" w:sz="2" w:space="0" w:color="000000"/>
+              <w:bottom w:val="single" w:sz="2" w:space="0" w:color="000000"/>
+              <w:right w:val="nil"/>
+            </w:tcBorders>
+            <w:shd w:val="clear" w:color="auto" w:fill="auto"/>
+            <w:tcMar>
+              <w:left w:w="54" w:type="dxa"/>
+            </w:tcMar>
+          </w:tcPr>
+          <w:p>
+            <w:pPr>
+              <w:pStyle w:val="Contedodatabela"/>
+              <w:jc w:val="center"/>
+            </w:pPr>
+            <w:r>
+              <w:t>31/05/2014</w:t>
+            </w:r>
+          </w:p>
+        </w:tc>
+        <w:tc>
+          <w:tcPr>
+            <w:tcW w:w="2857" w:type="dxa"/>
+            <w:tcBorders>
+              <w:top w:val="nil"/>
+              <w:left w:val="single" w:sz="2" w:space="0" w:color="000000"/>
+              <w:bottom w:val="single" w:sz="2" w:space="0" w:color="000000"/>
+              <w:right w:val="nil"/>
+            </w:tcBorders>
+            <w:shd w:val="clear" w:color="auto" w:fill="auto"/>
+            <w:tcMar>
+              <w:left w:w="54" w:type="dxa"/>
+            </w:tcMar>
+          </w:tcPr>
+          <w:p>
+            <w:pPr>
+              <w:pStyle w:val="Contedodatabela"/>
+              <w:jc w:val="center"/>
+            </w:pPr>
+            <w:proofErr w:type="spellStart"/>
+            <w:r>
+              <w:t>Dênis</w:t>
+            </w:r>
+            <w:proofErr w:type="spellEnd"/>
+          </w:p>
+        </w:tc>
+        <w:tc>
+          <w:tcPr>
+            <w:tcW w:w="3986" w:type="dxa"/>
+            <w:tcBorders>
+              <w:top w:val="nil"/>
+              <w:left w:val="single" w:sz="2" w:space="0" w:color="000000"/>
+              <w:bottom w:val="single" w:sz="2" w:space="0" w:color="000000"/>
+              <w:right w:val="single" w:sz="2" w:space="0" w:color="000000"/>
+            </w:tcBorders>
+            <w:shd w:val="clear" w:color="auto" w:fill="auto"/>
+            <w:tcMar>
+              <w:left w:w="54" w:type="dxa"/>
+            </w:tcMar>
+          </w:tcPr>
+          <w:p>
+            <w:pPr>
+              <w:pStyle w:val="PargrafodaLista"/>
+              <w:ind w:left="360"/>
+              <w:jc w:val="center"/>
+              <w:rPr>
+                <w:color w:val="FF3333"/>
+              </w:rPr>
+            </w:pPr>
+            <w:r>
+              <w:t xml:space="preserve">UC 02 – Manutenção de </w:t>
+            </w:r>
+            <w:r>
+              <w:rPr>
+                <w:color w:val="auto"/>
+              </w:rPr>
+              <w:t>Usuários</w:t>
+            </w:r>
+          </w:p>
+        </w:tc>
+      </w:tr>
+      <w:tr>
+        <w:tc>
+          <w:tcPr>
+            <w:tcW w:w="1715" w:type="dxa"/>
             <w:tcBorders>
               <w:top w:val="nil"/>
               <w:left w:val="single" w:sz="2" w:space="0" w:color="000000"/>
@@ -360,7 +438,7 @@
         </w:tc>
         <w:tc>
           <w:tcPr>
-            <w:tcW w:w="3105" w:type="dxa"/>
+            <w:tcW w:w="2857" w:type="dxa"/>
             <w:tcBorders>
               <w:top w:val="nil"/>
               <w:left w:val="single" w:sz="2" w:space="0" w:color="000000"/>
@@ -381,7 +459,7 @@
         </w:tc>
         <w:tc>
           <w:tcPr>
-            <w:tcW w:w="4605" w:type="dxa"/>
+            <w:tcW w:w="3986" w:type="dxa"/>
             <w:tcBorders>
               <w:top w:val="nil"/>
               <w:left w:val="single" w:sz="2" w:space="0" w:color="000000"/>
@@ -403,7 +481,7 @@
       <w:tr>
         <w:tc>
           <w:tcPr>
-            <w:tcW w:w="1935" w:type="dxa"/>
+            <w:tcW w:w="1715" w:type="dxa"/>
             <w:tcBorders>
               <w:top w:val="nil"/>
               <w:left w:val="single" w:sz="2" w:space="0" w:color="000000"/>
@@ -424,7 +502,7 @@
         </w:tc>
         <w:tc>
           <w:tcPr>
-            <w:tcW w:w="3105" w:type="dxa"/>
+            <w:tcW w:w="2857" w:type="dxa"/>
             <w:tcBorders>
               <w:top w:val="nil"/>
               <w:left w:val="single" w:sz="2" w:space="0" w:color="000000"/>
@@ -445,7 +523,7 @@
         </w:tc>
         <w:tc>
           <w:tcPr>
-            <w:tcW w:w="4605" w:type="dxa"/>
+            <w:tcW w:w="3986" w:type="dxa"/>
             <w:tcBorders>
               <w:top w:val="nil"/>
               <w:left w:val="single" w:sz="2" w:space="0" w:color="000000"/>
@@ -467,7 +545,7 @@
       <w:tr>
         <w:tc>
           <w:tcPr>
-            <w:tcW w:w="1935" w:type="dxa"/>
+            <w:tcW w:w="1715" w:type="dxa"/>
             <w:tcBorders>
               <w:top w:val="nil"/>
               <w:left w:val="single" w:sz="2" w:space="0" w:color="000000"/>
@@ -482,13 +560,12 @@
           <w:p>
             <w:pPr>
               <w:pStyle w:val="Contedodatabela"/>
-              <w:jc w:val="center"/>
             </w:pPr>
           </w:p>
         </w:tc>
         <w:tc>
           <w:tcPr>
-            <w:tcW w:w="3105" w:type="dxa"/>
+            <w:tcW w:w="2857" w:type="dxa"/>
             <w:tcBorders>
               <w:top w:val="nil"/>
               <w:left w:val="single" w:sz="2" w:space="0" w:color="000000"/>
@@ -503,13 +580,12 @@
           <w:p>
             <w:pPr>
               <w:pStyle w:val="Contedodatabela"/>
-              <w:jc w:val="center"/>
             </w:pPr>
           </w:p>
         </w:tc>
         <w:tc>
           <w:tcPr>
-            <w:tcW w:w="4605" w:type="dxa"/>
+            <w:tcW w:w="3986" w:type="dxa"/>
             <w:tcBorders>
               <w:top w:val="nil"/>
               <w:left w:val="single" w:sz="2" w:space="0" w:color="000000"/>
@@ -531,7 +607,7 @@
       <w:tr>
         <w:tc>
           <w:tcPr>
-            <w:tcW w:w="1935" w:type="dxa"/>
+            <w:tcW w:w="1715" w:type="dxa"/>
             <w:tcBorders>
               <w:top w:val="nil"/>
               <w:left w:val="single" w:sz="2" w:space="0" w:color="000000"/>
@@ -551,7 +627,7 @@
         </w:tc>
         <w:tc>
           <w:tcPr>
-            <w:tcW w:w="3105" w:type="dxa"/>
+            <w:tcW w:w="2857" w:type="dxa"/>
             <w:tcBorders>
               <w:top w:val="nil"/>
               <w:left w:val="single" w:sz="2" w:space="0" w:color="000000"/>
@@ -571,7 +647,7 @@
         </w:tc>
         <w:tc>
           <w:tcPr>
-            <w:tcW w:w="4605" w:type="dxa"/>
+            <w:tcW w:w="3986" w:type="dxa"/>
             <w:tcBorders>
               <w:top w:val="nil"/>
               <w:left w:val="single" w:sz="2" w:space="0" w:color="000000"/>
@@ -593,7 +669,7 @@
       <w:tr>
         <w:tc>
           <w:tcPr>
-            <w:tcW w:w="1935" w:type="dxa"/>
+            <w:tcW w:w="1715" w:type="dxa"/>
             <w:tcBorders>
               <w:top w:val="nil"/>
               <w:left w:val="single" w:sz="2" w:space="0" w:color="000000"/>
@@ -613,7 +689,7 @@
         </w:tc>
         <w:tc>
           <w:tcPr>
-            <w:tcW w:w="3105" w:type="dxa"/>
+            <w:tcW w:w="2857" w:type="dxa"/>
             <w:tcBorders>
               <w:top w:val="nil"/>
               <w:left w:val="single" w:sz="2" w:space="0" w:color="000000"/>
@@ -633,7 +709,7 @@
         </w:tc>
         <w:tc>
           <w:tcPr>
-            <w:tcW w:w="4605" w:type="dxa"/>
+            <w:tcW w:w="3986" w:type="dxa"/>
             <w:tcBorders>
               <w:top w:val="nil"/>
               <w:left w:val="single" w:sz="2" w:space="0" w:color="000000"/>
@@ -655,7 +731,7 @@
       <w:tr>
         <w:tc>
           <w:tcPr>
-            <w:tcW w:w="1935" w:type="dxa"/>
+            <w:tcW w:w="1715" w:type="dxa"/>
             <w:tcBorders>
               <w:top w:val="nil"/>
               <w:left w:val="single" w:sz="2" w:space="0" w:color="000000"/>
@@ -675,7 +751,7 @@
         </w:tc>
         <w:tc>
           <w:tcPr>
-            <w:tcW w:w="3105" w:type="dxa"/>
+            <w:tcW w:w="2857" w:type="dxa"/>
             <w:tcBorders>
               <w:top w:val="nil"/>
               <w:left w:val="single" w:sz="2" w:space="0" w:color="000000"/>
@@ -695,7 +771,7 @@
         </w:tc>
         <w:tc>
           <w:tcPr>
-            <w:tcW w:w="4605" w:type="dxa"/>
+            <w:tcW w:w="3986" w:type="dxa"/>
             <w:tcBorders>
               <w:top w:val="nil"/>
               <w:left w:val="single" w:sz="2" w:space="0" w:color="000000"/>
@@ -717,7 +793,7 @@
       <w:tr>
         <w:tc>
           <w:tcPr>
-            <w:tcW w:w="1935" w:type="dxa"/>
+            <w:tcW w:w="1715" w:type="dxa"/>
             <w:tcBorders>
               <w:top w:val="nil"/>
               <w:left w:val="single" w:sz="2" w:space="0" w:color="000000"/>
@@ -737,7 +813,7 @@
         </w:tc>
         <w:tc>
           <w:tcPr>
-            <w:tcW w:w="3105" w:type="dxa"/>
+            <w:tcW w:w="2857" w:type="dxa"/>
             <w:tcBorders>
               <w:top w:val="nil"/>
               <w:left w:val="single" w:sz="2" w:space="0" w:color="000000"/>
@@ -757,7 +833,7 @@
         </w:tc>
         <w:tc>
           <w:tcPr>
-            <w:tcW w:w="4605" w:type="dxa"/>
+            <w:tcW w:w="3986" w:type="dxa"/>
             <w:tcBorders>
               <w:top w:val="nil"/>
               <w:left w:val="single" w:sz="2" w:space="0" w:color="000000"/>
@@ -779,7 +855,7 @@
       <w:tr>
         <w:tc>
           <w:tcPr>
-            <w:tcW w:w="1935" w:type="dxa"/>
+            <w:tcW w:w="1715" w:type="dxa"/>
             <w:tcBorders>
               <w:top w:val="nil"/>
               <w:left w:val="single" w:sz="2" w:space="0" w:color="000000"/>
@@ -799,7 +875,7 @@
         </w:tc>
         <w:tc>
           <w:tcPr>
-            <w:tcW w:w="3105" w:type="dxa"/>
+            <w:tcW w:w="2857" w:type="dxa"/>
             <w:tcBorders>
               <w:top w:val="nil"/>
               <w:left w:val="single" w:sz="2" w:space="0" w:color="000000"/>
@@ -819,7 +895,7 @@
         </w:tc>
         <w:tc>
           <w:tcPr>
-            <w:tcW w:w="4605" w:type="dxa"/>
+            <w:tcW w:w="3986" w:type="dxa"/>
             <w:tcBorders>
               <w:top w:val="nil"/>
               <w:left w:val="single" w:sz="2" w:space="0" w:color="000000"/>
@@ -841,7 +917,7 @@
       <w:tr>
         <w:tc>
           <w:tcPr>
-            <w:tcW w:w="1935" w:type="dxa"/>
+            <w:tcW w:w="1715" w:type="dxa"/>
             <w:tcBorders>
               <w:top w:val="nil"/>
               <w:left w:val="single" w:sz="2" w:space="0" w:color="000000"/>
@@ -861,7 +937,7 @@
         </w:tc>
         <w:tc>
           <w:tcPr>
-            <w:tcW w:w="3105" w:type="dxa"/>
+            <w:tcW w:w="2857" w:type="dxa"/>
             <w:tcBorders>
               <w:top w:val="nil"/>
               <w:left w:val="single" w:sz="2" w:space="0" w:color="000000"/>
@@ -881,7 +957,7 @@
         </w:tc>
         <w:tc>
           <w:tcPr>
-            <w:tcW w:w="4605" w:type="dxa"/>
+            <w:tcW w:w="3986" w:type="dxa"/>
             <w:tcBorders>
               <w:top w:val="nil"/>
               <w:left w:val="single" w:sz="2" w:space="0" w:color="000000"/>
@@ -903,7 +979,7 @@
       <w:tr>
         <w:tc>
           <w:tcPr>
-            <w:tcW w:w="1935" w:type="dxa"/>
+            <w:tcW w:w="1715" w:type="dxa"/>
             <w:tcBorders>
               <w:top w:val="nil"/>
               <w:left w:val="single" w:sz="2" w:space="0" w:color="000000"/>
@@ -923,7 +999,7 @@
         </w:tc>
         <w:tc>
           <w:tcPr>
-            <w:tcW w:w="3105" w:type="dxa"/>
+            <w:tcW w:w="2857" w:type="dxa"/>
             <w:tcBorders>
               <w:top w:val="nil"/>
               <w:left w:val="single" w:sz="2" w:space="0" w:color="000000"/>
@@ -943,7 +1019,7 @@
         </w:tc>
         <w:tc>
           <w:tcPr>
-            <w:tcW w:w="4605" w:type="dxa"/>
+            <w:tcW w:w="3986" w:type="dxa"/>
             <w:tcBorders>
               <w:top w:val="nil"/>
               <w:left w:val="single" w:sz="2" w:space="0" w:color="000000"/>
@@ -965,7 +1041,7 @@
       <w:tr>
         <w:tc>
           <w:tcPr>
-            <w:tcW w:w="1935" w:type="dxa"/>
+            <w:tcW w:w="1715" w:type="dxa"/>
             <w:tcBorders>
               <w:top w:val="nil"/>
               <w:left w:val="single" w:sz="2" w:space="0" w:color="000000"/>
@@ -985,7 +1061,7 @@
         </w:tc>
         <w:tc>
           <w:tcPr>
-            <w:tcW w:w="3105" w:type="dxa"/>
+            <w:tcW w:w="2857" w:type="dxa"/>
             <w:tcBorders>
               <w:top w:val="nil"/>
               <w:left w:val="single" w:sz="2" w:space="0" w:color="000000"/>
@@ -1005,7 +1081,7 @@
         </w:tc>
         <w:tc>
           <w:tcPr>
-            <w:tcW w:w="4605" w:type="dxa"/>
+            <w:tcW w:w="3986" w:type="dxa"/>
             <w:tcBorders>
               <w:top w:val="nil"/>
               <w:left w:val="single" w:sz="2" w:space="0" w:color="000000"/>
@@ -1027,7 +1103,7 @@
       <w:tr>
         <w:tc>
           <w:tcPr>
-            <w:tcW w:w="1935" w:type="dxa"/>
+            <w:tcW w:w="1715" w:type="dxa"/>
             <w:tcBorders>
               <w:top w:val="nil"/>
               <w:left w:val="single" w:sz="2" w:space="0" w:color="000000"/>
@@ -1047,7 +1123,7 @@
         </w:tc>
         <w:tc>
           <w:tcPr>
-            <w:tcW w:w="3105" w:type="dxa"/>
+            <w:tcW w:w="2857" w:type="dxa"/>
             <w:tcBorders>
               <w:top w:val="nil"/>
               <w:left w:val="single" w:sz="2" w:space="0" w:color="000000"/>
@@ -1067,69 +1143,7 @@
         </w:tc>
         <w:tc>
           <w:tcPr>
-            <w:tcW w:w="4605" w:type="dxa"/>
-            <w:tcBorders>
-              <w:top w:val="nil"/>
-              <w:left w:val="single" w:sz="2" w:space="0" w:color="000000"/>
-              <w:bottom w:val="single" w:sz="2" w:space="0" w:color="000000"/>
-              <w:right w:val="single" w:sz="2" w:space="0" w:color="000000"/>
-            </w:tcBorders>
-            <w:shd w:val="clear" w:color="auto" w:fill="auto"/>
-            <w:tcMar>
-              <w:left w:w="54" w:type="dxa"/>
-            </w:tcMar>
-          </w:tcPr>
-          <w:p>
-            <w:pPr>
-              <w:pStyle w:val="Contedodatabela"/>
-            </w:pPr>
-          </w:p>
-        </w:tc>
-      </w:tr>
-      <w:tr>
-        <w:tc>
-          <w:tcPr>
-            <w:tcW w:w="1935" w:type="dxa"/>
-            <w:tcBorders>
-              <w:top w:val="nil"/>
-              <w:left w:val="single" w:sz="2" w:space="0" w:color="000000"/>
-              <w:bottom w:val="single" w:sz="2" w:space="0" w:color="000000"/>
-              <w:right w:val="nil"/>
-            </w:tcBorders>
-            <w:shd w:val="clear" w:color="auto" w:fill="auto"/>
-            <w:tcMar>
-              <w:left w:w="54" w:type="dxa"/>
-            </w:tcMar>
-          </w:tcPr>
-          <w:p>
-            <w:pPr>
-              <w:pStyle w:val="Contedodatabela"/>
-            </w:pPr>
-          </w:p>
-        </w:tc>
-        <w:tc>
-          <w:tcPr>
-            <w:tcW w:w="3105" w:type="dxa"/>
-            <w:tcBorders>
-              <w:top w:val="nil"/>
-              <w:left w:val="single" w:sz="2" w:space="0" w:color="000000"/>
-              <w:bottom w:val="single" w:sz="2" w:space="0" w:color="000000"/>
-              <w:right w:val="nil"/>
-            </w:tcBorders>
-            <w:shd w:val="clear" w:color="auto" w:fill="auto"/>
-            <w:tcMar>
-              <w:left w:w="54" w:type="dxa"/>
-            </w:tcMar>
-          </w:tcPr>
-          <w:p>
-            <w:pPr>
-              <w:pStyle w:val="Contedodatabela"/>
-            </w:pPr>
-          </w:p>
-        </w:tc>
-        <w:tc>
-          <w:tcPr>
-            <w:tcW w:w="4605" w:type="dxa"/>
+            <w:tcW w:w="3986" w:type="dxa"/>
             <w:tcBorders>
               <w:top w:val="nil"/>
               <w:left w:val="single" w:sz="2" w:space="0" w:color="000000"/>
@@ -1267,12 +1281,11 @@
         <w:tblStyle w:val="Tabelacomgrade"/>
         <w:tblW w:w="0" w:type="auto"/>
         <w:tblInd w:w="360" w:type="dxa"/>
-        <w:tblLook w:val="04A0" w:firstRow="1" w:lastRow="0" w:firstColumn="1" w:lastColumn="0" w:noHBand="0" w:noVBand="1"/>
-        <w:tblCaption w:val="Tabela 1 - Convenções, Termos e Abreviações"/>
+        <w:tblLook w:val="04A0"/>
       </w:tblPr>
       <w:tblGrid>
-        <w:gridCol w:w="4056"/>
-        <w:gridCol w:w="4078"/>
+        <w:gridCol w:w="4176"/>
+        <w:gridCol w:w="4184"/>
       </w:tblGrid>
       <w:tr>
         <w:tc>
@@ -1604,6 +1617,9 @@
     <w:p>
       <w:pPr>
         <w:pStyle w:val="PargrafodaLista"/>
+        <w:rPr>
+          <w:color w:val="auto"/>
+        </w:rPr>
       </w:pPr>
     </w:p>
     <w:p>
@@ -1613,111 +1629,131 @@
         <w:jc w:val="center"/>
         <w:rPr>
           <w:b/>
+          <w:color w:val="auto"/>
         </w:rPr>
       </w:pPr>
       <w:r>
         <w:rPr>
           <w:b/>
-        </w:rPr>
-        <w:t>UC 02</w:t>
-      </w:r>
-      <w:r>
+          <w:color w:val="auto"/>
+        </w:rPr>
+        <w:t>UC 02 – Manutenção de Usuários</w:t>
+      </w:r>
+    </w:p>
+    <w:p>
+      <w:pPr>
+        <w:pStyle w:val="PargrafodaLista"/>
+        <w:ind w:left="360"/>
         <w:rPr>
           <w:b/>
-        </w:rPr>
-        <w:t xml:space="preserve"> –</w:t>
-      </w:r>
-      <w:r>
-        <w:rPr>
-          <w:b/>
-        </w:rPr>
-        <w:t xml:space="preserve"> Manutenção de Funcionários</w:t>
-      </w:r>
+          <w:color w:val="auto"/>
+        </w:rPr>
+      </w:pPr>
     </w:p>
     <w:p>
       <w:pPr>
         <w:pStyle w:val="PargrafodaLista"/>
         <w:ind w:left="360"/>
         <w:rPr>
-          <w:b/>
-        </w:rPr>
-      </w:pPr>
+          <w:color w:val="auto"/>
+        </w:rPr>
+      </w:pPr>
+      <w:r>
+        <w:rPr>
+          <w:color w:val="auto"/>
+        </w:rPr>
+        <w:t>Ator: Administrador</w:t>
+      </w:r>
     </w:p>
     <w:p>
       <w:pPr>
         <w:pStyle w:val="PargrafodaLista"/>
         <w:ind w:left="360"/>
-      </w:pPr>
-      <w:r>
-        <w:t>Ator: Administrador</w:t>
+        <w:rPr>
+          <w:color w:val="auto"/>
+        </w:rPr>
+      </w:pPr>
+      <w:r>
+        <w:rPr>
+          <w:color w:val="auto"/>
+        </w:rPr>
+        <w:t xml:space="preserve">Pré-condição: Administrador </w:t>
+      </w:r>
+      <w:proofErr w:type="spellStart"/>
+      <w:r>
+        <w:rPr>
+          <w:color w:val="auto"/>
+        </w:rPr>
+        <w:t>logado</w:t>
+      </w:r>
+      <w:proofErr w:type="spellEnd"/>
+      <w:r>
+        <w:rPr>
+          <w:color w:val="auto"/>
+        </w:rPr>
+        <w:t xml:space="preserve"> no sistema.</w:t>
       </w:r>
     </w:p>
     <w:p>
       <w:pPr>
         <w:pStyle w:val="PargrafodaLista"/>
         <w:ind w:left="360"/>
-      </w:pPr>
-      <w:r>
-        <w:t xml:space="preserve">Pré-condição: Usuário </w:t>
-      </w:r>
-      <w:proofErr w:type="spellStart"/>
-      <w:r>
-        <w:t>logado</w:t>
-      </w:r>
-      <w:proofErr w:type="spellEnd"/>
-      <w:r>
-        <w:t xml:space="preserve"> no sistema.</w:t>
+        <w:rPr>
+          <w:color w:val="auto"/>
+        </w:rPr>
+      </w:pPr>
+      <w:r>
+        <w:rPr>
+          <w:color w:val="auto"/>
+        </w:rPr>
+        <w:t xml:space="preserve">Pós-condição: O sistema realiza as operações de cadastro, </w:t>
+      </w:r>
+      <w:proofErr w:type="gramStart"/>
+      <w:r>
+        <w:rPr>
+          <w:color w:val="auto"/>
+        </w:rPr>
+        <w:t>consulta,</w:t>
+      </w:r>
+      <w:proofErr w:type="gramEnd"/>
+      <w:r>
+        <w:rPr>
+          <w:color w:val="auto"/>
+        </w:rPr>
+        <w:t xml:space="preserve"> alteração e exclusão de usuários com sucesso.</w:t>
       </w:r>
     </w:p>
     <w:p>
       <w:pPr>
         <w:pStyle w:val="PargrafodaLista"/>
         <w:ind w:left="360"/>
-      </w:pPr>
-      <w:r>
-        <w:t>Pós-condição: O sistema r</w:t>
-      </w:r>
-      <w:r>
-        <w:t>ea</w:t>
-      </w:r>
-      <w:r>
-        <w:t>liza as operações de cadastro,</w:t>
-      </w:r>
-      <w:r>
-        <w:t xml:space="preserve"> </w:t>
-      </w:r>
-      <w:r>
-        <w:t xml:space="preserve">consulta, alteração </w:t>
-      </w:r>
-      <w:r>
-        <w:t xml:space="preserve">e </w:t>
-      </w:r>
-      <w:r>
-        <w:t>exclusão de funcionários</w:t>
-      </w:r>
-      <w:r>
-        <w:t xml:space="preserve"> com sucesso.</w:t>
-      </w:r>
+        <w:rPr>
+          <w:color w:val="auto"/>
+        </w:rPr>
+      </w:pPr>
     </w:p>
     <w:p>
       <w:pPr>
         <w:pStyle w:val="PargrafodaLista"/>
         <w:ind w:left="360"/>
-      </w:pPr>
+        <w:rPr>
+          <w:color w:val="auto"/>
+        </w:rPr>
+      </w:pPr>
+      <w:r>
+        <w:rPr>
+          <w:color w:val="auto"/>
+        </w:rPr>
+        <w:t>Fluxo Básico:</w:t>
+      </w:r>
     </w:p>
     <w:p>
       <w:pPr>
         <w:pStyle w:val="PargrafodaLista"/>
         <w:ind w:left="360"/>
-      </w:pPr>
-      <w:r>
-        <w:t>Fluxo Básico:</w:t>
-      </w:r>
-    </w:p>
-    <w:p>
-      <w:pPr>
-        <w:pStyle w:val="PargrafodaLista"/>
-        <w:ind w:left="360"/>
+        <w:rPr>
+          <w:color w:val="auto"/>
+        </w:rPr>
       </w:pPr>
     </w:p>
     <w:p>
@@ -1725,26 +1761,17 @@
         <w:pStyle w:val="PargrafodaLista"/>
         <w:numPr>
           <w:ilvl w:val="0"/>
-          <w:numId w:val="3"/>
+          <w:numId w:val="17"/>
         </w:numPr>
-      </w:pPr>
-      <w:r>
-        <w:t>O sistema ap</w:t>
-      </w:r>
-      <w:r>
-        <w:t>resenta as opções de cadastro e</w:t>
-      </w:r>
-      <w:r>
-        <w:t xml:space="preserve"> </w:t>
-      </w:r>
-      <w:r>
-        <w:t>consulta</w:t>
-      </w:r>
-      <w:r>
-        <w:t xml:space="preserve"> dos funcionários</w:t>
-      </w:r>
-      <w:r>
-        <w:t>.</w:t>
+        <w:rPr>
+          <w:color w:val="auto"/>
+        </w:rPr>
+      </w:pPr>
+      <w:r>
+        <w:rPr>
+          <w:color w:val="auto"/>
+        </w:rPr>
+        <w:t>O sistema apresenta as opções de cadastro e consulta dos usuários.</w:t>
       </w:r>
     </w:p>
     <w:p>
@@ -1752,11 +1779,17 @@
         <w:pStyle w:val="PargrafodaLista"/>
         <w:numPr>
           <w:ilvl w:val="0"/>
-          <w:numId w:val="3"/>
+          <w:numId w:val="17"/>
         </w:numPr>
-      </w:pPr>
-      <w:r>
-        <w:t>Usuário seleciona a opção desejada.</w:t>
+        <w:rPr>
+          <w:color w:val="auto"/>
+        </w:rPr>
+      </w:pPr>
+      <w:r>
+        <w:rPr>
+          <w:color w:val="auto"/>
+        </w:rPr>
+        <w:t>Administrador seleciona a opção desejada.</w:t>
       </w:r>
     </w:p>
     <w:p>
@@ -1764,11 +1797,31 @@
         <w:pStyle w:val="PargrafodaLista"/>
         <w:numPr>
           <w:ilvl w:val="0"/>
-          <w:numId w:val="3"/>
+          <w:numId w:val="17"/>
         </w:numPr>
-      </w:pPr>
-      <w:r>
-        <w:t>O sistema apresenta a tela correspondente a opção escolhida pelo usuário.</w:t>
+        <w:rPr>
+          <w:color w:val="auto"/>
+        </w:rPr>
+      </w:pPr>
+      <w:r>
+        <w:rPr>
+          <w:color w:val="auto"/>
+        </w:rPr>
+        <w:t xml:space="preserve">O sistema apresenta </w:t>
+      </w:r>
+      <w:proofErr w:type="gramStart"/>
+      <w:r>
+        <w:rPr>
+          <w:color w:val="auto"/>
+        </w:rPr>
+        <w:t>a tela correspondente a opção</w:t>
+      </w:r>
+      <w:proofErr w:type="gramEnd"/>
+      <w:r>
+        <w:rPr>
+          <w:color w:val="auto"/>
+        </w:rPr>
+        <w:t xml:space="preserve"> escolhida pelo usuário.</w:t>
       </w:r>
     </w:p>
     <w:p>
@@ -1776,11 +1829,17 @@
         <w:pStyle w:val="PargrafodaLista"/>
         <w:numPr>
           <w:ilvl w:val="0"/>
-          <w:numId w:val="3"/>
+          <w:numId w:val="17"/>
         </w:numPr>
-      </w:pPr>
-      <w:r>
-        <w:t>Caso o usuário selecione a opção de:</w:t>
+        <w:rPr>
+          <w:color w:val="auto"/>
+        </w:rPr>
+      </w:pPr>
+      <w:r>
+        <w:rPr>
+          <w:color w:val="auto"/>
+        </w:rPr>
+        <w:t>Caso o Administrador selecione a opção de:</w:t>
       </w:r>
     </w:p>
     <w:p>
@@ -1788,25 +1847,17 @@
         <w:pStyle w:val="PargrafodaLista"/>
         <w:numPr>
           <w:ilvl w:val="1"/>
-          <w:numId w:val="3"/>
+          <w:numId w:val="17"/>
         </w:numPr>
-      </w:pPr>
-      <w:r>
-        <w:t>Cadastro, o sistema executa o [</w:t>
-      </w:r>
-      <w:proofErr w:type="spellStart"/>
-      <w:r>
-        <w:t>Subfluxo</w:t>
-      </w:r>
-      <w:proofErr w:type="spellEnd"/>
-      <w:r>
-        <w:t xml:space="preserve"> </w:t>
-      </w:r>
-      <w:r>
-        <w:t>1 – Cadastrar Funcionário</w:t>
-      </w:r>
-      <w:r>
-        <w:t>].</w:t>
+        <w:rPr>
+          <w:color w:val="auto"/>
+        </w:rPr>
+      </w:pPr>
+      <w:r>
+        <w:rPr>
+          <w:color w:val="auto"/>
+        </w:rPr>
+        <w:t>Cadastro, o sistema executa o [Subfluxo 1 – Cadastrar Usuário].</w:t>
       </w:r>
     </w:p>
     <w:p>
@@ -1814,56 +1865,55 @@
         <w:pStyle w:val="PargrafodaLista"/>
         <w:numPr>
           <w:ilvl w:val="1"/>
-          <w:numId w:val="3"/>
+          <w:numId w:val="17"/>
         </w:numPr>
-      </w:pPr>
-      <w:r>
-        <w:t>Consulta, o sistema executa o</w:t>
-      </w:r>
-      <w:r>
-        <w:t xml:space="preserve"> [</w:t>
-      </w:r>
-      <w:proofErr w:type="spellStart"/>
-      <w:r>
-        <w:t>Subfluxo</w:t>
-      </w:r>
-      <w:proofErr w:type="spellEnd"/>
-      <w:r>
-        <w:t xml:space="preserve"> 2 – Consultar Funcionário</w:t>
-      </w:r>
-      <w:r>
-        <w:t>].</w:t>
-      </w:r>
-    </w:p>
-    <w:p/>
-    <w:p/>
+        <w:rPr>
+          <w:color w:val="auto"/>
+        </w:rPr>
+      </w:pPr>
+      <w:r>
+        <w:rPr>
+          <w:color w:val="auto"/>
+        </w:rPr>
+        <w:t>Consulta, o sistema executa o [Subfluxo 2 – Consultar Usuário].</w:t>
+      </w:r>
+    </w:p>
+    <w:p>
+      <w:pPr>
+        <w:rPr>
+          <w:color w:val="auto"/>
+        </w:rPr>
+      </w:pPr>
+    </w:p>
+    <w:p>
+      <w:pPr>
+        <w:rPr>
+          <w:color w:val="auto"/>
+        </w:rPr>
+      </w:pPr>
+    </w:p>
     <w:p>
       <w:pPr>
         <w:pStyle w:val="PargrafodaLista"/>
         <w:ind w:left="360"/>
-      </w:pPr>
-      <w:r>
-        <w:t>[</w:t>
-      </w:r>
-      <w:proofErr w:type="spellStart"/>
-      <w:r>
-        <w:t>Subfluxo</w:t>
-      </w:r>
-      <w:proofErr w:type="spellEnd"/>
-      <w:r>
-        <w:t xml:space="preserve"> </w:t>
-      </w:r>
-      <w:r>
-        <w:t>1 – Cadastrar Funcionário</w:t>
-      </w:r>
-      <w:r>
-        <w:t>]</w:t>
+        <w:rPr>
+          <w:color w:val="auto"/>
+        </w:rPr>
+      </w:pPr>
+      <w:r>
+        <w:rPr>
+          <w:color w:val="auto"/>
+        </w:rPr>
+        <w:t>[Subfluxo 1 – Cadastrar Usuário]</w:t>
       </w:r>
     </w:p>
     <w:p>
       <w:pPr>
         <w:pStyle w:val="PargrafodaLista"/>
         <w:ind w:left="360"/>
+        <w:rPr>
+          <w:color w:val="auto"/>
+        </w:rPr>
       </w:pPr>
     </w:p>
     <w:p>
@@ -1871,17 +1921,17 @@
         <w:pStyle w:val="PargrafodaLista"/>
         <w:numPr>
           <w:ilvl w:val="0"/>
-          <w:numId w:val="4"/>
+          <w:numId w:val="18"/>
         </w:numPr>
-      </w:pPr>
-      <w:r>
-        <w:t>O sistema apresenta a tela para cadastro</w:t>
-      </w:r>
-      <w:r>
-        <w:t xml:space="preserve"> do funcionário</w:t>
-      </w:r>
-      <w:r>
-        <w:t>.</w:t>
+        <w:rPr>
+          <w:color w:val="auto"/>
+        </w:rPr>
+      </w:pPr>
+      <w:r>
+        <w:rPr>
+          <w:color w:val="auto"/>
+        </w:rPr>
+        <w:t>O sistema apresenta a tela para cadastro do usuário.</w:t>
       </w:r>
     </w:p>
     <w:p>
@@ -1889,11 +1939,17 @@
         <w:pStyle w:val="PargrafodaLista"/>
         <w:numPr>
           <w:ilvl w:val="0"/>
-          <w:numId w:val="4"/>
+          <w:numId w:val="18"/>
         </w:numPr>
-      </w:pPr>
-      <w:r>
-        <w:t>Usuário preenche os campos com informações do funcionário.</w:t>
+        <w:rPr>
+          <w:color w:val="auto"/>
+        </w:rPr>
+      </w:pPr>
+      <w:r>
+        <w:rPr>
+          <w:color w:val="auto"/>
+        </w:rPr>
+        <w:t>Administrador preenche os campos com informações do usuário.</w:t>
       </w:r>
     </w:p>
     <w:p>
@@ -1901,11 +1957,17 @@
         <w:pStyle w:val="PargrafodaLista"/>
         <w:numPr>
           <w:ilvl w:val="0"/>
-          <w:numId w:val="4"/>
+          <w:numId w:val="18"/>
         </w:numPr>
-      </w:pPr>
-      <w:r>
-        <w:t>Usuário realiza operação de envio.</w:t>
+        <w:rPr>
+          <w:color w:val="auto"/>
+        </w:rPr>
+      </w:pPr>
+      <w:r>
+        <w:rPr>
+          <w:color w:val="auto"/>
+        </w:rPr>
+        <w:t>Administrador realiza operação de envio.</w:t>
       </w:r>
     </w:p>
     <w:p>
@@ -1913,10 +1975,16 @@
         <w:pStyle w:val="PargrafodaLista"/>
         <w:numPr>
           <w:ilvl w:val="0"/>
-          <w:numId w:val="4"/>
+          <w:numId w:val="18"/>
         </w:numPr>
-      </w:pPr>
-      <w:r>
+        <w:rPr>
+          <w:color w:val="auto"/>
+        </w:rPr>
+      </w:pPr>
+      <w:r>
+        <w:rPr>
+          <w:color w:val="auto"/>
+        </w:rPr>
         <w:t>O sistema apresenta uma mensagem de confirmação de envio.</w:t>
       </w:r>
     </w:p>
@@ -1925,10 +1993,16 @@
         <w:pStyle w:val="PargrafodaLista"/>
         <w:numPr>
           <w:ilvl w:val="0"/>
-          <w:numId w:val="4"/>
+          <w:numId w:val="18"/>
         </w:numPr>
-      </w:pPr>
-      <w:r>
+        <w:rPr>
+          <w:color w:val="auto"/>
+        </w:rPr>
+      </w:pPr>
+      <w:r>
+        <w:rPr>
+          <w:color w:val="auto"/>
+        </w:rPr>
         <w:t>O sistema armazena os dados do cadastro.</w:t>
       </w:r>
     </w:p>
@@ -1937,45 +2011,55 @@
         <w:pStyle w:val="PargrafodaLista"/>
         <w:numPr>
           <w:ilvl w:val="0"/>
-          <w:numId w:val="4"/>
+          <w:numId w:val="18"/>
         </w:numPr>
-      </w:pPr>
-      <w:r>
+        <w:rPr>
+          <w:color w:val="auto"/>
+        </w:rPr>
+      </w:pPr>
+      <w:r>
+        <w:rPr>
+          <w:color w:val="auto"/>
+        </w:rPr>
         <w:t>O sistema apresenta opção para tela anterior.</w:t>
       </w:r>
     </w:p>
-    <w:p/>
-    <w:p/>
+    <w:p>
+      <w:pPr>
+        <w:rPr>
+          <w:color w:val="auto"/>
+        </w:rPr>
+      </w:pPr>
+    </w:p>
+    <w:p>
+      <w:pPr>
+        <w:rPr>
+          <w:color w:val="auto"/>
+        </w:rPr>
+      </w:pPr>
+    </w:p>
     <w:p>
       <w:pPr>
         <w:pStyle w:val="PargrafodaLista"/>
         <w:ind w:left="360"/>
-      </w:pPr>
-      <w:r>
-        <w:t>[</w:t>
-      </w:r>
-      <w:proofErr w:type="spellStart"/>
-      <w:r>
-        <w:t>Subfluxo</w:t>
-      </w:r>
-      <w:proofErr w:type="spellEnd"/>
-      <w:r>
-        <w:t xml:space="preserve"> </w:t>
-      </w:r>
-      <w:r>
-        <w:t>2</w:t>
-      </w:r>
-      <w:r>
-        <w:t xml:space="preserve"> – Consultar Funcionário</w:t>
-      </w:r>
-      <w:r>
-        <w:t>]</w:t>
+        <w:rPr>
+          <w:color w:val="auto"/>
+        </w:rPr>
+      </w:pPr>
+      <w:r>
+        <w:rPr>
+          <w:color w:val="auto"/>
+        </w:rPr>
+        <w:t>[Subfluxo 2 – Consultar Usuário]</w:t>
       </w:r>
     </w:p>
     <w:p>
       <w:pPr>
         <w:pStyle w:val="PargrafodaLista"/>
         <w:ind w:left="360"/>
+        <w:rPr>
+          <w:color w:val="auto"/>
+        </w:rPr>
       </w:pPr>
     </w:p>
     <w:p>
@@ -1983,17 +2067,17 @@
         <w:pStyle w:val="PargrafodaLista"/>
         <w:numPr>
           <w:ilvl w:val="0"/>
-          <w:numId w:val="5"/>
+          <w:numId w:val="19"/>
         </w:numPr>
-      </w:pPr>
-      <w:r>
-        <w:t xml:space="preserve">O sistema apresenta a tela </w:t>
-      </w:r>
-      <w:r>
-        <w:t>com a lista de funcionários</w:t>
-      </w:r>
-      <w:r>
-        <w:t xml:space="preserve"> cadastrados.</w:t>
+        <w:rPr>
+          <w:color w:val="auto"/>
+        </w:rPr>
+      </w:pPr>
+      <w:r>
+        <w:rPr>
+          <w:color w:val="auto"/>
+        </w:rPr>
+        <w:t>O sistema apresenta a tela com a lista de usuários cadastrados.</w:t>
       </w:r>
     </w:p>
     <w:p>
@@ -2001,14 +2085,31 @@
         <w:pStyle w:val="PargrafodaLista"/>
         <w:numPr>
           <w:ilvl w:val="0"/>
-          <w:numId w:val="5"/>
+          <w:numId w:val="19"/>
         </w:numPr>
-      </w:pPr>
-      <w:r>
-        <w:t xml:space="preserve">O usuário seleciona </w:t>
-      </w:r>
-      <w:r>
-        <w:t>o funcionário desejado.</w:t>
+        <w:rPr>
+          <w:color w:val="auto"/>
+        </w:rPr>
+      </w:pPr>
+      <w:r>
+        <w:rPr>
+          <w:color w:val="auto"/>
+        </w:rPr>
+        <w:t xml:space="preserve">O Administrador seleciona </w:t>
+      </w:r>
+      <w:proofErr w:type="gramStart"/>
+      <w:r>
+        <w:rPr>
+          <w:color w:val="auto"/>
+        </w:rPr>
+        <w:t>o usuários</w:t>
+      </w:r>
+      <w:proofErr w:type="gramEnd"/>
+      <w:r>
+        <w:rPr>
+          <w:color w:val="auto"/>
+        </w:rPr>
+        <w:t xml:space="preserve"> desejado.</w:t>
       </w:r>
     </w:p>
     <w:p>
@@ -2016,12 +2117,18 @@
         <w:pStyle w:val="PargrafodaLista"/>
         <w:numPr>
           <w:ilvl w:val="0"/>
-          <w:numId w:val="5"/>
+          <w:numId w:val="19"/>
         </w:numPr>
-      </w:pPr>
-      <w:r>
+        <w:rPr>
+          <w:color w:val="auto"/>
+        </w:rPr>
+      </w:pPr>
+      <w:r>
+        <w:rPr>
+          <w:color w:val="auto"/>
+        </w:rPr>
         <w:lastRenderedPageBreak/>
-        <w:t>O sistema apresenta a tela com informações do funcionário, opções de alteração e exclusão de funcionário, e opção para retornar a tela anterior.</w:t>
+        <w:t>O sistema apresenta a tela com informações do usuário, opções de alteração e exclusão de usuário, e opção para retornar a tela anterior.</w:t>
       </w:r>
     </w:p>
     <w:p>
@@ -2029,10 +2136,16 @@
         <w:pStyle w:val="PargrafodaLista"/>
         <w:numPr>
           <w:ilvl w:val="0"/>
-          <w:numId w:val="5"/>
+          <w:numId w:val="19"/>
         </w:numPr>
-      </w:pPr>
-      <w:r>
+        <w:rPr>
+          <w:color w:val="auto"/>
+        </w:rPr>
+      </w:pPr>
+      <w:r>
+        <w:rPr>
+          <w:color w:val="auto"/>
+        </w:rPr>
         <w:t>Caso o usuário selecione a opção de:</w:t>
       </w:r>
     </w:p>
@@ -2041,22 +2154,17 @@
         <w:pStyle w:val="PargrafodaLista"/>
         <w:numPr>
           <w:ilvl w:val="0"/>
-          <w:numId w:val="7"/>
+          <w:numId w:val="20"/>
         </w:numPr>
-      </w:pPr>
-      <w:r>
-        <w:t>Alteração, o sistema executa o [</w:t>
-      </w:r>
-      <w:proofErr w:type="spellStart"/>
-      <w:r>
-        <w:t>Subfluxo</w:t>
-      </w:r>
-      <w:proofErr w:type="spellEnd"/>
-      <w:r>
-        <w:t xml:space="preserve"> 3</w:t>
-      </w:r>
-      <w:r>
-        <w:t xml:space="preserve"> – Alterar Funcionário].</w:t>
+        <w:rPr>
+          <w:color w:val="auto"/>
+        </w:rPr>
+      </w:pPr>
+      <w:r>
+        <w:rPr>
+          <w:color w:val="auto"/>
+        </w:rPr>
+        <w:t>Alteração, o sistema executa o [Subfluxo 3 – Alterar Usuário].</w:t>
       </w:r>
     </w:p>
     <w:p>
@@ -2064,22 +2172,17 @@
         <w:pStyle w:val="PargrafodaLista"/>
         <w:numPr>
           <w:ilvl w:val="0"/>
-          <w:numId w:val="7"/>
+          <w:numId w:val="20"/>
         </w:numPr>
-      </w:pPr>
-      <w:r>
-        <w:t>Exclusão, o sistema executa o [</w:t>
-      </w:r>
-      <w:proofErr w:type="spellStart"/>
-      <w:r>
-        <w:t>Subfluxo</w:t>
-      </w:r>
-      <w:proofErr w:type="spellEnd"/>
-      <w:r>
-        <w:t xml:space="preserve"> 4</w:t>
-      </w:r>
-      <w:r>
-        <w:t xml:space="preserve"> – Excluir Funcionário].</w:t>
+        <w:rPr>
+          <w:color w:val="auto"/>
+        </w:rPr>
+      </w:pPr>
+      <w:r>
+        <w:rPr>
+          <w:color w:val="auto"/>
+        </w:rPr>
+        <w:t>Exclusão, o sistema executa o [Subfluxo 4 – Excluir Usuário].</w:t>
       </w:r>
     </w:p>
     <w:p>
@@ -2087,10 +2190,16 @@
         <w:pStyle w:val="PargrafodaLista"/>
         <w:numPr>
           <w:ilvl w:val="0"/>
-          <w:numId w:val="7"/>
+          <w:numId w:val="20"/>
         </w:numPr>
-      </w:pPr>
-      <w:r>
+        <w:rPr>
+          <w:color w:val="auto"/>
+        </w:rPr>
+      </w:pPr>
+      <w:r>
+        <w:rPr>
+          <w:color w:val="auto"/>
+        </w:rPr>
         <w:t>Retornar tela anterior, o sistema apresentará a tela anterior.</w:t>
       </w:r>
     </w:p>
@@ -2098,47 +2207,47 @@
       <w:pPr>
         <w:pStyle w:val="PargrafodaLista"/>
         <w:ind w:left="360"/>
-      </w:pPr>
-    </w:p>
-    <w:p>
-      <w:r>
-        <w:t xml:space="preserve">      </w:t>
-      </w:r>
-      <w:r>
-        <w:t xml:space="preserve"> [</w:t>
-      </w:r>
-      <w:proofErr w:type="spellStart"/>
-      <w:r>
-        <w:t>Subfluxo</w:t>
-      </w:r>
-      <w:proofErr w:type="spellEnd"/>
-      <w:r>
-        <w:t xml:space="preserve"> </w:t>
-      </w:r>
-      <w:r>
-        <w:t>3</w:t>
-      </w:r>
-      <w:r>
-        <w:t xml:space="preserve"> – </w:t>
-      </w:r>
-      <w:r>
-        <w:t>Alterar Funcionário</w:t>
-      </w:r>
-      <w:r>
-        <w:t>]</w:t>
-      </w:r>
-    </w:p>
-    <w:p/>
+        <w:rPr>
+          <w:color w:val="auto"/>
+        </w:rPr>
+      </w:pPr>
+    </w:p>
+    <w:p>
+      <w:pPr>
+        <w:rPr>
+          <w:color w:val="auto"/>
+        </w:rPr>
+      </w:pPr>
+      <w:r>
+        <w:rPr>
+          <w:color w:val="auto"/>
+        </w:rPr>
+        <w:t xml:space="preserve">       [Subfluxo 3 – Alterar Usuário]</w:t>
+      </w:r>
+    </w:p>
+    <w:p>
+      <w:pPr>
+        <w:rPr>
+          <w:color w:val="auto"/>
+        </w:rPr>
+      </w:pPr>
+    </w:p>
     <w:p>
       <w:pPr>
         <w:pStyle w:val="PargrafodaLista"/>
         <w:numPr>
           <w:ilvl w:val="0"/>
-          <w:numId w:val="9"/>
+          <w:numId w:val="21"/>
         </w:numPr>
-      </w:pPr>
-      <w:r>
-        <w:t>O sistema apresenta a tela para alteração dos campos do funcionário cadastrado.</w:t>
+        <w:rPr>
+          <w:color w:val="auto"/>
+        </w:rPr>
+      </w:pPr>
+      <w:r>
+        <w:rPr>
+          <w:color w:val="auto"/>
+        </w:rPr>
+        <w:t>O sistema apresenta a tela para alteração dos campos do usuário cadastrado.</w:t>
       </w:r>
     </w:p>
     <w:p>
@@ -2146,11 +2255,17 @@
         <w:pStyle w:val="PargrafodaLista"/>
         <w:numPr>
           <w:ilvl w:val="0"/>
-          <w:numId w:val="9"/>
+          <w:numId w:val="21"/>
         </w:numPr>
-      </w:pPr>
-      <w:r>
-        <w:t>O usuário realiza as alterações desejadas.</w:t>
+        <w:rPr>
+          <w:color w:val="auto"/>
+        </w:rPr>
+      </w:pPr>
+      <w:r>
+        <w:rPr>
+          <w:color w:val="auto"/>
+        </w:rPr>
+        <w:t>O Administrador realiza as alterações desejadas.</w:t>
       </w:r>
     </w:p>
     <w:p>
@@ -2158,11 +2273,17 @@
         <w:pStyle w:val="PargrafodaLista"/>
         <w:numPr>
           <w:ilvl w:val="0"/>
-          <w:numId w:val="9"/>
+          <w:numId w:val="21"/>
         </w:numPr>
-      </w:pPr>
-      <w:r>
-        <w:t>O usuário realiza a operação de salvamento da alteração.</w:t>
+        <w:rPr>
+          <w:color w:val="auto"/>
+        </w:rPr>
+      </w:pPr>
+      <w:r>
+        <w:rPr>
+          <w:color w:val="auto"/>
+        </w:rPr>
+        <w:t>O Administrador realiza a operação de salvamento da alteração.</w:t>
       </w:r>
     </w:p>
     <w:p>
@@ -2170,14 +2291,17 @@
         <w:pStyle w:val="PargrafodaLista"/>
         <w:numPr>
           <w:ilvl w:val="0"/>
-          <w:numId w:val="9"/>
+          <w:numId w:val="21"/>
         </w:numPr>
-      </w:pPr>
-      <w:r>
-        <w:t xml:space="preserve">O sistema </w:t>
-      </w:r>
-      <w:r>
-        <w:t>atualiza os dados alterados pelo usuário.</w:t>
+        <w:rPr>
+          <w:color w:val="auto"/>
+        </w:rPr>
+      </w:pPr>
+      <w:r>
+        <w:rPr>
+          <w:color w:val="auto"/>
+        </w:rPr>
+        <w:t>O sistema atualiza os dados alterados pelo Administrador.</w:t>
       </w:r>
     </w:p>
     <w:p>
@@ -2185,10 +2309,16 @@
         <w:pStyle w:val="PargrafodaLista"/>
         <w:numPr>
           <w:ilvl w:val="0"/>
-          <w:numId w:val="9"/>
+          <w:numId w:val="21"/>
         </w:numPr>
-      </w:pPr>
-      <w:r>
+        <w:rPr>
+          <w:color w:val="auto"/>
+        </w:rPr>
+      </w:pPr>
+      <w:r>
+        <w:rPr>
+          <w:color w:val="auto"/>
+        </w:rPr>
         <w:t>O sistema apresenta uma mensagem de confirmação da alteração.</w:t>
       </w:r>
     </w:p>
@@ -2197,48 +2327,49 @@
         <w:pStyle w:val="PargrafodaLista"/>
         <w:numPr>
           <w:ilvl w:val="0"/>
-          <w:numId w:val="9"/>
+          <w:numId w:val="21"/>
         </w:numPr>
-      </w:pPr>
-      <w:r>
+        <w:rPr>
+          <w:color w:val="auto"/>
+        </w:rPr>
+      </w:pPr>
+      <w:r>
+        <w:rPr>
+          <w:color w:val="auto"/>
+        </w:rPr>
         <w:t>O sistema apresenta opção para tela anterior.</w:t>
       </w:r>
     </w:p>
     <w:p>
       <w:pPr>
         <w:pStyle w:val="PargrafodaLista"/>
+        <w:rPr>
+          <w:color w:val="auto"/>
+        </w:rPr>
       </w:pPr>
     </w:p>
     <w:p>
       <w:pPr>
         <w:pStyle w:val="PargrafodaLista"/>
         <w:ind w:left="360"/>
-      </w:pPr>
-      <w:r>
-        <w:t>[</w:t>
-      </w:r>
-      <w:proofErr w:type="spellStart"/>
-      <w:r>
-        <w:t>Subfluxo</w:t>
-      </w:r>
-      <w:proofErr w:type="spellEnd"/>
-      <w:r>
-        <w:t xml:space="preserve"> </w:t>
-      </w:r>
-      <w:r>
-        <w:t>4</w:t>
-      </w:r>
-      <w:r>
-        <w:t xml:space="preserve"> – Excluir Funcionário</w:t>
-      </w:r>
-      <w:r>
-        <w:t>]</w:t>
+        <w:rPr>
+          <w:color w:val="auto"/>
+        </w:rPr>
+      </w:pPr>
+      <w:r>
+        <w:rPr>
+          <w:color w:val="auto"/>
+        </w:rPr>
+        <w:t>[Subfluxo 4 – Excluir Usuário]</w:t>
       </w:r>
     </w:p>
     <w:p>
       <w:pPr>
         <w:pStyle w:val="PargrafodaLista"/>
         <w:ind w:left="360"/>
+        <w:rPr>
+          <w:color w:val="auto"/>
+        </w:rPr>
       </w:pPr>
     </w:p>
     <w:p>
@@ -2246,11 +2377,17 @@
         <w:pStyle w:val="PargrafodaLista"/>
         <w:numPr>
           <w:ilvl w:val="0"/>
-          <w:numId w:val="11"/>
+          <w:numId w:val="22"/>
         </w:numPr>
-      </w:pPr>
-      <w:r>
-        <w:t>O sistema apresenta uma mensagem solicitando confirmação para exclusão do cadastro do funcionário.</w:t>
+        <w:rPr>
+          <w:color w:val="auto"/>
+        </w:rPr>
+      </w:pPr>
+      <w:r>
+        <w:rPr>
+          <w:color w:val="auto"/>
+        </w:rPr>
+        <w:t>O sistema apresenta uma mensagem solicitando confirmação para exclusão do cadastro do usuário.</w:t>
       </w:r>
     </w:p>
     <w:p>
@@ -2258,11 +2395,17 @@
         <w:pStyle w:val="PargrafodaLista"/>
         <w:numPr>
           <w:ilvl w:val="0"/>
-          <w:numId w:val="11"/>
+          <w:numId w:val="22"/>
         </w:numPr>
-      </w:pPr>
-      <w:r>
-        <w:t>O usuário realiza a operação de confirmação para exclusão do cadastro do funcionário.</w:t>
+        <w:rPr>
+          <w:color w:val="auto"/>
+        </w:rPr>
+      </w:pPr>
+      <w:r>
+        <w:rPr>
+          <w:color w:val="auto"/>
+        </w:rPr>
+        <w:t>O Administrador realiza a operação de confirmação para exclusão do cadastro do usuário.</w:t>
       </w:r>
     </w:p>
     <w:p>
@@ -2270,11 +2413,17 @@
         <w:pStyle w:val="PargrafodaLista"/>
         <w:numPr>
           <w:ilvl w:val="0"/>
-          <w:numId w:val="11"/>
+          <w:numId w:val="22"/>
         </w:numPr>
-      </w:pPr>
-      <w:r>
-        <w:t>O sistema realiza a exclusão do cadastro do funcionário.</w:t>
+        <w:rPr>
+          <w:color w:val="auto"/>
+        </w:rPr>
+      </w:pPr>
+      <w:r>
+        <w:rPr>
+          <w:color w:val="auto"/>
+        </w:rPr>
+        <w:t>O sistema realiza a exclusão do cadastro do usuário.</w:t>
       </w:r>
     </w:p>
     <w:p>
@@ -2282,10 +2431,16 @@
         <w:pStyle w:val="PargrafodaLista"/>
         <w:numPr>
           <w:ilvl w:val="0"/>
-          <w:numId w:val="11"/>
+          <w:numId w:val="22"/>
         </w:numPr>
-      </w:pPr>
-      <w:r>
+        <w:rPr>
+          <w:color w:val="auto"/>
+        </w:rPr>
+      </w:pPr>
+      <w:r>
+        <w:rPr>
+          <w:color w:val="auto"/>
+        </w:rPr>
         <w:t>O sistema apresenta uma mensagem de confirmação da exclusão.</w:t>
       </w:r>
     </w:p>
@@ -2294,16 +2449,25 @@
         <w:pStyle w:val="PargrafodaLista"/>
         <w:numPr>
           <w:ilvl w:val="0"/>
-          <w:numId w:val="11"/>
+          <w:numId w:val="22"/>
         </w:numPr>
-      </w:pPr>
-      <w:r>
+        <w:rPr>
+          <w:color w:val="auto"/>
+        </w:rPr>
+      </w:pPr>
+      <w:r>
+        <w:rPr>
+          <w:color w:val="auto"/>
+        </w:rPr>
         <w:t>O sistema apresenta a opção para retornar a tela anterior.</w:t>
       </w:r>
     </w:p>
     <w:p>
       <w:pPr>
         <w:pStyle w:val="PargrafodaLista"/>
+        <w:rPr>
+          <w:color w:val="auto"/>
+        </w:rPr>
       </w:pPr>
     </w:p>
     <w:p>
@@ -2324,7 +2488,13 @@
         <w:rPr>
           <w:b/>
         </w:rPr>
-        <w:t>UC 02</w:t>
+        <w:t>U</w:t>
+      </w:r>
+      <w:r>
+        <w:rPr>
+          <w:b/>
+        </w:rPr>
+        <w:t>C 03</w:t>
       </w:r>
       <w:r>
         <w:rPr>
@@ -2444,21 +2614,7 @@
         </w:numPr>
       </w:pPr>
       <w:r>
-        <w:t xml:space="preserve">O sistema apresenta tela de consulta com a lista dos funcionários cadastrados </w:t>
-      </w:r>
-      <w:r>
-        <w:t xml:space="preserve">(UC 2 – </w:t>
-      </w:r>
-      <w:proofErr w:type="spellStart"/>
-      <w:r>
-        <w:t>Subfluxo</w:t>
-      </w:r>
-      <w:proofErr w:type="spellEnd"/>
-      <w:r>
-        <w:t xml:space="preserve"> 2)</w:t>
-      </w:r>
-      <w:r>
-        <w:t>.</w:t>
+        <w:t>O sistema apresenta tela de consulta com a lista dos funcionários cadastrados (UC 2 – Subfluxo 2).</w:t>
       </w:r>
     </w:p>
     <w:p>
@@ -2506,15 +2662,7 @@
         </w:numPr>
       </w:pPr>
       <w:r>
-        <w:t>Um usuário específico, o sistema deve executar [</w:t>
-      </w:r>
-      <w:proofErr w:type="spellStart"/>
-      <w:r>
-        <w:t>Subfluxo</w:t>
-      </w:r>
-      <w:proofErr w:type="spellEnd"/>
-      <w:r>
-        <w:t xml:space="preserve"> 1 – Funcionário Específico].</w:t>
+        <w:t>Um usuário específico, o sistema deve executar [Subfluxo 1 – Funcionário Específico].</w:t>
       </w:r>
     </w:p>
     <w:p>
@@ -2529,15 +2677,7 @@
         <w:t xml:space="preserve">A opção </w:t>
       </w:r>
       <w:r>
-        <w:t>emissão de relatórios, o sistema deve executar [</w:t>
-      </w:r>
-      <w:proofErr w:type="spellStart"/>
-      <w:r>
-        <w:t>Subfluxo</w:t>
-      </w:r>
-      <w:proofErr w:type="spellEnd"/>
-      <w:r>
-        <w:t xml:space="preserve"> 2 – Emissão Relatórios].</w:t>
+        <w:t>emissão de relatórios, o sistema deve executar [Subfluxo 2 – Emissão Relatórios].</w:t>
       </w:r>
     </w:p>
     <w:p/>
@@ -2547,15 +2687,7 @@
         <w:ind w:left="360"/>
       </w:pPr>
       <w:r>
-        <w:t>[</w:t>
-      </w:r>
-      <w:proofErr w:type="spellStart"/>
-      <w:r>
-        <w:t>Subfluxo</w:t>
-      </w:r>
-      <w:proofErr w:type="spellEnd"/>
-      <w:r>
-        <w:t xml:space="preserve"> 1 – Funcionário Específico]</w:t>
+        <w:t>[Subfluxo 1 – Funcionário Específico]</w:t>
       </w:r>
     </w:p>
     <w:p>
@@ -2636,24 +2768,7 @@
         <w:ind w:left="360"/>
       </w:pPr>
       <w:r>
-        <w:t>[</w:t>
-      </w:r>
-      <w:proofErr w:type="spellStart"/>
-      <w:r>
-        <w:t>Subfluxo</w:t>
-      </w:r>
-      <w:proofErr w:type="spellEnd"/>
-      <w:r>
-        <w:t xml:space="preserve"> 2</w:t>
-      </w:r>
-      <w:r>
-        <w:t xml:space="preserve"> – </w:t>
-      </w:r>
-      <w:r>
-        <w:t>Emissão de Relatórios</w:t>
-      </w:r>
-      <w:r>
-        <w:t>]</w:t>
+        <w:t>[Subfluxo 2 – Emissão de Relatórios]</w:t>
       </w:r>
     </w:p>
     <w:p>
@@ -2746,7 +2861,7 @@
 </file>
 
 <file path=word/numbering.xml><?xml version="1.0" encoding="utf-8"?>
-<w:numbering xmlns:wpc="http://schemas.microsoft.com/office/word/2010/wordprocessingCanvas" xmlns:mc="http://schemas.openxmlformats.org/markup-compatibility/2006" xmlns:o="urn:schemas-microsoft-com:office:office" xmlns:r="http://schemas.openxmlformats.org/officeDocument/2006/relationships" xmlns:m="http://schemas.openxmlformats.org/officeDocument/2006/math" xmlns:v="urn:schemas-microsoft-com:vml" xmlns:wp14="http://schemas.microsoft.com/office/word/2010/wordprocessingDrawing" xmlns:wp="http://schemas.openxmlformats.org/drawingml/2006/wordprocessingDrawing" xmlns:w10="urn:schemas-microsoft-com:office:word" xmlns:w="http://schemas.openxmlformats.org/wordprocessingml/2006/main" xmlns:w14="http://schemas.microsoft.com/office/word/2010/wordml" xmlns:w15="http://schemas.microsoft.com/office/word/2012/wordml" xmlns:wpg="http://schemas.microsoft.com/office/word/2010/wordprocessingGroup" xmlns:wpi="http://schemas.microsoft.com/office/word/2010/wordprocessingInk" xmlns:wne="http://schemas.microsoft.com/office/word/2006/wordml" xmlns:wps="http://schemas.microsoft.com/office/word/2010/wordprocessingShape" mc:Ignorable="w14 w15 wp14">
+<w:numbering xmlns:ve="http://schemas.openxmlformats.org/markup-compatibility/2006" xmlns:o="urn:schemas-microsoft-com:office:office" xmlns:r="http://schemas.openxmlformats.org/officeDocument/2006/relationships" xmlns:m="http://schemas.openxmlformats.org/officeDocument/2006/math" xmlns:v="urn:schemas-microsoft-com:vml" xmlns:wp="http://schemas.openxmlformats.org/drawingml/2006/wordprocessingDrawing" xmlns:w10="urn:schemas-microsoft-com:office:word" xmlns:w="http://schemas.openxmlformats.org/wordprocessingml/2006/main" xmlns:wne="http://schemas.microsoft.com/office/word/2006/wordml">
   <w:abstractNum w:abstractNumId="0">
     <w:nsid w:val="043515C4"/>
     <w:multiLevelType w:val="hybridMultilevel"/>
@@ -3015,6 +3130,92 @@
     </w:lvl>
   </w:abstractNum>
   <w:abstractNum w:abstractNumId="3">
+    <w:nsid w:val="13404145"/>
+    <w:multiLevelType w:val="multilevel"/>
+    <w:tmpl w:val="8DBA7C5E"/>
+    <w:lvl w:ilvl="0">
+      <w:start w:val="1"/>
+      <w:numFmt w:val="decimal"/>
+      <w:lvlText w:val="%1."/>
+      <w:lvlJc w:val="left"/>
+      <w:pPr>
+        <w:ind w:left="720" w:hanging="360"/>
+      </w:pPr>
+    </w:lvl>
+    <w:lvl w:ilvl="1">
+      <w:start w:val="1"/>
+      <w:numFmt w:val="lowerLetter"/>
+      <w:lvlText w:val="%2."/>
+      <w:lvlJc w:val="left"/>
+      <w:pPr>
+        <w:ind w:left="1440" w:hanging="360"/>
+      </w:pPr>
+    </w:lvl>
+    <w:lvl w:ilvl="2">
+      <w:start w:val="1"/>
+      <w:numFmt w:val="lowerRoman"/>
+      <w:lvlText w:val="%3."/>
+      <w:lvlJc w:val="right"/>
+      <w:pPr>
+        <w:ind w:left="2160" w:hanging="180"/>
+      </w:pPr>
+    </w:lvl>
+    <w:lvl w:ilvl="3">
+      <w:start w:val="1"/>
+      <w:numFmt w:val="decimal"/>
+      <w:lvlText w:val="%4."/>
+      <w:lvlJc w:val="left"/>
+      <w:pPr>
+        <w:ind w:left="2880" w:hanging="360"/>
+      </w:pPr>
+    </w:lvl>
+    <w:lvl w:ilvl="4">
+      <w:start w:val="1"/>
+      <w:numFmt w:val="lowerLetter"/>
+      <w:lvlText w:val="%5."/>
+      <w:lvlJc w:val="left"/>
+      <w:pPr>
+        <w:ind w:left="3600" w:hanging="360"/>
+      </w:pPr>
+    </w:lvl>
+    <w:lvl w:ilvl="5">
+      <w:start w:val="1"/>
+      <w:numFmt w:val="lowerRoman"/>
+      <w:lvlText w:val="%6."/>
+      <w:lvlJc w:val="right"/>
+      <w:pPr>
+        <w:ind w:left="4320" w:hanging="180"/>
+      </w:pPr>
+    </w:lvl>
+    <w:lvl w:ilvl="6">
+      <w:start w:val="1"/>
+      <w:numFmt w:val="decimal"/>
+      <w:lvlText w:val="%7."/>
+      <w:lvlJc w:val="left"/>
+      <w:pPr>
+        <w:ind w:left="5040" w:hanging="360"/>
+      </w:pPr>
+    </w:lvl>
+    <w:lvl w:ilvl="7">
+      <w:start w:val="1"/>
+      <w:numFmt w:val="lowerLetter"/>
+      <w:lvlText w:val="%8."/>
+      <w:lvlJc w:val="left"/>
+      <w:pPr>
+        <w:ind w:left="5760" w:hanging="360"/>
+      </w:pPr>
+    </w:lvl>
+    <w:lvl w:ilvl="8">
+      <w:start w:val="1"/>
+      <w:numFmt w:val="lowerRoman"/>
+      <w:lvlText w:val="%9."/>
+      <w:lvlJc w:val="right"/>
+      <w:pPr>
+        <w:ind w:left="6480" w:hanging="180"/>
+      </w:pPr>
+    </w:lvl>
+  </w:abstractNum>
+  <w:abstractNum w:abstractNumId="4">
     <w:nsid w:val="17ED0BD0"/>
     <w:multiLevelType w:val="hybridMultilevel"/>
     <w:tmpl w:val="AB42B13E"/>
@@ -3100,7 +3301,93 @@
       </w:pPr>
     </w:lvl>
   </w:abstractNum>
-  <w:abstractNum w:abstractNumId="4">
+  <w:abstractNum w:abstractNumId="5">
+    <w:nsid w:val="18344877"/>
+    <w:multiLevelType w:val="multilevel"/>
+    <w:tmpl w:val="67FCB5A8"/>
+    <w:lvl w:ilvl="0">
+      <w:start w:val="1"/>
+      <w:numFmt w:val="decimal"/>
+      <w:lvlText w:val="%1."/>
+      <w:lvlJc w:val="left"/>
+      <w:pPr>
+        <w:ind w:left="720" w:hanging="360"/>
+      </w:pPr>
+    </w:lvl>
+    <w:lvl w:ilvl="1">
+      <w:start w:val="1"/>
+      <w:numFmt w:val="lowerLetter"/>
+      <w:lvlText w:val="%2."/>
+      <w:lvlJc w:val="left"/>
+      <w:pPr>
+        <w:ind w:left="1440" w:hanging="360"/>
+      </w:pPr>
+    </w:lvl>
+    <w:lvl w:ilvl="2">
+      <w:start w:val="1"/>
+      <w:numFmt w:val="lowerRoman"/>
+      <w:lvlText w:val="%3."/>
+      <w:lvlJc w:val="right"/>
+      <w:pPr>
+        <w:ind w:left="2160" w:hanging="180"/>
+      </w:pPr>
+    </w:lvl>
+    <w:lvl w:ilvl="3">
+      <w:start w:val="1"/>
+      <w:numFmt w:val="decimal"/>
+      <w:lvlText w:val="%4."/>
+      <w:lvlJc w:val="left"/>
+      <w:pPr>
+        <w:ind w:left="2880" w:hanging="360"/>
+      </w:pPr>
+    </w:lvl>
+    <w:lvl w:ilvl="4">
+      <w:start w:val="1"/>
+      <w:numFmt w:val="lowerLetter"/>
+      <w:lvlText w:val="%5."/>
+      <w:lvlJc w:val="left"/>
+      <w:pPr>
+        <w:ind w:left="3600" w:hanging="360"/>
+      </w:pPr>
+    </w:lvl>
+    <w:lvl w:ilvl="5">
+      <w:start w:val="1"/>
+      <w:numFmt w:val="lowerRoman"/>
+      <w:lvlText w:val="%6."/>
+      <w:lvlJc w:val="right"/>
+      <w:pPr>
+        <w:ind w:left="4320" w:hanging="180"/>
+      </w:pPr>
+    </w:lvl>
+    <w:lvl w:ilvl="6">
+      <w:start w:val="1"/>
+      <w:numFmt w:val="decimal"/>
+      <w:lvlText w:val="%7."/>
+      <w:lvlJc w:val="left"/>
+      <w:pPr>
+        <w:ind w:left="5040" w:hanging="360"/>
+      </w:pPr>
+    </w:lvl>
+    <w:lvl w:ilvl="7">
+      <w:start w:val="1"/>
+      <w:numFmt w:val="lowerLetter"/>
+      <w:lvlText w:val="%8."/>
+      <w:lvlJc w:val="left"/>
+      <w:pPr>
+        <w:ind w:left="5760" w:hanging="360"/>
+      </w:pPr>
+    </w:lvl>
+    <w:lvl w:ilvl="8">
+      <w:start w:val="1"/>
+      <w:numFmt w:val="lowerRoman"/>
+      <w:lvlText w:val="%9."/>
+      <w:lvlJc w:val="right"/>
+      <w:pPr>
+        <w:ind w:left="6480" w:hanging="180"/>
+      </w:pPr>
+    </w:lvl>
+  </w:abstractNum>
+  <w:abstractNum w:abstractNumId="6">
     <w:nsid w:val="20AC173B"/>
     <w:multiLevelType w:val="hybridMultilevel"/>
     <w:tmpl w:val="169E016E"/>
@@ -3189,7 +3476,93 @@
       </w:pPr>
     </w:lvl>
   </w:abstractNum>
-  <w:abstractNum w:abstractNumId="5">
+  <w:abstractNum w:abstractNumId="7">
+    <w:nsid w:val="21254EA5"/>
+    <w:multiLevelType w:val="multilevel"/>
+    <w:tmpl w:val="A9DE2ED0"/>
+    <w:lvl w:ilvl="0">
+      <w:start w:val="1"/>
+      <w:numFmt w:val="decimal"/>
+      <w:lvlText w:val="%1."/>
+      <w:lvlJc w:val="left"/>
+      <w:pPr>
+        <w:ind w:left="720" w:hanging="360"/>
+      </w:pPr>
+    </w:lvl>
+    <w:lvl w:ilvl="1">
+      <w:start w:val="1"/>
+      <w:numFmt w:val="lowerLetter"/>
+      <w:lvlText w:val="%2."/>
+      <w:lvlJc w:val="left"/>
+      <w:pPr>
+        <w:ind w:left="1440" w:hanging="360"/>
+      </w:pPr>
+    </w:lvl>
+    <w:lvl w:ilvl="2">
+      <w:start w:val="1"/>
+      <w:numFmt w:val="lowerRoman"/>
+      <w:lvlText w:val="%3."/>
+      <w:lvlJc w:val="right"/>
+      <w:pPr>
+        <w:ind w:left="2160" w:hanging="180"/>
+      </w:pPr>
+    </w:lvl>
+    <w:lvl w:ilvl="3">
+      <w:start w:val="1"/>
+      <w:numFmt w:val="decimal"/>
+      <w:lvlText w:val="%4."/>
+      <w:lvlJc w:val="left"/>
+      <w:pPr>
+        <w:ind w:left="2880" w:hanging="360"/>
+      </w:pPr>
+    </w:lvl>
+    <w:lvl w:ilvl="4">
+      <w:start w:val="1"/>
+      <w:numFmt w:val="lowerLetter"/>
+      <w:lvlText w:val="%5."/>
+      <w:lvlJc w:val="left"/>
+      <w:pPr>
+        <w:ind w:left="3600" w:hanging="360"/>
+      </w:pPr>
+    </w:lvl>
+    <w:lvl w:ilvl="5">
+      <w:start w:val="1"/>
+      <w:numFmt w:val="lowerRoman"/>
+      <w:lvlText w:val="%6."/>
+      <w:lvlJc w:val="right"/>
+      <w:pPr>
+        <w:ind w:left="4320" w:hanging="180"/>
+      </w:pPr>
+    </w:lvl>
+    <w:lvl w:ilvl="6">
+      <w:start w:val="1"/>
+      <w:numFmt w:val="decimal"/>
+      <w:lvlText w:val="%7."/>
+      <w:lvlJc w:val="left"/>
+      <w:pPr>
+        <w:ind w:left="5040" w:hanging="360"/>
+      </w:pPr>
+    </w:lvl>
+    <w:lvl w:ilvl="7">
+      <w:start w:val="1"/>
+      <w:numFmt w:val="lowerLetter"/>
+      <w:lvlText w:val="%8."/>
+      <w:lvlJc w:val="left"/>
+      <w:pPr>
+        <w:ind w:left="5760" w:hanging="360"/>
+      </w:pPr>
+    </w:lvl>
+    <w:lvl w:ilvl="8">
+      <w:start w:val="1"/>
+      <w:numFmt w:val="lowerRoman"/>
+      <w:lvlText w:val="%9."/>
+      <w:lvlJc w:val="right"/>
+      <w:pPr>
+        <w:ind w:left="6480" w:hanging="180"/>
+      </w:pPr>
+    </w:lvl>
+  </w:abstractNum>
+  <w:abstractNum w:abstractNumId="8">
     <w:nsid w:val="22350551"/>
     <w:multiLevelType w:val="hybridMultilevel"/>
     <w:tmpl w:val="36966D9C"/>
@@ -3278,7 +3651,7 @@
       </w:pPr>
     </w:lvl>
   </w:abstractNum>
-  <w:abstractNum w:abstractNumId="6">
+  <w:abstractNum w:abstractNumId="9">
     <w:nsid w:val="27F22828"/>
     <w:multiLevelType w:val="multilevel"/>
     <w:tmpl w:val="625AAA64"/>
@@ -3399,7 +3772,7 @@
       </w:rPr>
     </w:lvl>
   </w:abstractNum>
-  <w:abstractNum w:abstractNumId="7">
+  <w:abstractNum w:abstractNumId="10">
     <w:nsid w:val="285C7FD6"/>
     <w:multiLevelType w:val="hybridMultilevel"/>
     <w:tmpl w:val="27B6C732"/>
@@ -3488,7 +3861,7 @@
       </w:pPr>
     </w:lvl>
   </w:abstractNum>
-  <w:abstractNum w:abstractNumId="8">
+  <w:abstractNum w:abstractNumId="11">
     <w:nsid w:val="29432D1B"/>
     <w:multiLevelType w:val="hybridMultilevel"/>
     <w:tmpl w:val="BCE4EC74"/>
@@ -3577,7 +3950,7 @@
       </w:pPr>
     </w:lvl>
   </w:abstractNum>
-  <w:abstractNum w:abstractNumId="9">
+  <w:abstractNum w:abstractNumId="12">
     <w:nsid w:val="29F26EDA"/>
     <w:multiLevelType w:val="hybridMultilevel"/>
     <w:tmpl w:val="F320DA98"/>
@@ -3663,7 +4036,7 @@
       </w:pPr>
     </w:lvl>
   </w:abstractNum>
-  <w:abstractNum w:abstractNumId="10">
+  <w:abstractNum w:abstractNumId="13">
     <w:nsid w:val="2A193167"/>
     <w:multiLevelType w:val="hybridMultilevel"/>
     <w:tmpl w:val="F780A0F0"/>
@@ -3749,7 +4122,7 @@
       </w:pPr>
     </w:lvl>
   </w:abstractNum>
-  <w:abstractNum w:abstractNumId="11">
+  <w:abstractNum w:abstractNumId="14">
     <w:nsid w:val="2A30354D"/>
     <w:multiLevelType w:val="hybridMultilevel"/>
     <w:tmpl w:val="B74C8CEA"/>
@@ -3838,7 +4211,93 @@
       </w:pPr>
     </w:lvl>
   </w:abstractNum>
-  <w:abstractNum w:abstractNumId="12">
+  <w:abstractNum w:abstractNumId="15">
+    <w:nsid w:val="41104A30"/>
+    <w:multiLevelType w:val="multilevel"/>
+    <w:tmpl w:val="BCE41D08"/>
+    <w:lvl w:ilvl="0">
+      <w:start w:val="1"/>
+      <w:numFmt w:val="decimal"/>
+      <w:lvlText w:val="%1."/>
+      <w:lvlJc w:val="left"/>
+      <w:pPr>
+        <w:ind w:left="720" w:hanging="360"/>
+      </w:pPr>
+    </w:lvl>
+    <w:lvl w:ilvl="1">
+      <w:start w:val="1"/>
+      <w:numFmt w:val="lowerLetter"/>
+      <w:lvlText w:val="%2."/>
+      <w:lvlJc w:val="left"/>
+      <w:pPr>
+        <w:ind w:left="1440" w:hanging="360"/>
+      </w:pPr>
+    </w:lvl>
+    <w:lvl w:ilvl="2">
+      <w:start w:val="1"/>
+      <w:numFmt w:val="lowerRoman"/>
+      <w:lvlText w:val="%3."/>
+      <w:lvlJc w:val="right"/>
+      <w:pPr>
+        <w:ind w:left="2160" w:hanging="180"/>
+      </w:pPr>
+    </w:lvl>
+    <w:lvl w:ilvl="3">
+      <w:start w:val="1"/>
+      <w:numFmt w:val="decimal"/>
+      <w:lvlText w:val="%4."/>
+      <w:lvlJc w:val="left"/>
+      <w:pPr>
+        <w:ind w:left="2880" w:hanging="360"/>
+      </w:pPr>
+    </w:lvl>
+    <w:lvl w:ilvl="4">
+      <w:start w:val="1"/>
+      <w:numFmt w:val="lowerLetter"/>
+      <w:lvlText w:val="%5."/>
+      <w:lvlJc w:val="left"/>
+      <w:pPr>
+        <w:ind w:left="3600" w:hanging="360"/>
+      </w:pPr>
+    </w:lvl>
+    <w:lvl w:ilvl="5">
+      <w:start w:val="1"/>
+      <w:numFmt w:val="lowerRoman"/>
+      <w:lvlText w:val="%6."/>
+      <w:lvlJc w:val="right"/>
+      <w:pPr>
+        <w:ind w:left="4320" w:hanging="180"/>
+      </w:pPr>
+    </w:lvl>
+    <w:lvl w:ilvl="6">
+      <w:start w:val="1"/>
+      <w:numFmt w:val="decimal"/>
+      <w:lvlText w:val="%7."/>
+      <w:lvlJc w:val="left"/>
+      <w:pPr>
+        <w:ind w:left="5040" w:hanging="360"/>
+      </w:pPr>
+    </w:lvl>
+    <w:lvl w:ilvl="7">
+      <w:start w:val="1"/>
+      <w:numFmt w:val="lowerLetter"/>
+      <w:lvlText w:val="%8."/>
+      <w:lvlJc w:val="left"/>
+      <w:pPr>
+        <w:ind w:left="5760" w:hanging="360"/>
+      </w:pPr>
+    </w:lvl>
+    <w:lvl w:ilvl="8">
+      <w:start w:val="1"/>
+      <w:numFmt w:val="lowerRoman"/>
+      <w:lvlText w:val="%9."/>
+      <w:lvlJc w:val="right"/>
+      <w:pPr>
+        <w:ind w:left="6480" w:hanging="180"/>
+      </w:pPr>
+    </w:lvl>
+  </w:abstractNum>
+  <w:abstractNum w:abstractNumId="16">
     <w:nsid w:val="451D2926"/>
     <w:multiLevelType w:val="hybridMultilevel"/>
     <w:tmpl w:val="97680772"/>
@@ -3927,7 +4386,179 @@
       </w:pPr>
     </w:lvl>
   </w:abstractNum>
-  <w:abstractNum w:abstractNumId="13">
+  <w:abstractNum w:abstractNumId="17">
+    <w:nsid w:val="4EA95DFF"/>
+    <w:multiLevelType w:val="multilevel"/>
+    <w:tmpl w:val="AE1C1424"/>
+    <w:lvl w:ilvl="0">
+      <w:start w:val="1"/>
+      <w:numFmt w:val="lowerLetter"/>
+      <w:lvlText w:val="%1."/>
+      <w:lvlJc w:val="left"/>
+      <w:pPr>
+        <w:ind w:left="1440" w:hanging="360"/>
+      </w:pPr>
+    </w:lvl>
+    <w:lvl w:ilvl="1">
+      <w:start w:val="1"/>
+      <w:numFmt w:val="lowerLetter"/>
+      <w:lvlText w:val="%2."/>
+      <w:lvlJc w:val="left"/>
+      <w:pPr>
+        <w:ind w:left="2160" w:hanging="360"/>
+      </w:pPr>
+    </w:lvl>
+    <w:lvl w:ilvl="2">
+      <w:start w:val="1"/>
+      <w:numFmt w:val="lowerRoman"/>
+      <w:lvlText w:val="%3."/>
+      <w:lvlJc w:val="right"/>
+      <w:pPr>
+        <w:ind w:left="2880" w:hanging="180"/>
+      </w:pPr>
+    </w:lvl>
+    <w:lvl w:ilvl="3">
+      <w:start w:val="1"/>
+      <w:numFmt w:val="decimal"/>
+      <w:lvlText w:val="%4."/>
+      <w:lvlJc w:val="left"/>
+      <w:pPr>
+        <w:ind w:left="3600" w:hanging="360"/>
+      </w:pPr>
+    </w:lvl>
+    <w:lvl w:ilvl="4">
+      <w:start w:val="1"/>
+      <w:numFmt w:val="lowerLetter"/>
+      <w:lvlText w:val="%5."/>
+      <w:lvlJc w:val="left"/>
+      <w:pPr>
+        <w:ind w:left="4320" w:hanging="360"/>
+      </w:pPr>
+    </w:lvl>
+    <w:lvl w:ilvl="5">
+      <w:start w:val="1"/>
+      <w:numFmt w:val="lowerRoman"/>
+      <w:lvlText w:val="%6."/>
+      <w:lvlJc w:val="right"/>
+      <w:pPr>
+        <w:ind w:left="5040" w:hanging="180"/>
+      </w:pPr>
+    </w:lvl>
+    <w:lvl w:ilvl="6">
+      <w:start w:val="1"/>
+      <w:numFmt w:val="decimal"/>
+      <w:lvlText w:val="%7."/>
+      <w:lvlJc w:val="left"/>
+      <w:pPr>
+        <w:ind w:left="5760" w:hanging="360"/>
+      </w:pPr>
+    </w:lvl>
+    <w:lvl w:ilvl="7">
+      <w:start w:val="1"/>
+      <w:numFmt w:val="lowerLetter"/>
+      <w:lvlText w:val="%8."/>
+      <w:lvlJc w:val="left"/>
+      <w:pPr>
+        <w:ind w:left="6480" w:hanging="360"/>
+      </w:pPr>
+    </w:lvl>
+    <w:lvl w:ilvl="8">
+      <w:start w:val="1"/>
+      <w:numFmt w:val="lowerRoman"/>
+      <w:lvlText w:val="%9."/>
+      <w:lvlJc w:val="right"/>
+      <w:pPr>
+        <w:ind w:left="7200" w:hanging="180"/>
+      </w:pPr>
+    </w:lvl>
+  </w:abstractNum>
+  <w:abstractNum w:abstractNumId="18">
+    <w:nsid w:val="4EDD4249"/>
+    <w:multiLevelType w:val="multilevel"/>
+    <w:tmpl w:val="481233F4"/>
+    <w:lvl w:ilvl="0">
+      <w:start w:val="1"/>
+      <w:numFmt w:val="decimal"/>
+      <w:lvlText w:val="%1."/>
+      <w:lvlJc w:val="left"/>
+      <w:pPr>
+        <w:ind w:left="720" w:hanging="360"/>
+      </w:pPr>
+    </w:lvl>
+    <w:lvl w:ilvl="1">
+      <w:start w:val="1"/>
+      <w:numFmt w:val="lowerLetter"/>
+      <w:lvlText w:val="%2."/>
+      <w:lvlJc w:val="left"/>
+      <w:pPr>
+        <w:ind w:left="1440" w:hanging="360"/>
+      </w:pPr>
+    </w:lvl>
+    <w:lvl w:ilvl="2">
+      <w:start w:val="1"/>
+      <w:numFmt w:val="lowerRoman"/>
+      <w:lvlText w:val="%3."/>
+      <w:lvlJc w:val="right"/>
+      <w:pPr>
+        <w:ind w:left="2160" w:hanging="180"/>
+      </w:pPr>
+    </w:lvl>
+    <w:lvl w:ilvl="3">
+      <w:start w:val="1"/>
+      <w:numFmt w:val="decimal"/>
+      <w:lvlText w:val="%4."/>
+      <w:lvlJc w:val="left"/>
+      <w:pPr>
+        <w:ind w:left="2880" w:hanging="360"/>
+      </w:pPr>
+    </w:lvl>
+    <w:lvl w:ilvl="4">
+      <w:start w:val="1"/>
+      <w:numFmt w:val="lowerLetter"/>
+      <w:lvlText w:val="%5."/>
+      <w:lvlJc w:val="left"/>
+      <w:pPr>
+        <w:ind w:left="3600" w:hanging="360"/>
+      </w:pPr>
+    </w:lvl>
+    <w:lvl w:ilvl="5">
+      <w:start w:val="1"/>
+      <w:numFmt w:val="lowerRoman"/>
+      <w:lvlText w:val="%6."/>
+      <w:lvlJc w:val="right"/>
+      <w:pPr>
+        <w:ind w:left="4320" w:hanging="180"/>
+      </w:pPr>
+    </w:lvl>
+    <w:lvl w:ilvl="6">
+      <w:start w:val="1"/>
+      <w:numFmt w:val="decimal"/>
+      <w:lvlText w:val="%7."/>
+      <w:lvlJc w:val="left"/>
+      <w:pPr>
+        <w:ind w:left="5040" w:hanging="360"/>
+      </w:pPr>
+    </w:lvl>
+    <w:lvl w:ilvl="7">
+      <w:start w:val="1"/>
+      <w:numFmt w:val="lowerLetter"/>
+      <w:lvlText w:val="%8."/>
+      <w:lvlJc w:val="left"/>
+      <w:pPr>
+        <w:ind w:left="5760" w:hanging="360"/>
+      </w:pPr>
+    </w:lvl>
+    <w:lvl w:ilvl="8">
+      <w:start w:val="1"/>
+      <w:numFmt w:val="lowerRoman"/>
+      <w:lvlText w:val="%9."/>
+      <w:lvlJc w:val="right"/>
+      <w:pPr>
+        <w:ind w:left="6480" w:hanging="180"/>
+      </w:pPr>
+    </w:lvl>
+  </w:abstractNum>
+  <w:abstractNum w:abstractNumId="19">
     <w:nsid w:val="4F244E6B"/>
     <w:multiLevelType w:val="hybridMultilevel"/>
     <w:tmpl w:val="3FFC1AE6"/>
@@ -4016,7 +4647,7 @@
       </w:pPr>
     </w:lvl>
   </w:abstractNum>
-  <w:abstractNum w:abstractNumId="14">
+  <w:abstractNum w:abstractNumId="20">
     <w:nsid w:val="5B174390"/>
     <w:multiLevelType w:val="hybridMultilevel"/>
     <w:tmpl w:val="43FC7672"/>
@@ -4102,7 +4733,7 @@
       </w:pPr>
     </w:lvl>
   </w:abstractNum>
-  <w:abstractNum w:abstractNumId="15">
+  <w:abstractNum w:abstractNumId="21">
     <w:nsid w:val="73332E2A"/>
     <w:multiLevelType w:val="hybridMultilevel"/>
     <w:tmpl w:val="0A3ABDFE"/>
@@ -4192,58 +4823,76 @@
     </w:lvl>
   </w:abstractNum>
   <w:num w:numId="1">
-    <w:abstractNumId w:val="6"/>
+    <w:abstractNumId w:val="9"/>
   </w:num>
   <w:num w:numId="2">
-    <w:abstractNumId w:val="15"/>
+    <w:abstractNumId w:val="21"/>
   </w:num>
   <w:num w:numId="3">
-    <w:abstractNumId w:val="11"/>
+    <w:abstractNumId w:val="14"/>
   </w:num>
   <w:num w:numId="4">
     <w:abstractNumId w:val="0"/>
   </w:num>
   <w:num w:numId="5">
-    <w:abstractNumId w:val="13"/>
+    <w:abstractNumId w:val="19"/>
   </w:num>
   <w:num w:numId="6">
-    <w:abstractNumId w:val="3"/>
+    <w:abstractNumId w:val="4"/>
   </w:num>
   <w:num w:numId="7">
-    <w:abstractNumId w:val="9"/>
+    <w:abstractNumId w:val="12"/>
   </w:num>
   <w:num w:numId="8">
-    <w:abstractNumId w:val="14"/>
+    <w:abstractNumId w:val="20"/>
   </w:num>
   <w:num w:numId="9">
     <w:abstractNumId w:val="2"/>
   </w:num>
   <w:num w:numId="10">
-    <w:abstractNumId w:val="7"/>
+    <w:abstractNumId w:val="10"/>
   </w:num>
   <w:num w:numId="11">
-    <w:abstractNumId w:val="5"/>
+    <w:abstractNumId w:val="8"/>
   </w:num>
   <w:num w:numId="12">
-    <w:abstractNumId w:val="4"/>
+    <w:abstractNumId w:val="6"/>
   </w:num>
   <w:num w:numId="13">
-    <w:abstractNumId w:val="10"/>
+    <w:abstractNumId w:val="13"/>
   </w:num>
   <w:num w:numId="14">
-    <w:abstractNumId w:val="8"/>
+    <w:abstractNumId w:val="11"/>
   </w:num>
   <w:num w:numId="15">
-    <w:abstractNumId w:val="12"/>
+    <w:abstractNumId w:val="16"/>
   </w:num>
   <w:num w:numId="16">
     <w:abstractNumId w:val="1"/>
+  </w:num>
+  <w:num w:numId="17">
+    <w:abstractNumId w:val="15"/>
+  </w:num>
+  <w:num w:numId="18">
+    <w:abstractNumId w:val="7"/>
+  </w:num>
+  <w:num w:numId="19">
+    <w:abstractNumId w:val="5"/>
+  </w:num>
+  <w:num w:numId="20">
+    <w:abstractNumId w:val="17"/>
+  </w:num>
+  <w:num w:numId="21">
+    <w:abstractNumId w:val="3"/>
+  </w:num>
+  <w:num w:numId="22">
+    <w:abstractNumId w:val="18"/>
   </w:num>
 </w:numbering>
 </file>
 
 <file path=word/styles.xml><?xml version="1.0" encoding="utf-8"?>
-<w:styles xmlns:mc="http://schemas.openxmlformats.org/markup-compatibility/2006" xmlns:r="http://schemas.openxmlformats.org/officeDocument/2006/relationships" xmlns:w="http://schemas.openxmlformats.org/wordprocessingml/2006/main" xmlns:w14="http://schemas.microsoft.com/office/word/2010/wordml" xmlns:w15="http://schemas.microsoft.com/office/word/2012/wordml" mc:Ignorable="w14 w15">
+<w:styles xmlns:r="http://schemas.openxmlformats.org/officeDocument/2006/relationships" xmlns:w="http://schemas.openxmlformats.org/wordprocessingml/2006/main">
   <w:docDefaults>
     <w:rPrDefault>
       <w:rPr>
@@ -4259,378 +4908,144 @@
       </w:pPr>
     </w:pPrDefault>
   </w:docDefaults>
-  <w:latentStyles w:defLockedState="0" w:defUIPriority="99" w:defSemiHidden="0" w:defUnhideWhenUsed="0" w:defQFormat="0" w:count="371">
-    <w:lsdException w:name="Normal" w:uiPriority="0" w:qFormat="1"/>
-    <w:lsdException w:name="heading 1" w:uiPriority="9" w:qFormat="1"/>
-    <w:lsdException w:name="heading 2" w:semiHidden="1" w:uiPriority="9" w:unhideWhenUsed="1" w:qFormat="1"/>
-    <w:lsdException w:name="heading 3" w:semiHidden="1" w:uiPriority="9" w:unhideWhenUsed="1" w:qFormat="1"/>
-    <w:lsdException w:name="heading 4" w:semiHidden="1" w:uiPriority="9" w:unhideWhenUsed="1" w:qFormat="1"/>
-    <w:lsdException w:name="heading 5" w:semiHidden="1" w:uiPriority="9" w:unhideWhenUsed="1" w:qFormat="1"/>
-    <w:lsdException w:name="heading 6" w:semiHidden="1" w:uiPriority="9" w:unhideWhenUsed="1" w:qFormat="1"/>
-    <w:lsdException w:name="heading 7" w:semiHidden="1" w:uiPriority="9" w:unhideWhenUsed="1" w:qFormat="1"/>
-    <w:lsdException w:name="heading 8" w:semiHidden="1" w:uiPriority="9" w:unhideWhenUsed="1" w:qFormat="1"/>
-    <w:lsdException w:name="heading 9" w:semiHidden="1" w:uiPriority="9" w:unhideWhenUsed="1" w:qFormat="1"/>
-    <w:lsdException w:name="index 1" w:semiHidden="1" w:unhideWhenUsed="1"/>
-    <w:lsdException w:name="index 2" w:semiHidden="1" w:unhideWhenUsed="1"/>
-    <w:lsdException w:name="index 3" w:semiHidden="1" w:unhideWhenUsed="1"/>
-    <w:lsdException w:name="index 4" w:semiHidden="1" w:unhideWhenUsed="1"/>
-    <w:lsdException w:name="index 5" w:semiHidden="1" w:unhideWhenUsed="1"/>
-    <w:lsdException w:name="index 6" w:semiHidden="1" w:unhideWhenUsed="1"/>
-    <w:lsdException w:name="index 7" w:semiHidden="1" w:unhideWhenUsed="1"/>
-    <w:lsdException w:name="index 8" w:semiHidden="1" w:unhideWhenUsed="1"/>
-    <w:lsdException w:name="index 9" w:semiHidden="1" w:unhideWhenUsed="1"/>
-    <w:lsdException w:name="toc 1" w:semiHidden="1" w:uiPriority="39" w:unhideWhenUsed="1"/>
-    <w:lsdException w:name="toc 2" w:semiHidden="1" w:uiPriority="39" w:unhideWhenUsed="1"/>
-    <w:lsdException w:name="toc 3" w:semiHidden="1" w:uiPriority="39" w:unhideWhenUsed="1"/>
-    <w:lsdException w:name="toc 4" w:semiHidden="1" w:uiPriority="39" w:unhideWhenUsed="1"/>
-    <w:lsdException w:name="toc 5" w:semiHidden="1" w:uiPriority="39" w:unhideWhenUsed="1"/>
-    <w:lsdException w:name="toc 6" w:semiHidden="1" w:uiPriority="39" w:unhideWhenUsed="1"/>
-    <w:lsdException w:name="toc 7" w:semiHidden="1" w:uiPriority="39" w:unhideWhenUsed="1"/>
-    <w:lsdException w:name="toc 8" w:semiHidden="1" w:uiPriority="39" w:unhideWhenUsed="1"/>
-    <w:lsdException w:name="toc 9" w:semiHidden="1" w:uiPriority="39" w:unhideWhenUsed="1"/>
-    <w:lsdException w:name="Normal Indent" w:semiHidden="1" w:unhideWhenUsed="1"/>
-    <w:lsdException w:name="footnote text" w:semiHidden="1" w:unhideWhenUsed="1"/>
-    <w:lsdException w:name="annotation text" w:semiHidden="1" w:unhideWhenUsed="1"/>
-    <w:lsdException w:name="header" w:semiHidden="1" w:unhideWhenUsed="1"/>
-    <w:lsdException w:name="footer" w:semiHidden="1" w:unhideWhenUsed="1"/>
-    <w:lsdException w:name="index heading" w:semiHidden="1" w:unhideWhenUsed="1"/>
-    <w:lsdException w:name="caption" w:semiHidden="1" w:uiPriority="35" w:unhideWhenUsed="1" w:qFormat="1"/>
-    <w:lsdException w:name="table of figures" w:semiHidden="1" w:unhideWhenUsed="1"/>
-    <w:lsdException w:name="envelope address" w:semiHidden="1" w:unhideWhenUsed="1"/>
-    <w:lsdException w:name="envelope return" w:semiHidden="1" w:unhideWhenUsed="1"/>
-    <w:lsdException w:name="footnote reference" w:semiHidden="1" w:unhideWhenUsed="1"/>
-    <w:lsdException w:name="annotation reference" w:semiHidden="1" w:unhideWhenUsed="1"/>
-    <w:lsdException w:name="line number" w:semiHidden="1" w:unhideWhenUsed="1"/>
-    <w:lsdException w:name="page number" w:semiHidden="1" w:unhideWhenUsed="1"/>
-    <w:lsdException w:name="endnote reference" w:semiHidden="1" w:unhideWhenUsed="1"/>
-    <w:lsdException w:name="endnote text" w:semiHidden="1" w:unhideWhenUsed="1"/>
-    <w:lsdException w:name="table of authorities" w:semiHidden="1" w:unhideWhenUsed="1"/>
-    <w:lsdException w:name="macro" w:semiHidden="1" w:unhideWhenUsed="1"/>
-    <w:lsdException w:name="toa heading" w:semiHidden="1" w:unhideWhenUsed="1"/>
-    <w:lsdException w:name="List" w:semiHidden="1" w:unhideWhenUsed="1"/>
-    <w:lsdException w:name="List Bullet" w:semiHidden="1" w:unhideWhenUsed="1"/>
-    <w:lsdException w:name="List Number" w:semiHidden="1" w:unhideWhenUsed="1"/>
-    <w:lsdException w:name="List 2" w:semiHidden="1" w:unhideWhenUsed="1"/>
-    <w:lsdException w:name="List 3" w:semiHidden="1" w:unhideWhenUsed="1"/>
-    <w:lsdException w:name="List 4" w:semiHidden="1" w:unhideWhenUsed="1"/>
-    <w:lsdException w:name="List 5" w:semiHidden="1" w:unhideWhenUsed="1"/>
-    <w:lsdException w:name="List Bullet 2" w:semiHidden="1" w:unhideWhenUsed="1"/>
-    <w:lsdException w:name="List Bullet 3" w:semiHidden="1" w:unhideWhenUsed="1"/>
-    <w:lsdException w:name="List Bullet 4" w:semiHidden="1" w:unhideWhenUsed="1"/>
-    <w:lsdException w:name="List Bullet 5" w:semiHidden="1" w:unhideWhenUsed="1"/>
-    <w:lsdException w:name="List Number 2" w:semiHidden="1" w:unhideWhenUsed="1"/>
-    <w:lsdException w:name="List Number 3" w:semiHidden="1" w:unhideWhenUsed="1"/>
-    <w:lsdException w:name="List Number 4" w:semiHidden="1" w:unhideWhenUsed="1"/>
-    <w:lsdException w:name="List Number 5" w:semiHidden="1" w:unhideWhenUsed="1"/>
-    <w:lsdException w:name="Title" w:uiPriority="10" w:qFormat="1"/>
-    <w:lsdException w:name="Closing" w:semiHidden="1" w:unhideWhenUsed="1"/>
-    <w:lsdException w:name="Signature" w:semiHidden="1" w:unhideWhenUsed="1"/>
-    <w:lsdException w:name="Default Paragraph Font" w:semiHidden="1" w:uiPriority="1" w:unhideWhenUsed="1"/>
-    <w:lsdException w:name="Body Text" w:semiHidden="1" w:unhideWhenUsed="1"/>
-    <w:lsdException w:name="Body Text Indent" w:semiHidden="1" w:unhideWhenUsed="1"/>
-    <w:lsdException w:name="List Continue" w:semiHidden="1" w:unhideWhenUsed="1"/>
-    <w:lsdException w:name="List Continue 2" w:semiHidden="1" w:unhideWhenUsed="1"/>
-    <w:lsdException w:name="List Continue 3" w:semiHidden="1" w:unhideWhenUsed="1"/>
-    <w:lsdException w:name="List Continue 4" w:semiHidden="1" w:unhideWhenUsed="1"/>
-    <w:lsdException w:name="List Continue 5" w:semiHidden="1" w:unhideWhenUsed="1"/>
-    <w:lsdException w:name="Message Header" w:semiHidden="1" w:unhideWhenUsed="1"/>
-    <w:lsdException w:name="Subtitle" w:uiPriority="11" w:qFormat="1"/>
-    <w:lsdException w:name="Salutation" w:semiHidden="1" w:unhideWhenUsed="1"/>
-    <w:lsdException w:name="Date" w:semiHidden="1" w:unhideWhenUsed="1"/>
-    <w:lsdException w:name="Body Text First Indent" w:semiHidden="1" w:unhideWhenUsed="1"/>
-    <w:lsdException w:name="Body Text First Indent 2" w:semiHidden="1" w:unhideWhenUsed="1"/>
-    <w:lsdException w:name="Note Heading" w:semiHidden="1" w:unhideWhenUsed="1"/>
-    <w:lsdException w:name="Body Text 2" w:semiHidden="1" w:unhideWhenUsed="1"/>
-    <w:lsdException w:name="Body Text 3" w:semiHidden="1" w:unhideWhenUsed="1"/>
-    <w:lsdException w:name="Body Text Indent 2" w:semiHidden="1" w:unhideWhenUsed="1"/>
-    <w:lsdException w:name="Body Text Indent 3" w:semiHidden="1" w:unhideWhenUsed="1"/>
-    <w:lsdException w:name="Block Text" w:semiHidden="1" w:unhideWhenUsed="1"/>
-    <w:lsdException w:name="Hyperlink" w:semiHidden="1" w:unhideWhenUsed="1"/>
-    <w:lsdException w:name="FollowedHyperlink" w:semiHidden="1" w:unhideWhenUsed="1"/>
-    <w:lsdException w:name="Strong" w:uiPriority="22" w:qFormat="1"/>
-    <w:lsdException w:name="Emphasis" w:uiPriority="20" w:qFormat="1"/>
-    <w:lsdException w:name="Document Map" w:semiHidden="1" w:unhideWhenUsed="1"/>
-    <w:lsdException w:name="Plain Text" w:semiHidden="1" w:unhideWhenUsed="1"/>
-    <w:lsdException w:name="E-mail Signature" w:semiHidden="1" w:unhideWhenUsed="1"/>
-    <w:lsdException w:name="HTML Top of Form" w:semiHidden="1" w:unhideWhenUsed="1"/>
-    <w:lsdException w:name="HTML Bottom of Form" w:semiHidden="1" w:unhideWhenUsed="1"/>
-    <w:lsdException w:name="Normal (Web)" w:semiHidden="1" w:unhideWhenUsed="1"/>
-    <w:lsdException w:name="HTML Acronym" w:semiHidden="1" w:unhideWhenUsed="1"/>
-    <w:lsdException w:name="HTML Address" w:semiHidden="1" w:unhideWhenUsed="1"/>
-    <w:lsdException w:name="HTML Cite" w:semiHidden="1" w:unhideWhenUsed="1"/>
-    <w:lsdException w:name="HTML Code" w:semiHidden="1" w:unhideWhenUsed="1"/>
-    <w:lsdException w:name="HTML Definition" w:semiHidden="1" w:unhideWhenUsed="1"/>
-    <w:lsdException w:name="HTML Keyboard" w:semiHidden="1" w:unhideWhenUsed="1"/>
-    <w:lsdException w:name="HTML Preformatted" w:semiHidden="1" w:unhideWhenUsed="1"/>
-    <w:lsdException w:name="HTML Sample" w:semiHidden="1" w:unhideWhenUsed="1"/>
-    <w:lsdException w:name="HTML Typewriter" w:semiHidden="1" w:unhideWhenUsed="1"/>
-    <w:lsdException w:name="HTML Variable" w:semiHidden="1" w:unhideWhenUsed="1"/>
-    <w:lsdException w:name="Normal Table" w:semiHidden="1" w:unhideWhenUsed="1"/>
-    <w:lsdException w:name="annotation subject" w:semiHidden="1" w:unhideWhenUsed="1"/>
-    <w:lsdException w:name="No List" w:semiHidden="1" w:unhideWhenUsed="1"/>
-    <w:lsdException w:name="Outline List 1" w:semiHidden="1" w:unhideWhenUsed="1"/>
-    <w:lsdException w:name="Outline List 2" w:semiHidden="1" w:unhideWhenUsed="1"/>
-    <w:lsdException w:name="Outline List 3" w:semiHidden="1" w:unhideWhenUsed="1"/>
-    <w:lsdException w:name="Table Simple 1" w:semiHidden="1" w:unhideWhenUsed="1"/>
-    <w:lsdException w:name="Table Simple 2" w:semiHidden="1" w:unhideWhenUsed="1"/>
-    <w:lsdException w:name="Table Simple 3" w:semiHidden="1" w:unhideWhenUsed="1"/>
-    <w:lsdException w:name="Table Classic 1" w:semiHidden="1" w:unhideWhenUsed="1"/>
-    <w:lsdException w:name="Table Classic 2" w:semiHidden="1" w:unhideWhenUsed="1"/>
-    <w:lsdException w:name="Table Classic 3" w:semiHidden="1" w:unhideWhenUsed="1"/>
-    <w:lsdException w:name="Table Classic 4" w:semiHidden="1" w:unhideWhenUsed="1"/>
-    <w:lsdException w:name="Table Colorful 1" w:semiHidden="1" w:unhideWhenUsed="1"/>
-    <w:lsdException w:name="Table Colorful 2" w:semiHidden="1" w:unhideWhenUsed="1"/>
-    <w:lsdException w:name="Table Colorful 3" w:semiHidden="1" w:unhideWhenUsed="1"/>
-    <w:lsdException w:name="Table Columns 1" w:semiHidden="1" w:unhideWhenUsed="1"/>
-    <w:lsdException w:name="Table Columns 2" w:semiHidden="1" w:unhideWhenUsed="1"/>
-    <w:lsdException w:name="Table Columns 3" w:semiHidden="1" w:unhideWhenUsed="1"/>
-    <w:lsdException w:name="Table Columns 4" w:semiHidden="1" w:unhideWhenUsed="1"/>
-    <w:lsdException w:name="Table Columns 5" w:semiHidden="1" w:unhideWhenUsed="1"/>
-    <w:lsdException w:name="Table Grid 1" w:semiHidden="1" w:unhideWhenUsed="1"/>
-    <w:lsdException w:name="Table Grid 2" w:semiHidden="1" w:unhideWhenUsed="1"/>
-    <w:lsdException w:name="Table Grid 3" w:semiHidden="1" w:unhideWhenUsed="1"/>
-    <w:lsdException w:name="Table Grid 4" w:semiHidden="1" w:unhideWhenUsed="1"/>
-    <w:lsdException w:name="Table Grid 5" w:semiHidden="1" w:unhideWhenUsed="1"/>
-    <w:lsdException w:name="Table Grid 6" w:semiHidden="1" w:unhideWhenUsed="1"/>
-    <w:lsdException w:name="Table Grid 7" w:semiHidden="1" w:unhideWhenUsed="1"/>
-    <w:lsdException w:name="Table Grid 8" w:semiHidden="1" w:unhideWhenUsed="1"/>
-    <w:lsdException w:name="Table List 1" w:semiHidden="1" w:unhideWhenUsed="1"/>
-    <w:lsdException w:name="Table List 2" w:semiHidden="1" w:unhideWhenUsed="1"/>
-    <w:lsdException w:name="Table List 3" w:semiHidden="1" w:unhideWhenUsed="1"/>
-    <w:lsdException w:name="Table List 4" w:semiHidden="1" w:unhideWhenUsed="1"/>
-    <w:lsdException w:name="Table List 5" w:semiHidden="1" w:unhideWhenUsed="1"/>
-    <w:lsdException w:name="Table List 6" w:semiHidden="1" w:unhideWhenUsed="1"/>
-    <w:lsdException w:name="Table List 7" w:semiHidden="1" w:unhideWhenUsed="1"/>
-    <w:lsdException w:name="Table List 8" w:semiHidden="1" w:unhideWhenUsed="1"/>
-    <w:lsdException w:name="Table 3D effects 1" w:semiHidden="1" w:unhideWhenUsed="1"/>
-    <w:lsdException w:name="Table 3D effects 2" w:semiHidden="1" w:unhideWhenUsed="1"/>
-    <w:lsdException w:name="Table 3D effects 3" w:semiHidden="1" w:unhideWhenUsed="1"/>
-    <w:lsdException w:name="Table Contemporary" w:semiHidden="1" w:unhideWhenUsed="1"/>
-    <w:lsdException w:name="Table Elegant" w:semiHidden="1" w:unhideWhenUsed="1"/>
-    <w:lsdException w:name="Table Professional" w:semiHidden="1" w:unhideWhenUsed="1"/>
-    <w:lsdException w:name="Table Subtle 1" w:semiHidden="1" w:unhideWhenUsed="1"/>
-    <w:lsdException w:name="Table Subtle 2" w:semiHidden="1" w:unhideWhenUsed="1"/>
-    <w:lsdException w:name="Table Web 1" w:semiHidden="1" w:unhideWhenUsed="1"/>
-    <w:lsdException w:name="Table Web 2" w:semiHidden="1" w:unhideWhenUsed="1"/>
-    <w:lsdException w:name="Table Web 3" w:semiHidden="1" w:unhideWhenUsed="1"/>
-    <w:lsdException w:name="Balloon Text" w:semiHidden="1" w:unhideWhenUsed="1"/>
-    <w:lsdException w:name="Table Grid" w:uiPriority="39"/>
-    <w:lsdException w:name="Table Theme" w:semiHidden="1" w:unhideWhenUsed="1"/>
-    <w:lsdException w:name="Placeholder Text" w:semiHidden="1"/>
-    <w:lsdException w:name="No Spacing" w:uiPriority="1" w:qFormat="1"/>
-    <w:lsdException w:name="Light Shading" w:uiPriority="60"/>
-    <w:lsdException w:name="Light List" w:uiPriority="61"/>
-    <w:lsdException w:name="Light Grid" w:uiPriority="62"/>
-    <w:lsdException w:name="Medium Shading 1" w:uiPriority="63"/>
-    <w:lsdException w:name="Medium Shading 2" w:uiPriority="64"/>
-    <w:lsdException w:name="Medium List 1" w:uiPriority="65"/>
-    <w:lsdException w:name="Medium List 2" w:uiPriority="66"/>
-    <w:lsdException w:name="Medium Grid 1" w:uiPriority="67"/>
-    <w:lsdException w:name="Medium Grid 2" w:uiPriority="68"/>
-    <w:lsdException w:name="Medium Grid 3" w:uiPriority="69"/>
-    <w:lsdException w:name="Dark List" w:uiPriority="70"/>
-    <w:lsdException w:name="Colorful Shading" w:uiPriority="71"/>
-    <w:lsdException w:name="Colorful List" w:uiPriority="72"/>
-    <w:lsdException w:name="Colorful Grid" w:uiPriority="73"/>
-    <w:lsdException w:name="Light Shading Accent 1" w:uiPriority="60"/>
-    <w:lsdException w:name="Light List Accent 1" w:uiPriority="61"/>
-    <w:lsdException w:name="Light Grid Accent 1" w:uiPriority="62"/>
-    <w:lsdException w:name="Medium Shading 1 Accent 1" w:uiPriority="63"/>
-    <w:lsdException w:name="Medium Shading 2 Accent 1" w:uiPriority="64"/>
-    <w:lsdException w:name="Medium List 1 Accent 1" w:uiPriority="65"/>
-    <w:lsdException w:name="Revision" w:semiHidden="1"/>
-    <w:lsdException w:name="List Paragraph" w:uiPriority="34" w:qFormat="1"/>
-    <w:lsdException w:name="Quote" w:uiPriority="29" w:qFormat="1"/>
-    <w:lsdException w:name="Intense Quote" w:uiPriority="30" w:qFormat="1"/>
-    <w:lsdException w:name="Medium List 2 Accent 1" w:uiPriority="66"/>
-    <w:lsdException w:name="Medium Grid 1 Accent 1" w:uiPriority="67"/>
-    <w:lsdException w:name="Medium Grid 2 Accent 1" w:uiPriority="68"/>
-    <w:lsdException w:name="Medium Grid 3 Accent 1" w:uiPriority="69"/>
-    <w:lsdException w:name="Dark List Accent 1" w:uiPriority="70"/>
-    <w:lsdException w:name="Colorful Shading Accent 1" w:uiPriority="71"/>
-    <w:lsdException w:name="Colorful List Accent 1" w:uiPriority="72"/>
-    <w:lsdException w:name="Colorful Grid Accent 1" w:uiPriority="73"/>
-    <w:lsdException w:name="Light Shading Accent 2" w:uiPriority="60"/>
-    <w:lsdException w:name="Light List Accent 2" w:uiPriority="61"/>
-    <w:lsdException w:name="Light Grid Accent 2" w:uiPriority="62"/>
-    <w:lsdException w:name="Medium Shading 1 Accent 2" w:uiPriority="63"/>
-    <w:lsdException w:name="Medium Shading 2 Accent 2" w:uiPriority="64"/>
-    <w:lsdException w:name="Medium List 1 Accent 2" w:uiPriority="65"/>
-    <w:lsdException w:name="Medium List 2 Accent 2" w:uiPriority="66"/>
-    <w:lsdException w:name="Medium Grid 1 Accent 2" w:uiPriority="67"/>
-    <w:lsdException w:name="Medium Grid 2 Accent 2" w:uiPriority="68"/>
-    <w:lsdException w:name="Medium Grid 3 Accent 2" w:uiPriority="69"/>
-    <w:lsdException w:name="Dark List Accent 2" w:uiPriority="70"/>
-    <w:lsdException w:name="Colorful Shading Accent 2" w:uiPriority="71"/>
-    <w:lsdException w:name="Colorful List Accent 2" w:uiPriority="72"/>
-    <w:lsdException w:name="Colorful Grid Accent 2" w:uiPriority="73"/>
-    <w:lsdException w:name="Light Shading Accent 3" w:uiPriority="60"/>
-    <w:lsdException w:name="Light List Accent 3" w:uiPriority="61"/>
-    <w:lsdException w:name="Light Grid Accent 3" w:uiPriority="62"/>
-    <w:lsdException w:name="Medium Shading 1 Accent 3" w:uiPriority="63"/>
-    <w:lsdException w:name="Medium Shading 2 Accent 3" w:uiPriority="64"/>
-    <w:lsdException w:name="Medium List 1 Accent 3" w:uiPriority="65"/>
-    <w:lsdException w:name="Medium List 2 Accent 3" w:uiPriority="66"/>
-    <w:lsdException w:name="Medium Grid 1 Accent 3" w:uiPriority="67"/>
-    <w:lsdException w:name="Medium Grid 2 Accent 3" w:uiPriority="68"/>
-    <w:lsdException w:name="Medium Grid 3 Accent 3" w:uiPriority="69"/>
-    <w:lsdException w:name="Dark List Accent 3" w:uiPriority="70"/>
-    <w:lsdException w:name="Colorful Shading Accent 3" w:uiPriority="71"/>
-    <w:lsdException w:name="Colorful List Accent 3" w:uiPriority="72"/>
-    <w:lsdException w:name="Colorful Grid Accent 3" w:uiPriority="73"/>
-    <w:lsdException w:name="Light Shading Accent 4" w:uiPriority="60"/>
-    <w:lsdException w:name="Light List Accent 4" w:uiPriority="61"/>
-    <w:lsdException w:name="Light Grid Accent 4" w:uiPriority="62"/>
-    <w:lsdException w:name="Medium Shading 1 Accent 4" w:uiPriority="63"/>
-    <w:lsdException w:name="Medium Shading 2 Accent 4" w:uiPriority="64"/>
-    <w:lsdException w:name="Medium List 1 Accent 4" w:uiPriority="65"/>
-    <w:lsdException w:name="Medium List 2 Accent 4" w:uiPriority="66"/>
-    <w:lsdException w:name="Medium Grid 1 Accent 4" w:uiPriority="67"/>
-    <w:lsdException w:name="Medium Grid 2 Accent 4" w:uiPriority="68"/>
-    <w:lsdException w:name="Medium Grid 3 Accent 4" w:uiPriority="69"/>
-    <w:lsdException w:name="Dark List Accent 4" w:uiPriority="70"/>
-    <w:lsdException w:name="Colorful Shading Accent 4" w:uiPriority="71"/>
-    <w:lsdException w:name="Colorful List Accent 4" w:uiPriority="72"/>
-    <w:lsdException w:name="Colorful Grid Accent 4" w:uiPriority="73"/>
-    <w:lsdException w:name="Light Shading Accent 5" w:uiPriority="60"/>
-    <w:lsdException w:name="Light List Accent 5" w:uiPriority="61"/>
-    <w:lsdException w:name="Light Grid Accent 5" w:uiPriority="62"/>
-    <w:lsdException w:name="Medium Shading 1 Accent 5" w:uiPriority="63"/>
-    <w:lsdException w:name="Medium Shading 2 Accent 5" w:uiPriority="64"/>
-    <w:lsdException w:name="Medium List 1 Accent 5" w:uiPriority="65"/>
-    <w:lsdException w:name="Medium List 2 Accent 5" w:uiPriority="66"/>
-    <w:lsdException w:name="Medium Grid 1 Accent 5" w:uiPriority="67"/>
-    <w:lsdException w:name="Medium Grid 2 Accent 5" w:uiPriority="68"/>
-    <w:lsdException w:name="Medium Grid 3 Accent 5" w:uiPriority="69"/>
-    <w:lsdException w:name="Dark List Accent 5" w:uiPriority="70"/>
-    <w:lsdException w:name="Colorful Shading Accent 5" w:uiPriority="71"/>
-    <w:lsdException w:name="Colorful List Accent 5" w:uiPriority="72"/>
-    <w:lsdException w:name="Colorful Grid Accent 5" w:uiPriority="73"/>
-    <w:lsdException w:name="Light Shading Accent 6" w:uiPriority="60"/>
-    <w:lsdException w:name="Light List Accent 6" w:uiPriority="61"/>
-    <w:lsdException w:name="Light Grid Accent 6" w:uiPriority="62"/>
-    <w:lsdException w:name="Medium Shading 1 Accent 6" w:uiPriority="63"/>
-    <w:lsdException w:name="Medium Shading 2 Accent 6" w:uiPriority="64"/>
-    <w:lsdException w:name="Medium List 1 Accent 6" w:uiPriority="65"/>
-    <w:lsdException w:name="Medium List 2 Accent 6" w:uiPriority="66"/>
-    <w:lsdException w:name="Medium Grid 1 Accent 6" w:uiPriority="67"/>
-    <w:lsdException w:name="Medium Grid 2 Accent 6" w:uiPriority="68"/>
-    <w:lsdException w:name="Medium Grid 3 Accent 6" w:uiPriority="69"/>
-    <w:lsdException w:name="Dark List Accent 6" w:uiPriority="70"/>
-    <w:lsdException w:name="Colorful Shading Accent 6" w:uiPriority="71"/>
-    <w:lsdException w:name="Colorful List Accent 6" w:uiPriority="72"/>
-    <w:lsdException w:name="Colorful Grid Accent 6" w:uiPriority="73"/>
-    <w:lsdException w:name="Subtle Emphasis" w:uiPriority="19" w:qFormat="1"/>
-    <w:lsdException w:name="Intense Emphasis" w:uiPriority="21" w:qFormat="1"/>
-    <w:lsdException w:name="Subtle Reference" w:uiPriority="31" w:qFormat="1"/>
-    <w:lsdException w:name="Intense Reference" w:uiPriority="32" w:qFormat="1"/>
-    <w:lsdException w:name="Book Title" w:uiPriority="33" w:qFormat="1"/>
-    <w:lsdException w:name="Bibliography" w:semiHidden="1" w:uiPriority="37" w:unhideWhenUsed="1"/>
-    <w:lsdException w:name="TOC Heading" w:semiHidden="1" w:uiPriority="39" w:unhideWhenUsed="1" w:qFormat="1"/>
-    <w:lsdException w:name="Plain Table 1" w:uiPriority="41"/>
-    <w:lsdException w:name="Plain Table 2" w:uiPriority="42"/>
-    <w:lsdException w:name="Plain Table 3" w:uiPriority="43"/>
-    <w:lsdException w:name="Plain Table 4" w:uiPriority="44"/>
-    <w:lsdException w:name="Plain Table 5" w:uiPriority="45"/>
-    <w:lsdException w:name="Grid Table Light" w:uiPriority="40"/>
-    <w:lsdException w:name="Grid Table 1 Light" w:uiPriority="46"/>
-    <w:lsdException w:name="Grid Table 2" w:uiPriority="47"/>
-    <w:lsdException w:name="Grid Table 3" w:uiPriority="48"/>
-    <w:lsdException w:name="Grid Table 4" w:uiPriority="49"/>
-    <w:lsdException w:name="Grid Table 5 Dark" w:uiPriority="50"/>
-    <w:lsdException w:name="Grid Table 6 Colorful" w:uiPriority="51"/>
-    <w:lsdException w:name="Grid Table 7 Colorful" w:uiPriority="52"/>
-    <w:lsdException w:name="Grid Table 1 Light Accent 1" w:uiPriority="46"/>
-    <w:lsdException w:name="Grid Table 2 Accent 1" w:uiPriority="47"/>
-    <w:lsdException w:name="Grid Table 3 Accent 1" w:uiPriority="48"/>
-    <w:lsdException w:name="Grid Table 4 Accent 1" w:uiPriority="49"/>
-    <w:lsdException w:name="Grid Table 5 Dark Accent 1" w:uiPriority="50"/>
-    <w:lsdException w:name="Grid Table 6 Colorful Accent 1" w:uiPriority="51"/>
-    <w:lsdException w:name="Grid Table 7 Colorful Accent 1" w:uiPriority="52"/>
-    <w:lsdException w:name="Grid Table 1 Light Accent 2" w:uiPriority="46"/>
-    <w:lsdException w:name="Grid Table 2 Accent 2" w:uiPriority="47"/>
-    <w:lsdException w:name="Grid Table 3 Accent 2" w:uiPriority="48"/>
-    <w:lsdException w:name="Grid Table 4 Accent 2" w:uiPriority="49"/>
-    <w:lsdException w:name="Grid Table 5 Dark Accent 2" w:uiPriority="50"/>
-    <w:lsdException w:name="Grid Table 6 Colorful Accent 2" w:uiPriority="51"/>
-    <w:lsdException w:name="Grid Table 7 Colorful Accent 2" w:uiPriority="52"/>
-    <w:lsdException w:name="Grid Table 1 Light Accent 3" w:uiPriority="46"/>
-    <w:lsdException w:name="Grid Table 2 Accent 3" w:uiPriority="47"/>
-    <w:lsdException w:name="Grid Table 3 Accent 3" w:uiPriority="48"/>
-    <w:lsdException w:name="Grid Table 4 Accent 3" w:uiPriority="49"/>
-    <w:lsdException w:name="Grid Table 5 Dark Accent 3" w:uiPriority="50"/>
-    <w:lsdException w:name="Grid Table 6 Colorful Accent 3" w:uiPriority="51"/>
-    <w:lsdException w:name="Grid Table 7 Colorful Accent 3" w:uiPriority="52"/>
-    <w:lsdException w:name="Grid Table 1 Light Accent 4" w:uiPriority="46"/>
-    <w:lsdException w:name="Grid Table 2 Accent 4" w:uiPriority="47"/>
-    <w:lsdException w:name="Grid Table 3 Accent 4" w:uiPriority="48"/>
-    <w:lsdException w:name="Grid Table 4 Accent 4" w:uiPriority="49"/>
-    <w:lsdException w:name="Grid Table 5 Dark Accent 4" w:uiPriority="50"/>
-    <w:lsdException w:name="Grid Table 6 Colorful Accent 4" w:uiPriority="51"/>
-    <w:lsdException w:name="Grid Table 7 Colorful Accent 4" w:uiPriority="52"/>
-    <w:lsdException w:name="Grid Table 1 Light Accent 5" w:uiPriority="46"/>
-    <w:lsdException w:name="Grid Table 2 Accent 5" w:uiPriority="47"/>
-    <w:lsdException w:name="Grid Table 3 Accent 5" w:uiPriority="48"/>
-    <w:lsdException w:name="Grid Table 4 Accent 5" w:uiPriority="49"/>
-    <w:lsdException w:name="Grid Table 5 Dark Accent 5" w:uiPriority="50"/>
-    <w:lsdException w:name="Grid Table 6 Colorful Accent 5" w:uiPriority="51"/>
-    <w:lsdException w:name="Grid Table 7 Colorful Accent 5" w:uiPriority="52"/>
-    <w:lsdException w:name="Grid Table 1 Light Accent 6" w:uiPriority="46"/>
-    <w:lsdException w:name="Grid Table 2 Accent 6" w:uiPriority="47"/>
-    <w:lsdException w:name="Grid Table 3 Accent 6" w:uiPriority="48"/>
-    <w:lsdException w:name="Grid Table 4 Accent 6" w:uiPriority="49"/>
-    <w:lsdException w:name="Grid Table 5 Dark Accent 6" w:uiPriority="50"/>
-    <w:lsdException w:name="Grid Table 6 Colorful Accent 6" w:uiPriority="51"/>
-    <w:lsdException w:name="Grid Table 7 Colorful Accent 6" w:uiPriority="52"/>
-    <w:lsdException w:name="List Table 1 Light" w:uiPriority="46"/>
-    <w:lsdException w:name="List Table 2" w:uiPriority="47"/>
-    <w:lsdException w:name="List Table 3" w:uiPriority="48"/>
-    <w:lsdException w:name="List Table 4" w:uiPriority="49"/>
-    <w:lsdException w:name="List Table 5 Dark" w:uiPriority="50"/>
-    <w:lsdException w:name="List Table 6 Colorful" w:uiPriority="51"/>
-    <w:lsdException w:name="List Table 7 Colorful" w:uiPriority="52"/>
-    <w:lsdException w:name="List Table 1 Light Accent 1" w:uiPriority="46"/>
-    <w:lsdException w:name="List Table 2 Accent 1" w:uiPriority="47"/>
-    <w:lsdException w:name="List Table 3 Accent 1" w:uiPriority="48"/>
-    <w:lsdException w:name="List Table 4 Accent 1" w:uiPriority="49"/>
-    <w:lsdException w:name="List Table 5 Dark Accent 1" w:uiPriority="50"/>
-    <w:lsdException w:name="List Table 6 Colorful Accent 1" w:uiPriority="51"/>
-    <w:lsdException w:name="List Table 7 Colorful Accent 1" w:uiPriority="52"/>
-    <w:lsdException w:name="List Table 1 Light Accent 2" w:uiPriority="46"/>
-    <w:lsdException w:name="List Table 2 Accent 2" w:uiPriority="47"/>
-    <w:lsdException w:name="List Table 3 Accent 2" w:uiPriority="48"/>
-    <w:lsdException w:name="List Table 4 Accent 2" w:uiPriority="49"/>
-    <w:lsdException w:name="List Table 5 Dark Accent 2" w:uiPriority="50"/>
-    <w:lsdException w:name="List Table 6 Colorful Accent 2" w:uiPriority="51"/>
-    <w:lsdException w:name="List Table 7 Colorful Accent 2" w:uiPriority="52"/>
-    <w:lsdException w:name="List Table 1 Light Accent 3" w:uiPriority="46"/>
-    <w:lsdException w:name="List Table 2 Accent 3" w:uiPriority="47"/>
-    <w:lsdException w:name="List Table 3 Accent 3" w:uiPriority="48"/>
-    <w:lsdException w:name="List Table 4 Accent 3" w:uiPriority="49"/>
-    <w:lsdException w:name="List Table 5 Dark Accent 3" w:uiPriority="50"/>
-    <w:lsdException w:name="List Table 6 Colorful Accent 3" w:uiPriority="51"/>
-    <w:lsdException w:name="List Table 7 Colorful Accent 3" w:uiPriority="52"/>
-    <w:lsdException w:name="List Table 1 Light Accent 4" w:uiPriority="46"/>
-    <w:lsdException w:name="List Table 2 Accent 4" w:uiPriority="47"/>
-    <w:lsdException w:name="List Table 3 Accent 4" w:uiPriority="48"/>
-    <w:lsdException w:name="List Table 4 Accent 4" w:uiPriority="49"/>
-    <w:lsdException w:name="List Table 5 Dark Accent 4" w:uiPriority="50"/>
-    <w:lsdException w:name="List Table 6 Colorful Accent 4" w:uiPriority="51"/>
-    <w:lsdException w:name="List Table 7 Colorful Accent 4" w:uiPriority="52"/>
-    <w:lsdException w:name="List Table 1 Light Accent 5" w:uiPriority="46"/>
-    <w:lsdException w:name="List Table 2 Accent 5" w:uiPriority="47"/>
-    <w:lsdException w:name="List Table 3 Accent 5" w:uiPriority="48"/>
-    <w:lsdException w:name="List Table 4 Accent 5" w:uiPriority="49"/>
-    <w:lsdException w:name="List Table 5 Dark Accent 5" w:uiPriority="50"/>
-    <w:lsdException w:name="List Table 6 Colorful Accent 5" w:uiPriority="51"/>
-    <w:lsdException w:name="List Table 7 Colorful Accent 5" w:uiPriority="52"/>
-    <w:lsdException w:name="List Table 1 Light Accent 6" w:uiPriority="46"/>
-    <w:lsdException w:name="List Table 2 Accent 6" w:uiPriority="47"/>
-    <w:lsdException w:name="List Table 3 Accent 6" w:uiPriority="48"/>
-    <w:lsdException w:name="List Table 4 Accent 6" w:uiPriority="49"/>
-    <w:lsdException w:name="List Table 5 Dark Accent 6" w:uiPriority="50"/>
-    <w:lsdException w:name="List Table 6 Colorful Accent 6" w:uiPriority="51"/>
-    <w:lsdException w:name="List Table 7 Colorful Accent 6" w:uiPriority="52"/>
+  <w:latentStyles w:defLockedState="0" w:defUIPriority="99" w:defSemiHidden="1" w:defUnhideWhenUsed="1" w:defQFormat="0" w:count="267">
+    <w:lsdException w:name="Normal" w:semiHidden="0" w:uiPriority="0" w:unhideWhenUsed="0" w:qFormat="1"/>
+    <w:lsdException w:name="heading 1" w:semiHidden="0" w:uiPriority="9" w:unhideWhenUsed="0" w:qFormat="1"/>
+    <w:lsdException w:name="heading 2" w:uiPriority="9" w:qFormat="1"/>
+    <w:lsdException w:name="heading 3" w:uiPriority="9" w:qFormat="1"/>
+    <w:lsdException w:name="heading 4" w:uiPriority="9" w:qFormat="1"/>
+    <w:lsdException w:name="heading 5" w:uiPriority="9" w:qFormat="1"/>
+    <w:lsdException w:name="heading 6" w:uiPriority="9" w:qFormat="1"/>
+    <w:lsdException w:name="heading 7" w:uiPriority="9" w:qFormat="1"/>
+    <w:lsdException w:name="heading 8" w:uiPriority="9" w:qFormat="1"/>
+    <w:lsdException w:name="heading 9" w:uiPriority="9" w:qFormat="1"/>
+    <w:lsdException w:name="toc 1" w:uiPriority="39"/>
+    <w:lsdException w:name="toc 2" w:uiPriority="39"/>
+    <w:lsdException w:name="toc 3" w:uiPriority="39"/>
+    <w:lsdException w:name="toc 4" w:uiPriority="39"/>
+    <w:lsdException w:name="toc 5" w:uiPriority="39"/>
+    <w:lsdException w:name="toc 6" w:uiPriority="39"/>
+    <w:lsdException w:name="toc 7" w:uiPriority="39"/>
+    <w:lsdException w:name="toc 8" w:uiPriority="39"/>
+    <w:lsdException w:name="toc 9" w:uiPriority="39"/>
+    <w:lsdException w:name="caption" w:uiPriority="35" w:qFormat="1"/>
+    <w:lsdException w:name="Title" w:semiHidden="0" w:uiPriority="10" w:unhideWhenUsed="0" w:qFormat="1"/>
+    <w:lsdException w:name="Default Paragraph Font" w:uiPriority="1"/>
+    <w:lsdException w:name="Subtitle" w:semiHidden="0" w:uiPriority="11" w:unhideWhenUsed="0" w:qFormat="1"/>
+    <w:lsdException w:name="Strong" w:semiHidden="0" w:uiPriority="22" w:unhideWhenUsed="0" w:qFormat="1"/>
+    <w:lsdException w:name="Emphasis" w:semiHidden="0" w:uiPriority="20" w:unhideWhenUsed="0" w:qFormat="1"/>
+    <w:lsdException w:name="Table Grid" w:semiHidden="0" w:uiPriority="39" w:unhideWhenUsed="0"/>
+    <w:lsdException w:name="Placeholder Text" w:unhideWhenUsed="0"/>
+    <w:lsdException w:name="No Spacing" w:semiHidden="0" w:uiPriority="1" w:unhideWhenUsed="0" w:qFormat="1"/>
+    <w:lsdException w:name="Light Shading" w:semiHidden="0" w:uiPriority="60" w:unhideWhenUsed="0"/>
+    <w:lsdException w:name="Light List" w:semiHidden="0" w:uiPriority="61" w:unhideWhenUsed="0"/>
+    <w:lsdException w:name="Light Grid" w:semiHidden="0" w:uiPriority="62" w:unhideWhenUsed="0"/>
+    <w:lsdException w:name="Medium Shading 1" w:semiHidden="0" w:uiPriority="63" w:unhideWhenUsed="0"/>
+    <w:lsdException w:name="Medium Shading 2" w:semiHidden="0" w:uiPriority="64" w:unhideWhenUsed="0"/>
+    <w:lsdException w:name="Medium List 1" w:semiHidden="0" w:uiPriority="65" w:unhideWhenUsed="0"/>
+    <w:lsdException w:name="Medium List 2" w:semiHidden="0" w:uiPriority="66" w:unhideWhenUsed="0"/>
+    <w:lsdException w:name="Medium Grid 1" w:semiHidden="0" w:uiPriority="67" w:unhideWhenUsed="0"/>
+    <w:lsdException w:name="Medium Grid 2" w:semiHidden="0" w:uiPriority="68" w:unhideWhenUsed="0"/>
+    <w:lsdException w:name="Medium Grid 3" w:semiHidden="0" w:uiPriority="69" w:unhideWhenUsed="0"/>
+    <w:lsdException w:name="Dark List" w:semiHidden="0" w:uiPriority="70" w:unhideWhenUsed="0"/>
+    <w:lsdException w:name="Colorful Shading" w:semiHidden="0" w:uiPriority="71" w:unhideWhenUsed="0"/>
+    <w:lsdException w:name="Colorful List" w:semiHidden="0" w:uiPriority="72" w:unhideWhenUsed="0"/>
+    <w:lsdException w:name="Colorful Grid" w:semiHidden="0" w:uiPriority="73" w:unhideWhenUsed="0"/>
+    <w:lsdException w:name="Light Shading Accent 1" w:semiHidden="0" w:uiPriority="60" w:unhideWhenUsed="0"/>
+    <w:lsdException w:name="Light List Accent 1" w:semiHidden="0" w:uiPriority="61" w:unhideWhenUsed="0"/>
+    <w:lsdException w:name="Light Grid Accent 1" w:semiHidden="0" w:uiPriority="62" w:unhideWhenUsed="0"/>
+    <w:lsdException w:name="Medium Shading 1 Accent 1" w:semiHidden="0" w:uiPriority="63" w:unhideWhenUsed="0"/>
+    <w:lsdException w:name="Medium Shading 2 Accent 1" w:semiHidden="0" w:uiPriority="64" w:unhideWhenUsed="0"/>
+    <w:lsdException w:name="Medium List 1 Accent 1" w:semiHidden="0" w:uiPriority="65" w:unhideWhenUsed="0"/>
+    <w:lsdException w:name="Revision" w:unhideWhenUsed="0"/>
+    <w:lsdException w:name="List Paragraph" w:semiHidden="0" w:uiPriority="34" w:unhideWhenUsed="0" w:qFormat="1"/>
+    <w:lsdException w:name="Quote" w:semiHidden="0" w:uiPriority="29" w:unhideWhenUsed="0" w:qFormat="1"/>
+    <w:lsdException w:name="Intense Quote" w:semiHidden="0" w:uiPriority="30" w:unhideWhenUsed="0" w:qFormat="1"/>
+    <w:lsdException w:name="Medium List 2 Accent 1" w:semiHidden="0" w:uiPriority="66" w:unhideWhenUsed="0"/>
+    <w:lsdException w:name="Medium Grid 1 Accent 1" w:semiHidden="0" w:uiPriority="67" w:unhideWhenUsed="0"/>
+    <w:lsdException w:name="Medium Grid 2 Accent 1" w:semiHidden="0" w:uiPriority="68" w:unhideWhenUsed="0"/>
+    <w:lsdException w:name="Medium Grid 3 Accent 1" w:semiHidden="0" w:uiPriority="69" w:unhideWhenUsed="0"/>
+    <w:lsdException w:name="Dark List Accent 1" w:semiHidden="0" w:uiPriority="70" w:unhideWhenUsed="0"/>
+    <w:lsdException w:name="Colorful Shading Accent 1" w:semiHidden="0" w:uiPriority="71" w:unhideWhenUsed="0"/>
+    <w:lsdException w:name="Colorful List Accent 1" w:semiHidden="0" w:uiPriority="72" w:unhideWhenUsed="0"/>
+    <w:lsdException w:name="Colorful Grid Accent 1" w:semiHidden="0" w:uiPriority="73" w:unhideWhenUsed="0"/>
+    <w:lsdException w:name="Light Shading Accent 2" w:semiHidden="0" w:uiPriority="60" w:unhideWhenUsed="0"/>
+    <w:lsdException w:name="Light List Accent 2" w:semiHidden="0" w:uiPriority="61" w:unhideWhenUsed="0"/>
+    <w:lsdException w:name="Light Grid Accent 2" w:semiHidden="0" w:uiPriority="62" w:unhideWhenUsed="0"/>
+    <w:lsdException w:name="Medium Shading 1 Accent 2" w:semiHidden="0" w:uiPriority="63" w:unhideWhenUsed="0"/>
+    <w:lsdException w:name="Medium Shading 2 Accent 2" w:semiHidden="0" w:uiPriority="64" w:unhideWhenUsed="0"/>
+    <w:lsdException w:name="Medium List 1 Accent 2" w:semiHidden="0" w:uiPriority="65" w:unhideWhenUsed="0"/>
+    <w:lsdException w:name="Medium List 2 Accent 2" w:semiHidden="0" w:uiPriority="66" w:unhideWhenUsed="0"/>
+    <w:lsdException w:name="Medium Grid 1 Accent 2" w:semiHidden="0" w:uiPriority="67" w:unhideWhenUsed="0"/>
+    <w:lsdException w:name="Medium Grid 2 Accent 2" w:semiHidden="0" w:uiPriority="68" w:unhideWhenUsed="0"/>
+    <w:lsdException w:name="Medium Grid 3 Accent 2" w:semiHidden="0" w:uiPriority="69" w:unhideWhenUsed="0"/>
+    <w:lsdException w:name="Dark List Accent 2" w:semiHidden="0" w:uiPriority="70" w:unhideWhenUsed="0"/>
+    <w:lsdException w:name="Colorful Shading Accent 2" w:semiHidden="0" w:uiPriority="71" w:unhideWhenUsed="0"/>
+    <w:lsdException w:name="Colorful List Accent 2" w:semiHidden="0" w:uiPriority="72" w:unhideWhenUsed="0"/>
+    <w:lsdException w:name="Colorful Grid Accent 2" w:semiHidden="0" w:uiPriority="73" w:unhideWhenUsed="0"/>
+    <w:lsdException w:name="Light Shading Accent 3" w:semiHidden="0" w:uiPriority="60" w:unhideWhenUsed="0"/>
+    <w:lsdException w:name="Light List Accent 3" w:semiHidden="0" w:uiPriority="61" w:unhideWhenUsed="0"/>
+    <w:lsdException w:name="Light Grid Accent 3" w:semiHidden="0" w:uiPriority="62" w:unhideWhenUsed="0"/>
+    <w:lsdException w:name="Medium Shading 1 Accent 3" w:semiHidden="0" w:uiPriority="63" w:unhideWhenUsed="0"/>
+    <w:lsdException w:name="Medium Shading 2 Accent 3" w:semiHidden="0" w:uiPriority="64" w:unhideWhenUsed="0"/>
+    <w:lsdException w:name="Medium List 1 Accent 3" w:semiHidden="0" w:uiPriority="65" w:unhideWhenUsed="0"/>
+    <w:lsdException w:name="Medium List 2 Accent 3" w:semiHidden="0" w:uiPriority="66" w:unhideWhenUsed="0"/>
+    <w:lsdException w:name="Medium Grid 1 Accent 3" w:semiHidden="0" w:uiPriority="67" w:unhideWhenUsed="0"/>
+    <w:lsdException w:name="Medium Grid 2 Accent 3" w:semiHidden="0" w:uiPriority="68" w:unhideWhenUsed="0"/>
+    <w:lsdException w:name="Medium Grid 3 Accent 3" w:semiHidden="0" w:uiPriority="69" w:unhideWhenUsed="0"/>
+    <w:lsdException w:name="Dark List Accent 3" w:semiHidden="0" w:uiPriority="70" w:unhideWhenUsed="0"/>
+    <w:lsdException w:name="Colorful Shading Accent 3" w:semiHidden="0" w:uiPriority="71" w:unhideWhenUsed="0"/>
+    <w:lsdException w:name="Colorful List Accent 3" w:semiHidden="0" w:uiPriority="72" w:unhideWhenUsed="0"/>
+    <w:lsdException w:name="Colorful Grid Accent 3" w:semiHidden="0" w:uiPriority="73" w:unhideWhenUsed="0"/>
+    <w:lsdException w:name="Light Shading Accent 4" w:semiHidden="0" w:uiPriority="60" w:unhideWhenUsed="0"/>
+    <w:lsdException w:name="Light List Accent 4" w:semiHidden="0" w:uiPriority="61" w:unhideWhenUsed="0"/>
+    <w:lsdException w:name="Light Grid Accent 4" w:semiHidden="0" w:uiPriority="62" w:unhideWhenUsed="0"/>
+    <w:lsdException w:name="Medium Shading 1 Accent 4" w:semiHidden="0" w:uiPriority="63" w:unhideWhenUsed="0"/>
+    <w:lsdException w:name="Medium Shading 2 Accent 4" w:semiHidden="0" w:uiPriority="64" w:unhideWhenUsed="0"/>
+    <w:lsdException w:name="Medium List 1 Accent 4" w:semiHidden="0" w:uiPriority="65" w:unhideWhenUsed="0"/>
+    <w:lsdException w:name="Medium List 2 Accent 4" w:semiHidden="0" w:uiPriority="66" w:unhideWhenUsed="0"/>
+    <w:lsdException w:name="Medium Grid 1 Accent 4" w:semiHidden="0" w:uiPriority="67" w:unhideWhenUsed="0"/>
+    <w:lsdException w:name="Medium Grid 2 Accent 4" w:semiHidden="0" w:uiPriority="68" w:unhideWhenUsed="0"/>
+    <w:lsdException w:name="Medium Grid 3 Accent 4" w:semiHidden="0" w:uiPriority="69" w:unhideWhenUsed="0"/>
+    <w:lsdException w:name="Dark List Accent 4" w:semiHidden="0" w:uiPriority="70" w:unhideWhenUsed="0"/>
+    <w:lsdException w:name="Colorful Shading Accent 4" w:semiHidden="0" w:uiPriority="71" w:unhideWhenUsed="0"/>
+    <w:lsdException w:name="Colorful List Accent 4" w:semiHidden="0" w:uiPriority="72" w:unhideWhenUsed="0"/>
+    <w:lsdException w:name="Colorful Grid Accent 4" w:semiHidden="0" w:uiPriority="73" w:unhideWhenUsed="0"/>
+    <w:lsdException w:name="Light Shading Accent 5" w:semiHidden="0" w:uiPriority="60" w:unhideWhenUsed="0"/>
+    <w:lsdException w:name="Light List Accent 5" w:semiHidden="0" w:uiPriority="61" w:unhideWhenUsed="0"/>
+    <w:lsdException w:name="Light Grid Accent 5" w:semiHidden="0" w:uiPriority="62" w:unhideWhenUsed="0"/>
+    <w:lsdException w:name="Medium Shading 1 Accent 5" w:semiHidden="0" w:uiPriority="63" w:unhideWhenUsed="0"/>
+    <w:lsdException w:name="Medium Shading 2 Accent 5" w:semiHidden="0" w:uiPriority="64" w:unhideWhenUsed="0"/>
+    <w:lsdException w:name="Medium List 1 Accent 5" w:semiHidden="0" w:uiPriority="65" w:unhideWhenUsed="0"/>
+    <w:lsdException w:name="Medium List 2 Accent 5" w:semiHidden="0" w:uiPriority="66" w:unhideWhenUsed="0"/>
+    <w:lsdException w:name="Medium Grid 1 Accent 5" w:semiHidden="0" w:uiPriority="67" w:unhideWhenUsed="0"/>
+    <w:lsdException w:name="Medium Grid 2 Accent 5" w:semiHidden="0" w:uiPriority="68" w:unhideWhenUsed="0"/>
+    <w:lsdException w:name="Medium Grid 3 Accent 5" w:semiHidden="0" w:uiPriority="69" w:unhideWhenUsed="0"/>
+    <w:lsdException w:name="Dark List Accent 5" w:semiHidden="0" w:uiPriority="70" w:unhideWhenUsed="0"/>
+    <w:lsdException w:name="Colorful Shading Accent 5" w:semiHidden="0" w:uiPriority="71" w:unhideWhenUsed="0"/>
+    <w:lsdException w:name="Colorful List Accent 5" w:semiHidden="0" w:uiPriority="72" w:unhideWhenUsed="0"/>
+    <w:lsdException w:name="Colorful Grid Accent 5" w:semiHidden="0" w:uiPriority="73" w:unhideWhenUsed="0"/>
+    <w:lsdException w:name="Light Shading Accent 6" w:semiHidden="0" w:uiPriority="60" w:unhideWhenUsed="0"/>
+    <w:lsdException w:name="Light List Accent 6" w:semiHidden="0" w:uiPriority="61" w:unhideWhenUsed="0"/>
+    <w:lsdException w:name="Light Grid Accent 6" w:semiHidden="0" w:uiPriority="62" w:unhideWhenUsed="0"/>
+    <w:lsdException w:name="Medium Shading 1 Accent 6" w:semiHidden="0" w:uiPriority="63" w:unhideWhenUsed="0"/>
+    <w:lsdException w:name="Medium Shading 2 Accent 6" w:semiHidden="0" w:uiPriority="64" w:unhideWhenUsed="0"/>
+    <w:lsdException w:name="Medium List 1 Accent 6" w:semiHidden="0" w:uiPriority="65" w:unhideWhenUsed="0"/>
+    <w:lsdException w:name="Medium List 2 Accent 6" w:semiHidden="0" w:uiPriority="66" w:unhideWhenUsed="0"/>
+    <w:lsdException w:name="Medium Grid 1 Accent 6" w:semiHidden="0" w:uiPriority="67" w:unhideWhenUsed="0"/>
+    <w:lsdException w:name="Medium Grid 2 Accent 6" w:semiHidden="0" w:uiPriority="68" w:unhideWhenUsed="0"/>
+    <w:lsdException w:name="Medium Grid 3 Accent 6" w:semiHidden="0" w:uiPriority="69" w:unhideWhenUsed="0"/>
+    <w:lsdException w:name="Dark List Accent 6" w:semiHidden="0" w:uiPriority="70" w:unhideWhenUsed="0"/>
+    <w:lsdException w:name="Colorful Shading Accent 6" w:semiHidden="0" w:uiPriority="71" w:unhideWhenUsed="0"/>
+    <w:lsdException w:name="Colorful List Accent 6" w:semiHidden="0" w:uiPriority="72" w:unhideWhenUsed="0"/>
+    <w:lsdException w:name="Colorful Grid Accent 6" w:semiHidden="0" w:uiPriority="73" w:unhideWhenUsed="0"/>
+    <w:lsdException w:name="Subtle Emphasis" w:semiHidden="0" w:uiPriority="19" w:unhideWhenUsed="0" w:qFormat="1"/>
+    <w:lsdException w:name="Intense Emphasis" w:semiHidden="0" w:uiPriority="21" w:unhideWhenUsed="0" w:qFormat="1"/>
+    <w:lsdException w:name="Subtle Reference" w:semiHidden="0" w:uiPriority="31" w:unhideWhenUsed="0" w:qFormat="1"/>
+    <w:lsdException w:name="Intense Reference" w:semiHidden="0" w:uiPriority="32" w:unhideWhenUsed="0" w:qFormat="1"/>
+    <w:lsdException w:name="Book Title" w:semiHidden="0" w:uiPriority="33" w:unhideWhenUsed="0" w:qFormat="1"/>
+    <w:lsdException w:name="Bibliography" w:uiPriority="37"/>
+    <w:lsdException w:name="TOC Heading" w:uiPriority="39" w:qFormat="1"/>
   </w:latentStyles>
   <w:style w:type="paragraph" w:default="1" w:styleId="Normal">
     <w:name w:val="Normal"/>
@@ -4659,6 +5074,7 @@
     <w:uiPriority w:val="99"/>
     <w:semiHidden/>
     <w:unhideWhenUsed/>
+    <w:qFormat/>
     <w:tblPr>
       <w:tblInd w:w="0" w:type="dxa"/>
       <w:tblCellMar>
@@ -4790,7 +5206,7 @@
     </a:clrScheme>
     <a:fontScheme name="Escritório">
       <a:majorFont>
-        <a:latin typeface="Calibri Light" panose="020F0302020204030204"/>
+        <a:latin typeface="Calibri Light"/>
         <a:ea typeface=""/>
         <a:cs typeface=""/>
         <a:font script="Jpan" typeface="ＭＳ ゴシック"/>
@@ -4825,7 +5241,7 @@
         <a:font script="Geor" typeface="Sylfaen"/>
       </a:majorFont>
       <a:minorFont>
-        <a:latin typeface="Calibri" panose="020F0502020204030204"/>
+        <a:latin typeface="Calibri"/>
         <a:ea typeface=""/>
         <a:cs typeface=""/>
         <a:font script="Jpan" typeface="ＭＳ 明朝"/>
@@ -5002,7 +5418,7 @@
   <a:extraClrSchemeLst/>
   <a:extLst>
     <a:ext uri="{05A4C25C-085E-4340-85A3-A5531E510DB2}">
-      <thm15:themeFamily xmlns:thm15="http://schemas.microsoft.com/office/thememl/2012/main" name="Office Theme" id="{62F939B6-93AF-4DB8-9C6B-D6C7DFDC589F}" vid="{4A3C46E8-61CC-4603-A589-7422A47A8E4A}"/>
+      <thm15:themeFamily xmlns="" xmlns:thm15="http://schemas.microsoft.com/office/thememl/2012/main" name="Office Theme" id="{62F939B6-93AF-4DB8-9C6B-D6C7DFDC589F}" vid="{4A3C46E8-61CC-4603-A589-7422A47A8E4A}"/>
     </a:ext>
   </a:extLst>
 </a:theme>

</xml_diff>

<commit_message>
Alteração Documento de Casos de Uso
Alteração no caso de uso UC - 03
</commit_message>
<xml_diff>
--- a/Documento de Casos de Uso.docx
+++ b/Documento de Casos de Uso.docx
@@ -265,7 +265,7 @@
       <w:tr>
         <w:tc>
           <w:tcPr>
-            <w:tcW w:w="1935" w:type="dxa"/>
+            <w:tcW w:w="1691" w:type="dxa"/>
             <w:tcBorders>
               <w:top w:val="single" w:sz="2" w:space="0" w:color="000000"/>
               <w:left w:val="single" w:sz="2" w:space="0" w:color="000000"/>
@@ -289,7 +289,7 @@
         </w:tc>
         <w:tc>
           <w:tcPr>
-            <w:tcW w:w="3105" w:type="dxa"/>
+            <w:tcW w:w="2831" w:type="dxa"/>
             <w:tcBorders>
               <w:top w:val="single" w:sz="2" w:space="0" w:color="000000"/>
               <w:left w:val="single" w:sz="2" w:space="0" w:color="000000"/>
@@ -313,7 +313,7 @@
         </w:tc>
         <w:tc>
           <w:tcPr>
-            <w:tcW w:w="4605" w:type="dxa"/>
+            <w:tcW w:w="3921" w:type="dxa"/>
             <w:tcBorders>
               <w:top w:val="single" w:sz="2" w:space="0" w:color="000000"/>
               <w:left w:val="single" w:sz="2" w:space="0" w:color="000000"/>
@@ -339,7 +339,82 @@
       <w:tr>
         <w:tc>
           <w:tcPr>
-            <w:tcW w:w="1935" w:type="dxa"/>
+            <w:tcW w:w="1691" w:type="dxa"/>
+            <w:tcBorders>
+              <w:top w:val="nil"/>
+              <w:left w:val="single" w:sz="2" w:space="0" w:color="000000"/>
+              <w:bottom w:val="single" w:sz="2" w:space="0" w:color="000000"/>
+              <w:right w:val="nil"/>
+            </w:tcBorders>
+            <w:shd w:val="clear" w:color="auto" w:fill="auto"/>
+            <w:tcMar>
+              <w:left w:w="54" w:type="dxa"/>
+            </w:tcMar>
+          </w:tcPr>
+          <w:p>
+            <w:pPr>
+              <w:pStyle w:val="Contedodatabela"/>
+              <w:jc w:val="center"/>
+            </w:pPr>
+            <w:r>
+              <w:t>31/05/2014</w:t>
+            </w:r>
+          </w:p>
+        </w:tc>
+        <w:tc>
+          <w:tcPr>
+            <w:tcW w:w="2831" w:type="dxa"/>
+            <w:tcBorders>
+              <w:top w:val="nil"/>
+              <w:left w:val="single" w:sz="2" w:space="0" w:color="000000"/>
+              <w:bottom w:val="single" w:sz="2" w:space="0" w:color="000000"/>
+              <w:right w:val="nil"/>
+            </w:tcBorders>
+            <w:shd w:val="clear" w:color="auto" w:fill="auto"/>
+            <w:tcMar>
+              <w:left w:w="54" w:type="dxa"/>
+            </w:tcMar>
+          </w:tcPr>
+          <w:p>
+            <w:pPr>
+              <w:pStyle w:val="Contedodatabela"/>
+              <w:jc w:val="center"/>
+            </w:pPr>
+            <w:r>
+              <w:t>Tiago</w:t>
+            </w:r>
+          </w:p>
+        </w:tc>
+        <w:tc>
+          <w:tcPr>
+            <w:tcW w:w="3921" w:type="dxa"/>
+            <w:tcBorders>
+              <w:top w:val="nil"/>
+              <w:left w:val="single" w:sz="2" w:space="0" w:color="000000"/>
+              <w:bottom w:val="single" w:sz="2" w:space="0" w:color="000000"/>
+              <w:right w:val="single" w:sz="2" w:space="0" w:color="000000"/>
+            </w:tcBorders>
+            <w:shd w:val="clear" w:color="auto" w:fill="auto"/>
+            <w:tcMar>
+              <w:left w:w="54" w:type="dxa"/>
+            </w:tcMar>
+          </w:tcPr>
+          <w:p>
+            <w:pPr>
+              <w:pStyle w:val="PargrafodaLista"/>
+              <w:ind w:left="360"/>
+              <w:jc w:val="center"/>
+            </w:pPr>
+            <w:r>
+              <w:t>UC 03 – Manutenção de Relatórios</w:t>
+            </w:r>
+          </w:p>
+        </w:tc>
+      </w:tr>
+      <w:tr>
+        <w:tc>
+          <w:tcPr>
+            <w:tcW w:w="1691" w:type="dxa"/>
             <w:tcBorders>
               <w:top w:val="nil"/>
               <w:left w:val="single" w:sz="2" w:space="0" w:color="000000"/>
@@ -360,7 +435,7 @@
         </w:tc>
         <w:tc>
           <w:tcPr>
-            <w:tcW w:w="3105" w:type="dxa"/>
+            <w:tcW w:w="2831" w:type="dxa"/>
             <w:tcBorders>
               <w:top w:val="nil"/>
               <w:left w:val="single" w:sz="2" w:space="0" w:color="000000"/>
@@ -381,7 +456,7 @@
         </w:tc>
         <w:tc>
           <w:tcPr>
-            <w:tcW w:w="4605" w:type="dxa"/>
+            <w:tcW w:w="3921" w:type="dxa"/>
             <w:tcBorders>
               <w:top w:val="nil"/>
               <w:left w:val="single" w:sz="2" w:space="0" w:color="000000"/>
@@ -403,7 +478,7 @@
       <w:tr>
         <w:tc>
           <w:tcPr>
-            <w:tcW w:w="1935" w:type="dxa"/>
+            <w:tcW w:w="1691" w:type="dxa"/>
             <w:tcBorders>
               <w:top w:val="nil"/>
               <w:left w:val="single" w:sz="2" w:space="0" w:color="000000"/>
@@ -424,7 +499,7 @@
         </w:tc>
         <w:tc>
           <w:tcPr>
-            <w:tcW w:w="3105" w:type="dxa"/>
+            <w:tcW w:w="2831" w:type="dxa"/>
             <w:tcBorders>
               <w:top w:val="nil"/>
               <w:left w:val="single" w:sz="2" w:space="0" w:color="000000"/>
@@ -445,7 +520,7 @@
         </w:tc>
         <w:tc>
           <w:tcPr>
-            <w:tcW w:w="4605" w:type="dxa"/>
+            <w:tcW w:w="3921" w:type="dxa"/>
             <w:tcBorders>
               <w:top w:val="nil"/>
               <w:left w:val="single" w:sz="2" w:space="0" w:color="000000"/>
@@ -467,7 +542,7 @@
       <w:tr>
         <w:tc>
           <w:tcPr>
-            <w:tcW w:w="1935" w:type="dxa"/>
+            <w:tcW w:w="1691" w:type="dxa"/>
             <w:tcBorders>
               <w:top w:val="nil"/>
               <w:left w:val="single" w:sz="2" w:space="0" w:color="000000"/>
@@ -482,13 +557,12 @@
           <w:p>
             <w:pPr>
               <w:pStyle w:val="Contedodatabela"/>
-              <w:jc w:val="center"/>
             </w:pPr>
           </w:p>
         </w:tc>
         <w:tc>
           <w:tcPr>
-            <w:tcW w:w="3105" w:type="dxa"/>
+            <w:tcW w:w="2831" w:type="dxa"/>
             <w:tcBorders>
               <w:top w:val="nil"/>
               <w:left w:val="single" w:sz="2" w:space="0" w:color="000000"/>
@@ -503,13 +577,12 @@
           <w:p>
             <w:pPr>
               <w:pStyle w:val="Contedodatabela"/>
-              <w:jc w:val="center"/>
             </w:pPr>
           </w:p>
         </w:tc>
         <w:tc>
           <w:tcPr>
-            <w:tcW w:w="4605" w:type="dxa"/>
+            <w:tcW w:w="3921" w:type="dxa"/>
             <w:tcBorders>
               <w:top w:val="nil"/>
               <w:left w:val="single" w:sz="2" w:space="0" w:color="000000"/>
@@ -531,7 +604,7 @@
       <w:tr>
         <w:tc>
           <w:tcPr>
-            <w:tcW w:w="1935" w:type="dxa"/>
+            <w:tcW w:w="1691" w:type="dxa"/>
             <w:tcBorders>
               <w:top w:val="nil"/>
               <w:left w:val="single" w:sz="2" w:space="0" w:color="000000"/>
@@ -551,7 +624,7 @@
         </w:tc>
         <w:tc>
           <w:tcPr>
-            <w:tcW w:w="3105" w:type="dxa"/>
+            <w:tcW w:w="2831" w:type="dxa"/>
             <w:tcBorders>
               <w:top w:val="nil"/>
               <w:left w:val="single" w:sz="2" w:space="0" w:color="000000"/>
@@ -571,7 +644,7 @@
         </w:tc>
         <w:tc>
           <w:tcPr>
-            <w:tcW w:w="4605" w:type="dxa"/>
+            <w:tcW w:w="3921" w:type="dxa"/>
             <w:tcBorders>
               <w:top w:val="nil"/>
               <w:left w:val="single" w:sz="2" w:space="0" w:color="000000"/>
@@ -593,7 +666,7 @@
       <w:tr>
         <w:tc>
           <w:tcPr>
-            <w:tcW w:w="1935" w:type="dxa"/>
+            <w:tcW w:w="1691" w:type="dxa"/>
             <w:tcBorders>
               <w:top w:val="nil"/>
               <w:left w:val="single" w:sz="2" w:space="0" w:color="000000"/>
@@ -613,7 +686,7 @@
         </w:tc>
         <w:tc>
           <w:tcPr>
-            <w:tcW w:w="3105" w:type="dxa"/>
+            <w:tcW w:w="2831" w:type="dxa"/>
             <w:tcBorders>
               <w:top w:val="nil"/>
               <w:left w:val="single" w:sz="2" w:space="0" w:color="000000"/>
@@ -633,7 +706,7 @@
         </w:tc>
         <w:tc>
           <w:tcPr>
-            <w:tcW w:w="4605" w:type="dxa"/>
+            <w:tcW w:w="3921" w:type="dxa"/>
             <w:tcBorders>
               <w:top w:val="nil"/>
               <w:left w:val="single" w:sz="2" w:space="0" w:color="000000"/>
@@ -655,7 +728,7 @@
       <w:tr>
         <w:tc>
           <w:tcPr>
-            <w:tcW w:w="1935" w:type="dxa"/>
+            <w:tcW w:w="1691" w:type="dxa"/>
             <w:tcBorders>
               <w:top w:val="nil"/>
               <w:left w:val="single" w:sz="2" w:space="0" w:color="000000"/>
@@ -675,7 +748,7 @@
         </w:tc>
         <w:tc>
           <w:tcPr>
-            <w:tcW w:w="3105" w:type="dxa"/>
+            <w:tcW w:w="2831" w:type="dxa"/>
             <w:tcBorders>
               <w:top w:val="nil"/>
               <w:left w:val="single" w:sz="2" w:space="0" w:color="000000"/>
@@ -695,7 +768,7 @@
         </w:tc>
         <w:tc>
           <w:tcPr>
-            <w:tcW w:w="4605" w:type="dxa"/>
+            <w:tcW w:w="3921" w:type="dxa"/>
             <w:tcBorders>
               <w:top w:val="nil"/>
               <w:left w:val="single" w:sz="2" w:space="0" w:color="000000"/>
@@ -717,7 +790,7 @@
       <w:tr>
         <w:tc>
           <w:tcPr>
-            <w:tcW w:w="1935" w:type="dxa"/>
+            <w:tcW w:w="1691" w:type="dxa"/>
             <w:tcBorders>
               <w:top w:val="nil"/>
               <w:left w:val="single" w:sz="2" w:space="0" w:color="000000"/>
@@ -737,7 +810,7 @@
         </w:tc>
         <w:tc>
           <w:tcPr>
-            <w:tcW w:w="3105" w:type="dxa"/>
+            <w:tcW w:w="2831" w:type="dxa"/>
             <w:tcBorders>
               <w:top w:val="nil"/>
               <w:left w:val="single" w:sz="2" w:space="0" w:color="000000"/>
@@ -757,7 +830,7 @@
         </w:tc>
         <w:tc>
           <w:tcPr>
-            <w:tcW w:w="4605" w:type="dxa"/>
+            <w:tcW w:w="3921" w:type="dxa"/>
             <w:tcBorders>
               <w:top w:val="nil"/>
               <w:left w:val="single" w:sz="2" w:space="0" w:color="000000"/>
@@ -779,7 +852,7 @@
       <w:tr>
         <w:tc>
           <w:tcPr>
-            <w:tcW w:w="1935" w:type="dxa"/>
+            <w:tcW w:w="1691" w:type="dxa"/>
             <w:tcBorders>
               <w:top w:val="nil"/>
               <w:left w:val="single" w:sz="2" w:space="0" w:color="000000"/>
@@ -799,7 +872,7 @@
         </w:tc>
         <w:tc>
           <w:tcPr>
-            <w:tcW w:w="3105" w:type="dxa"/>
+            <w:tcW w:w="2831" w:type="dxa"/>
             <w:tcBorders>
               <w:top w:val="nil"/>
               <w:left w:val="single" w:sz="2" w:space="0" w:color="000000"/>
@@ -819,7 +892,7 @@
         </w:tc>
         <w:tc>
           <w:tcPr>
-            <w:tcW w:w="4605" w:type="dxa"/>
+            <w:tcW w:w="3921" w:type="dxa"/>
             <w:tcBorders>
               <w:top w:val="nil"/>
               <w:left w:val="single" w:sz="2" w:space="0" w:color="000000"/>
@@ -841,7 +914,7 @@
       <w:tr>
         <w:tc>
           <w:tcPr>
-            <w:tcW w:w="1935" w:type="dxa"/>
+            <w:tcW w:w="1691" w:type="dxa"/>
             <w:tcBorders>
               <w:top w:val="nil"/>
               <w:left w:val="single" w:sz="2" w:space="0" w:color="000000"/>
@@ -861,7 +934,7 @@
         </w:tc>
         <w:tc>
           <w:tcPr>
-            <w:tcW w:w="3105" w:type="dxa"/>
+            <w:tcW w:w="2831" w:type="dxa"/>
             <w:tcBorders>
               <w:top w:val="nil"/>
               <w:left w:val="single" w:sz="2" w:space="0" w:color="000000"/>
@@ -881,7 +954,7 @@
         </w:tc>
         <w:tc>
           <w:tcPr>
-            <w:tcW w:w="4605" w:type="dxa"/>
+            <w:tcW w:w="3921" w:type="dxa"/>
             <w:tcBorders>
               <w:top w:val="nil"/>
               <w:left w:val="single" w:sz="2" w:space="0" w:color="000000"/>
@@ -903,7 +976,7 @@
       <w:tr>
         <w:tc>
           <w:tcPr>
-            <w:tcW w:w="1935" w:type="dxa"/>
+            <w:tcW w:w="1691" w:type="dxa"/>
             <w:tcBorders>
               <w:top w:val="nil"/>
               <w:left w:val="single" w:sz="2" w:space="0" w:color="000000"/>
@@ -923,7 +996,7 @@
         </w:tc>
         <w:tc>
           <w:tcPr>
-            <w:tcW w:w="3105" w:type="dxa"/>
+            <w:tcW w:w="2831" w:type="dxa"/>
             <w:tcBorders>
               <w:top w:val="nil"/>
               <w:left w:val="single" w:sz="2" w:space="0" w:color="000000"/>
@@ -943,7 +1016,7 @@
         </w:tc>
         <w:tc>
           <w:tcPr>
-            <w:tcW w:w="4605" w:type="dxa"/>
+            <w:tcW w:w="3921" w:type="dxa"/>
             <w:tcBorders>
               <w:top w:val="nil"/>
               <w:left w:val="single" w:sz="2" w:space="0" w:color="000000"/>
@@ -965,7 +1038,7 @@
       <w:tr>
         <w:tc>
           <w:tcPr>
-            <w:tcW w:w="1935" w:type="dxa"/>
+            <w:tcW w:w="1691" w:type="dxa"/>
             <w:tcBorders>
               <w:top w:val="nil"/>
               <w:left w:val="single" w:sz="2" w:space="0" w:color="000000"/>
@@ -985,7 +1058,7 @@
         </w:tc>
         <w:tc>
           <w:tcPr>
-            <w:tcW w:w="3105" w:type="dxa"/>
+            <w:tcW w:w="2831" w:type="dxa"/>
             <w:tcBorders>
               <w:top w:val="nil"/>
               <w:left w:val="single" w:sz="2" w:space="0" w:color="000000"/>
@@ -1005,7 +1078,7 @@
         </w:tc>
         <w:tc>
           <w:tcPr>
-            <w:tcW w:w="4605" w:type="dxa"/>
+            <w:tcW w:w="3921" w:type="dxa"/>
             <w:tcBorders>
               <w:top w:val="nil"/>
               <w:left w:val="single" w:sz="2" w:space="0" w:color="000000"/>
@@ -1027,7 +1100,7 @@
       <w:tr>
         <w:tc>
           <w:tcPr>
-            <w:tcW w:w="1935" w:type="dxa"/>
+            <w:tcW w:w="1691" w:type="dxa"/>
             <w:tcBorders>
               <w:top w:val="nil"/>
               <w:left w:val="single" w:sz="2" w:space="0" w:color="000000"/>
@@ -1047,7 +1120,7 @@
         </w:tc>
         <w:tc>
           <w:tcPr>
-            <w:tcW w:w="3105" w:type="dxa"/>
+            <w:tcW w:w="2831" w:type="dxa"/>
             <w:tcBorders>
               <w:top w:val="nil"/>
               <w:left w:val="single" w:sz="2" w:space="0" w:color="000000"/>
@@ -1067,69 +1140,7 @@
         </w:tc>
         <w:tc>
           <w:tcPr>
-            <w:tcW w:w="4605" w:type="dxa"/>
-            <w:tcBorders>
-              <w:top w:val="nil"/>
-              <w:left w:val="single" w:sz="2" w:space="0" w:color="000000"/>
-              <w:bottom w:val="single" w:sz="2" w:space="0" w:color="000000"/>
-              <w:right w:val="single" w:sz="2" w:space="0" w:color="000000"/>
-            </w:tcBorders>
-            <w:shd w:val="clear" w:color="auto" w:fill="auto"/>
-            <w:tcMar>
-              <w:left w:w="54" w:type="dxa"/>
-            </w:tcMar>
-          </w:tcPr>
-          <w:p>
-            <w:pPr>
-              <w:pStyle w:val="Contedodatabela"/>
-            </w:pPr>
-          </w:p>
-        </w:tc>
-      </w:tr>
-      <w:tr>
-        <w:tc>
-          <w:tcPr>
-            <w:tcW w:w="1935" w:type="dxa"/>
-            <w:tcBorders>
-              <w:top w:val="nil"/>
-              <w:left w:val="single" w:sz="2" w:space="0" w:color="000000"/>
-              <w:bottom w:val="single" w:sz="2" w:space="0" w:color="000000"/>
-              <w:right w:val="nil"/>
-            </w:tcBorders>
-            <w:shd w:val="clear" w:color="auto" w:fill="auto"/>
-            <w:tcMar>
-              <w:left w:w="54" w:type="dxa"/>
-            </w:tcMar>
-          </w:tcPr>
-          <w:p>
-            <w:pPr>
-              <w:pStyle w:val="Contedodatabela"/>
-            </w:pPr>
-          </w:p>
-        </w:tc>
-        <w:tc>
-          <w:tcPr>
-            <w:tcW w:w="3105" w:type="dxa"/>
-            <w:tcBorders>
-              <w:top w:val="nil"/>
-              <w:left w:val="single" w:sz="2" w:space="0" w:color="000000"/>
-              <w:bottom w:val="single" w:sz="2" w:space="0" w:color="000000"/>
-              <w:right w:val="nil"/>
-            </w:tcBorders>
-            <w:shd w:val="clear" w:color="auto" w:fill="auto"/>
-            <w:tcMar>
-              <w:left w:w="54" w:type="dxa"/>
-            </w:tcMar>
-          </w:tcPr>
-          <w:p>
-            <w:pPr>
-              <w:pStyle w:val="Contedodatabela"/>
-            </w:pPr>
-          </w:p>
-        </w:tc>
-        <w:tc>
-          <w:tcPr>
-            <w:tcW w:w="4605" w:type="dxa"/>
+            <w:tcW w:w="3921" w:type="dxa"/>
             <w:tcBorders>
               <w:top w:val="nil"/>
               <w:left w:val="single" w:sz="2" w:space="0" w:color="000000"/>
@@ -1944,7 +1955,10 @@
         <w:t>O sistema apresenta opção para tela anterior.</w:t>
       </w:r>
     </w:p>
-    <w:p/>
+    <w:p>
+      <w:bookmarkStart w:id="0" w:name="_GoBack"/>
+      <w:bookmarkEnd w:id="0"/>
+    </w:p>
     <w:p/>
     <w:p>
       <w:pPr>
@@ -2119,13 +2133,7 @@
         <w:t>3</w:t>
       </w:r>
       <w:r>
-        <w:t xml:space="preserve"> – </w:t>
-      </w:r>
-      <w:r>
-        <w:t>Alterar Funcionário</w:t>
-      </w:r>
-      <w:r>
-        <w:t>]</w:t>
+        <w:t xml:space="preserve"> – Alterar Funcionário]</w:t>
       </w:r>
     </w:p>
     <w:p/>
@@ -2229,10 +2237,7 @@
         <w:t>4</w:t>
       </w:r>
       <w:r>
-        <w:t xml:space="preserve"> – Excluir Funcionário</w:t>
-      </w:r>
-      <w:r>
-        <w:t>]</w:t>
+        <w:t xml:space="preserve"> – Excluir Funcionário]</w:t>
       </w:r>
     </w:p>
     <w:p>
@@ -2318,25 +2323,14 @@
         <w:jc w:val="center"/>
         <w:rPr>
           <w:b/>
+          <w:color w:val="auto"/>
         </w:rPr>
       </w:pPr>
       <w:r>
         <w:rPr>
           <w:b/>
         </w:rPr>
-        <w:t>UC 02</w:t>
-      </w:r>
-      <w:r>
-        <w:rPr>
-          <w:b/>
-        </w:rPr>
-        <w:t xml:space="preserve"> –</w:t>
-      </w:r>
-      <w:r>
-        <w:rPr>
-          <w:b/>
-        </w:rPr>
-        <w:t xml:space="preserve"> Manutenção de Relatórios</w:t>
+        <w:t>UC 03 – Manutenção de Relatórios</w:t>
       </w:r>
     </w:p>
     <w:p>
@@ -2346,6 +2340,7 @@
         <w:jc w:val="center"/>
         <w:rPr>
           <w:b/>
+          <w:color w:val="auto"/>
         </w:rPr>
       </w:pPr>
     </w:p>
@@ -2353,8 +2348,14 @@
       <w:pPr>
         <w:pStyle w:val="PargrafodaLista"/>
         <w:ind w:left="360"/>
-      </w:pPr>
-      <w:r>
+        <w:rPr>
+          <w:color w:val="auto"/>
+        </w:rPr>
+      </w:pPr>
+      <w:r>
+        <w:rPr>
+          <w:color w:val="auto"/>
+        </w:rPr>
         <w:t>Ator: Administrador.</w:t>
       </w:r>
     </w:p>
@@ -2362,16 +2363,28 @@
       <w:pPr>
         <w:pStyle w:val="PargrafodaLista"/>
         <w:ind w:left="360"/>
-      </w:pPr>
-      <w:r>
-        <w:t xml:space="preserve">Pré-Condição: Usuário </w:t>
+        <w:rPr>
+          <w:color w:val="auto"/>
+        </w:rPr>
+      </w:pPr>
+      <w:r>
+        <w:rPr>
+          <w:color w:val="auto"/>
+        </w:rPr>
+        <w:t xml:space="preserve">Pré-Condição: Administrador </w:t>
       </w:r>
       <w:proofErr w:type="spellStart"/>
       <w:r>
+        <w:rPr>
+          <w:color w:val="auto"/>
+        </w:rPr>
         <w:t>logado</w:t>
       </w:r>
       <w:proofErr w:type="spellEnd"/>
       <w:r>
+        <w:rPr>
+          <w:color w:val="auto"/>
+        </w:rPr>
         <w:t xml:space="preserve"> no sistema.</w:t>
       </w:r>
     </w:p>
@@ -2379,29 +2392,47 @@
       <w:pPr>
         <w:pStyle w:val="PargrafodaLista"/>
         <w:ind w:left="360"/>
-      </w:pPr>
-      <w:r>
-        <w:t>Pós-Condição: O sistema realiza a operação de emissão de relatórios das batidas de ponto dos funcionários com sucesso.</w:t>
+        <w:rPr>
+          <w:color w:val="auto"/>
+        </w:rPr>
+      </w:pPr>
+      <w:r>
+        <w:rPr>
+          <w:color w:val="auto"/>
+        </w:rPr>
+        <w:t>Pós-Condição: O sistema realiza a operação de emissão de relatórios das batidas de ponto dos usuários com sucesso.</w:t>
       </w:r>
     </w:p>
     <w:p>
       <w:pPr>
         <w:pStyle w:val="PargrafodaLista"/>
         <w:ind w:left="360"/>
+        <w:rPr>
+          <w:color w:val="auto"/>
+        </w:rPr>
       </w:pPr>
     </w:p>
     <w:p>
       <w:pPr>
         <w:pStyle w:val="PargrafodaLista"/>
         <w:ind w:left="360"/>
+        <w:rPr>
+          <w:color w:val="auto"/>
+        </w:rPr>
       </w:pPr>
     </w:p>
     <w:p>
       <w:pPr>
         <w:pStyle w:val="PargrafodaLista"/>
         <w:ind w:left="360"/>
-      </w:pPr>
-      <w:r>
+        <w:rPr>
+          <w:color w:val="auto"/>
+        </w:rPr>
+      </w:pPr>
+      <w:r>
+        <w:rPr>
+          <w:color w:val="auto"/>
+        </w:rPr>
         <w:t>Fluxo Básico:</w:t>
       </w:r>
     </w:p>
@@ -2409,6 +2440,9 @@
       <w:pPr>
         <w:pStyle w:val="PargrafodaLista"/>
         <w:ind w:left="360"/>
+        <w:rPr>
+          <w:color w:val="auto"/>
+        </w:rPr>
       </w:pPr>
     </w:p>
     <w:p>
@@ -2416,10 +2450,16 @@
         <w:pStyle w:val="PargrafodaLista"/>
         <w:numPr>
           <w:ilvl w:val="0"/>
-          <w:numId w:val="12"/>
+          <w:numId w:val="17"/>
         </w:numPr>
-      </w:pPr>
-      <w:r>
+        <w:rPr>
+          <w:color w:val="auto"/>
+        </w:rPr>
+      </w:pPr>
+      <w:r>
+        <w:rPr>
+          <w:color w:val="auto"/>
+        </w:rPr>
         <w:t>O sistema apresenta opção para emissão de relatórios das batidas de ponto.</w:t>
       </w:r>
     </w:p>
@@ -2428,11 +2468,17 @@
         <w:pStyle w:val="PargrafodaLista"/>
         <w:numPr>
           <w:ilvl w:val="0"/>
-          <w:numId w:val="12"/>
+          <w:numId w:val="17"/>
         </w:numPr>
-      </w:pPr>
-      <w:r>
-        <w:t>O usuário seleciona opção para emissão de relatórios das batidas de ponto.</w:t>
+        <w:rPr>
+          <w:color w:val="auto"/>
+        </w:rPr>
+      </w:pPr>
+      <w:r>
+        <w:rPr>
+          <w:color w:val="auto"/>
+        </w:rPr>
+        <w:t>O Administrador seleciona opção para emissão de relatórios das batidas de ponto.</w:t>
       </w:r>
     </w:p>
     <w:p>
@@ -2440,25 +2486,31 @@
         <w:pStyle w:val="PargrafodaLista"/>
         <w:numPr>
           <w:ilvl w:val="0"/>
-          <w:numId w:val="12"/>
+          <w:numId w:val="17"/>
         </w:numPr>
-      </w:pPr>
-      <w:r>
-        <w:t xml:space="preserve">O sistema apresenta tela de consulta com a lista dos funcionários cadastrados </w:t>
-      </w:r>
-      <w:r>
-        <w:t xml:space="preserve">(UC 2 – </w:t>
+        <w:rPr>
+          <w:color w:val="auto"/>
+        </w:rPr>
+      </w:pPr>
+      <w:r>
+        <w:rPr>
+          <w:color w:val="auto"/>
+        </w:rPr>
+        <w:t xml:space="preserve">O sistema apresenta tela de consulta com a lista dos usuários cadastrados (UC 2 – </w:t>
       </w:r>
       <w:proofErr w:type="spellStart"/>
       <w:r>
+        <w:rPr>
+          <w:color w:val="auto"/>
+        </w:rPr>
         <w:t>Subfluxo</w:t>
       </w:r>
       <w:proofErr w:type="spellEnd"/>
       <w:r>
-        <w:t xml:space="preserve"> 2)</w:t>
-      </w:r>
-      <w:r>
-        <w:t>.</w:t>
+        <w:rPr>
+          <w:color w:val="auto"/>
+        </w:rPr>
+        <w:t xml:space="preserve"> 2).</w:t>
       </w:r>
     </w:p>
     <w:p>
@@ -2466,23 +2518,17 @@
         <w:pStyle w:val="PargrafodaLista"/>
         <w:numPr>
           <w:ilvl w:val="0"/>
-          <w:numId w:val="12"/>
+          <w:numId w:val="17"/>
         </w:numPr>
-      </w:pPr>
-      <w:r>
-        <w:t>O sistema apresenta opção de</w:t>
-      </w:r>
-      <w:r>
-        <w:t xml:space="preserve"> emissão de</w:t>
-      </w:r>
-      <w:r>
-        <w:t xml:space="preserve"> relatório</w:t>
-      </w:r>
-      <w:r>
-        <w:t>s das batidas</w:t>
-      </w:r>
-      <w:r>
-        <w:t>.</w:t>
+        <w:rPr>
+          <w:color w:val="auto"/>
+        </w:rPr>
+      </w:pPr>
+      <w:r>
+        <w:rPr>
+          <w:color w:val="auto"/>
+        </w:rPr>
+        <w:t>O sistema apresenta opção de emissão de relatórios das batidas.</w:t>
       </w:r>
     </w:p>
     <w:p>
@@ -2490,11 +2536,17 @@
         <w:pStyle w:val="PargrafodaLista"/>
         <w:numPr>
           <w:ilvl w:val="0"/>
-          <w:numId w:val="12"/>
+          <w:numId w:val="17"/>
         </w:numPr>
-      </w:pPr>
-      <w:r>
-        <w:t>Caso o usuário selecione:</w:t>
+        <w:rPr>
+          <w:color w:val="auto"/>
+        </w:rPr>
+      </w:pPr>
+      <w:r>
+        <w:rPr>
+          <w:color w:val="auto"/>
+        </w:rPr>
+        <w:t>Caso o Administrador selecione:</w:t>
       </w:r>
     </w:p>
     <w:p>
@@ -2502,19 +2554,31 @@
         <w:pStyle w:val="PargrafodaLista"/>
         <w:numPr>
           <w:ilvl w:val="0"/>
-          <w:numId w:val="13"/>
+          <w:numId w:val="18"/>
         </w:numPr>
-      </w:pPr>
-      <w:r>
+        <w:rPr>
+          <w:color w:val="auto"/>
+        </w:rPr>
+      </w:pPr>
+      <w:r>
+        <w:rPr>
+          <w:color w:val="auto"/>
+        </w:rPr>
         <w:t>Um usuário específico, o sistema deve executar [</w:t>
       </w:r>
       <w:proofErr w:type="spellStart"/>
       <w:r>
+        <w:rPr>
+          <w:color w:val="auto"/>
+        </w:rPr>
         <w:t>Subfluxo</w:t>
       </w:r>
       <w:proofErr w:type="spellEnd"/>
       <w:r>
-        <w:t xml:space="preserve"> 1 – Funcionário Específico].</w:t>
+        <w:rPr>
+          <w:color w:val="auto"/>
+        </w:rPr>
+        <w:t xml:space="preserve"> 1 – Usuário Específico].</w:t>
       </w:r>
     </w:p>
     <w:p>
@@ -2522,46 +2586,76 @@
         <w:pStyle w:val="PargrafodaLista"/>
         <w:numPr>
           <w:ilvl w:val="0"/>
-          <w:numId w:val="13"/>
+          <w:numId w:val="18"/>
         </w:numPr>
-      </w:pPr>
-      <w:r>
-        <w:t xml:space="preserve">A opção </w:t>
-      </w:r>
-      <w:r>
-        <w:t>emissão de relatórios, o sistema deve executar [</w:t>
+        <w:rPr>
+          <w:color w:val="auto"/>
+        </w:rPr>
+      </w:pPr>
+      <w:r>
+        <w:rPr>
+          <w:color w:val="auto"/>
+        </w:rPr>
+        <w:t>A opção emissão de relatórios, o sistema deve executar [</w:t>
       </w:r>
       <w:proofErr w:type="spellStart"/>
       <w:r>
+        <w:rPr>
+          <w:color w:val="auto"/>
+        </w:rPr>
         <w:t>Subfluxo</w:t>
       </w:r>
       <w:proofErr w:type="spellEnd"/>
       <w:r>
+        <w:rPr>
+          <w:color w:val="auto"/>
+        </w:rPr>
         <w:t xml:space="preserve"> 2 – Emissão Relatórios].</w:t>
       </w:r>
     </w:p>
-    <w:p/>
+    <w:p>
+      <w:pPr>
+        <w:rPr>
+          <w:color w:val="auto"/>
+        </w:rPr>
+      </w:pPr>
+    </w:p>
     <w:p>
       <w:pPr>
         <w:pStyle w:val="PargrafodaLista"/>
         <w:ind w:left="360"/>
-      </w:pPr>
-      <w:r>
+        <w:rPr>
+          <w:color w:val="auto"/>
+        </w:rPr>
+      </w:pPr>
+      <w:r>
+        <w:rPr>
+          <w:color w:val="auto"/>
+        </w:rPr>
         <w:t>[</w:t>
       </w:r>
       <w:proofErr w:type="spellStart"/>
       <w:r>
+        <w:rPr>
+          <w:color w:val="auto"/>
+        </w:rPr>
         <w:t>Subfluxo</w:t>
       </w:r>
       <w:proofErr w:type="spellEnd"/>
       <w:r>
-        <w:t xml:space="preserve"> 1 – Funcionário Específico]</w:t>
+        <w:rPr>
+          <w:color w:val="auto"/>
+        </w:rPr>
+        <w:t xml:space="preserve"> 1 – Usuário Específico]</w:t>
       </w:r>
     </w:p>
     <w:p>
       <w:pPr>
         <w:pStyle w:val="PargrafodaLista"/>
         <w:ind w:left="360"/>
+        <w:rPr>
+          <w:color w:val="auto"/>
+        </w:rPr>
       </w:pPr>
     </w:p>
     <w:p>
@@ -2569,11 +2663,16 @@
         <w:pStyle w:val="PargrafodaLista"/>
         <w:numPr>
           <w:ilvl w:val="0"/>
-          <w:numId w:val="14"/>
+          <w:numId w:val="19"/>
         </w:numPr>
-      </w:pPr>
-      <w:r>
-        <w:lastRenderedPageBreak/>
+        <w:rPr>
+          <w:color w:val="auto"/>
+        </w:rPr>
+      </w:pPr>
+      <w:r>
+        <w:rPr>
+          <w:color w:val="auto"/>
+        </w:rPr>
         <w:t>O sistema apresenta a opção de emitir relatório de batidas.</w:t>
       </w:r>
     </w:p>
@@ -2582,11 +2681,17 @@
         <w:pStyle w:val="PargrafodaLista"/>
         <w:numPr>
           <w:ilvl w:val="0"/>
-          <w:numId w:val="14"/>
+          <w:numId w:val="19"/>
         </w:numPr>
-      </w:pPr>
-      <w:r>
-        <w:t>O usuário seleciona a opção para emitir relatório de batidas.</w:t>
+        <w:rPr>
+          <w:color w:val="auto"/>
+        </w:rPr>
+      </w:pPr>
+      <w:r>
+        <w:rPr>
+          <w:color w:val="auto"/>
+        </w:rPr>
+        <w:t>O Administrador seleciona a opção para emitir relatório de batidas.</w:t>
       </w:r>
     </w:p>
     <w:p>
@@ -2594,10 +2699,16 @@
         <w:pStyle w:val="PargrafodaLista"/>
         <w:numPr>
           <w:ilvl w:val="0"/>
-          <w:numId w:val="14"/>
+          <w:numId w:val="19"/>
         </w:numPr>
-      </w:pPr>
-      <w:r>
+        <w:rPr>
+          <w:color w:val="auto"/>
+        </w:rPr>
+      </w:pPr>
+      <w:r>
+        <w:rPr>
+          <w:color w:val="auto"/>
+        </w:rPr>
         <w:t>O sistema realiza a operação de emissão do relatório.</w:t>
       </w:r>
     </w:p>
@@ -2606,10 +2717,16 @@
         <w:pStyle w:val="PargrafodaLista"/>
         <w:numPr>
           <w:ilvl w:val="0"/>
-          <w:numId w:val="14"/>
+          <w:numId w:val="19"/>
         </w:numPr>
-      </w:pPr>
-      <w:r>
+        <w:rPr>
+          <w:color w:val="auto"/>
+        </w:rPr>
+      </w:pPr>
+      <w:r>
+        <w:rPr>
+          <w:color w:val="auto"/>
+        </w:rPr>
         <w:t>O sistema apresenta o relatório emitido na tela.</w:t>
       </w:r>
     </w:p>
@@ -2618,72 +2735,99 @@
         <w:pStyle w:val="PargrafodaLista"/>
         <w:numPr>
           <w:ilvl w:val="0"/>
-          <w:numId w:val="14"/>
+          <w:numId w:val="19"/>
         </w:numPr>
-      </w:pPr>
-      <w:r>
-        <w:t xml:space="preserve">O sistema apresenta opção para retornar a tela anterior. </w:t>
-      </w:r>
-    </w:p>
-    <w:p>
-      <w:pPr>
-        <w:pStyle w:val="PargrafodaLista"/>
-      </w:pPr>
-    </w:p>
-    <w:p>
-      <w:pPr>
-        <w:pStyle w:val="PargrafodaLista"/>
-        <w:ind w:left="360"/>
-      </w:pPr>
-      <w:r>
-        <w:t>[</w:t>
-      </w:r>
-      <w:proofErr w:type="spellStart"/>
-      <w:r>
-        <w:t>Subfluxo</w:t>
-      </w:r>
-      <w:proofErr w:type="spellEnd"/>
-      <w:r>
-        <w:t xml:space="preserve"> 2</w:t>
-      </w:r>
-      <w:r>
-        <w:t xml:space="preserve"> – </w:t>
-      </w:r>
-      <w:r>
-        <w:t>Emissão de Relatórios</w:t>
-      </w:r>
-      <w:r>
-        <w:t>]</w:t>
-      </w:r>
-    </w:p>
-    <w:p>
-      <w:pPr>
-        <w:pStyle w:val="PargrafodaLista"/>
-        <w:ind w:left="360"/>
-      </w:pPr>
+        <w:rPr>
+          <w:color w:val="auto"/>
+        </w:rPr>
+      </w:pPr>
+      <w:r>
+        <w:rPr>
+          <w:color w:val="auto"/>
+        </w:rPr>
+        <w:t>O sistema apresenta na tela opção para impressão de relatórios.</w:t>
+      </w:r>
     </w:p>
     <w:p>
       <w:pPr>
         <w:pStyle w:val="PargrafodaLista"/>
         <w:numPr>
           <w:ilvl w:val="0"/>
-          <w:numId w:val="16"/>
+          <w:numId w:val="19"/>
         </w:numPr>
-      </w:pPr>
-      <w:r>
-        <w:t>O sistema apresenta uma mensagem solicitando a confirmação da emissão dos relatórios através de uma opção.</w:t>
-      </w:r>
+        <w:rPr>
+          <w:color w:val="auto"/>
+        </w:rPr>
+      </w:pPr>
+      <w:r>
+        <w:rPr>
+          <w:color w:val="auto"/>
+        </w:rPr>
+        <w:t xml:space="preserve">O sistema apresenta opção para retornar a tela anterior. </w:t>
+      </w:r>
+    </w:p>
+    <w:p>
+      <w:pPr>
+        <w:pStyle w:val="PargrafodaLista"/>
+        <w:rPr>
+          <w:color w:val="auto"/>
+        </w:rPr>
+      </w:pPr>
+    </w:p>
+    <w:p>
+      <w:pPr>
+        <w:pStyle w:val="PargrafodaLista"/>
+        <w:ind w:left="360"/>
+        <w:rPr>
+          <w:color w:val="auto"/>
+        </w:rPr>
+      </w:pPr>
+      <w:r>
+        <w:rPr>
+          <w:color w:val="auto"/>
+        </w:rPr>
+        <w:t>[</w:t>
+      </w:r>
+      <w:proofErr w:type="spellStart"/>
+      <w:r>
+        <w:rPr>
+          <w:color w:val="auto"/>
+        </w:rPr>
+        <w:t>Subfluxo</w:t>
+      </w:r>
+      <w:proofErr w:type="spellEnd"/>
+      <w:r>
+        <w:rPr>
+          <w:color w:val="auto"/>
+        </w:rPr>
+        <w:t xml:space="preserve"> 2 – Emissão de Relatórios]</w:t>
+      </w:r>
+    </w:p>
+    <w:p>
+      <w:pPr>
+        <w:pStyle w:val="PargrafodaLista"/>
+        <w:ind w:left="360"/>
+        <w:rPr>
+          <w:color w:val="auto"/>
+        </w:rPr>
+      </w:pPr>
     </w:p>
     <w:p>
       <w:pPr>
         <w:pStyle w:val="PargrafodaLista"/>
         <w:numPr>
           <w:ilvl w:val="0"/>
-          <w:numId w:val="16"/>
+          <w:numId w:val="20"/>
         </w:numPr>
-      </w:pPr>
-      <w:r>
-        <w:t>O usuário seleciona a opção de confirmação da emissão dos relatórios das batidas.</w:t>
+        <w:rPr>
+          <w:color w:val="auto"/>
+        </w:rPr>
+      </w:pPr>
+      <w:r>
+        <w:rPr>
+          <w:color w:val="auto"/>
+        </w:rPr>
+        <w:t>O sistema apresenta uma mensagem solicitando a confirmação da emissão dos relatórios através de uma opção.</w:t>
       </w:r>
     </w:p>
     <w:p>
@@ -2691,11 +2835,17 @@
         <w:pStyle w:val="PargrafodaLista"/>
         <w:numPr>
           <w:ilvl w:val="0"/>
-          <w:numId w:val="16"/>
+          <w:numId w:val="20"/>
         </w:numPr>
-      </w:pPr>
-      <w:r>
-        <w:t>O sistema realiza a operação de emissão dos relatórios das batidas de ponto de todos os funcionários.</w:t>
+        <w:rPr>
+          <w:color w:val="auto"/>
+        </w:rPr>
+      </w:pPr>
+      <w:r>
+        <w:rPr>
+          <w:color w:val="auto"/>
+        </w:rPr>
+        <w:t>O Administrador seleciona a opção de confirmação da emissão dos relatórios das batidas.</w:t>
       </w:r>
     </w:p>
     <w:p>
@@ -2703,11 +2853,17 @@
         <w:pStyle w:val="PargrafodaLista"/>
         <w:numPr>
           <w:ilvl w:val="0"/>
-          <w:numId w:val="16"/>
+          <w:numId w:val="20"/>
         </w:numPr>
-      </w:pPr>
-      <w:r>
-        <w:t>O sistema apresenta na tela os relatórios emitidos.</w:t>
+        <w:rPr>
+          <w:color w:val="auto"/>
+        </w:rPr>
+      </w:pPr>
+      <w:r>
+        <w:rPr>
+          <w:color w:val="auto"/>
+        </w:rPr>
+        <w:t>O sistema realiza a operação de emissão dos relatórios das batidas de ponto de todos os usuários.</w:t>
       </w:r>
     </w:p>
     <w:p>
@@ -2715,24 +2871,88 @@
         <w:pStyle w:val="PargrafodaLista"/>
         <w:numPr>
           <w:ilvl w:val="0"/>
-          <w:numId w:val="16"/>
+          <w:numId w:val="20"/>
         </w:numPr>
-      </w:pPr>
-      <w:r>
+        <w:rPr>
+          <w:color w:val="auto"/>
+        </w:rPr>
+      </w:pPr>
+      <w:r>
+        <w:rPr>
+          <w:color w:val="auto"/>
+        </w:rPr>
+        <w:t>O sistema apresenta na tela os relatórios emitidos.</w:t>
+      </w:r>
+    </w:p>
+    <w:p>
+      <w:pPr>
+        <w:pStyle w:val="PargrafodaLista"/>
+        <w:numPr>
+          <w:ilvl w:val="0"/>
+          <w:numId w:val="20"/>
+        </w:numPr>
+        <w:rPr>
+          <w:color w:val="auto"/>
+        </w:rPr>
+      </w:pPr>
+      <w:bookmarkStart w:id="1" w:name="__DdeLink__1184_410339137"/>
+      <w:r>
+        <w:rPr>
+          <w:color w:val="auto"/>
+        </w:rPr>
+        <w:t>O sistema apresenta na tela opção para impressão de relatórios</w:t>
+      </w:r>
+      <w:bookmarkEnd w:id="1"/>
+      <w:r>
+        <w:rPr>
+          <w:color w:val="auto"/>
+        </w:rPr>
+        <w:t>.</w:t>
+      </w:r>
+    </w:p>
+    <w:p>
+      <w:pPr>
+        <w:pStyle w:val="PargrafodaLista"/>
+        <w:numPr>
+          <w:ilvl w:val="0"/>
+          <w:numId w:val="20"/>
+        </w:numPr>
+        <w:rPr>
+          <w:color w:val="auto"/>
+        </w:rPr>
+      </w:pPr>
+      <w:r>
+        <w:rPr>
+          <w:color w:val="auto"/>
+        </w:rPr>
         <w:t>O sistema apresenta opção para retornar a tela anterior.</w:t>
       </w:r>
-      <w:bookmarkStart w:id="0" w:name="_GoBack"/>
-      <w:bookmarkEnd w:id="0"/>
     </w:p>
     <w:p>
       <w:pPr>
         <w:ind w:left="708"/>
+        <w:rPr>
+          <w:color w:val="auto"/>
+        </w:rPr>
       </w:pPr>
     </w:p>
     <w:p>
       <w:pPr>
         <w:pStyle w:val="PargrafodaLista"/>
         <w:ind w:left="1440"/>
+        <w:rPr>
+          <w:color w:val="auto"/>
+        </w:rPr>
+      </w:pPr>
+    </w:p>
+    <w:p>
+      <w:pPr>
+        <w:pStyle w:val="PargrafodaLista"/>
+        <w:ind w:left="360"/>
+        <w:jc w:val="center"/>
+        <w:rPr>
+          <w:color w:val="auto"/>
+        </w:rPr>
       </w:pPr>
     </w:p>
     <w:sectPr>
@@ -3928,6 +4148,178 @@
     </w:lvl>
   </w:abstractNum>
   <w:abstractNum w:abstractNumId="13">
+    <w:nsid w:val="454D654B"/>
+    <w:multiLevelType w:val="multilevel"/>
+    <w:tmpl w:val="537C35F2"/>
+    <w:lvl w:ilvl="0">
+      <w:start w:val="1"/>
+      <w:numFmt w:val="lowerLetter"/>
+      <w:lvlText w:val="%1."/>
+      <w:lvlJc w:val="left"/>
+      <w:pPr>
+        <w:ind w:left="1440" w:hanging="360"/>
+      </w:pPr>
+    </w:lvl>
+    <w:lvl w:ilvl="1">
+      <w:start w:val="1"/>
+      <w:numFmt w:val="lowerLetter"/>
+      <w:lvlText w:val="%2."/>
+      <w:lvlJc w:val="left"/>
+      <w:pPr>
+        <w:ind w:left="2160" w:hanging="360"/>
+      </w:pPr>
+    </w:lvl>
+    <w:lvl w:ilvl="2">
+      <w:start w:val="1"/>
+      <w:numFmt w:val="lowerRoman"/>
+      <w:lvlText w:val="%3."/>
+      <w:lvlJc w:val="right"/>
+      <w:pPr>
+        <w:ind w:left="2880" w:hanging="180"/>
+      </w:pPr>
+    </w:lvl>
+    <w:lvl w:ilvl="3">
+      <w:start w:val="1"/>
+      <w:numFmt w:val="decimal"/>
+      <w:lvlText w:val="%4."/>
+      <w:lvlJc w:val="left"/>
+      <w:pPr>
+        <w:ind w:left="3600" w:hanging="360"/>
+      </w:pPr>
+    </w:lvl>
+    <w:lvl w:ilvl="4">
+      <w:start w:val="1"/>
+      <w:numFmt w:val="lowerLetter"/>
+      <w:lvlText w:val="%5."/>
+      <w:lvlJc w:val="left"/>
+      <w:pPr>
+        <w:ind w:left="4320" w:hanging="360"/>
+      </w:pPr>
+    </w:lvl>
+    <w:lvl w:ilvl="5">
+      <w:start w:val="1"/>
+      <w:numFmt w:val="lowerRoman"/>
+      <w:lvlText w:val="%6."/>
+      <w:lvlJc w:val="right"/>
+      <w:pPr>
+        <w:ind w:left="5040" w:hanging="180"/>
+      </w:pPr>
+    </w:lvl>
+    <w:lvl w:ilvl="6">
+      <w:start w:val="1"/>
+      <w:numFmt w:val="decimal"/>
+      <w:lvlText w:val="%7."/>
+      <w:lvlJc w:val="left"/>
+      <w:pPr>
+        <w:ind w:left="5760" w:hanging="360"/>
+      </w:pPr>
+    </w:lvl>
+    <w:lvl w:ilvl="7">
+      <w:start w:val="1"/>
+      <w:numFmt w:val="lowerLetter"/>
+      <w:lvlText w:val="%8."/>
+      <w:lvlJc w:val="left"/>
+      <w:pPr>
+        <w:ind w:left="6480" w:hanging="360"/>
+      </w:pPr>
+    </w:lvl>
+    <w:lvl w:ilvl="8">
+      <w:start w:val="1"/>
+      <w:numFmt w:val="lowerRoman"/>
+      <w:lvlText w:val="%9."/>
+      <w:lvlJc w:val="right"/>
+      <w:pPr>
+        <w:ind w:left="7200" w:hanging="180"/>
+      </w:pPr>
+    </w:lvl>
+  </w:abstractNum>
+  <w:abstractNum w:abstractNumId="14">
+    <w:nsid w:val="49132017"/>
+    <w:multiLevelType w:val="multilevel"/>
+    <w:tmpl w:val="AA622096"/>
+    <w:lvl w:ilvl="0">
+      <w:start w:val="1"/>
+      <w:numFmt w:val="decimal"/>
+      <w:lvlText w:val="%1."/>
+      <w:lvlJc w:val="left"/>
+      <w:pPr>
+        <w:ind w:left="720" w:hanging="360"/>
+      </w:pPr>
+    </w:lvl>
+    <w:lvl w:ilvl="1">
+      <w:start w:val="1"/>
+      <w:numFmt w:val="lowerLetter"/>
+      <w:lvlText w:val="%2."/>
+      <w:lvlJc w:val="left"/>
+      <w:pPr>
+        <w:ind w:left="1440" w:hanging="360"/>
+      </w:pPr>
+    </w:lvl>
+    <w:lvl w:ilvl="2">
+      <w:start w:val="1"/>
+      <w:numFmt w:val="lowerRoman"/>
+      <w:lvlText w:val="%3."/>
+      <w:lvlJc w:val="right"/>
+      <w:pPr>
+        <w:ind w:left="2160" w:hanging="180"/>
+      </w:pPr>
+    </w:lvl>
+    <w:lvl w:ilvl="3">
+      <w:start w:val="1"/>
+      <w:numFmt w:val="decimal"/>
+      <w:lvlText w:val="%4."/>
+      <w:lvlJc w:val="left"/>
+      <w:pPr>
+        <w:ind w:left="2880" w:hanging="360"/>
+      </w:pPr>
+    </w:lvl>
+    <w:lvl w:ilvl="4">
+      <w:start w:val="1"/>
+      <w:numFmt w:val="lowerLetter"/>
+      <w:lvlText w:val="%5."/>
+      <w:lvlJc w:val="left"/>
+      <w:pPr>
+        <w:ind w:left="3600" w:hanging="360"/>
+      </w:pPr>
+    </w:lvl>
+    <w:lvl w:ilvl="5">
+      <w:start w:val="1"/>
+      <w:numFmt w:val="lowerRoman"/>
+      <w:lvlText w:val="%6."/>
+      <w:lvlJc w:val="right"/>
+      <w:pPr>
+        <w:ind w:left="4320" w:hanging="180"/>
+      </w:pPr>
+    </w:lvl>
+    <w:lvl w:ilvl="6">
+      <w:start w:val="1"/>
+      <w:numFmt w:val="decimal"/>
+      <w:lvlText w:val="%7."/>
+      <w:lvlJc w:val="left"/>
+      <w:pPr>
+        <w:ind w:left="5040" w:hanging="360"/>
+      </w:pPr>
+    </w:lvl>
+    <w:lvl w:ilvl="7">
+      <w:start w:val="1"/>
+      <w:numFmt w:val="lowerLetter"/>
+      <w:lvlText w:val="%8."/>
+      <w:lvlJc w:val="left"/>
+      <w:pPr>
+        <w:ind w:left="5760" w:hanging="360"/>
+      </w:pPr>
+    </w:lvl>
+    <w:lvl w:ilvl="8">
+      <w:start w:val="1"/>
+      <w:numFmt w:val="lowerRoman"/>
+      <w:lvlText w:val="%9."/>
+      <w:lvlJc w:val="right"/>
+      <w:pPr>
+        <w:ind w:left="6480" w:hanging="180"/>
+      </w:pPr>
+    </w:lvl>
+  </w:abstractNum>
+  <w:abstractNum w:abstractNumId="15">
     <w:nsid w:val="4F244E6B"/>
     <w:multiLevelType w:val="hybridMultilevel"/>
     <w:tmpl w:val="3FFC1AE6"/>
@@ -4016,7 +4408,7 @@
       </w:pPr>
     </w:lvl>
   </w:abstractNum>
-  <w:abstractNum w:abstractNumId="14">
+  <w:abstractNum w:abstractNumId="16">
     <w:nsid w:val="5B174390"/>
     <w:multiLevelType w:val="hybridMultilevel"/>
     <w:tmpl w:val="43FC7672"/>
@@ -4102,7 +4494,93 @@
       </w:pPr>
     </w:lvl>
   </w:abstractNum>
-  <w:abstractNum w:abstractNumId="15">
+  <w:abstractNum w:abstractNumId="17">
+    <w:nsid w:val="66E83115"/>
+    <w:multiLevelType w:val="multilevel"/>
+    <w:tmpl w:val="748820B4"/>
+    <w:lvl w:ilvl="0">
+      <w:start w:val="1"/>
+      <w:numFmt w:val="decimal"/>
+      <w:lvlText w:val="%1."/>
+      <w:lvlJc w:val="left"/>
+      <w:pPr>
+        <w:ind w:left="720" w:hanging="360"/>
+      </w:pPr>
+    </w:lvl>
+    <w:lvl w:ilvl="1">
+      <w:start w:val="1"/>
+      <w:numFmt w:val="lowerLetter"/>
+      <w:lvlText w:val="%2."/>
+      <w:lvlJc w:val="left"/>
+      <w:pPr>
+        <w:ind w:left="1440" w:hanging="360"/>
+      </w:pPr>
+    </w:lvl>
+    <w:lvl w:ilvl="2">
+      <w:start w:val="1"/>
+      <w:numFmt w:val="lowerRoman"/>
+      <w:lvlText w:val="%3."/>
+      <w:lvlJc w:val="right"/>
+      <w:pPr>
+        <w:ind w:left="2160" w:hanging="180"/>
+      </w:pPr>
+    </w:lvl>
+    <w:lvl w:ilvl="3">
+      <w:start w:val="1"/>
+      <w:numFmt w:val="decimal"/>
+      <w:lvlText w:val="%4."/>
+      <w:lvlJc w:val="left"/>
+      <w:pPr>
+        <w:ind w:left="2880" w:hanging="360"/>
+      </w:pPr>
+    </w:lvl>
+    <w:lvl w:ilvl="4">
+      <w:start w:val="1"/>
+      <w:numFmt w:val="lowerLetter"/>
+      <w:lvlText w:val="%5."/>
+      <w:lvlJc w:val="left"/>
+      <w:pPr>
+        <w:ind w:left="3600" w:hanging="360"/>
+      </w:pPr>
+    </w:lvl>
+    <w:lvl w:ilvl="5">
+      <w:start w:val="1"/>
+      <w:numFmt w:val="lowerRoman"/>
+      <w:lvlText w:val="%6."/>
+      <w:lvlJc w:val="right"/>
+      <w:pPr>
+        <w:ind w:left="4320" w:hanging="180"/>
+      </w:pPr>
+    </w:lvl>
+    <w:lvl w:ilvl="6">
+      <w:start w:val="1"/>
+      <w:numFmt w:val="decimal"/>
+      <w:lvlText w:val="%7."/>
+      <w:lvlJc w:val="left"/>
+      <w:pPr>
+        <w:ind w:left="5040" w:hanging="360"/>
+      </w:pPr>
+    </w:lvl>
+    <w:lvl w:ilvl="7">
+      <w:start w:val="1"/>
+      <w:numFmt w:val="lowerLetter"/>
+      <w:lvlText w:val="%8."/>
+      <w:lvlJc w:val="left"/>
+      <w:pPr>
+        <w:ind w:left="5760" w:hanging="360"/>
+      </w:pPr>
+    </w:lvl>
+    <w:lvl w:ilvl="8">
+      <w:start w:val="1"/>
+      <w:numFmt w:val="lowerRoman"/>
+      <w:lvlText w:val="%9."/>
+      <w:lvlJc w:val="right"/>
+      <w:pPr>
+        <w:ind w:left="6480" w:hanging="180"/>
+      </w:pPr>
+    </w:lvl>
+  </w:abstractNum>
+  <w:abstractNum w:abstractNumId="18">
     <w:nsid w:val="73332E2A"/>
     <w:multiLevelType w:val="hybridMultilevel"/>
     <w:tmpl w:val="0A3ABDFE"/>
@@ -4182,6 +4660,92 @@
       </w:pPr>
     </w:lvl>
     <w:lvl w:ilvl="8" w:tplc="0416001B" w:tentative="1">
+      <w:start w:val="1"/>
+      <w:numFmt w:val="lowerRoman"/>
+      <w:lvlText w:val="%9."/>
+      <w:lvlJc w:val="right"/>
+      <w:pPr>
+        <w:ind w:left="6480" w:hanging="180"/>
+      </w:pPr>
+    </w:lvl>
+  </w:abstractNum>
+  <w:abstractNum w:abstractNumId="19">
+    <w:nsid w:val="745A67C4"/>
+    <w:multiLevelType w:val="multilevel"/>
+    <w:tmpl w:val="34E469A8"/>
+    <w:lvl w:ilvl="0">
+      <w:start w:val="1"/>
+      <w:numFmt w:val="decimal"/>
+      <w:lvlText w:val="%1."/>
+      <w:lvlJc w:val="left"/>
+      <w:pPr>
+        <w:ind w:left="720" w:hanging="360"/>
+      </w:pPr>
+    </w:lvl>
+    <w:lvl w:ilvl="1">
+      <w:start w:val="1"/>
+      <w:numFmt w:val="lowerLetter"/>
+      <w:lvlText w:val="%2."/>
+      <w:lvlJc w:val="left"/>
+      <w:pPr>
+        <w:ind w:left="1440" w:hanging="360"/>
+      </w:pPr>
+    </w:lvl>
+    <w:lvl w:ilvl="2">
+      <w:start w:val="1"/>
+      <w:numFmt w:val="lowerRoman"/>
+      <w:lvlText w:val="%3."/>
+      <w:lvlJc w:val="right"/>
+      <w:pPr>
+        <w:ind w:left="2160" w:hanging="180"/>
+      </w:pPr>
+    </w:lvl>
+    <w:lvl w:ilvl="3">
+      <w:start w:val="1"/>
+      <w:numFmt w:val="decimal"/>
+      <w:lvlText w:val="%4."/>
+      <w:lvlJc w:val="left"/>
+      <w:pPr>
+        <w:ind w:left="2880" w:hanging="360"/>
+      </w:pPr>
+    </w:lvl>
+    <w:lvl w:ilvl="4">
+      <w:start w:val="1"/>
+      <w:numFmt w:val="lowerLetter"/>
+      <w:lvlText w:val="%5."/>
+      <w:lvlJc w:val="left"/>
+      <w:pPr>
+        <w:ind w:left="3600" w:hanging="360"/>
+      </w:pPr>
+    </w:lvl>
+    <w:lvl w:ilvl="5">
+      <w:start w:val="1"/>
+      <w:numFmt w:val="lowerRoman"/>
+      <w:lvlText w:val="%6."/>
+      <w:lvlJc w:val="right"/>
+      <w:pPr>
+        <w:ind w:left="4320" w:hanging="180"/>
+      </w:pPr>
+    </w:lvl>
+    <w:lvl w:ilvl="6">
+      <w:start w:val="1"/>
+      <w:numFmt w:val="decimal"/>
+      <w:lvlText w:val="%7."/>
+      <w:lvlJc w:val="left"/>
+      <w:pPr>
+        <w:ind w:left="5040" w:hanging="360"/>
+      </w:pPr>
+    </w:lvl>
+    <w:lvl w:ilvl="7">
+      <w:start w:val="1"/>
+      <w:numFmt w:val="lowerLetter"/>
+      <w:lvlText w:val="%8."/>
+      <w:lvlJc w:val="left"/>
+      <w:pPr>
+        <w:ind w:left="5760" w:hanging="360"/>
+      </w:pPr>
+    </w:lvl>
+    <w:lvl w:ilvl="8">
       <w:start w:val="1"/>
       <w:numFmt w:val="lowerRoman"/>
       <w:lvlText w:val="%9."/>
@@ -4195,7 +4759,7 @@
     <w:abstractNumId w:val="6"/>
   </w:num>
   <w:num w:numId="2">
-    <w:abstractNumId w:val="15"/>
+    <w:abstractNumId w:val="18"/>
   </w:num>
   <w:num w:numId="3">
     <w:abstractNumId w:val="11"/>
@@ -4204,7 +4768,7 @@
     <w:abstractNumId w:val="0"/>
   </w:num>
   <w:num w:numId="5">
-    <w:abstractNumId w:val="13"/>
+    <w:abstractNumId w:val="15"/>
   </w:num>
   <w:num w:numId="6">
     <w:abstractNumId w:val="3"/>
@@ -4213,7 +4777,7 @@
     <w:abstractNumId w:val="9"/>
   </w:num>
   <w:num w:numId="8">
-    <w:abstractNumId w:val="14"/>
+    <w:abstractNumId w:val="16"/>
   </w:num>
   <w:num w:numId="9">
     <w:abstractNumId w:val="2"/>
@@ -4238,6 +4802,18 @@
   </w:num>
   <w:num w:numId="16">
     <w:abstractNumId w:val="1"/>
+  </w:num>
+  <w:num w:numId="17">
+    <w:abstractNumId w:val="14"/>
+  </w:num>
+  <w:num w:numId="18">
+    <w:abstractNumId w:val="13"/>
+  </w:num>
+  <w:num w:numId="19">
+    <w:abstractNumId w:val="19"/>
+  </w:num>
+  <w:num w:numId="20">
+    <w:abstractNumId w:val="17"/>
   </w:num>
 </w:numbering>
 </file>

</xml_diff>

<commit_message>
Alteração Documento de Casos de Usos - Tiago e Dênis
</commit_message>
<xml_diff>
--- a/Documento de Casos de Uso.docx
+++ b/Documento de Casos de Uso.docx
@@ -1,180 +1,299 @@
 
 <file path=word/document.xml><?xml version="1.0" encoding="utf-8"?>
-<w:document xmlns:ve="http://schemas.openxmlformats.org/markup-compatibility/2006" xmlns:o="urn:schemas-microsoft-com:office:office" xmlns:r="http://schemas.openxmlformats.org/officeDocument/2006/relationships" xmlns:m="http://schemas.openxmlformats.org/officeDocument/2006/math" xmlns:v="urn:schemas-microsoft-com:vml" xmlns:wp="http://schemas.openxmlformats.org/drawingml/2006/wordprocessingDrawing" xmlns:w10="urn:schemas-microsoft-com:office:word" xmlns:w="http://schemas.openxmlformats.org/wordprocessingml/2006/main" xmlns:wne="http://schemas.microsoft.com/office/word/2006/wordml">
+<w:document xmlns:wpc="http://schemas.microsoft.com/office/word/2010/wordprocessingCanvas" xmlns:mc="http://schemas.openxmlformats.org/markup-compatibility/2006" xmlns:o="urn:schemas-microsoft-com:office:office" xmlns:r="http://schemas.openxmlformats.org/officeDocument/2006/relationships" xmlns:m="http://schemas.openxmlformats.org/officeDocument/2006/math" xmlns:v="urn:schemas-microsoft-com:vml" xmlns:wp14="http://schemas.microsoft.com/office/word/2010/wordprocessingDrawing" xmlns:wp="http://schemas.openxmlformats.org/drawingml/2006/wordprocessingDrawing" xmlns:w10="urn:schemas-microsoft-com:office:word" xmlns:w="http://schemas.openxmlformats.org/wordprocessingml/2006/main" xmlns:w14="http://schemas.microsoft.com/office/word/2010/wordml" xmlns:w15="http://schemas.microsoft.com/office/word/2012/wordml" xmlns:wpg="http://schemas.microsoft.com/office/word/2010/wordprocessingGroup" xmlns:wpi="http://schemas.microsoft.com/office/word/2010/wordprocessingInk" xmlns:wne="http://schemas.microsoft.com/office/word/2006/wordml" xmlns:wps="http://schemas.microsoft.com/office/word/2010/wordprocessingShape" mc:Ignorable="w14 w15 wp14">
   <w:body>
     <w:p>
       <w:pPr>
         <w:jc w:val="center"/>
+        <w:rPr>
+          <w:rFonts w:ascii="Times New Roman" w:hAnsi="Times New Roman" w:cs="Times New Roman"/>
+        </w:rPr>
       </w:pPr>
     </w:p>
     <w:p>
       <w:pPr>
         <w:jc w:val="center"/>
+        <w:rPr>
+          <w:rFonts w:ascii="Times New Roman" w:hAnsi="Times New Roman" w:cs="Times New Roman"/>
+        </w:rPr>
       </w:pPr>
     </w:p>
     <w:p>
       <w:pPr>
         <w:jc w:val="center"/>
+        <w:rPr>
+          <w:rFonts w:ascii="Times New Roman" w:hAnsi="Times New Roman" w:cs="Times New Roman"/>
+        </w:rPr>
       </w:pPr>
     </w:p>
     <w:p>
       <w:pPr>
         <w:jc w:val="center"/>
-      </w:pPr>
-      <w:r>
+        <w:rPr>
+          <w:rFonts w:ascii="Times New Roman" w:hAnsi="Times New Roman" w:cs="Times New Roman"/>
+        </w:rPr>
+      </w:pPr>
+      <w:r>
+        <w:rPr>
+          <w:rFonts w:ascii="Times New Roman" w:hAnsi="Times New Roman" w:cs="Times New Roman"/>
+        </w:rPr>
         <w:t>Documento de Casos de Uso</w:t>
       </w:r>
     </w:p>
     <w:p>
       <w:pPr>
         <w:jc w:val="center"/>
+        <w:rPr>
+          <w:rFonts w:ascii="Times New Roman" w:hAnsi="Times New Roman" w:cs="Times New Roman"/>
+        </w:rPr>
       </w:pPr>
     </w:p>
     <w:p>
       <w:pPr>
         <w:jc w:val="center"/>
+        <w:rPr>
+          <w:rFonts w:ascii="Times New Roman" w:hAnsi="Times New Roman" w:cs="Times New Roman"/>
+        </w:rPr>
       </w:pPr>
     </w:p>
     <w:p>
       <w:pPr>
         <w:jc w:val="center"/>
+        <w:rPr>
+          <w:rFonts w:ascii="Times New Roman" w:hAnsi="Times New Roman" w:cs="Times New Roman"/>
+        </w:rPr>
       </w:pPr>
     </w:p>
     <w:p>
       <w:pPr>
         <w:jc w:val="center"/>
+        <w:rPr>
+          <w:rFonts w:ascii="Times New Roman" w:hAnsi="Times New Roman" w:cs="Times New Roman"/>
+        </w:rPr>
       </w:pPr>
     </w:p>
     <w:p>
       <w:pPr>
         <w:jc w:val="center"/>
-      </w:pPr>
-      <w:r>
-        <w:t>SISTEMA DE</w:t>
+        <w:rPr>
+          <w:rFonts w:ascii="Times New Roman" w:hAnsi="Times New Roman" w:cs="Times New Roman"/>
+        </w:rPr>
+      </w:pPr>
+      <w:r>
+        <w:rPr>
+          <w:rFonts w:ascii="Times New Roman" w:hAnsi="Times New Roman" w:cs="Times New Roman"/>
+        </w:rPr>
+        <w:t xml:space="preserve">SISTEMA </w:t>
       </w:r>
       <w:proofErr w:type="gramStart"/>
       <w:r>
-        <w:t xml:space="preserve">  </w:t>
+        <w:rPr>
+          <w:rFonts w:ascii="Times New Roman" w:hAnsi="Times New Roman" w:cs="Times New Roman"/>
+        </w:rPr>
+        <w:t>DE  PONTO</w:t>
       </w:r>
       <w:proofErr w:type="gramEnd"/>
       <w:r>
-        <w:t>PONTO PARA ANDROID</w:t>
+        <w:rPr>
+          <w:rFonts w:ascii="Times New Roman" w:hAnsi="Times New Roman" w:cs="Times New Roman"/>
+        </w:rPr>
+        <w:t xml:space="preserve"> PARA ANDROID</w:t>
       </w:r>
     </w:p>
     <w:p>
       <w:pPr>
         <w:jc w:val="center"/>
+        <w:rPr>
+          <w:rFonts w:ascii="Times New Roman" w:hAnsi="Times New Roman" w:cs="Times New Roman"/>
+        </w:rPr>
       </w:pPr>
     </w:p>
     <w:p>
       <w:pPr>
         <w:jc w:val="center"/>
+        <w:rPr>
+          <w:rFonts w:ascii="Times New Roman" w:hAnsi="Times New Roman" w:cs="Times New Roman"/>
+        </w:rPr>
       </w:pPr>
     </w:p>
     <w:p>
       <w:pPr>
         <w:jc w:val="center"/>
-      </w:pPr>
-      <w:r>
+        <w:rPr>
+          <w:rFonts w:ascii="Times New Roman" w:hAnsi="Times New Roman" w:cs="Times New Roman"/>
+        </w:rPr>
+      </w:pPr>
+      <w:r>
+        <w:rPr>
+          <w:rFonts w:ascii="Times New Roman" w:hAnsi="Times New Roman" w:cs="Times New Roman"/>
+        </w:rPr>
         <w:t>&lt;</w:t>
       </w:r>
       <w:proofErr w:type="spellStart"/>
       <w:r>
+        <w:rPr>
+          <w:rFonts w:ascii="Times New Roman" w:hAnsi="Times New Roman" w:cs="Times New Roman"/>
+        </w:rPr>
         <w:t>LogoMarca</w:t>
       </w:r>
       <w:proofErr w:type="spellEnd"/>
       <w:r>
+        <w:rPr>
+          <w:rFonts w:ascii="Times New Roman" w:hAnsi="Times New Roman" w:cs="Times New Roman"/>
+        </w:rPr>
         <w:t xml:space="preserve"> do Produto&gt;</w:t>
       </w:r>
     </w:p>
     <w:p>
       <w:pPr>
         <w:jc w:val="center"/>
+        <w:rPr>
+          <w:rFonts w:ascii="Times New Roman" w:hAnsi="Times New Roman" w:cs="Times New Roman"/>
+        </w:rPr>
       </w:pPr>
     </w:p>
     <w:p>
       <w:pPr>
         <w:jc w:val="center"/>
+        <w:rPr>
+          <w:rFonts w:ascii="Times New Roman" w:hAnsi="Times New Roman" w:cs="Times New Roman"/>
+        </w:rPr>
       </w:pPr>
     </w:p>
     <w:p>
       <w:pPr>
         <w:jc w:val="center"/>
+        <w:rPr>
+          <w:rFonts w:ascii="Times New Roman" w:hAnsi="Times New Roman" w:cs="Times New Roman"/>
+        </w:rPr>
       </w:pPr>
     </w:p>
     <w:p>
       <w:pPr>
         <w:jc w:val="center"/>
+        <w:rPr>
+          <w:rFonts w:ascii="Times New Roman" w:hAnsi="Times New Roman" w:cs="Times New Roman"/>
+        </w:rPr>
       </w:pPr>
     </w:p>
     <w:p>
       <w:pPr>
         <w:jc w:val="center"/>
-      </w:pPr>
-      <w:r>
+        <w:rPr>
+          <w:rFonts w:ascii="Times New Roman" w:hAnsi="Times New Roman" w:cs="Times New Roman"/>
+        </w:rPr>
+      </w:pPr>
+      <w:r>
+        <w:rPr>
+          <w:rFonts w:ascii="Times New Roman" w:hAnsi="Times New Roman" w:cs="Times New Roman"/>
+        </w:rPr>
         <w:t>Data de Criação: 30-05-2014</w:t>
       </w:r>
     </w:p>
     <w:p>
       <w:pPr>
         <w:jc w:val="center"/>
+        <w:rPr>
+          <w:rFonts w:ascii="Times New Roman" w:hAnsi="Times New Roman" w:cs="Times New Roman"/>
+        </w:rPr>
       </w:pPr>
     </w:p>
     <w:p>
       <w:pPr>
         <w:jc w:val="center"/>
-      </w:pPr>
-      <w:r>
+        <w:rPr>
+          <w:rFonts w:ascii="Times New Roman" w:hAnsi="Times New Roman" w:cs="Times New Roman"/>
+        </w:rPr>
+      </w:pPr>
+      <w:r>
+        <w:rPr>
+          <w:rFonts w:ascii="Times New Roman" w:hAnsi="Times New Roman" w:cs="Times New Roman"/>
+        </w:rPr>
         <w:t>Versão: 0.1</w:t>
       </w:r>
     </w:p>
     <w:p>
       <w:pPr>
         <w:jc w:val="center"/>
+        <w:rPr>
+          <w:rFonts w:ascii="Times New Roman" w:hAnsi="Times New Roman" w:cs="Times New Roman"/>
+        </w:rPr>
       </w:pPr>
     </w:p>
     <w:p>
       <w:pPr>
         <w:jc w:val="center"/>
-      </w:pPr>
-      <w:r>
+        <w:rPr>
+          <w:rFonts w:ascii="Times New Roman" w:hAnsi="Times New Roman" w:cs="Times New Roman"/>
+        </w:rPr>
+      </w:pPr>
+      <w:r>
+        <w:rPr>
+          <w:rFonts w:ascii="Times New Roman" w:hAnsi="Times New Roman" w:cs="Times New Roman"/>
+        </w:rPr>
         <w:t>Responsável:</w:t>
       </w:r>
     </w:p>
     <w:p>
       <w:pPr>
         <w:jc w:val="center"/>
-      </w:pPr>
+        <w:rPr>
+          <w:rFonts w:ascii="Times New Roman" w:hAnsi="Times New Roman" w:cs="Times New Roman"/>
+        </w:rPr>
+      </w:pPr>
+      <w:bookmarkStart w:id="0" w:name="_GoBack"/>
+      <w:bookmarkEnd w:id="0"/>
     </w:p>
     <w:p>
       <w:pPr>
         <w:jc w:val="center"/>
-      </w:pPr>
-      <w:r>
+        <w:rPr>
+          <w:rFonts w:ascii="Times New Roman" w:hAnsi="Times New Roman" w:cs="Times New Roman"/>
+        </w:rPr>
+      </w:pPr>
+      <w:r>
+        <w:rPr>
+          <w:rFonts w:ascii="Times New Roman" w:hAnsi="Times New Roman" w:cs="Times New Roman"/>
+        </w:rPr>
         <w:t>Á definir – Engenheiro de Requisitos</w:t>
       </w:r>
     </w:p>
     <w:p>
       <w:pPr>
         <w:jc w:val="center"/>
+        <w:rPr>
+          <w:rFonts w:ascii="Times New Roman" w:hAnsi="Times New Roman" w:cs="Times New Roman"/>
+        </w:rPr>
       </w:pPr>
     </w:p>
     <w:p>
       <w:pPr>
         <w:jc w:val="center"/>
-      </w:pPr>
-      <w:r>
+        <w:rPr>
+          <w:rFonts w:ascii="Times New Roman" w:hAnsi="Times New Roman" w:cs="Times New Roman"/>
+        </w:rPr>
+      </w:pPr>
+      <w:r>
+        <w:rPr>
+          <w:rFonts w:ascii="Times New Roman" w:hAnsi="Times New Roman" w:cs="Times New Roman"/>
+        </w:rPr>
         <w:t>&lt;Email&gt;</w:t>
       </w:r>
     </w:p>
     <w:p>
       <w:pPr>
         <w:jc w:val="center"/>
+        <w:rPr>
+          <w:rFonts w:ascii="Times New Roman" w:hAnsi="Times New Roman" w:cs="Times New Roman"/>
+        </w:rPr>
       </w:pPr>
     </w:p>
     <w:p>
       <w:pPr>
         <w:jc w:val="center"/>
+        <w:rPr>
+          <w:rFonts w:ascii="Times New Roman" w:hAnsi="Times New Roman" w:cs="Times New Roman"/>
+        </w:rPr>
       </w:pPr>
     </w:p>
     <w:p>
@@ -182,8 +301,14 @@
         <w:widowControl/>
         <w:suppressAutoHyphens w:val="0"/>
         <w:spacing w:after="160" w:line="259" w:lineRule="auto"/>
-      </w:pPr>
-      <w:r>
+        <w:rPr>
+          <w:rFonts w:ascii="Times New Roman" w:hAnsi="Times New Roman" w:cs="Times New Roman"/>
+        </w:rPr>
+      </w:pPr>
+      <w:r>
+        <w:rPr>
+          <w:rFonts w:ascii="Times New Roman" w:hAnsi="Times New Roman" w:cs="Times New Roman"/>
+        </w:rPr>
         <w:br w:type="page"/>
       </w:r>
     </w:p>
@@ -191,12 +316,14 @@
       <w:pPr>
         <w:jc w:val="center"/>
         <w:rPr>
+          <w:rFonts w:ascii="Times New Roman" w:hAnsi="Times New Roman" w:cs="Times New Roman"/>
           <w:b/>
           <w:bCs/>
         </w:rPr>
       </w:pPr>
       <w:r>
         <w:rPr>
+          <w:rFonts w:ascii="Times New Roman" w:hAnsi="Times New Roman" w:cs="Times New Roman"/>
           <w:b/>
           <w:bCs/>
         </w:rPr>
@@ -208,6 +335,7 @@
       <w:pPr>
         <w:jc w:val="center"/>
         <w:rPr>
+          <w:rFonts w:ascii="Times New Roman" w:hAnsi="Times New Roman" w:cs="Times New Roman"/>
           <w:b/>
           <w:bCs/>
         </w:rPr>
@@ -216,6 +344,7 @@
     <w:p>
       <w:pPr>
         <w:rPr>
+          <w:rFonts w:ascii="Times New Roman" w:hAnsi="Times New Roman" w:cs="Times New Roman"/>
           <w:b/>
           <w:bCs/>
         </w:rPr>
@@ -224,6 +353,7 @@
     <w:p>
       <w:pPr>
         <w:rPr>
+          <w:rFonts w:ascii="Times New Roman" w:hAnsi="Times New Roman" w:cs="Times New Roman"/>
           <w:b/>
           <w:bCs/>
         </w:rPr>
@@ -247,7 +377,7 @@
           <w:bottom w:w="55" w:type="dxa"/>
           <w:right w:w="55" w:type="dxa"/>
         </w:tblCellMar>
-        <w:tblLook w:val="0000"/>
+        <w:tblLook w:val="0000" w:firstRow="0" w:lastRow="0" w:firstColumn="0" w:lastColumn="0" w:noHBand="0" w:noVBand="0"/>
       </w:tblPr>
       <w:tblGrid>
         <w:gridCol w:w="1715"/>
@@ -273,8 +403,14 @@
             <w:pPr>
               <w:pStyle w:val="Contedodatabela"/>
               <w:jc w:val="center"/>
+              <w:rPr>
+                <w:rFonts w:ascii="Times New Roman" w:hAnsi="Times New Roman" w:cs="Times New Roman"/>
+              </w:rPr>
             </w:pPr>
             <w:r>
+              <w:rPr>
+                <w:rFonts w:ascii="Times New Roman" w:hAnsi="Times New Roman" w:cs="Times New Roman"/>
+              </w:rPr>
               <w:t>DATA</w:t>
             </w:r>
           </w:p>
@@ -297,8 +433,14 @@
             <w:pPr>
               <w:pStyle w:val="Contedodatabela"/>
               <w:jc w:val="center"/>
+              <w:rPr>
+                <w:rFonts w:ascii="Times New Roman" w:hAnsi="Times New Roman" w:cs="Times New Roman"/>
+              </w:rPr>
             </w:pPr>
             <w:r>
+              <w:rPr>
+                <w:rFonts w:ascii="Times New Roman" w:hAnsi="Times New Roman" w:cs="Times New Roman"/>
+              </w:rPr>
               <w:t>RESPONSÁVEL</w:t>
             </w:r>
           </w:p>
@@ -321,8 +463,14 @@
             <w:pPr>
               <w:pStyle w:val="Contedodatabela"/>
               <w:jc w:val="center"/>
+              <w:rPr>
+                <w:rFonts w:ascii="Times New Roman" w:hAnsi="Times New Roman" w:cs="Times New Roman"/>
+              </w:rPr>
             </w:pPr>
             <w:r>
+              <w:rPr>
+                <w:rFonts w:ascii="Times New Roman" w:hAnsi="Times New Roman" w:cs="Times New Roman"/>
+              </w:rPr>
               <w:t>MUDANÇA</w:t>
             </w:r>
           </w:p>
@@ -347,8 +495,14 @@
             <w:pPr>
               <w:pStyle w:val="Contedodatabela"/>
               <w:jc w:val="center"/>
+              <w:rPr>
+                <w:rFonts w:ascii="Times New Roman" w:hAnsi="Times New Roman" w:cs="Times New Roman"/>
+              </w:rPr>
             </w:pPr>
             <w:r>
+              <w:rPr>
+                <w:rFonts w:ascii="Times New Roman" w:hAnsi="Times New Roman" w:cs="Times New Roman"/>
+              </w:rPr>
               <w:t>31/05/2014</w:t>
             </w:r>
           </w:p>
@@ -371,12 +525,16 @@
             <w:pPr>
               <w:pStyle w:val="Contedodatabela"/>
               <w:jc w:val="center"/>
+              <w:rPr>
+                <w:rFonts w:ascii="Times New Roman" w:hAnsi="Times New Roman" w:cs="Times New Roman"/>
+              </w:rPr>
             </w:pPr>
-            <w:proofErr w:type="spellStart"/>
             <w:r>
+              <w:rPr>
+                <w:rFonts w:ascii="Times New Roman" w:hAnsi="Times New Roman" w:cs="Times New Roman"/>
+              </w:rPr>
               <w:t>Dênis</w:t>
             </w:r>
-            <w:proofErr w:type="spellEnd"/>
           </w:p>
         </w:tc>
         <w:tc>
@@ -397,16 +555,20 @@
             <w:pPr>
               <w:pStyle w:val="PargrafodaLista"/>
               <w:ind w:left="360"/>
-              <w:jc w:val="center"/>
               <w:rPr>
+                <w:rFonts w:ascii="Times New Roman" w:hAnsi="Times New Roman" w:cs="Times New Roman"/>
                 <w:color w:val="FF3333"/>
               </w:rPr>
             </w:pPr>
             <w:r>
+              <w:rPr>
+                <w:rFonts w:ascii="Times New Roman" w:hAnsi="Times New Roman" w:cs="Times New Roman"/>
+              </w:rPr>
               <w:t xml:space="preserve">UC 02 – Manutenção de </w:t>
             </w:r>
             <w:r>
               <w:rPr>
+                <w:rFonts w:ascii="Times New Roman" w:hAnsi="Times New Roman" w:cs="Times New Roman"/>
                 <w:color w:val="auto"/>
               </w:rPr>
               <w:t>Usuários</w:t>
@@ -433,6 +595,101 @@
             <w:pPr>
               <w:pStyle w:val="Contedodatabela"/>
               <w:jc w:val="center"/>
+              <w:rPr>
+                <w:rFonts w:ascii="Times New Roman" w:hAnsi="Times New Roman" w:cs="Times New Roman"/>
+              </w:rPr>
+            </w:pPr>
+            <w:r>
+              <w:rPr>
+                <w:rFonts w:ascii="Times New Roman" w:hAnsi="Times New Roman" w:cs="Times New Roman"/>
+              </w:rPr>
+              <w:t>31/05/2014</w:t>
+            </w:r>
+          </w:p>
+        </w:tc>
+        <w:tc>
+          <w:tcPr>
+            <w:tcW w:w="2857" w:type="dxa"/>
+            <w:tcBorders>
+              <w:top w:val="nil"/>
+              <w:left w:val="single" w:sz="2" w:space="0" w:color="000000"/>
+              <w:bottom w:val="single" w:sz="2" w:space="0" w:color="000000"/>
+              <w:right w:val="nil"/>
+            </w:tcBorders>
+            <w:shd w:val="clear" w:color="auto" w:fill="auto"/>
+            <w:tcMar>
+              <w:left w:w="54" w:type="dxa"/>
+            </w:tcMar>
+          </w:tcPr>
+          <w:p>
+            <w:pPr>
+              <w:pStyle w:val="Contedodatabela"/>
+              <w:jc w:val="center"/>
+              <w:rPr>
+                <w:rFonts w:ascii="Times New Roman" w:hAnsi="Times New Roman" w:cs="Times New Roman"/>
+              </w:rPr>
+            </w:pPr>
+            <w:r>
+              <w:rPr>
+                <w:rFonts w:ascii="Times New Roman" w:hAnsi="Times New Roman" w:cs="Times New Roman"/>
+              </w:rPr>
+              <w:t>Tiago</w:t>
+            </w:r>
+          </w:p>
+        </w:tc>
+        <w:tc>
+          <w:tcPr>
+            <w:tcW w:w="3986" w:type="dxa"/>
+            <w:tcBorders>
+              <w:top w:val="nil"/>
+              <w:left w:val="single" w:sz="2" w:space="0" w:color="000000"/>
+              <w:bottom w:val="single" w:sz="2" w:space="0" w:color="000000"/>
+              <w:right w:val="single" w:sz="2" w:space="0" w:color="000000"/>
+            </w:tcBorders>
+            <w:shd w:val="clear" w:color="auto" w:fill="auto"/>
+            <w:tcMar>
+              <w:left w:w="54" w:type="dxa"/>
+            </w:tcMar>
+          </w:tcPr>
+          <w:p>
+            <w:pPr>
+              <w:pStyle w:val="Contedodatabela"/>
+              <w:jc w:val="center"/>
+              <w:rPr>
+                <w:rFonts w:ascii="Times New Roman" w:hAnsi="Times New Roman" w:cs="Times New Roman"/>
+              </w:rPr>
+            </w:pPr>
+            <w:r>
+              <w:rPr>
+                <w:rFonts w:ascii="Times New Roman" w:hAnsi="Times New Roman" w:cs="Times New Roman"/>
+              </w:rPr>
+              <w:t>UC 03 – Manutenção de Relatórios</w:t>
+            </w:r>
+          </w:p>
+        </w:tc>
+      </w:tr>
+      <w:tr>
+        <w:tc>
+          <w:tcPr>
+            <w:tcW w:w="1715" w:type="dxa"/>
+            <w:tcBorders>
+              <w:top w:val="nil"/>
+              <w:left w:val="single" w:sz="2" w:space="0" w:color="000000"/>
+              <w:bottom w:val="single" w:sz="2" w:space="0" w:color="000000"/>
+              <w:right w:val="nil"/>
+            </w:tcBorders>
+            <w:shd w:val="clear" w:color="auto" w:fill="auto"/>
+            <w:tcMar>
+              <w:left w:w="54" w:type="dxa"/>
+            </w:tcMar>
+          </w:tcPr>
+          <w:p>
+            <w:pPr>
+              <w:pStyle w:val="Contedodatabela"/>
+              <w:jc w:val="center"/>
+              <w:rPr>
+                <w:rFonts w:ascii="Times New Roman" w:hAnsi="Times New Roman" w:cs="Times New Roman"/>
+              </w:rPr>
             </w:pPr>
           </w:p>
         </w:tc>
@@ -454,6 +711,9 @@
             <w:pPr>
               <w:pStyle w:val="Contedodatabela"/>
               <w:jc w:val="center"/>
+              <w:rPr>
+                <w:rFonts w:ascii="Times New Roman" w:hAnsi="Times New Roman" w:cs="Times New Roman"/>
+              </w:rPr>
             </w:pPr>
           </w:p>
         </w:tc>
@@ -474,6 +734,9 @@
           <w:p>
             <w:pPr>
               <w:pStyle w:val="Contedodatabela"/>
+              <w:rPr>
+                <w:rFonts w:ascii="Times New Roman" w:hAnsi="Times New Roman" w:cs="Times New Roman"/>
+              </w:rPr>
             </w:pPr>
           </w:p>
         </w:tc>
@@ -496,7 +759,9 @@
           <w:p>
             <w:pPr>
               <w:pStyle w:val="Contedodatabela"/>
-              <w:jc w:val="center"/>
+              <w:rPr>
+                <w:rFonts w:ascii="Times New Roman" w:hAnsi="Times New Roman" w:cs="Times New Roman"/>
+              </w:rPr>
             </w:pPr>
           </w:p>
         </w:tc>
@@ -517,7 +782,9 @@
           <w:p>
             <w:pPr>
               <w:pStyle w:val="Contedodatabela"/>
-              <w:jc w:val="center"/>
+              <w:rPr>
+                <w:rFonts w:ascii="Times New Roman" w:hAnsi="Times New Roman" w:cs="Times New Roman"/>
+              </w:rPr>
             </w:pPr>
           </w:p>
         </w:tc>
@@ -538,6 +805,9 @@
           <w:p>
             <w:pPr>
               <w:pStyle w:val="Contedodatabela"/>
+              <w:rPr>
+                <w:rFonts w:ascii="Times New Roman" w:hAnsi="Times New Roman" w:cs="Times New Roman"/>
+              </w:rPr>
             </w:pPr>
           </w:p>
         </w:tc>
@@ -560,6 +830,9 @@
           <w:p>
             <w:pPr>
               <w:pStyle w:val="Contedodatabela"/>
+              <w:rPr>
+                <w:rFonts w:ascii="Times New Roman" w:hAnsi="Times New Roman" w:cs="Times New Roman"/>
+              </w:rPr>
             </w:pPr>
           </w:p>
         </w:tc>
@@ -580,6 +853,9 @@
           <w:p>
             <w:pPr>
               <w:pStyle w:val="Contedodatabela"/>
+              <w:rPr>
+                <w:rFonts w:ascii="Times New Roman" w:hAnsi="Times New Roman" w:cs="Times New Roman"/>
+              </w:rPr>
             </w:pPr>
           </w:p>
         </w:tc>
@@ -600,6 +876,9 @@
           <w:p>
             <w:pPr>
               <w:pStyle w:val="Contedodatabela"/>
+              <w:rPr>
+                <w:rFonts w:ascii="Times New Roman" w:hAnsi="Times New Roman" w:cs="Times New Roman"/>
+              </w:rPr>
             </w:pPr>
           </w:p>
         </w:tc>
@@ -622,6 +901,9 @@
           <w:p>
             <w:pPr>
               <w:pStyle w:val="Contedodatabela"/>
+              <w:rPr>
+                <w:rFonts w:ascii="Times New Roman" w:hAnsi="Times New Roman" w:cs="Times New Roman"/>
+              </w:rPr>
             </w:pPr>
           </w:p>
         </w:tc>
@@ -642,6 +924,9 @@
           <w:p>
             <w:pPr>
               <w:pStyle w:val="Contedodatabela"/>
+              <w:rPr>
+                <w:rFonts w:ascii="Times New Roman" w:hAnsi="Times New Roman" w:cs="Times New Roman"/>
+              </w:rPr>
             </w:pPr>
           </w:p>
         </w:tc>
@@ -662,6 +947,9 @@
           <w:p>
             <w:pPr>
               <w:pStyle w:val="Contedodatabela"/>
+              <w:rPr>
+                <w:rFonts w:ascii="Times New Roman" w:hAnsi="Times New Roman" w:cs="Times New Roman"/>
+              </w:rPr>
             </w:pPr>
           </w:p>
         </w:tc>
@@ -684,6 +972,9 @@
           <w:p>
             <w:pPr>
               <w:pStyle w:val="Contedodatabela"/>
+              <w:rPr>
+                <w:rFonts w:ascii="Times New Roman" w:hAnsi="Times New Roman" w:cs="Times New Roman"/>
+              </w:rPr>
             </w:pPr>
           </w:p>
         </w:tc>
@@ -704,6 +995,9 @@
           <w:p>
             <w:pPr>
               <w:pStyle w:val="Contedodatabela"/>
+              <w:rPr>
+                <w:rFonts w:ascii="Times New Roman" w:hAnsi="Times New Roman" w:cs="Times New Roman"/>
+              </w:rPr>
             </w:pPr>
           </w:p>
         </w:tc>
@@ -724,6 +1018,9 @@
           <w:p>
             <w:pPr>
               <w:pStyle w:val="Contedodatabela"/>
+              <w:rPr>
+                <w:rFonts w:ascii="Times New Roman" w:hAnsi="Times New Roman" w:cs="Times New Roman"/>
+              </w:rPr>
             </w:pPr>
           </w:p>
         </w:tc>
@@ -746,6 +1043,9 @@
           <w:p>
             <w:pPr>
               <w:pStyle w:val="Contedodatabela"/>
+              <w:rPr>
+                <w:rFonts w:ascii="Times New Roman" w:hAnsi="Times New Roman" w:cs="Times New Roman"/>
+              </w:rPr>
             </w:pPr>
           </w:p>
         </w:tc>
@@ -766,6 +1066,9 @@
           <w:p>
             <w:pPr>
               <w:pStyle w:val="Contedodatabela"/>
+              <w:rPr>
+                <w:rFonts w:ascii="Times New Roman" w:hAnsi="Times New Roman" w:cs="Times New Roman"/>
+              </w:rPr>
             </w:pPr>
           </w:p>
         </w:tc>
@@ -786,6 +1089,9 @@
           <w:p>
             <w:pPr>
               <w:pStyle w:val="Contedodatabela"/>
+              <w:rPr>
+                <w:rFonts w:ascii="Times New Roman" w:hAnsi="Times New Roman" w:cs="Times New Roman"/>
+              </w:rPr>
             </w:pPr>
           </w:p>
         </w:tc>
@@ -808,6 +1114,9 @@
           <w:p>
             <w:pPr>
               <w:pStyle w:val="Contedodatabela"/>
+              <w:rPr>
+                <w:rFonts w:ascii="Times New Roman" w:hAnsi="Times New Roman" w:cs="Times New Roman"/>
+              </w:rPr>
             </w:pPr>
           </w:p>
         </w:tc>
@@ -828,6 +1137,9 @@
           <w:p>
             <w:pPr>
               <w:pStyle w:val="Contedodatabela"/>
+              <w:rPr>
+                <w:rFonts w:ascii="Times New Roman" w:hAnsi="Times New Roman" w:cs="Times New Roman"/>
+              </w:rPr>
             </w:pPr>
           </w:p>
         </w:tc>
@@ -848,6 +1160,9 @@
           <w:p>
             <w:pPr>
               <w:pStyle w:val="Contedodatabela"/>
+              <w:rPr>
+                <w:rFonts w:ascii="Times New Roman" w:hAnsi="Times New Roman" w:cs="Times New Roman"/>
+              </w:rPr>
             </w:pPr>
           </w:p>
         </w:tc>
@@ -870,6 +1185,9 @@
           <w:p>
             <w:pPr>
               <w:pStyle w:val="Contedodatabela"/>
+              <w:rPr>
+                <w:rFonts w:ascii="Times New Roman" w:hAnsi="Times New Roman" w:cs="Times New Roman"/>
+              </w:rPr>
             </w:pPr>
           </w:p>
         </w:tc>
@@ -890,6 +1208,9 @@
           <w:p>
             <w:pPr>
               <w:pStyle w:val="Contedodatabela"/>
+              <w:rPr>
+                <w:rFonts w:ascii="Times New Roman" w:hAnsi="Times New Roman" w:cs="Times New Roman"/>
+              </w:rPr>
             </w:pPr>
           </w:p>
         </w:tc>
@@ -910,6 +1231,9 @@
           <w:p>
             <w:pPr>
               <w:pStyle w:val="Contedodatabela"/>
+              <w:rPr>
+                <w:rFonts w:ascii="Times New Roman" w:hAnsi="Times New Roman" w:cs="Times New Roman"/>
+              </w:rPr>
             </w:pPr>
           </w:p>
         </w:tc>
@@ -932,6 +1256,9 @@
           <w:p>
             <w:pPr>
               <w:pStyle w:val="Contedodatabela"/>
+              <w:rPr>
+                <w:rFonts w:ascii="Times New Roman" w:hAnsi="Times New Roman" w:cs="Times New Roman"/>
+              </w:rPr>
             </w:pPr>
           </w:p>
         </w:tc>
@@ -952,6 +1279,9 @@
           <w:p>
             <w:pPr>
               <w:pStyle w:val="Contedodatabela"/>
+              <w:rPr>
+                <w:rFonts w:ascii="Times New Roman" w:hAnsi="Times New Roman" w:cs="Times New Roman"/>
+              </w:rPr>
             </w:pPr>
           </w:p>
         </w:tc>
@@ -972,6 +1302,9 @@
           <w:p>
             <w:pPr>
               <w:pStyle w:val="Contedodatabela"/>
+              <w:rPr>
+                <w:rFonts w:ascii="Times New Roman" w:hAnsi="Times New Roman" w:cs="Times New Roman"/>
+              </w:rPr>
             </w:pPr>
           </w:p>
         </w:tc>
@@ -994,6 +1327,9 @@
           <w:p>
             <w:pPr>
               <w:pStyle w:val="Contedodatabela"/>
+              <w:rPr>
+                <w:rFonts w:ascii="Times New Roman" w:hAnsi="Times New Roman" w:cs="Times New Roman"/>
+              </w:rPr>
             </w:pPr>
           </w:p>
         </w:tc>
@@ -1014,6 +1350,9 @@
           <w:p>
             <w:pPr>
               <w:pStyle w:val="Contedodatabela"/>
+              <w:rPr>
+                <w:rFonts w:ascii="Times New Roman" w:hAnsi="Times New Roman" w:cs="Times New Roman"/>
+              </w:rPr>
             </w:pPr>
           </w:p>
         </w:tc>
@@ -1034,6 +1373,9 @@
           <w:p>
             <w:pPr>
               <w:pStyle w:val="Contedodatabela"/>
+              <w:rPr>
+                <w:rFonts w:ascii="Times New Roman" w:hAnsi="Times New Roman" w:cs="Times New Roman"/>
+              </w:rPr>
             </w:pPr>
           </w:p>
         </w:tc>
@@ -1056,6 +1398,9 @@
           <w:p>
             <w:pPr>
               <w:pStyle w:val="Contedodatabela"/>
+              <w:rPr>
+                <w:rFonts w:ascii="Times New Roman" w:hAnsi="Times New Roman" w:cs="Times New Roman"/>
+              </w:rPr>
             </w:pPr>
           </w:p>
         </w:tc>
@@ -1076,6 +1421,9 @@
           <w:p>
             <w:pPr>
               <w:pStyle w:val="Contedodatabela"/>
+              <w:rPr>
+                <w:rFonts w:ascii="Times New Roman" w:hAnsi="Times New Roman" w:cs="Times New Roman"/>
+              </w:rPr>
             </w:pPr>
           </w:p>
         </w:tc>
@@ -1096,68 +1444,9 @@
           <w:p>
             <w:pPr>
               <w:pStyle w:val="Contedodatabela"/>
-            </w:pPr>
-          </w:p>
-        </w:tc>
-      </w:tr>
-      <w:tr>
-        <w:tc>
-          <w:tcPr>
-            <w:tcW w:w="1715" w:type="dxa"/>
-            <w:tcBorders>
-              <w:top w:val="nil"/>
-              <w:left w:val="single" w:sz="2" w:space="0" w:color="000000"/>
-              <w:bottom w:val="single" w:sz="2" w:space="0" w:color="000000"/>
-              <w:right w:val="nil"/>
-            </w:tcBorders>
-            <w:shd w:val="clear" w:color="auto" w:fill="auto"/>
-            <w:tcMar>
-              <w:left w:w="54" w:type="dxa"/>
-            </w:tcMar>
-          </w:tcPr>
-          <w:p>
-            <w:pPr>
-              <w:pStyle w:val="Contedodatabela"/>
-            </w:pPr>
-          </w:p>
-        </w:tc>
-        <w:tc>
-          <w:tcPr>
-            <w:tcW w:w="2857" w:type="dxa"/>
-            <w:tcBorders>
-              <w:top w:val="nil"/>
-              <w:left w:val="single" w:sz="2" w:space="0" w:color="000000"/>
-              <w:bottom w:val="single" w:sz="2" w:space="0" w:color="000000"/>
-              <w:right w:val="nil"/>
-            </w:tcBorders>
-            <w:shd w:val="clear" w:color="auto" w:fill="auto"/>
-            <w:tcMar>
-              <w:left w:w="54" w:type="dxa"/>
-            </w:tcMar>
-          </w:tcPr>
-          <w:p>
-            <w:pPr>
-              <w:pStyle w:val="Contedodatabela"/>
-            </w:pPr>
-          </w:p>
-        </w:tc>
-        <w:tc>
-          <w:tcPr>
-            <w:tcW w:w="3986" w:type="dxa"/>
-            <w:tcBorders>
-              <w:top w:val="nil"/>
-              <w:left w:val="single" w:sz="2" w:space="0" w:color="000000"/>
-              <w:bottom w:val="single" w:sz="2" w:space="0" w:color="000000"/>
-              <w:right w:val="single" w:sz="2" w:space="0" w:color="000000"/>
-            </w:tcBorders>
-            <w:shd w:val="clear" w:color="auto" w:fill="auto"/>
-            <w:tcMar>
-              <w:left w:w="54" w:type="dxa"/>
-            </w:tcMar>
-          </w:tcPr>
-          <w:p>
-            <w:pPr>
-              <w:pStyle w:val="Contedodatabela"/>
+              <w:rPr>
+                <w:rFonts w:ascii="Times New Roman" w:hAnsi="Times New Roman" w:cs="Times New Roman"/>
+              </w:rPr>
             </w:pPr>
           </w:p>
         </w:tc>
@@ -1166,6 +1455,7 @@
     <w:p>
       <w:pPr>
         <w:rPr>
+          <w:rFonts w:ascii="Times New Roman" w:hAnsi="Times New Roman" w:cs="Times New Roman"/>
           <w:b/>
           <w:bCs/>
         </w:rPr>
@@ -1174,6 +1464,7 @@
     <w:p>
       <w:pPr>
         <w:rPr>
+          <w:rFonts w:ascii="Times New Roman" w:hAnsi="Times New Roman" w:cs="Times New Roman"/>
           <w:b/>
           <w:bCs/>
         </w:rPr>
@@ -1182,6 +1473,7 @@
     <w:p>
       <w:pPr>
         <w:rPr>
+          <w:rFonts w:ascii="Times New Roman" w:hAnsi="Times New Roman" w:cs="Times New Roman"/>
           <w:b/>
           <w:bCs/>
         </w:rPr>
@@ -1190,6 +1482,7 @@
     <w:p>
       <w:pPr>
         <w:rPr>
+          <w:rFonts w:ascii="Times New Roman" w:hAnsi="Times New Roman" w:cs="Times New Roman"/>
           <w:b/>
           <w:bCs/>
         </w:rPr>
@@ -1198,6 +1491,7 @@
     <w:p>
       <w:pPr>
         <w:rPr>
+          <w:rFonts w:ascii="Times New Roman" w:hAnsi="Times New Roman" w:cs="Times New Roman"/>
           <w:b/>
           <w:bCs/>
         </w:rPr>
@@ -1208,8 +1502,14 @@
         <w:widowControl/>
         <w:suppressAutoHyphens w:val="0"/>
         <w:spacing w:after="160" w:line="259" w:lineRule="auto"/>
-      </w:pPr>
-      <w:r>
+        <w:rPr>
+          <w:rFonts w:ascii="Times New Roman" w:hAnsi="Times New Roman" w:cs="Times New Roman"/>
+        </w:rPr>
+      </w:pPr>
+      <w:r>
+        <w:rPr>
+          <w:rFonts w:ascii="Times New Roman" w:hAnsi="Times New Roman" w:cs="Times New Roman"/>
+        </w:rPr>
         <w:br w:type="page"/>
       </w:r>
     </w:p>
@@ -1221,11 +1521,13 @@
           <w:numId w:val="1"/>
         </w:numPr>
         <w:rPr>
+          <w:rFonts w:ascii="Times New Roman" w:hAnsi="Times New Roman" w:cs="Times New Roman"/>
           <w:b/>
         </w:rPr>
       </w:pPr>
       <w:r>
         <w:rPr>
+          <w:rFonts w:ascii="Times New Roman" w:hAnsi="Times New Roman" w:cs="Times New Roman"/>
           <w:b/>
         </w:rPr>
         <w:lastRenderedPageBreak/>
@@ -1235,19 +1537,31 @@
     <w:p>
       <w:pPr>
         <w:ind w:left="360"/>
+        <w:rPr>
+          <w:rFonts w:ascii="Times New Roman" w:hAnsi="Times New Roman" w:cs="Times New Roman"/>
+        </w:rPr>
       </w:pPr>
     </w:p>
     <w:p>
       <w:pPr>
         <w:ind w:left="360"/>
-      </w:pPr>
-      <w:r>
+        <w:rPr>
+          <w:rFonts w:ascii="Times New Roman" w:hAnsi="Times New Roman" w:cs="Times New Roman"/>
+        </w:rPr>
+      </w:pPr>
+      <w:r>
+        <w:rPr>
+          <w:rFonts w:ascii="Times New Roman" w:hAnsi="Times New Roman" w:cs="Times New Roman"/>
+        </w:rPr>
         <w:t xml:space="preserve">Este documento apresenta os casos de uso especificados no projeto baseados no documento de requisitos. </w:t>
       </w:r>
     </w:p>
     <w:p>
       <w:pPr>
         <w:ind w:left="360"/>
+        <w:rPr>
+          <w:rFonts w:ascii="Times New Roman" w:hAnsi="Times New Roman" w:cs="Times New Roman"/>
+        </w:rPr>
       </w:pPr>
     </w:p>
     <w:p>
@@ -1258,11 +1572,13 @@
           <w:numId w:val="1"/>
         </w:numPr>
         <w:rPr>
+          <w:rFonts w:ascii="Times New Roman" w:hAnsi="Times New Roman" w:cs="Times New Roman"/>
           <w:b/>
         </w:rPr>
       </w:pPr>
       <w:r>
         <w:rPr>
+          <w:rFonts w:ascii="Times New Roman" w:hAnsi="Times New Roman" w:cs="Times New Roman"/>
           <w:b/>
         </w:rPr>
         <w:t>Convenções</w:t>
@@ -1272,6 +1588,7 @@
       <w:pPr>
         <w:ind w:left="360"/>
         <w:rPr>
+          <w:rFonts w:ascii="Times New Roman" w:hAnsi="Times New Roman" w:cs="Times New Roman"/>
           <w:b/>
         </w:rPr>
       </w:pPr>
@@ -1281,7 +1598,7 @@
         <w:tblStyle w:val="Tabelacomgrade"/>
         <w:tblW w:w="0" w:type="auto"/>
         <w:tblInd w:w="360" w:type="dxa"/>
-        <w:tblLook w:val="04A0"/>
+        <w:tblLook w:val="04A0" w:firstRow="1" w:lastRow="0" w:firstColumn="1" w:lastColumn="0" w:noHBand="0" w:noVBand="1"/>
       </w:tblPr>
       <w:tblGrid>
         <w:gridCol w:w="4176"/>
@@ -1296,11 +1613,13 @@
           <w:p>
             <w:pPr>
               <w:rPr>
+                <w:rFonts w:ascii="Times New Roman" w:hAnsi="Times New Roman" w:cs="Times New Roman"/>
                 <w:b/>
               </w:rPr>
             </w:pPr>
             <w:r>
               <w:rPr>
+                <w:rFonts w:ascii="Times New Roman" w:hAnsi="Times New Roman" w:cs="Times New Roman"/>
                 <w:b/>
               </w:rPr>
               <w:t>Termos</w:t>
@@ -1315,11 +1634,13 @@
           <w:p>
             <w:pPr>
               <w:rPr>
+                <w:rFonts w:ascii="Times New Roman" w:hAnsi="Times New Roman" w:cs="Times New Roman"/>
                 <w:b/>
               </w:rPr>
             </w:pPr>
             <w:r>
               <w:rPr>
+                <w:rFonts w:ascii="Times New Roman" w:hAnsi="Times New Roman" w:cs="Times New Roman"/>
                 <w:b/>
               </w:rPr>
               <w:t>Descrição</w:t>
@@ -1333,7 +1654,15 @@
             <w:tcW w:w="4247" w:type="dxa"/>
           </w:tcPr>
           <w:p>
+            <w:pPr>
+              <w:rPr>
+                <w:rFonts w:ascii="Times New Roman" w:hAnsi="Times New Roman" w:cs="Times New Roman"/>
+              </w:rPr>
+            </w:pPr>
             <w:r>
+              <w:rPr>
+                <w:rFonts w:ascii="Times New Roman" w:hAnsi="Times New Roman" w:cs="Times New Roman"/>
+              </w:rPr>
               <w:t>Usuário</w:t>
             </w:r>
           </w:p>
@@ -1345,8 +1674,14 @@
           <w:p>
             <w:pPr>
               <w:keepNext/>
+              <w:rPr>
+                <w:rFonts w:ascii="Times New Roman" w:hAnsi="Times New Roman" w:cs="Times New Roman"/>
+              </w:rPr>
             </w:pPr>
             <w:r>
+              <w:rPr>
+                <w:rFonts w:ascii="Times New Roman" w:hAnsi="Times New Roman" w:cs="Times New Roman"/>
+              </w:rPr>
               <w:t>Funcionário da Empresa que utiliza o sistema.</w:t>
             </w:r>
           </w:p>
@@ -1358,6 +1693,7 @@
         <w:pStyle w:val="Legenda"/>
         <w:jc w:val="center"/>
         <w:rPr>
+          <w:rFonts w:ascii="Times New Roman" w:hAnsi="Times New Roman" w:cs="Times New Roman"/>
           <w:color w:val="000000" w:themeColor="text1"/>
           <w:sz w:val="24"/>
           <w:szCs w:val="24"/>
@@ -1365,6 +1701,7 @@
       </w:pPr>
       <w:r>
         <w:rPr>
+          <w:rFonts w:ascii="Times New Roman" w:hAnsi="Times New Roman" w:cs="Times New Roman"/>
           <w:color w:val="000000" w:themeColor="text1"/>
           <w:sz w:val="24"/>
           <w:szCs w:val="24"/>
@@ -1373,6 +1710,7 @@
       </w:r>
       <w:r>
         <w:rPr>
+          <w:rFonts w:ascii="Times New Roman" w:hAnsi="Times New Roman" w:cs="Times New Roman"/>
           <w:color w:val="000000" w:themeColor="text1"/>
           <w:sz w:val="24"/>
           <w:szCs w:val="24"/>
@@ -1381,6 +1719,7 @@
       </w:r>
       <w:r>
         <w:rPr>
+          <w:rFonts w:ascii="Times New Roman" w:hAnsi="Times New Roman" w:cs="Times New Roman"/>
           <w:color w:val="000000" w:themeColor="text1"/>
           <w:sz w:val="24"/>
           <w:szCs w:val="24"/>
@@ -1389,6 +1728,7 @@
       </w:r>
       <w:r>
         <w:rPr>
+          <w:rFonts w:ascii="Times New Roman" w:hAnsi="Times New Roman" w:cs="Times New Roman"/>
           <w:color w:val="000000" w:themeColor="text1"/>
           <w:sz w:val="24"/>
           <w:szCs w:val="24"/>
@@ -1397,6 +1737,7 @@
       </w:r>
       <w:r>
         <w:rPr>
+          <w:rFonts w:ascii="Times New Roman" w:hAnsi="Times New Roman" w:cs="Times New Roman"/>
           <w:noProof/>
           <w:color w:val="000000" w:themeColor="text1"/>
           <w:sz w:val="24"/>
@@ -1406,6 +1747,7 @@
       </w:r>
       <w:r>
         <w:rPr>
+          <w:rFonts w:ascii="Times New Roman" w:hAnsi="Times New Roman" w:cs="Times New Roman"/>
           <w:color w:val="000000" w:themeColor="text1"/>
           <w:sz w:val="24"/>
           <w:szCs w:val="24"/>
@@ -1414,6 +1756,7 @@
       </w:r>
       <w:r>
         <w:rPr>
+          <w:rFonts w:ascii="Times New Roman" w:hAnsi="Times New Roman" w:cs="Times New Roman"/>
           <w:color w:val="000000" w:themeColor="text1"/>
           <w:sz w:val="24"/>
           <w:szCs w:val="24"/>
@@ -1426,8 +1769,14 @@
         <w:widowControl/>
         <w:suppressAutoHyphens w:val="0"/>
         <w:spacing w:after="160" w:line="259" w:lineRule="auto"/>
-      </w:pPr>
-      <w:r>
+        <w:rPr>
+          <w:rFonts w:ascii="Times New Roman" w:hAnsi="Times New Roman" w:cs="Times New Roman"/>
+        </w:rPr>
+      </w:pPr>
+      <w:r>
+        <w:rPr>
+          <w:rFonts w:ascii="Times New Roman" w:hAnsi="Times New Roman" w:cs="Times New Roman"/>
+        </w:rPr>
         <w:br w:type="page"/>
       </w:r>
     </w:p>
@@ -1439,11 +1788,13 @@
           <w:numId w:val="1"/>
         </w:numPr>
         <w:rPr>
+          <w:rFonts w:ascii="Times New Roman" w:hAnsi="Times New Roman" w:cs="Times New Roman"/>
           <w:b/>
         </w:rPr>
       </w:pPr>
       <w:r>
         <w:rPr>
+          <w:rFonts w:ascii="Times New Roman" w:hAnsi="Times New Roman" w:cs="Times New Roman"/>
           <w:b/>
         </w:rPr>
         <w:lastRenderedPageBreak/>
@@ -1454,6 +1805,7 @@
       <w:pPr>
         <w:ind w:left="360"/>
         <w:rPr>
+          <w:rFonts w:ascii="Times New Roman" w:hAnsi="Times New Roman" w:cs="Times New Roman"/>
           <w:b/>
         </w:rPr>
       </w:pPr>
@@ -1461,19 +1813,31 @@
     <w:p>
       <w:pPr>
         <w:ind w:left="360"/>
-      </w:pPr>
-      <w:r>
+        <w:rPr>
+          <w:rFonts w:ascii="Times New Roman" w:hAnsi="Times New Roman" w:cs="Times New Roman"/>
+        </w:rPr>
+      </w:pPr>
+      <w:r>
+        <w:rPr>
+          <w:rFonts w:ascii="Times New Roman" w:hAnsi="Times New Roman" w:cs="Times New Roman"/>
+        </w:rPr>
         <w:t>Esta seção apresenta o conjunto de casos de uso especificados para o produto</w:t>
       </w:r>
     </w:p>
     <w:p>
       <w:pPr>
         <w:ind w:left="360"/>
+        <w:rPr>
+          <w:rFonts w:ascii="Times New Roman" w:hAnsi="Times New Roman" w:cs="Times New Roman"/>
+        </w:rPr>
       </w:pPr>
     </w:p>
     <w:p>
       <w:pPr>
         <w:ind w:left="360"/>
+        <w:rPr>
+          <w:rFonts w:ascii="Times New Roman" w:hAnsi="Times New Roman" w:cs="Times New Roman"/>
+        </w:rPr>
       </w:pPr>
     </w:p>
     <w:p>
@@ -1481,17 +1845,20 @@
         <w:ind w:left="360"/>
         <w:jc w:val="center"/>
         <w:rPr>
+          <w:rFonts w:ascii="Times New Roman" w:hAnsi="Times New Roman" w:cs="Times New Roman"/>
           <w:b/>
         </w:rPr>
       </w:pPr>
       <w:r>
         <w:rPr>
+          <w:rFonts w:ascii="Times New Roman" w:hAnsi="Times New Roman" w:cs="Times New Roman"/>
           <w:b/>
         </w:rPr>
         <w:t xml:space="preserve">UC 01 </w:t>
       </w:r>
       <w:r>
         <w:rPr>
+          <w:rFonts w:ascii="Times New Roman" w:hAnsi="Times New Roman" w:cs="Times New Roman"/>
           <w:b/>
         </w:rPr>
         <w:t>– Bater Ponto</w:t>
@@ -1500,62 +1867,107 @@
     <w:p>
       <w:pPr>
         <w:ind w:left="360"/>
+        <w:rPr>
+          <w:rFonts w:ascii="Times New Roman" w:hAnsi="Times New Roman" w:cs="Times New Roman"/>
+        </w:rPr>
       </w:pPr>
     </w:p>
     <w:p>
       <w:pPr>
         <w:ind w:left="360"/>
-      </w:pPr>
-      <w:r>
+        <w:rPr>
+          <w:rFonts w:ascii="Times New Roman" w:hAnsi="Times New Roman" w:cs="Times New Roman"/>
+        </w:rPr>
+      </w:pPr>
+      <w:r>
+        <w:rPr>
+          <w:rFonts w:ascii="Times New Roman" w:hAnsi="Times New Roman" w:cs="Times New Roman"/>
+        </w:rPr>
         <w:t>Ator: Usuário</w:t>
       </w:r>
     </w:p>
     <w:p>
       <w:pPr>
         <w:ind w:left="360"/>
-      </w:pPr>
-      <w:r>
+        <w:rPr>
+          <w:rFonts w:ascii="Times New Roman" w:hAnsi="Times New Roman" w:cs="Times New Roman"/>
+        </w:rPr>
+      </w:pPr>
+      <w:r>
+        <w:rPr>
+          <w:rFonts w:ascii="Times New Roman" w:hAnsi="Times New Roman" w:cs="Times New Roman"/>
+        </w:rPr>
         <w:t xml:space="preserve">Pré-condição: Usuário </w:t>
       </w:r>
       <w:proofErr w:type="spellStart"/>
       <w:r>
+        <w:rPr>
+          <w:rFonts w:ascii="Times New Roman" w:hAnsi="Times New Roman" w:cs="Times New Roman"/>
+        </w:rPr>
         <w:t>logado</w:t>
       </w:r>
       <w:proofErr w:type="spellEnd"/>
       <w:r>
+        <w:rPr>
+          <w:rFonts w:ascii="Times New Roman" w:hAnsi="Times New Roman" w:cs="Times New Roman"/>
+        </w:rPr>
         <w:t xml:space="preserve"> no Sistema.</w:t>
       </w:r>
     </w:p>
     <w:p>
       <w:pPr>
         <w:ind w:left="360"/>
-      </w:pPr>
-      <w:r>
+        <w:rPr>
+          <w:rFonts w:ascii="Times New Roman" w:hAnsi="Times New Roman" w:cs="Times New Roman"/>
+        </w:rPr>
+      </w:pPr>
+      <w:r>
+        <w:rPr>
+          <w:rFonts w:ascii="Times New Roman" w:hAnsi="Times New Roman" w:cs="Times New Roman"/>
+        </w:rPr>
         <w:t>Pós-condição: A batida realizada pelo usuário é efetivada pelo sistema</w:t>
       </w:r>
       <w:r>
+        <w:rPr>
+          <w:rFonts w:ascii="Times New Roman" w:hAnsi="Times New Roman" w:cs="Times New Roman"/>
+        </w:rPr>
         <w:t xml:space="preserve"> com sucesso</w:t>
       </w:r>
       <w:r>
+        <w:rPr>
+          <w:rFonts w:ascii="Times New Roman" w:hAnsi="Times New Roman" w:cs="Times New Roman"/>
+        </w:rPr>
         <w:t>.</w:t>
       </w:r>
     </w:p>
     <w:p>
       <w:pPr>
         <w:ind w:left="360"/>
+        <w:rPr>
+          <w:rFonts w:ascii="Times New Roman" w:hAnsi="Times New Roman" w:cs="Times New Roman"/>
+        </w:rPr>
       </w:pPr>
     </w:p>
     <w:p>
       <w:pPr>
         <w:ind w:left="360"/>
-      </w:pPr>
-      <w:r>
+        <w:rPr>
+          <w:rFonts w:ascii="Times New Roman" w:hAnsi="Times New Roman" w:cs="Times New Roman"/>
+        </w:rPr>
+      </w:pPr>
+      <w:r>
+        <w:rPr>
+          <w:rFonts w:ascii="Times New Roman" w:hAnsi="Times New Roman" w:cs="Times New Roman"/>
+        </w:rPr>
         <w:t>Fluxo Básico:</w:t>
       </w:r>
     </w:p>
     <w:p>
       <w:pPr>
         <w:ind w:left="360"/>
+        <w:rPr>
+          <w:rFonts w:ascii="Times New Roman" w:hAnsi="Times New Roman" w:cs="Times New Roman"/>
+        </w:rPr>
       </w:pPr>
     </w:p>
     <w:p>
@@ -1565,8 +1977,14 @@
           <w:ilvl w:val="0"/>
           <w:numId w:val="2"/>
         </w:numPr>
-      </w:pPr>
-      <w:r>
+        <w:rPr>
+          <w:rFonts w:ascii="Times New Roman" w:hAnsi="Times New Roman" w:cs="Times New Roman"/>
+        </w:rPr>
+      </w:pPr>
+      <w:r>
+        <w:rPr>
+          <w:rFonts w:ascii="Times New Roman" w:hAnsi="Times New Roman" w:cs="Times New Roman"/>
+        </w:rPr>
         <w:t>Usuário acessa a opção para realização da batida de ponto.</w:t>
       </w:r>
     </w:p>
@@ -1577,11 +1995,20 @@
           <w:ilvl w:val="0"/>
           <w:numId w:val="2"/>
         </w:numPr>
-      </w:pPr>
-      <w:r>
+        <w:rPr>
+          <w:rFonts w:ascii="Times New Roman" w:hAnsi="Times New Roman" w:cs="Times New Roman"/>
+        </w:rPr>
+      </w:pPr>
+      <w:r>
+        <w:rPr>
+          <w:rFonts w:ascii="Times New Roman" w:hAnsi="Times New Roman" w:cs="Times New Roman"/>
+        </w:rPr>
         <w:t>O si</w:t>
       </w:r>
       <w:r>
+        <w:rPr>
+          <w:rFonts w:ascii="Times New Roman" w:hAnsi="Times New Roman" w:cs="Times New Roman"/>
+        </w:rPr>
         <w:t>stema faz a efetivação da batida.</w:t>
       </w:r>
     </w:p>
@@ -1592,8 +2019,14 @@
           <w:ilvl w:val="0"/>
           <w:numId w:val="2"/>
         </w:numPr>
-      </w:pPr>
-      <w:r>
+        <w:rPr>
+          <w:rFonts w:ascii="Times New Roman" w:hAnsi="Times New Roman" w:cs="Times New Roman"/>
+        </w:rPr>
+      </w:pPr>
+      <w:r>
+        <w:rPr>
+          <w:rFonts w:ascii="Times New Roman" w:hAnsi="Times New Roman" w:cs="Times New Roman"/>
+        </w:rPr>
         <w:t>O sistema retorna mensagem de confirmação da batida.</w:t>
       </w:r>
     </w:p>
@@ -1604,20 +2037,30 @@
           <w:ilvl w:val="0"/>
           <w:numId w:val="2"/>
         </w:numPr>
-      </w:pPr>
-      <w:r>
+        <w:rPr>
+          <w:rFonts w:ascii="Times New Roman" w:hAnsi="Times New Roman" w:cs="Times New Roman"/>
+        </w:rPr>
+      </w:pPr>
+      <w:r>
+        <w:rPr>
+          <w:rFonts w:ascii="Times New Roman" w:hAnsi="Times New Roman" w:cs="Times New Roman"/>
+        </w:rPr>
         <w:t>O sistema apresenta opção de retorno a tela principal.</w:t>
       </w:r>
     </w:p>
     <w:p>
       <w:pPr>
         <w:pStyle w:val="PargrafodaLista"/>
-      </w:pPr>
-    </w:p>
-    <w:p>
-      <w:pPr>
-        <w:pStyle w:val="PargrafodaLista"/>
-        <w:rPr>
+        <w:rPr>
+          <w:rFonts w:ascii="Times New Roman" w:hAnsi="Times New Roman" w:cs="Times New Roman"/>
+        </w:rPr>
+      </w:pPr>
+    </w:p>
+    <w:p>
+      <w:pPr>
+        <w:pStyle w:val="PargrafodaLista"/>
+        <w:rPr>
+          <w:rFonts w:ascii="Times New Roman" w:hAnsi="Times New Roman" w:cs="Times New Roman"/>
           <w:color w:val="auto"/>
         </w:rPr>
       </w:pPr>
@@ -1628,12 +2071,14 @@
         <w:ind w:left="360"/>
         <w:jc w:val="center"/>
         <w:rPr>
+          <w:rFonts w:ascii="Times New Roman" w:hAnsi="Times New Roman" w:cs="Times New Roman"/>
           <w:b/>
           <w:color w:val="auto"/>
         </w:rPr>
       </w:pPr>
       <w:r>
         <w:rPr>
+          <w:rFonts w:ascii="Times New Roman" w:hAnsi="Times New Roman" w:cs="Times New Roman"/>
           <w:b/>
           <w:color w:val="auto"/>
         </w:rPr>
@@ -1645,6 +2090,7 @@
         <w:pStyle w:val="PargrafodaLista"/>
         <w:ind w:left="360"/>
         <w:rPr>
+          <w:rFonts w:ascii="Times New Roman" w:hAnsi="Times New Roman" w:cs="Times New Roman"/>
           <w:b/>
           <w:color w:val="auto"/>
         </w:rPr>
@@ -1655,11 +2101,13 @@
         <w:pStyle w:val="PargrafodaLista"/>
         <w:ind w:left="360"/>
         <w:rPr>
-          <w:color w:val="auto"/>
-        </w:rPr>
-      </w:pPr>
-      <w:r>
-        <w:rPr>
+          <w:rFonts w:ascii="Times New Roman" w:hAnsi="Times New Roman" w:cs="Times New Roman"/>
+          <w:color w:val="auto"/>
+        </w:rPr>
+      </w:pPr>
+      <w:r>
+        <w:rPr>
+          <w:rFonts w:ascii="Times New Roman" w:hAnsi="Times New Roman" w:cs="Times New Roman"/>
           <w:color w:val="auto"/>
         </w:rPr>
         <w:t>Ator: Administrador</w:t>
@@ -1670,11 +2118,13 @@
         <w:pStyle w:val="PargrafodaLista"/>
         <w:ind w:left="360"/>
         <w:rPr>
-          <w:color w:val="auto"/>
-        </w:rPr>
-      </w:pPr>
-      <w:r>
-        <w:rPr>
+          <w:rFonts w:ascii="Times New Roman" w:hAnsi="Times New Roman" w:cs="Times New Roman"/>
+          <w:color w:val="auto"/>
+        </w:rPr>
+      </w:pPr>
+      <w:r>
+        <w:rPr>
+          <w:rFonts w:ascii="Times New Roman" w:hAnsi="Times New Roman" w:cs="Times New Roman"/>
           <w:color w:val="auto"/>
         </w:rPr>
         <w:t xml:space="preserve">Pré-condição: Administrador </w:t>
@@ -1682,6 +2132,7 @@
       <w:proofErr w:type="spellStart"/>
       <w:r>
         <w:rPr>
+          <w:rFonts w:ascii="Times New Roman" w:hAnsi="Times New Roman" w:cs="Times New Roman"/>
           <w:color w:val="auto"/>
         </w:rPr>
         <w:t>logado</w:t>
@@ -1689,6 +2140,7 @@
       <w:proofErr w:type="spellEnd"/>
       <w:r>
         <w:rPr>
+          <w:rFonts w:ascii="Times New Roman" w:hAnsi="Times New Roman" w:cs="Times New Roman"/>
           <w:color w:val="auto"/>
         </w:rPr>
         <w:t xml:space="preserve"> no sistema.</w:t>
@@ -1699,28 +2151,16 @@
         <w:pStyle w:val="PargrafodaLista"/>
         <w:ind w:left="360"/>
         <w:rPr>
-          <w:color w:val="auto"/>
-        </w:rPr>
-      </w:pPr>
-      <w:r>
-        <w:rPr>
-          <w:color w:val="auto"/>
-        </w:rPr>
-        <w:t xml:space="preserve">Pós-condição: O sistema realiza as operações de cadastro, </w:t>
-      </w:r>
-      <w:proofErr w:type="gramStart"/>
-      <w:r>
-        <w:rPr>
-          <w:color w:val="auto"/>
-        </w:rPr>
-        <w:t>consulta,</w:t>
-      </w:r>
-      <w:proofErr w:type="gramEnd"/>
-      <w:r>
-        <w:rPr>
-          <w:color w:val="auto"/>
-        </w:rPr>
-        <w:t xml:space="preserve"> alteração e exclusão de usuários com sucesso.</w:t>
+          <w:rFonts w:ascii="Times New Roman" w:hAnsi="Times New Roman" w:cs="Times New Roman"/>
+          <w:color w:val="auto"/>
+        </w:rPr>
+      </w:pPr>
+      <w:r>
+        <w:rPr>
+          <w:rFonts w:ascii="Times New Roman" w:hAnsi="Times New Roman" w:cs="Times New Roman"/>
+          <w:color w:val="auto"/>
+        </w:rPr>
+        <w:t>Pós-condição: O sistema realiza as operações de cadastro, consulta, alteração e exclusão de usuários com sucesso.</w:t>
       </w:r>
     </w:p>
     <w:p>
@@ -1728,6 +2168,7 @@
         <w:pStyle w:val="PargrafodaLista"/>
         <w:ind w:left="360"/>
         <w:rPr>
+          <w:rFonts w:ascii="Times New Roman" w:hAnsi="Times New Roman" w:cs="Times New Roman"/>
           <w:color w:val="auto"/>
         </w:rPr>
       </w:pPr>
@@ -1737,11 +2178,13 @@
         <w:pStyle w:val="PargrafodaLista"/>
         <w:ind w:left="360"/>
         <w:rPr>
-          <w:color w:val="auto"/>
-        </w:rPr>
-      </w:pPr>
-      <w:r>
-        <w:rPr>
+          <w:rFonts w:ascii="Times New Roman" w:hAnsi="Times New Roman" w:cs="Times New Roman"/>
+          <w:color w:val="auto"/>
+        </w:rPr>
+      </w:pPr>
+      <w:r>
+        <w:rPr>
+          <w:rFonts w:ascii="Times New Roman" w:hAnsi="Times New Roman" w:cs="Times New Roman"/>
           <w:color w:val="auto"/>
         </w:rPr>
         <w:t>Fluxo Básico:</w:t>
@@ -1752,6 +2195,7 @@
         <w:pStyle w:val="PargrafodaLista"/>
         <w:ind w:left="360"/>
         <w:rPr>
+          <w:rFonts w:ascii="Times New Roman" w:hAnsi="Times New Roman" w:cs="Times New Roman"/>
           <w:color w:val="auto"/>
         </w:rPr>
       </w:pPr>
@@ -1764,11 +2208,13 @@
           <w:numId w:val="17"/>
         </w:numPr>
         <w:rPr>
-          <w:color w:val="auto"/>
-        </w:rPr>
-      </w:pPr>
-      <w:r>
-        <w:rPr>
+          <w:rFonts w:ascii="Times New Roman" w:hAnsi="Times New Roman" w:cs="Times New Roman"/>
+          <w:color w:val="auto"/>
+        </w:rPr>
+      </w:pPr>
+      <w:r>
+        <w:rPr>
+          <w:rFonts w:ascii="Times New Roman" w:hAnsi="Times New Roman" w:cs="Times New Roman"/>
           <w:color w:val="auto"/>
         </w:rPr>
         <w:t>O sistema apresenta as opções de cadastro e consulta dos usuários.</w:t>
@@ -1782,11 +2228,13 @@
           <w:numId w:val="17"/>
         </w:numPr>
         <w:rPr>
-          <w:color w:val="auto"/>
-        </w:rPr>
-      </w:pPr>
-      <w:r>
-        <w:rPr>
+          <w:rFonts w:ascii="Times New Roman" w:hAnsi="Times New Roman" w:cs="Times New Roman"/>
+          <w:color w:val="auto"/>
+        </w:rPr>
+      </w:pPr>
+      <w:r>
+        <w:rPr>
+          <w:rFonts w:ascii="Times New Roman" w:hAnsi="Times New Roman" w:cs="Times New Roman"/>
           <w:color w:val="auto"/>
         </w:rPr>
         <w:t>Administrador seleciona a opção desejada.</w:t>
@@ -1800,28 +2248,16 @@
           <w:numId w:val="17"/>
         </w:numPr>
         <w:rPr>
-          <w:color w:val="auto"/>
-        </w:rPr>
-      </w:pPr>
-      <w:r>
-        <w:rPr>
-          <w:color w:val="auto"/>
-        </w:rPr>
-        <w:t xml:space="preserve">O sistema apresenta </w:t>
-      </w:r>
-      <w:proofErr w:type="gramStart"/>
-      <w:r>
-        <w:rPr>
-          <w:color w:val="auto"/>
-        </w:rPr>
-        <w:t>a tela correspondente a opção</w:t>
-      </w:r>
-      <w:proofErr w:type="gramEnd"/>
-      <w:r>
-        <w:rPr>
-          <w:color w:val="auto"/>
-        </w:rPr>
-        <w:t xml:space="preserve"> escolhida pelo usuário.</w:t>
+          <w:rFonts w:ascii="Times New Roman" w:hAnsi="Times New Roman" w:cs="Times New Roman"/>
+          <w:color w:val="auto"/>
+        </w:rPr>
+      </w:pPr>
+      <w:r>
+        <w:rPr>
+          <w:rFonts w:ascii="Times New Roman" w:hAnsi="Times New Roman" w:cs="Times New Roman"/>
+          <w:color w:val="auto"/>
+        </w:rPr>
+        <w:t>O sistema apresenta a tela correspondente a opção escolhida pelo usuário.</w:t>
       </w:r>
     </w:p>
     <w:p>
@@ -1832,11 +2268,13 @@
           <w:numId w:val="17"/>
         </w:numPr>
         <w:rPr>
-          <w:color w:val="auto"/>
-        </w:rPr>
-      </w:pPr>
-      <w:r>
-        <w:rPr>
+          <w:rFonts w:ascii="Times New Roman" w:hAnsi="Times New Roman" w:cs="Times New Roman"/>
+          <w:color w:val="auto"/>
+        </w:rPr>
+      </w:pPr>
+      <w:r>
+        <w:rPr>
+          <w:rFonts w:ascii="Times New Roman" w:hAnsi="Times New Roman" w:cs="Times New Roman"/>
           <w:color w:val="auto"/>
         </w:rPr>
         <w:t>Caso o Administrador selecione a opção de:</w:t>
@@ -1850,11 +2288,13 @@
           <w:numId w:val="17"/>
         </w:numPr>
         <w:rPr>
-          <w:color w:val="auto"/>
-        </w:rPr>
-      </w:pPr>
-      <w:r>
-        <w:rPr>
+          <w:rFonts w:ascii="Times New Roman" w:hAnsi="Times New Roman" w:cs="Times New Roman"/>
+          <w:color w:val="auto"/>
+        </w:rPr>
+      </w:pPr>
+      <w:r>
+        <w:rPr>
+          <w:rFonts w:ascii="Times New Roman" w:hAnsi="Times New Roman" w:cs="Times New Roman"/>
           <w:color w:val="auto"/>
         </w:rPr>
         <w:t>Cadastro, o sistema executa o [Subfluxo 1 – Cadastrar Usuário].</w:t>
@@ -1868,11 +2308,13 @@
           <w:numId w:val="17"/>
         </w:numPr>
         <w:rPr>
-          <w:color w:val="auto"/>
-        </w:rPr>
-      </w:pPr>
-      <w:r>
-        <w:rPr>
+          <w:rFonts w:ascii="Times New Roman" w:hAnsi="Times New Roman" w:cs="Times New Roman"/>
+          <w:color w:val="auto"/>
+        </w:rPr>
+      </w:pPr>
+      <w:r>
+        <w:rPr>
+          <w:rFonts w:ascii="Times New Roman" w:hAnsi="Times New Roman" w:cs="Times New Roman"/>
           <w:color w:val="auto"/>
         </w:rPr>
         <w:t>Consulta, o sistema executa o [Subfluxo 2 – Consultar Usuário].</w:t>
@@ -1881,13 +2323,15 @@
     <w:p>
       <w:pPr>
         <w:rPr>
-          <w:color w:val="auto"/>
-        </w:rPr>
-      </w:pPr>
-    </w:p>
-    <w:p>
-      <w:pPr>
-        <w:rPr>
+          <w:rFonts w:ascii="Times New Roman" w:hAnsi="Times New Roman" w:cs="Times New Roman"/>
+          <w:color w:val="auto"/>
+        </w:rPr>
+      </w:pPr>
+    </w:p>
+    <w:p>
+      <w:pPr>
+        <w:rPr>
+          <w:rFonts w:ascii="Times New Roman" w:hAnsi="Times New Roman" w:cs="Times New Roman"/>
           <w:color w:val="auto"/>
         </w:rPr>
       </w:pPr>
@@ -1897,11 +2341,13 @@
         <w:pStyle w:val="PargrafodaLista"/>
         <w:ind w:left="360"/>
         <w:rPr>
-          <w:color w:val="auto"/>
-        </w:rPr>
-      </w:pPr>
-      <w:r>
-        <w:rPr>
+          <w:rFonts w:ascii="Times New Roman" w:hAnsi="Times New Roman" w:cs="Times New Roman"/>
+          <w:color w:val="auto"/>
+        </w:rPr>
+      </w:pPr>
+      <w:r>
+        <w:rPr>
+          <w:rFonts w:ascii="Times New Roman" w:hAnsi="Times New Roman" w:cs="Times New Roman"/>
           <w:color w:val="auto"/>
         </w:rPr>
         <w:t>[Subfluxo 1 – Cadastrar Usuário]</w:t>
@@ -1912,6 +2358,7 @@
         <w:pStyle w:val="PargrafodaLista"/>
         <w:ind w:left="360"/>
         <w:rPr>
+          <w:rFonts w:ascii="Times New Roman" w:hAnsi="Times New Roman" w:cs="Times New Roman"/>
           <w:color w:val="auto"/>
         </w:rPr>
       </w:pPr>
@@ -1924,11 +2371,13 @@
           <w:numId w:val="18"/>
         </w:numPr>
         <w:rPr>
-          <w:color w:val="auto"/>
-        </w:rPr>
-      </w:pPr>
-      <w:r>
-        <w:rPr>
+          <w:rFonts w:ascii="Times New Roman" w:hAnsi="Times New Roman" w:cs="Times New Roman"/>
+          <w:color w:val="auto"/>
+        </w:rPr>
+      </w:pPr>
+      <w:r>
+        <w:rPr>
+          <w:rFonts w:ascii="Times New Roman" w:hAnsi="Times New Roman" w:cs="Times New Roman"/>
           <w:color w:val="auto"/>
         </w:rPr>
         <w:t>O sistema apresenta a tela para cadastro do usuário.</w:t>
@@ -1942,11 +2391,13 @@
           <w:numId w:val="18"/>
         </w:numPr>
         <w:rPr>
-          <w:color w:val="auto"/>
-        </w:rPr>
-      </w:pPr>
-      <w:r>
-        <w:rPr>
+          <w:rFonts w:ascii="Times New Roman" w:hAnsi="Times New Roman" w:cs="Times New Roman"/>
+          <w:color w:val="auto"/>
+        </w:rPr>
+      </w:pPr>
+      <w:r>
+        <w:rPr>
+          <w:rFonts w:ascii="Times New Roman" w:hAnsi="Times New Roman" w:cs="Times New Roman"/>
           <w:color w:val="auto"/>
         </w:rPr>
         <w:t>Administrador preenche os campos com informações do usuário.</w:t>
@@ -1960,11 +2411,13 @@
           <w:numId w:val="18"/>
         </w:numPr>
         <w:rPr>
-          <w:color w:val="auto"/>
-        </w:rPr>
-      </w:pPr>
-      <w:r>
-        <w:rPr>
+          <w:rFonts w:ascii="Times New Roman" w:hAnsi="Times New Roman" w:cs="Times New Roman"/>
+          <w:color w:val="auto"/>
+        </w:rPr>
+      </w:pPr>
+      <w:r>
+        <w:rPr>
+          <w:rFonts w:ascii="Times New Roman" w:hAnsi="Times New Roman" w:cs="Times New Roman"/>
           <w:color w:val="auto"/>
         </w:rPr>
         <w:t>Administrador realiza operação de envio.</w:t>
@@ -1978,11 +2431,13 @@
           <w:numId w:val="18"/>
         </w:numPr>
         <w:rPr>
-          <w:color w:val="auto"/>
-        </w:rPr>
-      </w:pPr>
-      <w:r>
-        <w:rPr>
+          <w:rFonts w:ascii="Times New Roman" w:hAnsi="Times New Roman" w:cs="Times New Roman"/>
+          <w:color w:val="auto"/>
+        </w:rPr>
+      </w:pPr>
+      <w:r>
+        <w:rPr>
+          <w:rFonts w:ascii="Times New Roman" w:hAnsi="Times New Roman" w:cs="Times New Roman"/>
           <w:color w:val="auto"/>
         </w:rPr>
         <w:t>O sistema apresenta uma mensagem de confirmação de envio.</w:t>
@@ -1996,11 +2451,13 @@
           <w:numId w:val="18"/>
         </w:numPr>
         <w:rPr>
-          <w:color w:val="auto"/>
-        </w:rPr>
-      </w:pPr>
-      <w:r>
-        <w:rPr>
+          <w:rFonts w:ascii="Times New Roman" w:hAnsi="Times New Roman" w:cs="Times New Roman"/>
+          <w:color w:val="auto"/>
+        </w:rPr>
+      </w:pPr>
+      <w:r>
+        <w:rPr>
+          <w:rFonts w:ascii="Times New Roman" w:hAnsi="Times New Roman" w:cs="Times New Roman"/>
           <w:color w:val="auto"/>
         </w:rPr>
         <w:t>O sistema armazena os dados do cadastro.</w:t>
@@ -2014,11 +2471,13 @@
           <w:numId w:val="18"/>
         </w:numPr>
         <w:rPr>
-          <w:color w:val="auto"/>
-        </w:rPr>
-      </w:pPr>
-      <w:r>
-        <w:rPr>
+          <w:rFonts w:ascii="Times New Roman" w:hAnsi="Times New Roman" w:cs="Times New Roman"/>
+          <w:color w:val="auto"/>
+        </w:rPr>
+      </w:pPr>
+      <w:r>
+        <w:rPr>
+          <w:rFonts w:ascii="Times New Roman" w:hAnsi="Times New Roman" w:cs="Times New Roman"/>
           <w:color w:val="auto"/>
         </w:rPr>
         <w:t>O sistema apresenta opção para tela anterior.</w:t>
@@ -2027,13 +2486,15 @@
     <w:p>
       <w:pPr>
         <w:rPr>
-          <w:color w:val="auto"/>
-        </w:rPr>
-      </w:pPr>
-    </w:p>
-    <w:p>
-      <w:pPr>
-        <w:rPr>
+          <w:rFonts w:ascii="Times New Roman" w:hAnsi="Times New Roman" w:cs="Times New Roman"/>
+          <w:color w:val="auto"/>
+        </w:rPr>
+      </w:pPr>
+    </w:p>
+    <w:p>
+      <w:pPr>
+        <w:rPr>
+          <w:rFonts w:ascii="Times New Roman" w:hAnsi="Times New Roman" w:cs="Times New Roman"/>
           <w:color w:val="auto"/>
         </w:rPr>
       </w:pPr>
@@ -2043,11 +2504,13 @@
         <w:pStyle w:val="PargrafodaLista"/>
         <w:ind w:left="360"/>
         <w:rPr>
-          <w:color w:val="auto"/>
-        </w:rPr>
-      </w:pPr>
-      <w:r>
-        <w:rPr>
+          <w:rFonts w:ascii="Times New Roman" w:hAnsi="Times New Roman" w:cs="Times New Roman"/>
+          <w:color w:val="auto"/>
+        </w:rPr>
+      </w:pPr>
+      <w:r>
+        <w:rPr>
+          <w:rFonts w:ascii="Times New Roman" w:hAnsi="Times New Roman" w:cs="Times New Roman"/>
           <w:color w:val="auto"/>
         </w:rPr>
         <w:t>[Subfluxo 2 – Consultar Usuário]</w:t>
@@ -2058,6 +2521,7 @@
         <w:pStyle w:val="PargrafodaLista"/>
         <w:ind w:left="360"/>
         <w:rPr>
+          <w:rFonts w:ascii="Times New Roman" w:hAnsi="Times New Roman" w:cs="Times New Roman"/>
           <w:color w:val="auto"/>
         </w:rPr>
       </w:pPr>
@@ -2070,11 +2534,13 @@
           <w:numId w:val="19"/>
         </w:numPr>
         <w:rPr>
-          <w:color w:val="auto"/>
-        </w:rPr>
-      </w:pPr>
-      <w:r>
-        <w:rPr>
+          <w:rFonts w:ascii="Times New Roman" w:hAnsi="Times New Roman" w:cs="Times New Roman"/>
+          <w:color w:val="auto"/>
+        </w:rPr>
+      </w:pPr>
+      <w:r>
+        <w:rPr>
+          <w:rFonts w:ascii="Times New Roman" w:hAnsi="Times New Roman" w:cs="Times New Roman"/>
           <w:color w:val="auto"/>
         </w:rPr>
         <w:t>O sistema apresenta a tela com a lista de usuários cadastrados.</w:t>
@@ -2088,11 +2554,13 @@
           <w:numId w:val="19"/>
         </w:numPr>
         <w:rPr>
-          <w:color w:val="auto"/>
-        </w:rPr>
-      </w:pPr>
-      <w:r>
-        <w:rPr>
+          <w:rFonts w:ascii="Times New Roman" w:hAnsi="Times New Roman" w:cs="Times New Roman"/>
+          <w:color w:val="auto"/>
+        </w:rPr>
+      </w:pPr>
+      <w:r>
+        <w:rPr>
+          <w:rFonts w:ascii="Times New Roman" w:hAnsi="Times New Roman" w:cs="Times New Roman"/>
           <w:color w:val="auto"/>
         </w:rPr>
         <w:t xml:space="preserve">O Administrador seleciona </w:t>
@@ -2100,6 +2568,7 @@
       <w:proofErr w:type="gramStart"/>
       <w:r>
         <w:rPr>
+          <w:rFonts w:ascii="Times New Roman" w:hAnsi="Times New Roman" w:cs="Times New Roman"/>
           <w:color w:val="auto"/>
         </w:rPr>
         <w:t>o usuários</w:t>
@@ -2107,6 +2576,7 @@
       <w:proofErr w:type="gramEnd"/>
       <w:r>
         <w:rPr>
+          <w:rFonts w:ascii="Times New Roman" w:hAnsi="Times New Roman" w:cs="Times New Roman"/>
           <w:color w:val="auto"/>
         </w:rPr>
         <w:t xml:space="preserve"> desejado.</w:t>
@@ -2120,11 +2590,13 @@
           <w:numId w:val="19"/>
         </w:numPr>
         <w:rPr>
-          <w:color w:val="auto"/>
-        </w:rPr>
-      </w:pPr>
-      <w:r>
-        <w:rPr>
+          <w:rFonts w:ascii="Times New Roman" w:hAnsi="Times New Roman" w:cs="Times New Roman"/>
+          <w:color w:val="auto"/>
+        </w:rPr>
+      </w:pPr>
+      <w:r>
+        <w:rPr>
+          <w:rFonts w:ascii="Times New Roman" w:hAnsi="Times New Roman" w:cs="Times New Roman"/>
           <w:color w:val="auto"/>
         </w:rPr>
         <w:lastRenderedPageBreak/>
@@ -2139,11 +2611,13 @@
           <w:numId w:val="19"/>
         </w:numPr>
         <w:rPr>
-          <w:color w:val="auto"/>
-        </w:rPr>
-      </w:pPr>
-      <w:r>
-        <w:rPr>
+          <w:rFonts w:ascii="Times New Roman" w:hAnsi="Times New Roman" w:cs="Times New Roman"/>
+          <w:color w:val="auto"/>
+        </w:rPr>
+      </w:pPr>
+      <w:r>
+        <w:rPr>
+          <w:rFonts w:ascii="Times New Roman" w:hAnsi="Times New Roman" w:cs="Times New Roman"/>
           <w:color w:val="auto"/>
         </w:rPr>
         <w:t>Caso o usuário selecione a opção de:</w:t>
@@ -2157,11 +2631,13 @@
           <w:numId w:val="20"/>
         </w:numPr>
         <w:rPr>
-          <w:color w:val="auto"/>
-        </w:rPr>
-      </w:pPr>
-      <w:r>
-        <w:rPr>
+          <w:rFonts w:ascii="Times New Roman" w:hAnsi="Times New Roman" w:cs="Times New Roman"/>
+          <w:color w:val="auto"/>
+        </w:rPr>
+      </w:pPr>
+      <w:r>
+        <w:rPr>
+          <w:rFonts w:ascii="Times New Roman" w:hAnsi="Times New Roman" w:cs="Times New Roman"/>
           <w:color w:val="auto"/>
         </w:rPr>
         <w:t>Alteração, o sistema executa o [Subfluxo 3 – Alterar Usuário].</w:t>
@@ -2175,11 +2651,13 @@
           <w:numId w:val="20"/>
         </w:numPr>
         <w:rPr>
-          <w:color w:val="auto"/>
-        </w:rPr>
-      </w:pPr>
-      <w:r>
-        <w:rPr>
+          <w:rFonts w:ascii="Times New Roman" w:hAnsi="Times New Roman" w:cs="Times New Roman"/>
+          <w:color w:val="auto"/>
+        </w:rPr>
+      </w:pPr>
+      <w:r>
+        <w:rPr>
+          <w:rFonts w:ascii="Times New Roman" w:hAnsi="Times New Roman" w:cs="Times New Roman"/>
           <w:color w:val="auto"/>
         </w:rPr>
         <w:t>Exclusão, o sistema executa o [Subfluxo 4 – Excluir Usuário].</w:t>
@@ -2193,11 +2671,13 @@
           <w:numId w:val="20"/>
         </w:numPr>
         <w:rPr>
-          <w:color w:val="auto"/>
-        </w:rPr>
-      </w:pPr>
-      <w:r>
-        <w:rPr>
+          <w:rFonts w:ascii="Times New Roman" w:hAnsi="Times New Roman" w:cs="Times New Roman"/>
+          <w:color w:val="auto"/>
+        </w:rPr>
+      </w:pPr>
+      <w:r>
+        <w:rPr>
+          <w:rFonts w:ascii="Times New Roman" w:hAnsi="Times New Roman" w:cs="Times New Roman"/>
           <w:color w:val="auto"/>
         </w:rPr>
         <w:t>Retornar tela anterior, o sistema apresentará a tela anterior.</w:t>
@@ -2208,18 +2688,21 @@
         <w:pStyle w:val="PargrafodaLista"/>
         <w:ind w:left="360"/>
         <w:rPr>
-          <w:color w:val="auto"/>
-        </w:rPr>
-      </w:pPr>
-    </w:p>
-    <w:p>
-      <w:pPr>
-        <w:rPr>
-          <w:color w:val="auto"/>
-        </w:rPr>
-      </w:pPr>
-      <w:r>
-        <w:rPr>
+          <w:rFonts w:ascii="Times New Roman" w:hAnsi="Times New Roman" w:cs="Times New Roman"/>
+          <w:color w:val="auto"/>
+        </w:rPr>
+      </w:pPr>
+    </w:p>
+    <w:p>
+      <w:pPr>
+        <w:rPr>
+          <w:rFonts w:ascii="Times New Roman" w:hAnsi="Times New Roman" w:cs="Times New Roman"/>
+          <w:color w:val="auto"/>
+        </w:rPr>
+      </w:pPr>
+      <w:r>
+        <w:rPr>
+          <w:rFonts w:ascii="Times New Roman" w:hAnsi="Times New Roman" w:cs="Times New Roman"/>
           <w:color w:val="auto"/>
         </w:rPr>
         <w:t xml:space="preserve">       [Subfluxo 3 – Alterar Usuário]</w:t>
@@ -2228,6 +2711,7 @@
     <w:p>
       <w:pPr>
         <w:rPr>
+          <w:rFonts w:ascii="Times New Roman" w:hAnsi="Times New Roman" w:cs="Times New Roman"/>
           <w:color w:val="auto"/>
         </w:rPr>
       </w:pPr>
@@ -2240,11 +2724,13 @@
           <w:numId w:val="21"/>
         </w:numPr>
         <w:rPr>
-          <w:color w:val="auto"/>
-        </w:rPr>
-      </w:pPr>
-      <w:r>
-        <w:rPr>
+          <w:rFonts w:ascii="Times New Roman" w:hAnsi="Times New Roman" w:cs="Times New Roman"/>
+          <w:color w:val="auto"/>
+        </w:rPr>
+      </w:pPr>
+      <w:r>
+        <w:rPr>
+          <w:rFonts w:ascii="Times New Roman" w:hAnsi="Times New Roman" w:cs="Times New Roman"/>
           <w:color w:val="auto"/>
         </w:rPr>
         <w:t>O sistema apresenta a tela para alteração dos campos do usuário cadastrado.</w:t>
@@ -2258,11 +2744,13 @@
           <w:numId w:val="21"/>
         </w:numPr>
         <w:rPr>
-          <w:color w:val="auto"/>
-        </w:rPr>
-      </w:pPr>
-      <w:r>
-        <w:rPr>
+          <w:rFonts w:ascii="Times New Roman" w:hAnsi="Times New Roman" w:cs="Times New Roman"/>
+          <w:color w:val="auto"/>
+        </w:rPr>
+      </w:pPr>
+      <w:r>
+        <w:rPr>
+          <w:rFonts w:ascii="Times New Roman" w:hAnsi="Times New Roman" w:cs="Times New Roman"/>
           <w:color w:val="auto"/>
         </w:rPr>
         <w:t>O Administrador realiza as alterações desejadas.</w:t>
@@ -2276,11 +2764,13 @@
           <w:numId w:val="21"/>
         </w:numPr>
         <w:rPr>
-          <w:color w:val="auto"/>
-        </w:rPr>
-      </w:pPr>
-      <w:r>
-        <w:rPr>
+          <w:rFonts w:ascii="Times New Roman" w:hAnsi="Times New Roman" w:cs="Times New Roman"/>
+          <w:color w:val="auto"/>
+        </w:rPr>
+      </w:pPr>
+      <w:r>
+        <w:rPr>
+          <w:rFonts w:ascii="Times New Roman" w:hAnsi="Times New Roman" w:cs="Times New Roman"/>
           <w:color w:val="auto"/>
         </w:rPr>
         <w:t>O Administrador realiza a operação de salvamento da alteração.</w:t>
@@ -2294,11 +2784,13 @@
           <w:numId w:val="21"/>
         </w:numPr>
         <w:rPr>
-          <w:color w:val="auto"/>
-        </w:rPr>
-      </w:pPr>
-      <w:r>
-        <w:rPr>
+          <w:rFonts w:ascii="Times New Roman" w:hAnsi="Times New Roman" w:cs="Times New Roman"/>
+          <w:color w:val="auto"/>
+        </w:rPr>
+      </w:pPr>
+      <w:r>
+        <w:rPr>
+          <w:rFonts w:ascii="Times New Roman" w:hAnsi="Times New Roman" w:cs="Times New Roman"/>
           <w:color w:val="auto"/>
         </w:rPr>
         <w:t>O sistema atualiza os dados alterados pelo Administrador.</w:t>
@@ -2312,11 +2804,13 @@
           <w:numId w:val="21"/>
         </w:numPr>
         <w:rPr>
-          <w:color w:val="auto"/>
-        </w:rPr>
-      </w:pPr>
-      <w:r>
-        <w:rPr>
+          <w:rFonts w:ascii="Times New Roman" w:hAnsi="Times New Roman" w:cs="Times New Roman"/>
+          <w:color w:val="auto"/>
+        </w:rPr>
+      </w:pPr>
+      <w:r>
+        <w:rPr>
+          <w:rFonts w:ascii="Times New Roman" w:hAnsi="Times New Roman" w:cs="Times New Roman"/>
           <w:color w:val="auto"/>
         </w:rPr>
         <w:t>O sistema apresenta uma mensagem de confirmação da alteração.</w:t>
@@ -2330,11 +2824,13 @@
           <w:numId w:val="21"/>
         </w:numPr>
         <w:rPr>
-          <w:color w:val="auto"/>
-        </w:rPr>
-      </w:pPr>
-      <w:r>
-        <w:rPr>
+          <w:rFonts w:ascii="Times New Roman" w:hAnsi="Times New Roman" w:cs="Times New Roman"/>
+          <w:color w:val="auto"/>
+        </w:rPr>
+      </w:pPr>
+      <w:r>
+        <w:rPr>
+          <w:rFonts w:ascii="Times New Roman" w:hAnsi="Times New Roman" w:cs="Times New Roman"/>
           <w:color w:val="auto"/>
         </w:rPr>
         <w:t>O sistema apresenta opção para tela anterior.</w:t>
@@ -2344,6 +2840,7 @@
       <w:pPr>
         <w:pStyle w:val="PargrafodaLista"/>
         <w:rPr>
+          <w:rFonts w:ascii="Times New Roman" w:hAnsi="Times New Roman" w:cs="Times New Roman"/>
           <w:color w:val="auto"/>
         </w:rPr>
       </w:pPr>
@@ -2353,11 +2850,13 @@
         <w:pStyle w:val="PargrafodaLista"/>
         <w:ind w:left="360"/>
         <w:rPr>
-          <w:color w:val="auto"/>
-        </w:rPr>
-      </w:pPr>
-      <w:r>
-        <w:rPr>
+          <w:rFonts w:ascii="Times New Roman" w:hAnsi="Times New Roman" w:cs="Times New Roman"/>
+          <w:color w:val="auto"/>
+        </w:rPr>
+      </w:pPr>
+      <w:r>
+        <w:rPr>
+          <w:rFonts w:ascii="Times New Roman" w:hAnsi="Times New Roman" w:cs="Times New Roman"/>
           <w:color w:val="auto"/>
         </w:rPr>
         <w:t>[Subfluxo 4 – Excluir Usuário]</w:t>
@@ -2368,6 +2867,7 @@
         <w:pStyle w:val="PargrafodaLista"/>
         <w:ind w:left="360"/>
         <w:rPr>
+          <w:rFonts w:ascii="Times New Roman" w:hAnsi="Times New Roman" w:cs="Times New Roman"/>
           <w:color w:val="auto"/>
         </w:rPr>
       </w:pPr>
@@ -2380,11 +2880,13 @@
           <w:numId w:val="22"/>
         </w:numPr>
         <w:rPr>
-          <w:color w:val="auto"/>
-        </w:rPr>
-      </w:pPr>
-      <w:r>
-        <w:rPr>
+          <w:rFonts w:ascii="Times New Roman" w:hAnsi="Times New Roman" w:cs="Times New Roman"/>
+          <w:color w:val="auto"/>
+        </w:rPr>
+      </w:pPr>
+      <w:r>
+        <w:rPr>
+          <w:rFonts w:ascii="Times New Roman" w:hAnsi="Times New Roman" w:cs="Times New Roman"/>
           <w:color w:val="auto"/>
         </w:rPr>
         <w:t>O sistema apresenta uma mensagem solicitando confirmação para exclusão do cadastro do usuário.</w:t>
@@ -2398,11 +2900,13 @@
           <w:numId w:val="22"/>
         </w:numPr>
         <w:rPr>
-          <w:color w:val="auto"/>
-        </w:rPr>
-      </w:pPr>
-      <w:r>
-        <w:rPr>
+          <w:rFonts w:ascii="Times New Roman" w:hAnsi="Times New Roman" w:cs="Times New Roman"/>
+          <w:color w:val="auto"/>
+        </w:rPr>
+      </w:pPr>
+      <w:r>
+        <w:rPr>
+          <w:rFonts w:ascii="Times New Roman" w:hAnsi="Times New Roman" w:cs="Times New Roman"/>
           <w:color w:val="auto"/>
         </w:rPr>
         <w:t>O Administrador realiza a operação de confirmação para exclusão do cadastro do usuário.</w:t>
@@ -2416,11 +2920,13 @@
           <w:numId w:val="22"/>
         </w:numPr>
         <w:rPr>
-          <w:color w:val="auto"/>
-        </w:rPr>
-      </w:pPr>
-      <w:r>
-        <w:rPr>
+          <w:rFonts w:ascii="Times New Roman" w:hAnsi="Times New Roman" w:cs="Times New Roman"/>
+          <w:color w:val="auto"/>
+        </w:rPr>
+      </w:pPr>
+      <w:r>
+        <w:rPr>
+          <w:rFonts w:ascii="Times New Roman" w:hAnsi="Times New Roman" w:cs="Times New Roman"/>
           <w:color w:val="auto"/>
         </w:rPr>
         <w:t>O sistema realiza a exclusão do cadastro do usuário.</w:t>
@@ -2434,11 +2940,13 @@
           <w:numId w:val="22"/>
         </w:numPr>
         <w:rPr>
-          <w:color w:val="auto"/>
-        </w:rPr>
-      </w:pPr>
-      <w:r>
-        <w:rPr>
+          <w:rFonts w:ascii="Times New Roman" w:hAnsi="Times New Roman" w:cs="Times New Roman"/>
+          <w:color w:val="auto"/>
+        </w:rPr>
+      </w:pPr>
+      <w:r>
+        <w:rPr>
+          <w:rFonts w:ascii="Times New Roman" w:hAnsi="Times New Roman" w:cs="Times New Roman"/>
           <w:color w:val="auto"/>
         </w:rPr>
         <w:t>O sistema apresenta uma mensagem de confirmação da exclusão.</w:t>
@@ -2452,11 +2960,13 @@
           <w:numId w:val="22"/>
         </w:numPr>
         <w:rPr>
-          <w:color w:val="auto"/>
-        </w:rPr>
-      </w:pPr>
-      <w:r>
-        <w:rPr>
+          <w:rFonts w:ascii="Times New Roman" w:hAnsi="Times New Roman" w:cs="Times New Roman"/>
+          <w:color w:val="auto"/>
+        </w:rPr>
+      </w:pPr>
+      <w:r>
+        <w:rPr>
+          <w:rFonts w:ascii="Times New Roman" w:hAnsi="Times New Roman" w:cs="Times New Roman"/>
           <w:color w:val="auto"/>
         </w:rPr>
         <w:t>O sistema apresenta a opção para retornar a tela anterior.</w:t>
@@ -2466,13 +2976,17 @@
       <w:pPr>
         <w:pStyle w:val="PargrafodaLista"/>
         <w:rPr>
-          <w:color w:val="auto"/>
-        </w:rPr>
-      </w:pPr>
-    </w:p>
-    <w:p>
-      <w:pPr>
-        <w:pStyle w:val="PargrafodaLista"/>
+          <w:rFonts w:ascii="Times New Roman" w:hAnsi="Times New Roman" w:cs="Times New Roman"/>
+          <w:color w:val="auto"/>
+        </w:rPr>
+      </w:pPr>
+    </w:p>
+    <w:p>
+      <w:pPr>
+        <w:pStyle w:val="PargrafodaLista"/>
+        <w:rPr>
+          <w:rFonts w:ascii="Times New Roman" w:hAnsi="Times New Roman" w:cs="Times New Roman"/>
+        </w:rPr>
       </w:pPr>
     </w:p>
     <w:p>
@@ -2481,32 +2995,17 @@
         <w:ind w:left="360"/>
         <w:jc w:val="center"/>
         <w:rPr>
+          <w:rFonts w:ascii="Times New Roman" w:hAnsi="Times New Roman" w:cs="Times New Roman"/>
           <w:b/>
-        </w:rPr>
-      </w:pPr>
-      <w:r>
-        <w:rPr>
+          <w:color w:val="auto"/>
+        </w:rPr>
+      </w:pPr>
+      <w:r>
+        <w:rPr>
+          <w:rFonts w:ascii="Times New Roman" w:hAnsi="Times New Roman" w:cs="Times New Roman"/>
           <w:b/>
         </w:rPr>
-        <w:t>U</w:t>
-      </w:r>
-      <w:r>
-        <w:rPr>
-          <w:b/>
-        </w:rPr>
-        <w:t>C 03</w:t>
-      </w:r>
-      <w:r>
-        <w:rPr>
-          <w:b/>
-        </w:rPr>
-        <w:t xml:space="preserve"> –</w:t>
-      </w:r>
-      <w:r>
-        <w:rPr>
-          <w:b/>
-        </w:rPr>
-        <w:t xml:space="preserve"> Manutenção de Relatórios</w:t>
+        <w:t>UC 03 – Manutenção de Relatórios</w:t>
       </w:r>
     </w:p>
     <w:p>
@@ -2515,7 +3014,9 @@
         <w:ind w:left="360"/>
         <w:jc w:val="center"/>
         <w:rPr>
+          <w:rFonts w:ascii="Times New Roman" w:hAnsi="Times New Roman" w:cs="Times New Roman"/>
           <w:b/>
+          <w:color w:val="auto"/>
         </w:rPr>
       </w:pPr>
     </w:p>
@@ -2523,8 +3024,16 @@
       <w:pPr>
         <w:pStyle w:val="PargrafodaLista"/>
         <w:ind w:left="360"/>
-      </w:pPr>
-      <w:r>
+        <w:rPr>
+          <w:rFonts w:ascii="Times New Roman" w:hAnsi="Times New Roman" w:cs="Times New Roman"/>
+          <w:color w:val="auto"/>
+        </w:rPr>
+      </w:pPr>
+      <w:r>
+        <w:rPr>
+          <w:rFonts w:ascii="Times New Roman" w:hAnsi="Times New Roman" w:cs="Times New Roman"/>
+          <w:color w:val="auto"/>
+        </w:rPr>
         <w:t>Ator: Administrador.</w:t>
       </w:r>
     </w:p>
@@ -2532,16 +3041,32 @@
       <w:pPr>
         <w:pStyle w:val="PargrafodaLista"/>
         <w:ind w:left="360"/>
-      </w:pPr>
-      <w:r>
-        <w:t xml:space="preserve">Pré-Condição: Usuário </w:t>
+        <w:rPr>
+          <w:rFonts w:ascii="Times New Roman" w:hAnsi="Times New Roman" w:cs="Times New Roman"/>
+          <w:color w:val="auto"/>
+        </w:rPr>
+      </w:pPr>
+      <w:r>
+        <w:rPr>
+          <w:rFonts w:ascii="Times New Roman" w:hAnsi="Times New Roman" w:cs="Times New Roman"/>
+          <w:color w:val="auto"/>
+        </w:rPr>
+        <w:t xml:space="preserve">Pré-Condição: Administrador </w:t>
       </w:r>
       <w:proofErr w:type="spellStart"/>
       <w:r>
+        <w:rPr>
+          <w:rFonts w:ascii="Times New Roman" w:hAnsi="Times New Roman" w:cs="Times New Roman"/>
+          <w:color w:val="auto"/>
+        </w:rPr>
         <w:t>logado</w:t>
       </w:r>
       <w:proofErr w:type="spellEnd"/>
       <w:r>
+        <w:rPr>
+          <w:rFonts w:ascii="Times New Roman" w:hAnsi="Times New Roman" w:cs="Times New Roman"/>
+          <w:color w:val="auto"/>
+        </w:rPr>
         <w:t xml:space="preserve"> no sistema.</w:t>
       </w:r>
     </w:p>
@@ -2549,29 +3074,53 @@
       <w:pPr>
         <w:pStyle w:val="PargrafodaLista"/>
         <w:ind w:left="360"/>
-      </w:pPr>
-      <w:r>
-        <w:t>Pós-Condição: O sistema realiza a operação de emissão de relatórios das batidas de ponto dos funcionários com sucesso.</w:t>
+        <w:rPr>
+          <w:rFonts w:ascii="Times New Roman" w:hAnsi="Times New Roman" w:cs="Times New Roman"/>
+          <w:color w:val="auto"/>
+        </w:rPr>
+      </w:pPr>
+      <w:r>
+        <w:rPr>
+          <w:rFonts w:ascii="Times New Roman" w:hAnsi="Times New Roman" w:cs="Times New Roman"/>
+          <w:color w:val="auto"/>
+        </w:rPr>
+        <w:t>Pós-Condição: O sistema realiza a operação de emissão de relatórios das batidas de ponto dos usuários com sucesso.</w:t>
       </w:r>
     </w:p>
     <w:p>
       <w:pPr>
         <w:pStyle w:val="PargrafodaLista"/>
         <w:ind w:left="360"/>
+        <w:rPr>
+          <w:rFonts w:ascii="Times New Roman" w:hAnsi="Times New Roman" w:cs="Times New Roman"/>
+          <w:color w:val="auto"/>
+        </w:rPr>
       </w:pPr>
     </w:p>
     <w:p>
       <w:pPr>
         <w:pStyle w:val="PargrafodaLista"/>
         <w:ind w:left="360"/>
+        <w:rPr>
+          <w:rFonts w:ascii="Times New Roman" w:hAnsi="Times New Roman" w:cs="Times New Roman"/>
+          <w:color w:val="auto"/>
+        </w:rPr>
       </w:pPr>
     </w:p>
     <w:p>
       <w:pPr>
         <w:pStyle w:val="PargrafodaLista"/>
         <w:ind w:left="360"/>
-      </w:pPr>
-      <w:r>
+        <w:rPr>
+          <w:rFonts w:ascii="Times New Roman" w:hAnsi="Times New Roman" w:cs="Times New Roman"/>
+          <w:color w:val="auto"/>
+        </w:rPr>
+      </w:pPr>
+      <w:r>
+        <w:rPr>
+          <w:rFonts w:ascii="Times New Roman" w:hAnsi="Times New Roman" w:cs="Times New Roman"/>
+          <w:color w:val="auto"/>
+        </w:rPr>
         <w:t>Fluxo Básico:</w:t>
       </w:r>
     </w:p>
@@ -2579,6 +3128,10 @@
       <w:pPr>
         <w:pStyle w:val="PargrafodaLista"/>
         <w:ind w:left="360"/>
+        <w:rPr>
+          <w:rFonts w:ascii="Times New Roman" w:hAnsi="Times New Roman" w:cs="Times New Roman"/>
+          <w:color w:val="auto"/>
+        </w:rPr>
       </w:pPr>
     </w:p>
     <w:p>
@@ -2586,10 +3139,18 @@
         <w:pStyle w:val="PargrafodaLista"/>
         <w:numPr>
           <w:ilvl w:val="0"/>
-          <w:numId w:val="12"/>
+          <w:numId w:val="23"/>
         </w:numPr>
-      </w:pPr>
-      <w:r>
+        <w:rPr>
+          <w:rFonts w:ascii="Times New Roman" w:hAnsi="Times New Roman" w:cs="Times New Roman"/>
+          <w:color w:val="auto"/>
+        </w:rPr>
+      </w:pPr>
+      <w:r>
+        <w:rPr>
+          <w:rFonts w:ascii="Times New Roman" w:hAnsi="Times New Roman" w:cs="Times New Roman"/>
+          <w:color w:val="auto"/>
+        </w:rPr>
         <w:t>O sistema apresenta opção para emissão de relatórios das batidas de ponto.</w:t>
       </w:r>
     </w:p>
@@ -2598,11 +3159,19 @@
         <w:pStyle w:val="PargrafodaLista"/>
         <w:numPr>
           <w:ilvl w:val="0"/>
-          <w:numId w:val="12"/>
+          <w:numId w:val="23"/>
         </w:numPr>
-      </w:pPr>
-      <w:r>
-        <w:t>O usuário seleciona opção para emissão de relatórios das batidas de ponto.</w:t>
+        <w:rPr>
+          <w:rFonts w:ascii="Times New Roman" w:hAnsi="Times New Roman" w:cs="Times New Roman"/>
+          <w:color w:val="auto"/>
+        </w:rPr>
+      </w:pPr>
+      <w:r>
+        <w:rPr>
+          <w:rFonts w:ascii="Times New Roman" w:hAnsi="Times New Roman" w:cs="Times New Roman"/>
+          <w:color w:val="auto"/>
+        </w:rPr>
+        <w:t>O Administrador seleciona opção para emissão de relatórios das batidas de ponto.</w:t>
       </w:r>
     </w:p>
     <w:p>
@@ -2610,11 +3179,35 @@
         <w:pStyle w:val="PargrafodaLista"/>
         <w:numPr>
           <w:ilvl w:val="0"/>
-          <w:numId w:val="12"/>
+          <w:numId w:val="23"/>
         </w:numPr>
-      </w:pPr>
-      <w:r>
-        <w:t>O sistema apresenta tela de consulta com a lista dos funcionários cadastrados (UC 2 – Subfluxo 2).</w:t>
+        <w:rPr>
+          <w:rFonts w:ascii="Times New Roman" w:hAnsi="Times New Roman" w:cs="Times New Roman"/>
+          <w:color w:val="auto"/>
+        </w:rPr>
+      </w:pPr>
+      <w:r>
+        <w:rPr>
+          <w:rFonts w:ascii="Times New Roman" w:hAnsi="Times New Roman" w:cs="Times New Roman"/>
+          <w:color w:val="auto"/>
+        </w:rPr>
+        <w:t xml:space="preserve">O sistema apresenta tela de consulta com a lista dos usuários cadastrados (UC 2 – </w:t>
+      </w:r>
+      <w:proofErr w:type="spellStart"/>
+      <w:r>
+        <w:rPr>
+          <w:rFonts w:ascii="Times New Roman" w:hAnsi="Times New Roman" w:cs="Times New Roman"/>
+          <w:color w:val="auto"/>
+        </w:rPr>
+        <w:t>Subfluxo</w:t>
+      </w:r>
+      <w:proofErr w:type="spellEnd"/>
+      <w:r>
+        <w:rPr>
+          <w:rFonts w:ascii="Times New Roman" w:hAnsi="Times New Roman" w:cs="Times New Roman"/>
+          <w:color w:val="auto"/>
+        </w:rPr>
+        <w:t xml:space="preserve"> 2).</w:t>
       </w:r>
     </w:p>
     <w:p>
@@ -2622,23 +3215,19 @@
         <w:pStyle w:val="PargrafodaLista"/>
         <w:numPr>
           <w:ilvl w:val="0"/>
-          <w:numId w:val="12"/>
+          <w:numId w:val="23"/>
         </w:numPr>
-      </w:pPr>
-      <w:r>
-        <w:t>O sistema apresenta opção de</w:t>
-      </w:r>
-      <w:r>
-        <w:t xml:space="preserve"> emissão de</w:t>
-      </w:r>
-      <w:r>
-        <w:t xml:space="preserve"> relatório</w:t>
-      </w:r>
-      <w:r>
-        <w:t>s das batidas</w:t>
-      </w:r>
-      <w:r>
-        <w:t>.</w:t>
+        <w:rPr>
+          <w:rFonts w:ascii="Times New Roman" w:hAnsi="Times New Roman" w:cs="Times New Roman"/>
+          <w:color w:val="auto"/>
+        </w:rPr>
+      </w:pPr>
+      <w:r>
+        <w:rPr>
+          <w:rFonts w:ascii="Times New Roman" w:hAnsi="Times New Roman" w:cs="Times New Roman"/>
+          <w:color w:val="auto"/>
+        </w:rPr>
+        <w:t>O sistema apresenta opção de emissão de relatórios das batidas.</w:t>
       </w:r>
     </w:p>
     <w:p>
@@ -2646,11 +3235,19 @@
         <w:pStyle w:val="PargrafodaLista"/>
         <w:numPr>
           <w:ilvl w:val="0"/>
-          <w:numId w:val="12"/>
+          <w:numId w:val="23"/>
         </w:numPr>
-      </w:pPr>
-      <w:r>
-        <w:t>Caso o usuário selecione:</w:t>
+        <w:rPr>
+          <w:rFonts w:ascii="Times New Roman" w:hAnsi="Times New Roman" w:cs="Times New Roman"/>
+          <w:color w:val="auto"/>
+        </w:rPr>
+      </w:pPr>
+      <w:r>
+        <w:rPr>
+          <w:rFonts w:ascii="Times New Roman" w:hAnsi="Times New Roman" w:cs="Times New Roman"/>
+          <w:color w:val="auto"/>
+        </w:rPr>
+        <w:t>Caso o Administrador selecione:</w:t>
       </w:r>
     </w:p>
     <w:p>
@@ -2658,11 +3255,35 @@
         <w:pStyle w:val="PargrafodaLista"/>
         <w:numPr>
           <w:ilvl w:val="0"/>
-          <w:numId w:val="13"/>
+          <w:numId w:val="24"/>
         </w:numPr>
-      </w:pPr>
-      <w:r>
-        <w:t>Um usuário específico, o sistema deve executar [Subfluxo 1 – Funcionário Específico].</w:t>
+        <w:rPr>
+          <w:rFonts w:ascii="Times New Roman" w:hAnsi="Times New Roman" w:cs="Times New Roman"/>
+          <w:color w:val="auto"/>
+        </w:rPr>
+      </w:pPr>
+      <w:r>
+        <w:rPr>
+          <w:rFonts w:ascii="Times New Roman" w:hAnsi="Times New Roman" w:cs="Times New Roman"/>
+          <w:color w:val="auto"/>
+        </w:rPr>
+        <w:t>Um usuário específico, o sistema deve executar [</w:t>
+      </w:r>
+      <w:proofErr w:type="spellStart"/>
+      <w:r>
+        <w:rPr>
+          <w:rFonts w:ascii="Times New Roman" w:hAnsi="Times New Roman" w:cs="Times New Roman"/>
+          <w:color w:val="auto"/>
+        </w:rPr>
+        <w:t>Subfluxo</w:t>
+      </w:r>
+      <w:proofErr w:type="spellEnd"/>
+      <w:r>
+        <w:rPr>
+          <w:rFonts w:ascii="Times New Roman" w:hAnsi="Times New Roman" w:cs="Times New Roman"/>
+          <w:color w:val="auto"/>
+        </w:rPr>
+        <w:t xml:space="preserve"> 1 – Usuário Específico].</w:t>
       </w:r>
     </w:p>
     <w:p>
@@ -2670,30 +3291,86 @@
         <w:pStyle w:val="PargrafodaLista"/>
         <w:numPr>
           <w:ilvl w:val="0"/>
-          <w:numId w:val="13"/>
+          <w:numId w:val="24"/>
         </w:numPr>
-      </w:pPr>
-      <w:r>
-        <w:t xml:space="preserve">A opção </w:t>
-      </w:r>
-      <w:r>
-        <w:t>emissão de relatórios, o sistema deve executar [Subfluxo 2 – Emissão Relatórios].</w:t>
-      </w:r>
-    </w:p>
-    <w:p/>
+        <w:rPr>
+          <w:rFonts w:ascii="Times New Roman" w:hAnsi="Times New Roman" w:cs="Times New Roman"/>
+          <w:color w:val="auto"/>
+        </w:rPr>
+      </w:pPr>
+      <w:r>
+        <w:rPr>
+          <w:rFonts w:ascii="Times New Roman" w:hAnsi="Times New Roman" w:cs="Times New Roman"/>
+          <w:color w:val="auto"/>
+        </w:rPr>
+        <w:t>A opção emissão de relatórios, o sistema deve executar [</w:t>
+      </w:r>
+      <w:proofErr w:type="spellStart"/>
+      <w:r>
+        <w:rPr>
+          <w:rFonts w:ascii="Times New Roman" w:hAnsi="Times New Roman" w:cs="Times New Roman"/>
+          <w:color w:val="auto"/>
+        </w:rPr>
+        <w:t>Subfluxo</w:t>
+      </w:r>
+      <w:proofErr w:type="spellEnd"/>
+      <w:r>
+        <w:rPr>
+          <w:rFonts w:ascii="Times New Roman" w:hAnsi="Times New Roman" w:cs="Times New Roman"/>
+          <w:color w:val="auto"/>
+        </w:rPr>
+        <w:t xml:space="preserve"> 2 – Emissão Relatórios].</w:t>
+      </w:r>
+    </w:p>
+    <w:p>
+      <w:pPr>
+        <w:rPr>
+          <w:rFonts w:ascii="Times New Roman" w:hAnsi="Times New Roman" w:cs="Times New Roman"/>
+          <w:color w:val="auto"/>
+        </w:rPr>
+      </w:pPr>
+    </w:p>
     <w:p>
       <w:pPr>
         <w:pStyle w:val="PargrafodaLista"/>
         <w:ind w:left="360"/>
-      </w:pPr>
-      <w:r>
-        <w:t>[Subfluxo 1 – Funcionário Específico]</w:t>
+        <w:rPr>
+          <w:rFonts w:ascii="Times New Roman" w:hAnsi="Times New Roman" w:cs="Times New Roman"/>
+          <w:color w:val="auto"/>
+        </w:rPr>
+      </w:pPr>
+      <w:r>
+        <w:rPr>
+          <w:rFonts w:ascii="Times New Roman" w:hAnsi="Times New Roman" w:cs="Times New Roman"/>
+          <w:color w:val="auto"/>
+        </w:rPr>
+        <w:t>[</w:t>
+      </w:r>
+      <w:proofErr w:type="spellStart"/>
+      <w:r>
+        <w:rPr>
+          <w:rFonts w:ascii="Times New Roman" w:hAnsi="Times New Roman" w:cs="Times New Roman"/>
+          <w:color w:val="auto"/>
+        </w:rPr>
+        <w:t>Subfluxo</w:t>
+      </w:r>
+      <w:proofErr w:type="spellEnd"/>
+      <w:r>
+        <w:rPr>
+          <w:rFonts w:ascii="Times New Roman" w:hAnsi="Times New Roman" w:cs="Times New Roman"/>
+          <w:color w:val="auto"/>
+        </w:rPr>
+        <w:t xml:space="preserve"> 1 – Usuário Específico]</w:t>
       </w:r>
     </w:p>
     <w:p>
       <w:pPr>
         <w:pStyle w:val="PargrafodaLista"/>
         <w:ind w:left="360"/>
+        <w:rPr>
+          <w:rFonts w:ascii="Times New Roman" w:hAnsi="Times New Roman" w:cs="Times New Roman"/>
+          <w:color w:val="auto"/>
+        </w:rPr>
       </w:pPr>
     </w:p>
     <w:p>
@@ -2701,11 +3378,18 @@
         <w:pStyle w:val="PargrafodaLista"/>
         <w:numPr>
           <w:ilvl w:val="0"/>
-          <w:numId w:val="14"/>
+          <w:numId w:val="25"/>
         </w:numPr>
-      </w:pPr>
-      <w:r>
-        <w:lastRenderedPageBreak/>
+        <w:rPr>
+          <w:rFonts w:ascii="Times New Roman" w:hAnsi="Times New Roman" w:cs="Times New Roman"/>
+          <w:color w:val="auto"/>
+        </w:rPr>
+      </w:pPr>
+      <w:r>
+        <w:rPr>
+          <w:rFonts w:ascii="Times New Roman" w:hAnsi="Times New Roman" w:cs="Times New Roman"/>
+          <w:color w:val="auto"/>
+        </w:rPr>
         <w:t>O sistema apresenta a opção de emitir relatório de batidas.</w:t>
       </w:r>
     </w:p>
@@ -2714,11 +3398,19 @@
         <w:pStyle w:val="PargrafodaLista"/>
         <w:numPr>
           <w:ilvl w:val="0"/>
-          <w:numId w:val="14"/>
+          <w:numId w:val="25"/>
         </w:numPr>
-      </w:pPr>
-      <w:r>
-        <w:t>O usuário seleciona a opção para emitir relatório de batidas.</w:t>
+        <w:rPr>
+          <w:rFonts w:ascii="Times New Roman" w:hAnsi="Times New Roman" w:cs="Times New Roman"/>
+          <w:color w:val="auto"/>
+        </w:rPr>
+      </w:pPr>
+      <w:r>
+        <w:rPr>
+          <w:rFonts w:ascii="Times New Roman" w:hAnsi="Times New Roman" w:cs="Times New Roman"/>
+          <w:color w:val="auto"/>
+        </w:rPr>
+        <w:t>O Administrador seleciona a opção para emitir relatório de batidas.</w:t>
       </w:r>
     </w:p>
     <w:p>
@@ -2726,10 +3418,18 @@
         <w:pStyle w:val="PargrafodaLista"/>
         <w:numPr>
           <w:ilvl w:val="0"/>
-          <w:numId w:val="14"/>
+          <w:numId w:val="25"/>
         </w:numPr>
-      </w:pPr>
-      <w:r>
+        <w:rPr>
+          <w:rFonts w:ascii="Times New Roman" w:hAnsi="Times New Roman" w:cs="Times New Roman"/>
+          <w:color w:val="auto"/>
+        </w:rPr>
+      </w:pPr>
+      <w:r>
+        <w:rPr>
+          <w:rFonts w:ascii="Times New Roman" w:hAnsi="Times New Roman" w:cs="Times New Roman"/>
+          <w:color w:val="auto"/>
+        </w:rPr>
         <w:t>O sistema realiza a operação de emissão do relatório.</w:t>
       </w:r>
     </w:p>
@@ -2738,10 +3438,18 @@
         <w:pStyle w:val="PargrafodaLista"/>
         <w:numPr>
           <w:ilvl w:val="0"/>
-          <w:numId w:val="14"/>
+          <w:numId w:val="25"/>
         </w:numPr>
-      </w:pPr>
-      <w:r>
+        <w:rPr>
+          <w:rFonts w:ascii="Times New Roman" w:hAnsi="Times New Roman" w:cs="Times New Roman"/>
+          <w:color w:val="auto"/>
+        </w:rPr>
+      </w:pPr>
+      <w:r>
+        <w:rPr>
+          <w:rFonts w:ascii="Times New Roman" w:hAnsi="Times New Roman" w:cs="Times New Roman"/>
+          <w:color w:val="auto"/>
+        </w:rPr>
         <w:t>O sistema apresenta o relatório emitido na tela.</w:t>
       </w:r>
     </w:p>
@@ -2750,55 +3458,111 @@
         <w:pStyle w:val="PargrafodaLista"/>
         <w:numPr>
           <w:ilvl w:val="0"/>
-          <w:numId w:val="14"/>
+          <w:numId w:val="25"/>
         </w:numPr>
-      </w:pPr>
-      <w:r>
-        <w:t xml:space="preserve">O sistema apresenta opção para retornar a tela anterior. </w:t>
-      </w:r>
-    </w:p>
-    <w:p>
-      <w:pPr>
-        <w:pStyle w:val="PargrafodaLista"/>
-      </w:pPr>
-    </w:p>
-    <w:p>
-      <w:pPr>
-        <w:pStyle w:val="PargrafodaLista"/>
-        <w:ind w:left="360"/>
-      </w:pPr>
-      <w:r>
-        <w:t>[Subfluxo 2 – Emissão de Relatórios]</w:t>
-      </w:r>
-    </w:p>
-    <w:p>
-      <w:pPr>
-        <w:pStyle w:val="PargrafodaLista"/>
-        <w:ind w:left="360"/>
-      </w:pPr>
+        <w:rPr>
+          <w:rFonts w:ascii="Times New Roman" w:hAnsi="Times New Roman" w:cs="Times New Roman"/>
+          <w:color w:val="auto"/>
+        </w:rPr>
+      </w:pPr>
+      <w:r>
+        <w:rPr>
+          <w:rFonts w:ascii="Times New Roman" w:hAnsi="Times New Roman" w:cs="Times New Roman"/>
+          <w:color w:val="auto"/>
+        </w:rPr>
+        <w:t>O sistema apresenta na tela opção para impressão de relatórios.</w:t>
+      </w:r>
     </w:p>
     <w:p>
       <w:pPr>
         <w:pStyle w:val="PargrafodaLista"/>
         <w:numPr>
           <w:ilvl w:val="0"/>
-          <w:numId w:val="16"/>
+          <w:numId w:val="25"/>
         </w:numPr>
-      </w:pPr>
-      <w:r>
-        <w:t>O sistema apresenta uma mensagem solicitando a confirmação da emissão dos relatórios através de uma opção.</w:t>
-      </w:r>
+        <w:rPr>
+          <w:rFonts w:ascii="Times New Roman" w:hAnsi="Times New Roman" w:cs="Times New Roman"/>
+          <w:color w:val="auto"/>
+        </w:rPr>
+      </w:pPr>
+      <w:r>
+        <w:rPr>
+          <w:rFonts w:ascii="Times New Roman" w:hAnsi="Times New Roman" w:cs="Times New Roman"/>
+          <w:color w:val="auto"/>
+        </w:rPr>
+        <w:t xml:space="preserve">O sistema apresenta opção para retornar a tela anterior. </w:t>
+      </w:r>
+    </w:p>
+    <w:p>
+      <w:pPr>
+        <w:pStyle w:val="PargrafodaLista"/>
+        <w:rPr>
+          <w:rFonts w:ascii="Times New Roman" w:hAnsi="Times New Roman" w:cs="Times New Roman"/>
+          <w:color w:val="auto"/>
+        </w:rPr>
+      </w:pPr>
+    </w:p>
+    <w:p>
+      <w:pPr>
+        <w:pStyle w:val="PargrafodaLista"/>
+        <w:ind w:left="360"/>
+        <w:rPr>
+          <w:rFonts w:ascii="Times New Roman" w:hAnsi="Times New Roman" w:cs="Times New Roman"/>
+          <w:color w:val="auto"/>
+        </w:rPr>
+      </w:pPr>
+      <w:r>
+        <w:rPr>
+          <w:rFonts w:ascii="Times New Roman" w:hAnsi="Times New Roman" w:cs="Times New Roman"/>
+          <w:color w:val="auto"/>
+        </w:rPr>
+        <w:t>[</w:t>
+      </w:r>
+      <w:proofErr w:type="spellStart"/>
+      <w:r>
+        <w:rPr>
+          <w:rFonts w:ascii="Times New Roman" w:hAnsi="Times New Roman" w:cs="Times New Roman"/>
+          <w:color w:val="auto"/>
+        </w:rPr>
+        <w:t>Subfluxo</w:t>
+      </w:r>
+      <w:proofErr w:type="spellEnd"/>
+      <w:r>
+        <w:rPr>
+          <w:rFonts w:ascii="Times New Roman" w:hAnsi="Times New Roman" w:cs="Times New Roman"/>
+          <w:color w:val="auto"/>
+        </w:rPr>
+        <w:t xml:space="preserve"> 2 – Emissão de Relatórios]</w:t>
+      </w:r>
+    </w:p>
+    <w:p>
+      <w:pPr>
+        <w:pStyle w:val="PargrafodaLista"/>
+        <w:ind w:left="360"/>
+        <w:rPr>
+          <w:rFonts w:ascii="Times New Roman" w:hAnsi="Times New Roman" w:cs="Times New Roman"/>
+          <w:color w:val="auto"/>
+        </w:rPr>
+      </w:pPr>
     </w:p>
     <w:p>
       <w:pPr>
         <w:pStyle w:val="PargrafodaLista"/>
         <w:numPr>
           <w:ilvl w:val="0"/>
-          <w:numId w:val="16"/>
+          <w:numId w:val="26"/>
         </w:numPr>
-      </w:pPr>
-      <w:r>
-        <w:t>O usuário seleciona a opção de confirmação da emissão dos relatórios das batidas.</w:t>
+        <w:rPr>
+          <w:rFonts w:ascii="Times New Roman" w:hAnsi="Times New Roman" w:cs="Times New Roman"/>
+          <w:color w:val="auto"/>
+        </w:rPr>
+      </w:pPr>
+      <w:r>
+        <w:rPr>
+          <w:rFonts w:ascii="Times New Roman" w:hAnsi="Times New Roman" w:cs="Times New Roman"/>
+          <w:color w:val="auto"/>
+        </w:rPr>
+        <w:t>O sistema apresenta uma mensagem solicitando a confirmação da emissão dos relatórios através de uma opção.</w:t>
       </w:r>
     </w:p>
     <w:p>
@@ -2806,11 +3570,19 @@
         <w:pStyle w:val="PargrafodaLista"/>
         <w:numPr>
           <w:ilvl w:val="0"/>
-          <w:numId w:val="16"/>
+          <w:numId w:val="26"/>
         </w:numPr>
-      </w:pPr>
-      <w:r>
-        <w:t>O sistema realiza a operação de emissão dos relatórios das batidas de ponto de todos os funcionários.</w:t>
+        <w:rPr>
+          <w:rFonts w:ascii="Times New Roman" w:hAnsi="Times New Roman" w:cs="Times New Roman"/>
+          <w:color w:val="auto"/>
+        </w:rPr>
+      </w:pPr>
+      <w:r>
+        <w:rPr>
+          <w:rFonts w:ascii="Times New Roman" w:hAnsi="Times New Roman" w:cs="Times New Roman"/>
+          <w:color w:val="auto"/>
+        </w:rPr>
+        <w:t>O Administrador seleciona a opção de confirmação da emissão dos relatórios das batidas.</w:t>
       </w:r>
     </w:p>
     <w:p>
@@ -2818,11 +3590,19 @@
         <w:pStyle w:val="PargrafodaLista"/>
         <w:numPr>
           <w:ilvl w:val="0"/>
-          <w:numId w:val="16"/>
+          <w:numId w:val="26"/>
         </w:numPr>
-      </w:pPr>
-      <w:r>
-        <w:t>O sistema apresenta na tela os relatórios emitidos.</w:t>
+        <w:rPr>
+          <w:rFonts w:ascii="Times New Roman" w:hAnsi="Times New Roman" w:cs="Times New Roman"/>
+          <w:color w:val="auto"/>
+        </w:rPr>
+      </w:pPr>
+      <w:r>
+        <w:rPr>
+          <w:rFonts w:ascii="Times New Roman" w:hAnsi="Times New Roman" w:cs="Times New Roman"/>
+          <w:color w:val="auto"/>
+        </w:rPr>
+        <w:t>O sistema realiza a operação de emissão dos relatórios das batidas de ponto de todos os usuários.</w:t>
       </w:r>
     </w:p>
     <w:p>
@@ -2830,25 +3610,66 @@
         <w:pStyle w:val="PargrafodaLista"/>
         <w:numPr>
           <w:ilvl w:val="0"/>
-          <w:numId w:val="16"/>
+          <w:numId w:val="26"/>
         </w:numPr>
-      </w:pPr>
-      <w:r>
+        <w:rPr>
+          <w:rFonts w:ascii="Times New Roman" w:hAnsi="Times New Roman" w:cs="Times New Roman"/>
+          <w:color w:val="auto"/>
+        </w:rPr>
+      </w:pPr>
+      <w:r>
+        <w:rPr>
+          <w:rFonts w:ascii="Times New Roman" w:hAnsi="Times New Roman" w:cs="Times New Roman"/>
+          <w:color w:val="auto"/>
+        </w:rPr>
+        <w:t>O sistema apresenta na tela os relatórios emitidos.</w:t>
+      </w:r>
+    </w:p>
+    <w:p>
+      <w:pPr>
+        <w:pStyle w:val="PargrafodaLista"/>
+        <w:numPr>
+          <w:ilvl w:val="0"/>
+          <w:numId w:val="26"/>
+        </w:numPr>
+        <w:rPr>
+          <w:rFonts w:ascii="Times New Roman" w:hAnsi="Times New Roman" w:cs="Times New Roman"/>
+          <w:color w:val="auto"/>
+        </w:rPr>
+      </w:pPr>
+      <w:bookmarkStart w:id="1" w:name="__DdeLink__1184_410339137"/>
+      <w:r>
+        <w:rPr>
+          <w:rFonts w:ascii="Times New Roman" w:hAnsi="Times New Roman" w:cs="Times New Roman"/>
+          <w:color w:val="auto"/>
+        </w:rPr>
+        <w:t>O sistema apresenta na tela opção para impressão de relatórios</w:t>
+      </w:r>
+      <w:bookmarkEnd w:id="1"/>
+      <w:r>
+        <w:rPr>
+          <w:rFonts w:ascii="Times New Roman" w:hAnsi="Times New Roman" w:cs="Times New Roman"/>
+          <w:color w:val="auto"/>
+        </w:rPr>
+        <w:t>.</w:t>
+      </w:r>
+    </w:p>
+    <w:p>
+      <w:pPr>
+        <w:pStyle w:val="PargrafodaLista"/>
+        <w:ind w:left="360"/>
+        <w:jc w:val="center"/>
+        <w:rPr>
+          <w:rFonts w:ascii="Times New Roman" w:hAnsi="Times New Roman" w:cs="Times New Roman"/>
+        </w:rPr>
+      </w:pPr>
+      <w:r>
+        <w:rPr>
+          <w:rFonts w:ascii="Times New Roman" w:hAnsi="Times New Roman" w:cs="Times New Roman"/>
+          <w:color w:val="auto"/>
+        </w:rPr>
         <w:t>O sistema apresenta opção para retornar a tela anterior.</w:t>
       </w:r>
-      <w:bookmarkStart w:id="0" w:name="_GoBack"/>
-      <w:bookmarkEnd w:id="0"/>
-    </w:p>
-    <w:p>
-      <w:pPr>
-        <w:ind w:left="708"/>
-      </w:pPr>
-    </w:p>
-    <w:p>
-      <w:pPr>
-        <w:pStyle w:val="PargrafodaLista"/>
-        <w:ind w:left="1440"/>
-      </w:pPr>
     </w:p>
     <w:sectPr>
       <w:pgSz w:w="11906" w:h="16838"/>
@@ -2861,7 +3682,7 @@
 </file>
 
 <file path=word/numbering.xml><?xml version="1.0" encoding="utf-8"?>
-<w:numbering xmlns:ve="http://schemas.openxmlformats.org/markup-compatibility/2006" xmlns:o="urn:schemas-microsoft-com:office:office" xmlns:r="http://schemas.openxmlformats.org/officeDocument/2006/relationships" xmlns:m="http://schemas.openxmlformats.org/officeDocument/2006/math" xmlns:v="urn:schemas-microsoft-com:vml" xmlns:wp="http://schemas.openxmlformats.org/drawingml/2006/wordprocessingDrawing" xmlns:w10="urn:schemas-microsoft-com:office:word" xmlns:w="http://schemas.openxmlformats.org/wordprocessingml/2006/main" xmlns:wne="http://schemas.microsoft.com/office/word/2006/wordml">
+<w:numbering xmlns:wpc="http://schemas.microsoft.com/office/word/2010/wordprocessingCanvas" xmlns:mc="http://schemas.openxmlformats.org/markup-compatibility/2006" xmlns:o="urn:schemas-microsoft-com:office:office" xmlns:r="http://schemas.openxmlformats.org/officeDocument/2006/relationships" xmlns:m="http://schemas.openxmlformats.org/officeDocument/2006/math" xmlns:v="urn:schemas-microsoft-com:vml" xmlns:wp14="http://schemas.microsoft.com/office/word/2010/wordprocessingDrawing" xmlns:wp="http://schemas.openxmlformats.org/drawingml/2006/wordprocessingDrawing" xmlns:w10="urn:schemas-microsoft-com:office:word" xmlns:w="http://schemas.openxmlformats.org/wordprocessingml/2006/main" xmlns:w14="http://schemas.microsoft.com/office/word/2010/wordml" xmlns:w15="http://schemas.microsoft.com/office/word/2012/wordml" xmlns:wpg="http://schemas.microsoft.com/office/word/2010/wordprocessingGroup" xmlns:wpi="http://schemas.microsoft.com/office/word/2010/wordprocessingInk" xmlns:wne="http://schemas.microsoft.com/office/word/2006/wordml" xmlns:wps="http://schemas.microsoft.com/office/word/2010/wordprocessingShape" mc:Ignorable="w14 w15 wp14">
   <w:abstractNum w:abstractNumId="0">
     <w:nsid w:val="043515C4"/>
     <w:multiLevelType w:val="hybridMultilevel"/>
@@ -4387,6 +5208,178 @@
     </w:lvl>
   </w:abstractNum>
   <w:abstractNum w:abstractNumId="17">
+    <w:nsid w:val="454D654B"/>
+    <w:multiLevelType w:val="multilevel"/>
+    <w:tmpl w:val="537C35F2"/>
+    <w:lvl w:ilvl="0">
+      <w:start w:val="1"/>
+      <w:numFmt w:val="lowerLetter"/>
+      <w:lvlText w:val="%1."/>
+      <w:lvlJc w:val="left"/>
+      <w:pPr>
+        <w:ind w:left="1440" w:hanging="360"/>
+      </w:pPr>
+    </w:lvl>
+    <w:lvl w:ilvl="1">
+      <w:start w:val="1"/>
+      <w:numFmt w:val="lowerLetter"/>
+      <w:lvlText w:val="%2."/>
+      <w:lvlJc w:val="left"/>
+      <w:pPr>
+        <w:ind w:left="2160" w:hanging="360"/>
+      </w:pPr>
+    </w:lvl>
+    <w:lvl w:ilvl="2">
+      <w:start w:val="1"/>
+      <w:numFmt w:val="lowerRoman"/>
+      <w:lvlText w:val="%3."/>
+      <w:lvlJc w:val="right"/>
+      <w:pPr>
+        <w:ind w:left="2880" w:hanging="180"/>
+      </w:pPr>
+    </w:lvl>
+    <w:lvl w:ilvl="3">
+      <w:start w:val="1"/>
+      <w:numFmt w:val="decimal"/>
+      <w:lvlText w:val="%4."/>
+      <w:lvlJc w:val="left"/>
+      <w:pPr>
+        <w:ind w:left="3600" w:hanging="360"/>
+      </w:pPr>
+    </w:lvl>
+    <w:lvl w:ilvl="4">
+      <w:start w:val="1"/>
+      <w:numFmt w:val="lowerLetter"/>
+      <w:lvlText w:val="%5."/>
+      <w:lvlJc w:val="left"/>
+      <w:pPr>
+        <w:ind w:left="4320" w:hanging="360"/>
+      </w:pPr>
+    </w:lvl>
+    <w:lvl w:ilvl="5">
+      <w:start w:val="1"/>
+      <w:numFmt w:val="lowerRoman"/>
+      <w:lvlText w:val="%6."/>
+      <w:lvlJc w:val="right"/>
+      <w:pPr>
+        <w:ind w:left="5040" w:hanging="180"/>
+      </w:pPr>
+    </w:lvl>
+    <w:lvl w:ilvl="6">
+      <w:start w:val="1"/>
+      <w:numFmt w:val="decimal"/>
+      <w:lvlText w:val="%7."/>
+      <w:lvlJc w:val="left"/>
+      <w:pPr>
+        <w:ind w:left="5760" w:hanging="360"/>
+      </w:pPr>
+    </w:lvl>
+    <w:lvl w:ilvl="7">
+      <w:start w:val="1"/>
+      <w:numFmt w:val="lowerLetter"/>
+      <w:lvlText w:val="%8."/>
+      <w:lvlJc w:val="left"/>
+      <w:pPr>
+        <w:ind w:left="6480" w:hanging="360"/>
+      </w:pPr>
+    </w:lvl>
+    <w:lvl w:ilvl="8">
+      <w:start w:val="1"/>
+      <w:numFmt w:val="lowerRoman"/>
+      <w:lvlText w:val="%9."/>
+      <w:lvlJc w:val="right"/>
+      <w:pPr>
+        <w:ind w:left="7200" w:hanging="180"/>
+      </w:pPr>
+    </w:lvl>
+  </w:abstractNum>
+  <w:abstractNum w:abstractNumId="18">
+    <w:nsid w:val="49132017"/>
+    <w:multiLevelType w:val="multilevel"/>
+    <w:tmpl w:val="AA622096"/>
+    <w:lvl w:ilvl="0">
+      <w:start w:val="1"/>
+      <w:numFmt w:val="decimal"/>
+      <w:lvlText w:val="%1."/>
+      <w:lvlJc w:val="left"/>
+      <w:pPr>
+        <w:ind w:left="720" w:hanging="360"/>
+      </w:pPr>
+    </w:lvl>
+    <w:lvl w:ilvl="1">
+      <w:start w:val="1"/>
+      <w:numFmt w:val="lowerLetter"/>
+      <w:lvlText w:val="%2."/>
+      <w:lvlJc w:val="left"/>
+      <w:pPr>
+        <w:ind w:left="1440" w:hanging="360"/>
+      </w:pPr>
+    </w:lvl>
+    <w:lvl w:ilvl="2">
+      <w:start w:val="1"/>
+      <w:numFmt w:val="lowerRoman"/>
+      <w:lvlText w:val="%3."/>
+      <w:lvlJc w:val="right"/>
+      <w:pPr>
+        <w:ind w:left="2160" w:hanging="180"/>
+      </w:pPr>
+    </w:lvl>
+    <w:lvl w:ilvl="3">
+      <w:start w:val="1"/>
+      <w:numFmt w:val="decimal"/>
+      <w:lvlText w:val="%4."/>
+      <w:lvlJc w:val="left"/>
+      <w:pPr>
+        <w:ind w:left="2880" w:hanging="360"/>
+      </w:pPr>
+    </w:lvl>
+    <w:lvl w:ilvl="4">
+      <w:start w:val="1"/>
+      <w:numFmt w:val="lowerLetter"/>
+      <w:lvlText w:val="%5."/>
+      <w:lvlJc w:val="left"/>
+      <w:pPr>
+        <w:ind w:left="3600" w:hanging="360"/>
+      </w:pPr>
+    </w:lvl>
+    <w:lvl w:ilvl="5">
+      <w:start w:val="1"/>
+      <w:numFmt w:val="lowerRoman"/>
+      <w:lvlText w:val="%6."/>
+      <w:lvlJc w:val="right"/>
+      <w:pPr>
+        <w:ind w:left="4320" w:hanging="180"/>
+      </w:pPr>
+    </w:lvl>
+    <w:lvl w:ilvl="6">
+      <w:start w:val="1"/>
+      <w:numFmt w:val="decimal"/>
+      <w:lvlText w:val="%7."/>
+      <w:lvlJc w:val="left"/>
+      <w:pPr>
+        <w:ind w:left="5040" w:hanging="360"/>
+      </w:pPr>
+    </w:lvl>
+    <w:lvl w:ilvl="7">
+      <w:start w:val="1"/>
+      <w:numFmt w:val="lowerLetter"/>
+      <w:lvlText w:val="%8."/>
+      <w:lvlJc w:val="left"/>
+      <w:pPr>
+        <w:ind w:left="5760" w:hanging="360"/>
+      </w:pPr>
+    </w:lvl>
+    <w:lvl w:ilvl="8">
+      <w:start w:val="1"/>
+      <w:numFmt w:val="lowerRoman"/>
+      <w:lvlText w:val="%9."/>
+      <w:lvlJc w:val="right"/>
+      <w:pPr>
+        <w:ind w:left="6480" w:hanging="180"/>
+      </w:pPr>
+    </w:lvl>
+  </w:abstractNum>
+  <w:abstractNum w:abstractNumId="19">
     <w:nsid w:val="4EA95DFF"/>
     <w:multiLevelType w:val="multilevel"/>
     <w:tmpl w:val="AE1C1424"/>
@@ -4472,7 +5465,7 @@
       </w:pPr>
     </w:lvl>
   </w:abstractNum>
-  <w:abstractNum w:abstractNumId="18">
+  <w:abstractNum w:abstractNumId="20">
     <w:nsid w:val="4EDD4249"/>
     <w:multiLevelType w:val="multilevel"/>
     <w:tmpl w:val="481233F4"/>
@@ -4558,7 +5551,7 @@
       </w:pPr>
     </w:lvl>
   </w:abstractNum>
-  <w:abstractNum w:abstractNumId="19">
+  <w:abstractNum w:abstractNumId="21">
     <w:nsid w:val="4F244E6B"/>
     <w:multiLevelType w:val="hybridMultilevel"/>
     <w:tmpl w:val="3FFC1AE6"/>
@@ -4647,7 +5640,7 @@
       </w:pPr>
     </w:lvl>
   </w:abstractNum>
-  <w:abstractNum w:abstractNumId="20">
+  <w:abstractNum w:abstractNumId="22">
     <w:nsid w:val="5B174390"/>
     <w:multiLevelType w:val="hybridMultilevel"/>
     <w:tmpl w:val="43FC7672"/>
@@ -4733,7 +5726,93 @@
       </w:pPr>
     </w:lvl>
   </w:abstractNum>
-  <w:abstractNum w:abstractNumId="21">
+  <w:abstractNum w:abstractNumId="23">
+    <w:nsid w:val="66E83115"/>
+    <w:multiLevelType w:val="multilevel"/>
+    <w:tmpl w:val="748820B4"/>
+    <w:lvl w:ilvl="0">
+      <w:start w:val="1"/>
+      <w:numFmt w:val="decimal"/>
+      <w:lvlText w:val="%1."/>
+      <w:lvlJc w:val="left"/>
+      <w:pPr>
+        <w:ind w:left="720" w:hanging="360"/>
+      </w:pPr>
+    </w:lvl>
+    <w:lvl w:ilvl="1">
+      <w:start w:val="1"/>
+      <w:numFmt w:val="lowerLetter"/>
+      <w:lvlText w:val="%2."/>
+      <w:lvlJc w:val="left"/>
+      <w:pPr>
+        <w:ind w:left="1440" w:hanging="360"/>
+      </w:pPr>
+    </w:lvl>
+    <w:lvl w:ilvl="2">
+      <w:start w:val="1"/>
+      <w:numFmt w:val="lowerRoman"/>
+      <w:lvlText w:val="%3."/>
+      <w:lvlJc w:val="right"/>
+      <w:pPr>
+        <w:ind w:left="2160" w:hanging="180"/>
+      </w:pPr>
+    </w:lvl>
+    <w:lvl w:ilvl="3">
+      <w:start w:val="1"/>
+      <w:numFmt w:val="decimal"/>
+      <w:lvlText w:val="%4."/>
+      <w:lvlJc w:val="left"/>
+      <w:pPr>
+        <w:ind w:left="2880" w:hanging="360"/>
+      </w:pPr>
+    </w:lvl>
+    <w:lvl w:ilvl="4">
+      <w:start w:val="1"/>
+      <w:numFmt w:val="lowerLetter"/>
+      <w:lvlText w:val="%5."/>
+      <w:lvlJc w:val="left"/>
+      <w:pPr>
+        <w:ind w:left="3600" w:hanging="360"/>
+      </w:pPr>
+    </w:lvl>
+    <w:lvl w:ilvl="5">
+      <w:start w:val="1"/>
+      <w:numFmt w:val="lowerRoman"/>
+      <w:lvlText w:val="%6."/>
+      <w:lvlJc w:val="right"/>
+      <w:pPr>
+        <w:ind w:left="4320" w:hanging="180"/>
+      </w:pPr>
+    </w:lvl>
+    <w:lvl w:ilvl="6">
+      <w:start w:val="1"/>
+      <w:numFmt w:val="decimal"/>
+      <w:lvlText w:val="%7."/>
+      <w:lvlJc w:val="left"/>
+      <w:pPr>
+        <w:ind w:left="5040" w:hanging="360"/>
+      </w:pPr>
+    </w:lvl>
+    <w:lvl w:ilvl="7">
+      <w:start w:val="1"/>
+      <w:numFmt w:val="lowerLetter"/>
+      <w:lvlText w:val="%8."/>
+      <w:lvlJc w:val="left"/>
+      <w:pPr>
+        <w:ind w:left="5760" w:hanging="360"/>
+      </w:pPr>
+    </w:lvl>
+    <w:lvl w:ilvl="8">
+      <w:start w:val="1"/>
+      <w:numFmt w:val="lowerRoman"/>
+      <w:lvlText w:val="%9."/>
+      <w:lvlJc w:val="right"/>
+      <w:pPr>
+        <w:ind w:left="6480" w:hanging="180"/>
+      </w:pPr>
+    </w:lvl>
+  </w:abstractNum>
+  <w:abstractNum w:abstractNumId="24">
     <w:nsid w:val="73332E2A"/>
     <w:multiLevelType w:val="hybridMultilevel"/>
     <w:tmpl w:val="0A3ABDFE"/>
@@ -4813,6 +5892,92 @@
       </w:pPr>
     </w:lvl>
     <w:lvl w:ilvl="8" w:tplc="0416001B" w:tentative="1">
+      <w:start w:val="1"/>
+      <w:numFmt w:val="lowerRoman"/>
+      <w:lvlText w:val="%9."/>
+      <w:lvlJc w:val="right"/>
+      <w:pPr>
+        <w:ind w:left="6480" w:hanging="180"/>
+      </w:pPr>
+    </w:lvl>
+  </w:abstractNum>
+  <w:abstractNum w:abstractNumId="25">
+    <w:nsid w:val="745A67C4"/>
+    <w:multiLevelType w:val="multilevel"/>
+    <w:tmpl w:val="34E469A8"/>
+    <w:lvl w:ilvl="0">
+      <w:start w:val="1"/>
+      <w:numFmt w:val="decimal"/>
+      <w:lvlText w:val="%1."/>
+      <w:lvlJc w:val="left"/>
+      <w:pPr>
+        <w:ind w:left="720" w:hanging="360"/>
+      </w:pPr>
+    </w:lvl>
+    <w:lvl w:ilvl="1">
+      <w:start w:val="1"/>
+      <w:numFmt w:val="lowerLetter"/>
+      <w:lvlText w:val="%2."/>
+      <w:lvlJc w:val="left"/>
+      <w:pPr>
+        <w:ind w:left="1440" w:hanging="360"/>
+      </w:pPr>
+    </w:lvl>
+    <w:lvl w:ilvl="2">
+      <w:start w:val="1"/>
+      <w:numFmt w:val="lowerRoman"/>
+      <w:lvlText w:val="%3."/>
+      <w:lvlJc w:val="right"/>
+      <w:pPr>
+        <w:ind w:left="2160" w:hanging="180"/>
+      </w:pPr>
+    </w:lvl>
+    <w:lvl w:ilvl="3">
+      <w:start w:val="1"/>
+      <w:numFmt w:val="decimal"/>
+      <w:lvlText w:val="%4."/>
+      <w:lvlJc w:val="left"/>
+      <w:pPr>
+        <w:ind w:left="2880" w:hanging="360"/>
+      </w:pPr>
+    </w:lvl>
+    <w:lvl w:ilvl="4">
+      <w:start w:val="1"/>
+      <w:numFmt w:val="lowerLetter"/>
+      <w:lvlText w:val="%5."/>
+      <w:lvlJc w:val="left"/>
+      <w:pPr>
+        <w:ind w:left="3600" w:hanging="360"/>
+      </w:pPr>
+    </w:lvl>
+    <w:lvl w:ilvl="5">
+      <w:start w:val="1"/>
+      <w:numFmt w:val="lowerRoman"/>
+      <w:lvlText w:val="%6."/>
+      <w:lvlJc w:val="right"/>
+      <w:pPr>
+        <w:ind w:left="4320" w:hanging="180"/>
+      </w:pPr>
+    </w:lvl>
+    <w:lvl w:ilvl="6">
+      <w:start w:val="1"/>
+      <w:numFmt w:val="decimal"/>
+      <w:lvlText w:val="%7."/>
+      <w:lvlJc w:val="left"/>
+      <w:pPr>
+        <w:ind w:left="5040" w:hanging="360"/>
+      </w:pPr>
+    </w:lvl>
+    <w:lvl w:ilvl="7">
+      <w:start w:val="1"/>
+      <w:numFmt w:val="lowerLetter"/>
+      <w:lvlText w:val="%8."/>
+      <w:lvlJc w:val="left"/>
+      <w:pPr>
+        <w:ind w:left="5760" w:hanging="360"/>
+      </w:pPr>
+    </w:lvl>
+    <w:lvl w:ilvl="8">
       <w:start w:val="1"/>
       <w:numFmt w:val="lowerRoman"/>
       <w:lvlText w:val="%9."/>
@@ -4826,7 +5991,7 @@
     <w:abstractNumId w:val="9"/>
   </w:num>
   <w:num w:numId="2">
-    <w:abstractNumId w:val="21"/>
+    <w:abstractNumId w:val="24"/>
   </w:num>
   <w:num w:numId="3">
     <w:abstractNumId w:val="14"/>
@@ -4835,7 +6000,7 @@
     <w:abstractNumId w:val="0"/>
   </w:num>
   <w:num w:numId="5">
-    <w:abstractNumId w:val="19"/>
+    <w:abstractNumId w:val="21"/>
   </w:num>
   <w:num w:numId="6">
     <w:abstractNumId w:val="4"/>
@@ -4844,7 +6009,7 @@
     <w:abstractNumId w:val="12"/>
   </w:num>
   <w:num w:numId="8">
-    <w:abstractNumId w:val="20"/>
+    <w:abstractNumId w:val="22"/>
   </w:num>
   <w:num w:numId="9">
     <w:abstractNumId w:val="2"/>
@@ -4880,19 +6045,31 @@
     <w:abstractNumId w:val="5"/>
   </w:num>
   <w:num w:numId="20">
-    <w:abstractNumId w:val="17"/>
+    <w:abstractNumId w:val="19"/>
   </w:num>
   <w:num w:numId="21">
     <w:abstractNumId w:val="3"/>
   </w:num>
   <w:num w:numId="22">
+    <w:abstractNumId w:val="20"/>
+  </w:num>
+  <w:num w:numId="23">
     <w:abstractNumId w:val="18"/>
+  </w:num>
+  <w:num w:numId="24">
+    <w:abstractNumId w:val="17"/>
+  </w:num>
+  <w:num w:numId="25">
+    <w:abstractNumId w:val="25"/>
+  </w:num>
+  <w:num w:numId="26">
+    <w:abstractNumId w:val="23"/>
   </w:num>
 </w:numbering>
 </file>
 
 <file path=word/styles.xml><?xml version="1.0" encoding="utf-8"?>
-<w:styles xmlns:r="http://schemas.openxmlformats.org/officeDocument/2006/relationships" xmlns:w="http://schemas.openxmlformats.org/wordprocessingml/2006/main">
+<w:styles xmlns:mc="http://schemas.openxmlformats.org/markup-compatibility/2006" xmlns:r="http://schemas.openxmlformats.org/officeDocument/2006/relationships" xmlns:w="http://schemas.openxmlformats.org/wordprocessingml/2006/main" xmlns:w14="http://schemas.microsoft.com/office/word/2010/wordml" xmlns:w15="http://schemas.microsoft.com/office/word/2012/wordml" mc:Ignorable="w14 w15">
   <w:docDefaults>
     <w:rPrDefault>
       <w:rPr>
@@ -4908,144 +6085,378 @@
       </w:pPr>
     </w:pPrDefault>
   </w:docDefaults>
-  <w:latentStyles w:defLockedState="0" w:defUIPriority="99" w:defSemiHidden="1" w:defUnhideWhenUsed="1" w:defQFormat="0" w:count="267">
-    <w:lsdException w:name="Normal" w:semiHidden="0" w:uiPriority="0" w:unhideWhenUsed="0" w:qFormat="1"/>
-    <w:lsdException w:name="heading 1" w:semiHidden="0" w:uiPriority="9" w:unhideWhenUsed="0" w:qFormat="1"/>
-    <w:lsdException w:name="heading 2" w:uiPriority="9" w:qFormat="1"/>
-    <w:lsdException w:name="heading 3" w:uiPriority="9" w:qFormat="1"/>
-    <w:lsdException w:name="heading 4" w:uiPriority="9" w:qFormat="1"/>
-    <w:lsdException w:name="heading 5" w:uiPriority="9" w:qFormat="1"/>
-    <w:lsdException w:name="heading 6" w:uiPriority="9" w:qFormat="1"/>
-    <w:lsdException w:name="heading 7" w:uiPriority="9" w:qFormat="1"/>
-    <w:lsdException w:name="heading 8" w:uiPriority="9" w:qFormat="1"/>
-    <w:lsdException w:name="heading 9" w:uiPriority="9" w:qFormat="1"/>
-    <w:lsdException w:name="toc 1" w:uiPriority="39"/>
-    <w:lsdException w:name="toc 2" w:uiPriority="39"/>
-    <w:lsdException w:name="toc 3" w:uiPriority="39"/>
-    <w:lsdException w:name="toc 4" w:uiPriority="39"/>
-    <w:lsdException w:name="toc 5" w:uiPriority="39"/>
-    <w:lsdException w:name="toc 6" w:uiPriority="39"/>
-    <w:lsdException w:name="toc 7" w:uiPriority="39"/>
-    <w:lsdException w:name="toc 8" w:uiPriority="39"/>
-    <w:lsdException w:name="toc 9" w:uiPriority="39"/>
-    <w:lsdException w:name="caption" w:uiPriority="35" w:qFormat="1"/>
-    <w:lsdException w:name="Title" w:semiHidden="0" w:uiPriority="10" w:unhideWhenUsed="0" w:qFormat="1"/>
-    <w:lsdException w:name="Default Paragraph Font" w:uiPriority="1"/>
-    <w:lsdException w:name="Subtitle" w:semiHidden="0" w:uiPriority="11" w:unhideWhenUsed="0" w:qFormat="1"/>
-    <w:lsdException w:name="Strong" w:semiHidden="0" w:uiPriority="22" w:unhideWhenUsed="0" w:qFormat="1"/>
-    <w:lsdException w:name="Emphasis" w:semiHidden="0" w:uiPriority="20" w:unhideWhenUsed="0" w:qFormat="1"/>
-    <w:lsdException w:name="Table Grid" w:semiHidden="0" w:uiPriority="39" w:unhideWhenUsed="0"/>
-    <w:lsdException w:name="Placeholder Text" w:unhideWhenUsed="0"/>
-    <w:lsdException w:name="No Spacing" w:semiHidden="0" w:uiPriority="1" w:unhideWhenUsed="0" w:qFormat="1"/>
-    <w:lsdException w:name="Light Shading" w:semiHidden="0" w:uiPriority="60" w:unhideWhenUsed="0"/>
-    <w:lsdException w:name="Light List" w:semiHidden="0" w:uiPriority="61" w:unhideWhenUsed="0"/>
-    <w:lsdException w:name="Light Grid" w:semiHidden="0" w:uiPriority="62" w:unhideWhenUsed="0"/>
-    <w:lsdException w:name="Medium Shading 1" w:semiHidden="0" w:uiPriority="63" w:unhideWhenUsed="0"/>
-    <w:lsdException w:name="Medium Shading 2" w:semiHidden="0" w:uiPriority="64" w:unhideWhenUsed="0"/>
-    <w:lsdException w:name="Medium List 1" w:semiHidden="0" w:uiPriority="65" w:unhideWhenUsed="0"/>
-    <w:lsdException w:name="Medium List 2" w:semiHidden="0" w:uiPriority="66" w:unhideWhenUsed="0"/>
-    <w:lsdException w:name="Medium Grid 1" w:semiHidden="0" w:uiPriority="67" w:unhideWhenUsed="0"/>
-    <w:lsdException w:name="Medium Grid 2" w:semiHidden="0" w:uiPriority="68" w:unhideWhenUsed="0"/>
-    <w:lsdException w:name="Medium Grid 3" w:semiHidden="0" w:uiPriority="69" w:unhideWhenUsed="0"/>
-    <w:lsdException w:name="Dark List" w:semiHidden="0" w:uiPriority="70" w:unhideWhenUsed="0"/>
-    <w:lsdException w:name="Colorful Shading" w:semiHidden="0" w:uiPriority="71" w:unhideWhenUsed="0"/>
-    <w:lsdException w:name="Colorful List" w:semiHidden="0" w:uiPriority="72" w:unhideWhenUsed="0"/>
-    <w:lsdException w:name="Colorful Grid" w:semiHidden="0" w:uiPriority="73" w:unhideWhenUsed="0"/>
-    <w:lsdException w:name="Light Shading Accent 1" w:semiHidden="0" w:uiPriority="60" w:unhideWhenUsed="0"/>
-    <w:lsdException w:name="Light List Accent 1" w:semiHidden="0" w:uiPriority="61" w:unhideWhenUsed="0"/>
-    <w:lsdException w:name="Light Grid Accent 1" w:semiHidden="0" w:uiPriority="62" w:unhideWhenUsed="0"/>
-    <w:lsdException w:name="Medium Shading 1 Accent 1" w:semiHidden="0" w:uiPriority="63" w:unhideWhenUsed="0"/>
-    <w:lsdException w:name="Medium Shading 2 Accent 1" w:semiHidden="0" w:uiPriority="64" w:unhideWhenUsed="0"/>
-    <w:lsdException w:name="Medium List 1 Accent 1" w:semiHidden="0" w:uiPriority="65" w:unhideWhenUsed="0"/>
-    <w:lsdException w:name="Revision" w:unhideWhenUsed="0"/>
-    <w:lsdException w:name="List Paragraph" w:semiHidden="0" w:uiPriority="34" w:unhideWhenUsed="0" w:qFormat="1"/>
-    <w:lsdException w:name="Quote" w:semiHidden="0" w:uiPriority="29" w:unhideWhenUsed="0" w:qFormat="1"/>
-    <w:lsdException w:name="Intense Quote" w:semiHidden="0" w:uiPriority="30" w:unhideWhenUsed="0" w:qFormat="1"/>
-    <w:lsdException w:name="Medium List 2 Accent 1" w:semiHidden="0" w:uiPriority="66" w:unhideWhenUsed="0"/>
-    <w:lsdException w:name="Medium Grid 1 Accent 1" w:semiHidden="0" w:uiPriority="67" w:unhideWhenUsed="0"/>
-    <w:lsdException w:name="Medium Grid 2 Accent 1" w:semiHidden="0" w:uiPriority="68" w:unhideWhenUsed="0"/>
-    <w:lsdException w:name="Medium Grid 3 Accent 1" w:semiHidden="0" w:uiPriority="69" w:unhideWhenUsed="0"/>
-    <w:lsdException w:name="Dark List Accent 1" w:semiHidden="0" w:uiPriority="70" w:unhideWhenUsed="0"/>
-    <w:lsdException w:name="Colorful Shading Accent 1" w:semiHidden="0" w:uiPriority="71" w:unhideWhenUsed="0"/>
-    <w:lsdException w:name="Colorful List Accent 1" w:semiHidden="0" w:uiPriority="72" w:unhideWhenUsed="0"/>
-    <w:lsdException w:name="Colorful Grid Accent 1" w:semiHidden="0" w:uiPriority="73" w:unhideWhenUsed="0"/>
-    <w:lsdException w:name="Light Shading Accent 2" w:semiHidden="0" w:uiPriority="60" w:unhideWhenUsed="0"/>
-    <w:lsdException w:name="Light List Accent 2" w:semiHidden="0" w:uiPriority="61" w:unhideWhenUsed="0"/>
-    <w:lsdException w:name="Light Grid Accent 2" w:semiHidden="0" w:uiPriority="62" w:unhideWhenUsed="0"/>
-    <w:lsdException w:name="Medium Shading 1 Accent 2" w:semiHidden="0" w:uiPriority="63" w:unhideWhenUsed="0"/>
-    <w:lsdException w:name="Medium Shading 2 Accent 2" w:semiHidden="0" w:uiPriority="64" w:unhideWhenUsed="0"/>
-    <w:lsdException w:name="Medium List 1 Accent 2" w:semiHidden="0" w:uiPriority="65" w:unhideWhenUsed="0"/>
-    <w:lsdException w:name="Medium List 2 Accent 2" w:semiHidden="0" w:uiPriority="66" w:unhideWhenUsed="0"/>
-    <w:lsdException w:name="Medium Grid 1 Accent 2" w:semiHidden="0" w:uiPriority="67" w:unhideWhenUsed="0"/>
-    <w:lsdException w:name="Medium Grid 2 Accent 2" w:semiHidden="0" w:uiPriority="68" w:unhideWhenUsed="0"/>
-    <w:lsdException w:name="Medium Grid 3 Accent 2" w:semiHidden="0" w:uiPriority="69" w:unhideWhenUsed="0"/>
-    <w:lsdException w:name="Dark List Accent 2" w:semiHidden="0" w:uiPriority="70" w:unhideWhenUsed="0"/>
-    <w:lsdException w:name="Colorful Shading Accent 2" w:semiHidden="0" w:uiPriority="71" w:unhideWhenUsed="0"/>
-    <w:lsdException w:name="Colorful List Accent 2" w:semiHidden="0" w:uiPriority="72" w:unhideWhenUsed="0"/>
-    <w:lsdException w:name="Colorful Grid Accent 2" w:semiHidden="0" w:uiPriority="73" w:unhideWhenUsed="0"/>
-    <w:lsdException w:name="Light Shading Accent 3" w:semiHidden="0" w:uiPriority="60" w:unhideWhenUsed="0"/>
-    <w:lsdException w:name="Light List Accent 3" w:semiHidden="0" w:uiPriority="61" w:unhideWhenUsed="0"/>
-    <w:lsdException w:name="Light Grid Accent 3" w:semiHidden="0" w:uiPriority="62" w:unhideWhenUsed="0"/>
-    <w:lsdException w:name="Medium Shading 1 Accent 3" w:semiHidden="0" w:uiPriority="63" w:unhideWhenUsed="0"/>
-    <w:lsdException w:name="Medium Shading 2 Accent 3" w:semiHidden="0" w:uiPriority="64" w:unhideWhenUsed="0"/>
-    <w:lsdException w:name="Medium List 1 Accent 3" w:semiHidden="0" w:uiPriority="65" w:unhideWhenUsed="0"/>
-    <w:lsdException w:name="Medium List 2 Accent 3" w:semiHidden="0" w:uiPriority="66" w:unhideWhenUsed="0"/>
-    <w:lsdException w:name="Medium Grid 1 Accent 3" w:semiHidden="0" w:uiPriority="67" w:unhideWhenUsed="0"/>
-    <w:lsdException w:name="Medium Grid 2 Accent 3" w:semiHidden="0" w:uiPriority="68" w:unhideWhenUsed="0"/>
-    <w:lsdException w:name="Medium Grid 3 Accent 3" w:semiHidden="0" w:uiPriority="69" w:unhideWhenUsed="0"/>
-    <w:lsdException w:name="Dark List Accent 3" w:semiHidden="0" w:uiPriority="70" w:unhideWhenUsed="0"/>
-    <w:lsdException w:name="Colorful Shading Accent 3" w:semiHidden="0" w:uiPriority="71" w:unhideWhenUsed="0"/>
-    <w:lsdException w:name="Colorful List Accent 3" w:semiHidden="0" w:uiPriority="72" w:unhideWhenUsed="0"/>
-    <w:lsdException w:name="Colorful Grid Accent 3" w:semiHidden="0" w:uiPriority="73" w:unhideWhenUsed="0"/>
-    <w:lsdException w:name="Light Shading Accent 4" w:semiHidden="0" w:uiPriority="60" w:unhideWhenUsed="0"/>
-    <w:lsdException w:name="Light List Accent 4" w:semiHidden="0" w:uiPriority="61" w:unhideWhenUsed="0"/>
-    <w:lsdException w:name="Light Grid Accent 4" w:semiHidden="0" w:uiPriority="62" w:unhideWhenUsed="0"/>
-    <w:lsdException w:name="Medium Shading 1 Accent 4" w:semiHidden="0" w:uiPriority="63" w:unhideWhenUsed="0"/>
-    <w:lsdException w:name="Medium Shading 2 Accent 4" w:semiHidden="0" w:uiPriority="64" w:unhideWhenUsed="0"/>
-    <w:lsdException w:name="Medium List 1 Accent 4" w:semiHidden="0" w:uiPriority="65" w:unhideWhenUsed="0"/>
-    <w:lsdException w:name="Medium List 2 Accent 4" w:semiHidden="0" w:uiPriority="66" w:unhideWhenUsed="0"/>
-    <w:lsdException w:name="Medium Grid 1 Accent 4" w:semiHidden="0" w:uiPriority="67" w:unhideWhenUsed="0"/>
-    <w:lsdException w:name="Medium Grid 2 Accent 4" w:semiHidden="0" w:uiPriority="68" w:unhideWhenUsed="0"/>
-    <w:lsdException w:name="Medium Grid 3 Accent 4" w:semiHidden="0" w:uiPriority="69" w:unhideWhenUsed="0"/>
-    <w:lsdException w:name="Dark List Accent 4" w:semiHidden="0" w:uiPriority="70" w:unhideWhenUsed="0"/>
-    <w:lsdException w:name="Colorful Shading Accent 4" w:semiHidden="0" w:uiPriority="71" w:unhideWhenUsed="0"/>
-    <w:lsdException w:name="Colorful List Accent 4" w:semiHidden="0" w:uiPriority="72" w:unhideWhenUsed="0"/>
-    <w:lsdException w:name="Colorful Grid Accent 4" w:semiHidden="0" w:uiPriority="73" w:unhideWhenUsed="0"/>
-    <w:lsdException w:name="Light Shading Accent 5" w:semiHidden="0" w:uiPriority="60" w:unhideWhenUsed="0"/>
-    <w:lsdException w:name="Light List Accent 5" w:semiHidden="0" w:uiPriority="61" w:unhideWhenUsed="0"/>
-    <w:lsdException w:name="Light Grid Accent 5" w:semiHidden="0" w:uiPriority="62" w:unhideWhenUsed="0"/>
-    <w:lsdException w:name="Medium Shading 1 Accent 5" w:semiHidden="0" w:uiPriority="63" w:unhideWhenUsed="0"/>
-    <w:lsdException w:name="Medium Shading 2 Accent 5" w:semiHidden="0" w:uiPriority="64" w:unhideWhenUsed="0"/>
-    <w:lsdException w:name="Medium List 1 Accent 5" w:semiHidden="0" w:uiPriority="65" w:unhideWhenUsed="0"/>
-    <w:lsdException w:name="Medium List 2 Accent 5" w:semiHidden="0" w:uiPriority="66" w:unhideWhenUsed="0"/>
-    <w:lsdException w:name="Medium Grid 1 Accent 5" w:semiHidden="0" w:uiPriority="67" w:unhideWhenUsed="0"/>
-    <w:lsdException w:name="Medium Grid 2 Accent 5" w:semiHidden="0" w:uiPriority="68" w:unhideWhenUsed="0"/>
-    <w:lsdException w:name="Medium Grid 3 Accent 5" w:semiHidden="0" w:uiPriority="69" w:unhideWhenUsed="0"/>
-    <w:lsdException w:name="Dark List Accent 5" w:semiHidden="0" w:uiPriority="70" w:unhideWhenUsed="0"/>
-    <w:lsdException w:name="Colorful Shading Accent 5" w:semiHidden="0" w:uiPriority="71" w:unhideWhenUsed="0"/>
-    <w:lsdException w:name="Colorful List Accent 5" w:semiHidden="0" w:uiPriority="72" w:unhideWhenUsed="0"/>
-    <w:lsdException w:name="Colorful Grid Accent 5" w:semiHidden="0" w:uiPriority="73" w:unhideWhenUsed="0"/>
-    <w:lsdException w:name="Light Shading Accent 6" w:semiHidden="0" w:uiPriority="60" w:unhideWhenUsed="0"/>
-    <w:lsdException w:name="Light List Accent 6" w:semiHidden="0" w:uiPriority="61" w:unhideWhenUsed="0"/>
-    <w:lsdException w:name="Light Grid Accent 6" w:semiHidden="0" w:uiPriority="62" w:unhideWhenUsed="0"/>
-    <w:lsdException w:name="Medium Shading 1 Accent 6" w:semiHidden="0" w:uiPriority="63" w:unhideWhenUsed="0"/>
-    <w:lsdException w:name="Medium Shading 2 Accent 6" w:semiHidden="0" w:uiPriority="64" w:unhideWhenUsed="0"/>
-    <w:lsdException w:name="Medium List 1 Accent 6" w:semiHidden="0" w:uiPriority="65" w:unhideWhenUsed="0"/>
-    <w:lsdException w:name="Medium List 2 Accent 6" w:semiHidden="0" w:uiPriority="66" w:unhideWhenUsed="0"/>
-    <w:lsdException w:name="Medium Grid 1 Accent 6" w:semiHidden="0" w:uiPriority="67" w:unhideWhenUsed="0"/>
-    <w:lsdException w:name="Medium Grid 2 Accent 6" w:semiHidden="0" w:uiPriority="68" w:unhideWhenUsed="0"/>
-    <w:lsdException w:name="Medium Grid 3 Accent 6" w:semiHidden="0" w:uiPriority="69" w:unhideWhenUsed="0"/>
-    <w:lsdException w:name="Dark List Accent 6" w:semiHidden="0" w:uiPriority="70" w:unhideWhenUsed="0"/>
-    <w:lsdException w:name="Colorful Shading Accent 6" w:semiHidden="0" w:uiPriority="71" w:unhideWhenUsed="0"/>
-    <w:lsdException w:name="Colorful List Accent 6" w:semiHidden="0" w:uiPriority="72" w:unhideWhenUsed="0"/>
-    <w:lsdException w:name="Colorful Grid Accent 6" w:semiHidden="0" w:uiPriority="73" w:unhideWhenUsed="0"/>
-    <w:lsdException w:name="Subtle Emphasis" w:semiHidden="0" w:uiPriority="19" w:unhideWhenUsed="0" w:qFormat="1"/>
-    <w:lsdException w:name="Intense Emphasis" w:semiHidden="0" w:uiPriority="21" w:unhideWhenUsed="0" w:qFormat="1"/>
-    <w:lsdException w:name="Subtle Reference" w:semiHidden="0" w:uiPriority="31" w:unhideWhenUsed="0" w:qFormat="1"/>
-    <w:lsdException w:name="Intense Reference" w:semiHidden="0" w:uiPriority="32" w:unhideWhenUsed="0" w:qFormat="1"/>
-    <w:lsdException w:name="Book Title" w:semiHidden="0" w:uiPriority="33" w:unhideWhenUsed="0" w:qFormat="1"/>
-    <w:lsdException w:name="Bibliography" w:uiPriority="37"/>
-    <w:lsdException w:name="TOC Heading" w:uiPriority="39" w:qFormat="1"/>
+  <w:latentStyles w:defLockedState="0" w:defUIPriority="99" w:defSemiHidden="0" w:defUnhideWhenUsed="0" w:defQFormat="0" w:count="371">
+    <w:lsdException w:name="Normal" w:uiPriority="0" w:qFormat="1"/>
+    <w:lsdException w:name="heading 1" w:uiPriority="9" w:qFormat="1"/>
+    <w:lsdException w:name="heading 2" w:semiHidden="1" w:uiPriority="9" w:unhideWhenUsed="1" w:qFormat="1"/>
+    <w:lsdException w:name="heading 3" w:semiHidden="1" w:uiPriority="9" w:unhideWhenUsed="1" w:qFormat="1"/>
+    <w:lsdException w:name="heading 4" w:semiHidden="1" w:uiPriority="9" w:unhideWhenUsed="1" w:qFormat="1"/>
+    <w:lsdException w:name="heading 5" w:semiHidden="1" w:uiPriority="9" w:unhideWhenUsed="1" w:qFormat="1"/>
+    <w:lsdException w:name="heading 6" w:semiHidden="1" w:uiPriority="9" w:unhideWhenUsed="1" w:qFormat="1"/>
+    <w:lsdException w:name="heading 7" w:semiHidden="1" w:uiPriority="9" w:unhideWhenUsed="1" w:qFormat="1"/>
+    <w:lsdException w:name="heading 8" w:semiHidden="1" w:uiPriority="9" w:unhideWhenUsed="1" w:qFormat="1"/>
+    <w:lsdException w:name="heading 9" w:semiHidden="1" w:uiPriority="9" w:unhideWhenUsed="1" w:qFormat="1"/>
+    <w:lsdException w:name="index 1" w:semiHidden="1" w:unhideWhenUsed="1"/>
+    <w:lsdException w:name="index 2" w:semiHidden="1" w:unhideWhenUsed="1"/>
+    <w:lsdException w:name="index 3" w:semiHidden="1" w:unhideWhenUsed="1"/>
+    <w:lsdException w:name="index 4" w:semiHidden="1" w:unhideWhenUsed="1"/>
+    <w:lsdException w:name="index 5" w:semiHidden="1" w:unhideWhenUsed="1"/>
+    <w:lsdException w:name="index 6" w:semiHidden="1" w:unhideWhenUsed="1"/>
+    <w:lsdException w:name="index 7" w:semiHidden="1" w:unhideWhenUsed="1"/>
+    <w:lsdException w:name="index 8" w:semiHidden="1" w:unhideWhenUsed="1"/>
+    <w:lsdException w:name="index 9" w:semiHidden="1" w:unhideWhenUsed="1"/>
+    <w:lsdException w:name="toc 1" w:semiHidden="1" w:uiPriority="39" w:unhideWhenUsed="1"/>
+    <w:lsdException w:name="toc 2" w:semiHidden="1" w:uiPriority="39" w:unhideWhenUsed="1"/>
+    <w:lsdException w:name="toc 3" w:semiHidden="1" w:uiPriority="39" w:unhideWhenUsed="1"/>
+    <w:lsdException w:name="toc 4" w:semiHidden="1" w:uiPriority="39" w:unhideWhenUsed="1"/>
+    <w:lsdException w:name="toc 5" w:semiHidden="1" w:uiPriority="39" w:unhideWhenUsed="1"/>
+    <w:lsdException w:name="toc 6" w:semiHidden="1" w:uiPriority="39" w:unhideWhenUsed="1"/>
+    <w:lsdException w:name="toc 7" w:semiHidden="1" w:uiPriority="39" w:unhideWhenUsed="1"/>
+    <w:lsdException w:name="toc 8" w:semiHidden="1" w:uiPriority="39" w:unhideWhenUsed="1"/>
+    <w:lsdException w:name="toc 9" w:semiHidden="1" w:uiPriority="39" w:unhideWhenUsed="1"/>
+    <w:lsdException w:name="Normal Indent" w:semiHidden="1" w:unhideWhenUsed="1"/>
+    <w:lsdException w:name="footnote text" w:semiHidden="1" w:unhideWhenUsed="1"/>
+    <w:lsdException w:name="annotation text" w:semiHidden="1" w:unhideWhenUsed="1"/>
+    <w:lsdException w:name="header" w:semiHidden="1" w:unhideWhenUsed="1"/>
+    <w:lsdException w:name="footer" w:semiHidden="1" w:unhideWhenUsed="1"/>
+    <w:lsdException w:name="index heading" w:semiHidden="1" w:unhideWhenUsed="1"/>
+    <w:lsdException w:name="caption" w:semiHidden="1" w:uiPriority="35" w:unhideWhenUsed="1" w:qFormat="1"/>
+    <w:lsdException w:name="table of figures" w:semiHidden="1" w:unhideWhenUsed="1"/>
+    <w:lsdException w:name="envelope address" w:semiHidden="1" w:unhideWhenUsed="1"/>
+    <w:lsdException w:name="envelope return" w:semiHidden="1" w:unhideWhenUsed="1"/>
+    <w:lsdException w:name="footnote reference" w:semiHidden="1" w:unhideWhenUsed="1"/>
+    <w:lsdException w:name="annotation reference" w:semiHidden="1" w:unhideWhenUsed="1"/>
+    <w:lsdException w:name="line number" w:semiHidden="1" w:unhideWhenUsed="1"/>
+    <w:lsdException w:name="page number" w:semiHidden="1" w:unhideWhenUsed="1"/>
+    <w:lsdException w:name="endnote reference" w:semiHidden="1" w:unhideWhenUsed="1"/>
+    <w:lsdException w:name="endnote text" w:semiHidden="1" w:unhideWhenUsed="1"/>
+    <w:lsdException w:name="table of authorities" w:semiHidden="1" w:unhideWhenUsed="1"/>
+    <w:lsdException w:name="macro" w:semiHidden="1" w:unhideWhenUsed="1"/>
+    <w:lsdException w:name="toa heading" w:semiHidden="1" w:unhideWhenUsed="1"/>
+    <w:lsdException w:name="List" w:semiHidden="1" w:unhideWhenUsed="1"/>
+    <w:lsdException w:name="List Bullet" w:semiHidden="1" w:unhideWhenUsed="1"/>
+    <w:lsdException w:name="List Number" w:semiHidden="1" w:unhideWhenUsed="1"/>
+    <w:lsdException w:name="List 2" w:semiHidden="1" w:unhideWhenUsed="1"/>
+    <w:lsdException w:name="List 3" w:semiHidden="1" w:unhideWhenUsed="1"/>
+    <w:lsdException w:name="List 4" w:semiHidden="1" w:unhideWhenUsed="1"/>
+    <w:lsdException w:name="List 5" w:semiHidden="1" w:unhideWhenUsed="1"/>
+    <w:lsdException w:name="List Bullet 2" w:semiHidden="1" w:unhideWhenUsed="1"/>
+    <w:lsdException w:name="List Bullet 3" w:semiHidden="1" w:unhideWhenUsed="1"/>
+    <w:lsdException w:name="List Bullet 4" w:semiHidden="1" w:unhideWhenUsed="1"/>
+    <w:lsdException w:name="List Bullet 5" w:semiHidden="1" w:unhideWhenUsed="1"/>
+    <w:lsdException w:name="List Number 2" w:semiHidden="1" w:unhideWhenUsed="1"/>
+    <w:lsdException w:name="List Number 3" w:semiHidden="1" w:unhideWhenUsed="1"/>
+    <w:lsdException w:name="List Number 4" w:semiHidden="1" w:unhideWhenUsed="1"/>
+    <w:lsdException w:name="List Number 5" w:semiHidden="1" w:unhideWhenUsed="1"/>
+    <w:lsdException w:name="Title" w:uiPriority="10" w:qFormat="1"/>
+    <w:lsdException w:name="Closing" w:semiHidden="1" w:unhideWhenUsed="1"/>
+    <w:lsdException w:name="Signature" w:semiHidden="1" w:unhideWhenUsed="1"/>
+    <w:lsdException w:name="Default Paragraph Font" w:semiHidden="1" w:uiPriority="1" w:unhideWhenUsed="1"/>
+    <w:lsdException w:name="Body Text" w:semiHidden="1" w:unhideWhenUsed="1"/>
+    <w:lsdException w:name="Body Text Indent" w:semiHidden="1" w:unhideWhenUsed="1"/>
+    <w:lsdException w:name="List Continue" w:semiHidden="1" w:unhideWhenUsed="1"/>
+    <w:lsdException w:name="List Continue 2" w:semiHidden="1" w:unhideWhenUsed="1"/>
+    <w:lsdException w:name="List Continue 3" w:semiHidden="1" w:unhideWhenUsed="1"/>
+    <w:lsdException w:name="List Continue 4" w:semiHidden="1" w:unhideWhenUsed="1"/>
+    <w:lsdException w:name="List Continue 5" w:semiHidden="1" w:unhideWhenUsed="1"/>
+    <w:lsdException w:name="Message Header" w:semiHidden="1" w:unhideWhenUsed="1"/>
+    <w:lsdException w:name="Subtitle" w:uiPriority="11" w:qFormat="1"/>
+    <w:lsdException w:name="Salutation" w:semiHidden="1" w:unhideWhenUsed="1"/>
+    <w:lsdException w:name="Date" w:semiHidden="1" w:unhideWhenUsed="1"/>
+    <w:lsdException w:name="Body Text First Indent" w:semiHidden="1" w:unhideWhenUsed="1"/>
+    <w:lsdException w:name="Body Text First Indent 2" w:semiHidden="1" w:unhideWhenUsed="1"/>
+    <w:lsdException w:name="Note Heading" w:semiHidden="1" w:unhideWhenUsed="1"/>
+    <w:lsdException w:name="Body Text 2" w:semiHidden="1" w:unhideWhenUsed="1"/>
+    <w:lsdException w:name="Body Text 3" w:semiHidden="1" w:unhideWhenUsed="1"/>
+    <w:lsdException w:name="Body Text Indent 2" w:semiHidden="1" w:unhideWhenUsed="1"/>
+    <w:lsdException w:name="Body Text Indent 3" w:semiHidden="1" w:unhideWhenUsed="1"/>
+    <w:lsdException w:name="Block Text" w:semiHidden="1" w:unhideWhenUsed="1"/>
+    <w:lsdException w:name="Hyperlink" w:semiHidden="1" w:unhideWhenUsed="1"/>
+    <w:lsdException w:name="FollowedHyperlink" w:semiHidden="1" w:unhideWhenUsed="1"/>
+    <w:lsdException w:name="Strong" w:uiPriority="22" w:qFormat="1"/>
+    <w:lsdException w:name="Emphasis" w:uiPriority="20" w:qFormat="1"/>
+    <w:lsdException w:name="Document Map" w:semiHidden="1" w:unhideWhenUsed="1"/>
+    <w:lsdException w:name="Plain Text" w:semiHidden="1" w:unhideWhenUsed="1"/>
+    <w:lsdException w:name="E-mail Signature" w:semiHidden="1" w:unhideWhenUsed="1"/>
+    <w:lsdException w:name="HTML Top of Form" w:semiHidden="1" w:unhideWhenUsed="1"/>
+    <w:lsdException w:name="HTML Bottom of Form" w:semiHidden="1" w:unhideWhenUsed="1"/>
+    <w:lsdException w:name="Normal (Web)" w:semiHidden="1" w:unhideWhenUsed="1"/>
+    <w:lsdException w:name="HTML Acronym" w:semiHidden="1" w:unhideWhenUsed="1"/>
+    <w:lsdException w:name="HTML Address" w:semiHidden="1" w:unhideWhenUsed="1"/>
+    <w:lsdException w:name="HTML Cite" w:semiHidden="1" w:unhideWhenUsed="1"/>
+    <w:lsdException w:name="HTML Code" w:semiHidden="1" w:unhideWhenUsed="1"/>
+    <w:lsdException w:name="HTML Definition" w:semiHidden="1" w:unhideWhenUsed="1"/>
+    <w:lsdException w:name="HTML Keyboard" w:semiHidden="1" w:unhideWhenUsed="1"/>
+    <w:lsdException w:name="HTML Preformatted" w:semiHidden="1" w:unhideWhenUsed="1"/>
+    <w:lsdException w:name="HTML Sample" w:semiHidden="1" w:unhideWhenUsed="1"/>
+    <w:lsdException w:name="HTML Typewriter" w:semiHidden="1" w:unhideWhenUsed="1"/>
+    <w:lsdException w:name="HTML Variable" w:semiHidden="1" w:unhideWhenUsed="1"/>
+    <w:lsdException w:name="Normal Table" w:semiHidden="1" w:unhideWhenUsed="1"/>
+    <w:lsdException w:name="annotation subject" w:semiHidden="1" w:unhideWhenUsed="1"/>
+    <w:lsdException w:name="No List" w:semiHidden="1" w:unhideWhenUsed="1"/>
+    <w:lsdException w:name="Outline List 1" w:semiHidden="1" w:unhideWhenUsed="1"/>
+    <w:lsdException w:name="Outline List 2" w:semiHidden="1" w:unhideWhenUsed="1"/>
+    <w:lsdException w:name="Outline List 3" w:semiHidden="1" w:unhideWhenUsed="1"/>
+    <w:lsdException w:name="Table Simple 1" w:semiHidden="1" w:unhideWhenUsed="1"/>
+    <w:lsdException w:name="Table Simple 2" w:semiHidden="1" w:unhideWhenUsed="1"/>
+    <w:lsdException w:name="Table Simple 3" w:semiHidden="1" w:unhideWhenUsed="1"/>
+    <w:lsdException w:name="Table Classic 1" w:semiHidden="1" w:unhideWhenUsed="1"/>
+    <w:lsdException w:name="Table Classic 2" w:semiHidden="1" w:unhideWhenUsed="1"/>
+    <w:lsdException w:name="Table Classic 3" w:semiHidden="1" w:unhideWhenUsed="1"/>
+    <w:lsdException w:name="Table Classic 4" w:semiHidden="1" w:unhideWhenUsed="1"/>
+    <w:lsdException w:name="Table Colorful 1" w:semiHidden="1" w:unhideWhenUsed="1"/>
+    <w:lsdException w:name="Table Colorful 2" w:semiHidden="1" w:unhideWhenUsed="1"/>
+    <w:lsdException w:name="Table Colorful 3" w:semiHidden="1" w:unhideWhenUsed="1"/>
+    <w:lsdException w:name="Table Columns 1" w:semiHidden="1" w:unhideWhenUsed="1"/>
+    <w:lsdException w:name="Table Columns 2" w:semiHidden="1" w:unhideWhenUsed="1"/>
+    <w:lsdException w:name="Table Columns 3" w:semiHidden="1" w:unhideWhenUsed="1"/>
+    <w:lsdException w:name="Table Columns 4" w:semiHidden="1" w:unhideWhenUsed="1"/>
+    <w:lsdException w:name="Table Columns 5" w:semiHidden="1" w:unhideWhenUsed="1"/>
+    <w:lsdException w:name="Table Grid 1" w:semiHidden="1" w:unhideWhenUsed="1"/>
+    <w:lsdException w:name="Table Grid 2" w:semiHidden="1" w:unhideWhenUsed="1"/>
+    <w:lsdException w:name="Table Grid 3" w:semiHidden="1" w:unhideWhenUsed="1"/>
+    <w:lsdException w:name="Table Grid 4" w:semiHidden="1" w:unhideWhenUsed="1"/>
+    <w:lsdException w:name="Table Grid 5" w:semiHidden="1" w:unhideWhenUsed="1"/>
+    <w:lsdException w:name="Table Grid 6" w:semiHidden="1" w:unhideWhenUsed="1"/>
+    <w:lsdException w:name="Table Grid 7" w:semiHidden="1" w:unhideWhenUsed="1"/>
+    <w:lsdException w:name="Table Grid 8" w:semiHidden="1" w:unhideWhenUsed="1"/>
+    <w:lsdException w:name="Table List 1" w:semiHidden="1" w:unhideWhenUsed="1"/>
+    <w:lsdException w:name="Table List 2" w:semiHidden="1" w:unhideWhenUsed="1"/>
+    <w:lsdException w:name="Table List 3" w:semiHidden="1" w:unhideWhenUsed="1"/>
+    <w:lsdException w:name="Table List 4" w:semiHidden="1" w:unhideWhenUsed="1"/>
+    <w:lsdException w:name="Table List 5" w:semiHidden="1" w:unhideWhenUsed="1"/>
+    <w:lsdException w:name="Table List 6" w:semiHidden="1" w:unhideWhenUsed="1"/>
+    <w:lsdException w:name="Table List 7" w:semiHidden="1" w:unhideWhenUsed="1"/>
+    <w:lsdException w:name="Table List 8" w:semiHidden="1" w:unhideWhenUsed="1"/>
+    <w:lsdException w:name="Table 3D effects 1" w:semiHidden="1" w:unhideWhenUsed="1"/>
+    <w:lsdException w:name="Table 3D effects 2" w:semiHidden="1" w:unhideWhenUsed="1"/>
+    <w:lsdException w:name="Table 3D effects 3" w:semiHidden="1" w:unhideWhenUsed="1"/>
+    <w:lsdException w:name="Table Contemporary" w:semiHidden="1" w:unhideWhenUsed="1"/>
+    <w:lsdException w:name="Table Elegant" w:semiHidden="1" w:unhideWhenUsed="1"/>
+    <w:lsdException w:name="Table Professional" w:semiHidden="1" w:unhideWhenUsed="1"/>
+    <w:lsdException w:name="Table Subtle 1" w:semiHidden="1" w:unhideWhenUsed="1"/>
+    <w:lsdException w:name="Table Subtle 2" w:semiHidden="1" w:unhideWhenUsed="1"/>
+    <w:lsdException w:name="Table Web 1" w:semiHidden="1" w:unhideWhenUsed="1"/>
+    <w:lsdException w:name="Table Web 2" w:semiHidden="1" w:unhideWhenUsed="1"/>
+    <w:lsdException w:name="Table Web 3" w:semiHidden="1" w:unhideWhenUsed="1"/>
+    <w:lsdException w:name="Balloon Text" w:semiHidden="1" w:unhideWhenUsed="1"/>
+    <w:lsdException w:name="Table Grid" w:uiPriority="39"/>
+    <w:lsdException w:name="Table Theme" w:semiHidden="1" w:unhideWhenUsed="1"/>
+    <w:lsdException w:name="Placeholder Text" w:semiHidden="1"/>
+    <w:lsdException w:name="No Spacing" w:uiPriority="1" w:qFormat="1"/>
+    <w:lsdException w:name="Light Shading" w:uiPriority="60"/>
+    <w:lsdException w:name="Light List" w:uiPriority="61"/>
+    <w:lsdException w:name="Light Grid" w:uiPriority="62"/>
+    <w:lsdException w:name="Medium Shading 1" w:uiPriority="63"/>
+    <w:lsdException w:name="Medium Shading 2" w:uiPriority="64"/>
+    <w:lsdException w:name="Medium List 1" w:uiPriority="65"/>
+    <w:lsdException w:name="Medium List 2" w:uiPriority="66"/>
+    <w:lsdException w:name="Medium Grid 1" w:uiPriority="67"/>
+    <w:lsdException w:name="Medium Grid 2" w:uiPriority="68"/>
+    <w:lsdException w:name="Medium Grid 3" w:uiPriority="69"/>
+    <w:lsdException w:name="Dark List" w:uiPriority="70"/>
+    <w:lsdException w:name="Colorful Shading" w:uiPriority="71"/>
+    <w:lsdException w:name="Colorful List" w:uiPriority="72"/>
+    <w:lsdException w:name="Colorful Grid" w:uiPriority="73"/>
+    <w:lsdException w:name="Light Shading Accent 1" w:uiPriority="60"/>
+    <w:lsdException w:name="Light List Accent 1" w:uiPriority="61"/>
+    <w:lsdException w:name="Light Grid Accent 1" w:uiPriority="62"/>
+    <w:lsdException w:name="Medium Shading 1 Accent 1" w:uiPriority="63"/>
+    <w:lsdException w:name="Medium Shading 2 Accent 1" w:uiPriority="64"/>
+    <w:lsdException w:name="Medium List 1 Accent 1" w:uiPriority="65"/>
+    <w:lsdException w:name="Revision" w:semiHidden="1"/>
+    <w:lsdException w:name="List Paragraph" w:uiPriority="34" w:qFormat="1"/>
+    <w:lsdException w:name="Quote" w:uiPriority="29" w:qFormat="1"/>
+    <w:lsdException w:name="Intense Quote" w:uiPriority="30" w:qFormat="1"/>
+    <w:lsdException w:name="Medium List 2 Accent 1" w:uiPriority="66"/>
+    <w:lsdException w:name="Medium Grid 1 Accent 1" w:uiPriority="67"/>
+    <w:lsdException w:name="Medium Grid 2 Accent 1" w:uiPriority="68"/>
+    <w:lsdException w:name="Medium Grid 3 Accent 1" w:uiPriority="69"/>
+    <w:lsdException w:name="Dark List Accent 1" w:uiPriority="70"/>
+    <w:lsdException w:name="Colorful Shading Accent 1" w:uiPriority="71"/>
+    <w:lsdException w:name="Colorful List Accent 1" w:uiPriority="72"/>
+    <w:lsdException w:name="Colorful Grid Accent 1" w:uiPriority="73"/>
+    <w:lsdException w:name="Light Shading Accent 2" w:uiPriority="60"/>
+    <w:lsdException w:name="Light List Accent 2" w:uiPriority="61"/>
+    <w:lsdException w:name="Light Grid Accent 2" w:uiPriority="62"/>
+    <w:lsdException w:name="Medium Shading 1 Accent 2" w:uiPriority="63"/>
+    <w:lsdException w:name="Medium Shading 2 Accent 2" w:uiPriority="64"/>
+    <w:lsdException w:name="Medium List 1 Accent 2" w:uiPriority="65"/>
+    <w:lsdException w:name="Medium List 2 Accent 2" w:uiPriority="66"/>
+    <w:lsdException w:name="Medium Grid 1 Accent 2" w:uiPriority="67"/>
+    <w:lsdException w:name="Medium Grid 2 Accent 2" w:uiPriority="68"/>
+    <w:lsdException w:name="Medium Grid 3 Accent 2" w:uiPriority="69"/>
+    <w:lsdException w:name="Dark List Accent 2" w:uiPriority="70"/>
+    <w:lsdException w:name="Colorful Shading Accent 2" w:uiPriority="71"/>
+    <w:lsdException w:name="Colorful List Accent 2" w:uiPriority="72"/>
+    <w:lsdException w:name="Colorful Grid Accent 2" w:uiPriority="73"/>
+    <w:lsdException w:name="Light Shading Accent 3" w:uiPriority="60"/>
+    <w:lsdException w:name="Light List Accent 3" w:uiPriority="61"/>
+    <w:lsdException w:name="Light Grid Accent 3" w:uiPriority="62"/>
+    <w:lsdException w:name="Medium Shading 1 Accent 3" w:uiPriority="63"/>
+    <w:lsdException w:name="Medium Shading 2 Accent 3" w:uiPriority="64"/>
+    <w:lsdException w:name="Medium List 1 Accent 3" w:uiPriority="65"/>
+    <w:lsdException w:name="Medium List 2 Accent 3" w:uiPriority="66"/>
+    <w:lsdException w:name="Medium Grid 1 Accent 3" w:uiPriority="67"/>
+    <w:lsdException w:name="Medium Grid 2 Accent 3" w:uiPriority="68"/>
+    <w:lsdException w:name="Medium Grid 3 Accent 3" w:uiPriority="69"/>
+    <w:lsdException w:name="Dark List Accent 3" w:uiPriority="70"/>
+    <w:lsdException w:name="Colorful Shading Accent 3" w:uiPriority="71"/>
+    <w:lsdException w:name="Colorful List Accent 3" w:uiPriority="72"/>
+    <w:lsdException w:name="Colorful Grid Accent 3" w:uiPriority="73"/>
+    <w:lsdException w:name="Light Shading Accent 4" w:uiPriority="60"/>
+    <w:lsdException w:name="Light List Accent 4" w:uiPriority="61"/>
+    <w:lsdException w:name="Light Grid Accent 4" w:uiPriority="62"/>
+    <w:lsdException w:name="Medium Shading 1 Accent 4" w:uiPriority="63"/>
+    <w:lsdException w:name="Medium Shading 2 Accent 4" w:uiPriority="64"/>
+    <w:lsdException w:name="Medium List 1 Accent 4" w:uiPriority="65"/>
+    <w:lsdException w:name="Medium List 2 Accent 4" w:uiPriority="66"/>
+    <w:lsdException w:name="Medium Grid 1 Accent 4" w:uiPriority="67"/>
+    <w:lsdException w:name="Medium Grid 2 Accent 4" w:uiPriority="68"/>
+    <w:lsdException w:name="Medium Grid 3 Accent 4" w:uiPriority="69"/>
+    <w:lsdException w:name="Dark List Accent 4" w:uiPriority="70"/>
+    <w:lsdException w:name="Colorful Shading Accent 4" w:uiPriority="71"/>
+    <w:lsdException w:name="Colorful List Accent 4" w:uiPriority="72"/>
+    <w:lsdException w:name="Colorful Grid Accent 4" w:uiPriority="73"/>
+    <w:lsdException w:name="Light Shading Accent 5" w:uiPriority="60"/>
+    <w:lsdException w:name="Light List Accent 5" w:uiPriority="61"/>
+    <w:lsdException w:name="Light Grid Accent 5" w:uiPriority="62"/>
+    <w:lsdException w:name="Medium Shading 1 Accent 5" w:uiPriority="63"/>
+    <w:lsdException w:name="Medium Shading 2 Accent 5" w:uiPriority="64"/>
+    <w:lsdException w:name="Medium List 1 Accent 5" w:uiPriority="65"/>
+    <w:lsdException w:name="Medium List 2 Accent 5" w:uiPriority="66"/>
+    <w:lsdException w:name="Medium Grid 1 Accent 5" w:uiPriority="67"/>
+    <w:lsdException w:name="Medium Grid 2 Accent 5" w:uiPriority="68"/>
+    <w:lsdException w:name="Medium Grid 3 Accent 5" w:uiPriority="69"/>
+    <w:lsdException w:name="Dark List Accent 5" w:uiPriority="70"/>
+    <w:lsdException w:name="Colorful Shading Accent 5" w:uiPriority="71"/>
+    <w:lsdException w:name="Colorful List Accent 5" w:uiPriority="72"/>
+    <w:lsdException w:name="Colorful Grid Accent 5" w:uiPriority="73"/>
+    <w:lsdException w:name="Light Shading Accent 6" w:uiPriority="60"/>
+    <w:lsdException w:name="Light List Accent 6" w:uiPriority="61"/>
+    <w:lsdException w:name="Light Grid Accent 6" w:uiPriority="62"/>
+    <w:lsdException w:name="Medium Shading 1 Accent 6" w:uiPriority="63"/>
+    <w:lsdException w:name="Medium Shading 2 Accent 6" w:uiPriority="64"/>
+    <w:lsdException w:name="Medium List 1 Accent 6" w:uiPriority="65"/>
+    <w:lsdException w:name="Medium List 2 Accent 6" w:uiPriority="66"/>
+    <w:lsdException w:name="Medium Grid 1 Accent 6" w:uiPriority="67"/>
+    <w:lsdException w:name="Medium Grid 2 Accent 6" w:uiPriority="68"/>
+    <w:lsdException w:name="Medium Grid 3 Accent 6" w:uiPriority="69"/>
+    <w:lsdException w:name="Dark List Accent 6" w:uiPriority="70"/>
+    <w:lsdException w:name="Colorful Shading Accent 6" w:uiPriority="71"/>
+    <w:lsdException w:name="Colorful List Accent 6" w:uiPriority="72"/>
+    <w:lsdException w:name="Colorful Grid Accent 6" w:uiPriority="73"/>
+    <w:lsdException w:name="Subtle Emphasis" w:uiPriority="19" w:qFormat="1"/>
+    <w:lsdException w:name="Intense Emphasis" w:uiPriority="21" w:qFormat="1"/>
+    <w:lsdException w:name="Subtle Reference" w:uiPriority="31" w:qFormat="1"/>
+    <w:lsdException w:name="Intense Reference" w:uiPriority="32" w:qFormat="1"/>
+    <w:lsdException w:name="Book Title" w:uiPriority="33" w:qFormat="1"/>
+    <w:lsdException w:name="Bibliography" w:semiHidden="1" w:uiPriority="37" w:unhideWhenUsed="1"/>
+    <w:lsdException w:name="TOC Heading" w:semiHidden="1" w:uiPriority="39" w:unhideWhenUsed="1" w:qFormat="1"/>
+    <w:lsdException w:name="Plain Table 1" w:uiPriority="41"/>
+    <w:lsdException w:name="Plain Table 2" w:uiPriority="42"/>
+    <w:lsdException w:name="Plain Table 3" w:uiPriority="43"/>
+    <w:lsdException w:name="Plain Table 4" w:uiPriority="44"/>
+    <w:lsdException w:name="Plain Table 5" w:uiPriority="45"/>
+    <w:lsdException w:name="Grid Table Light" w:uiPriority="40"/>
+    <w:lsdException w:name="Grid Table 1 Light" w:uiPriority="46"/>
+    <w:lsdException w:name="Grid Table 2" w:uiPriority="47"/>
+    <w:lsdException w:name="Grid Table 3" w:uiPriority="48"/>
+    <w:lsdException w:name="Grid Table 4" w:uiPriority="49"/>
+    <w:lsdException w:name="Grid Table 5 Dark" w:uiPriority="50"/>
+    <w:lsdException w:name="Grid Table 6 Colorful" w:uiPriority="51"/>
+    <w:lsdException w:name="Grid Table 7 Colorful" w:uiPriority="52"/>
+    <w:lsdException w:name="Grid Table 1 Light Accent 1" w:uiPriority="46"/>
+    <w:lsdException w:name="Grid Table 2 Accent 1" w:uiPriority="47"/>
+    <w:lsdException w:name="Grid Table 3 Accent 1" w:uiPriority="48"/>
+    <w:lsdException w:name="Grid Table 4 Accent 1" w:uiPriority="49"/>
+    <w:lsdException w:name="Grid Table 5 Dark Accent 1" w:uiPriority="50"/>
+    <w:lsdException w:name="Grid Table 6 Colorful Accent 1" w:uiPriority="51"/>
+    <w:lsdException w:name="Grid Table 7 Colorful Accent 1" w:uiPriority="52"/>
+    <w:lsdException w:name="Grid Table 1 Light Accent 2" w:uiPriority="46"/>
+    <w:lsdException w:name="Grid Table 2 Accent 2" w:uiPriority="47"/>
+    <w:lsdException w:name="Grid Table 3 Accent 2" w:uiPriority="48"/>
+    <w:lsdException w:name="Grid Table 4 Accent 2" w:uiPriority="49"/>
+    <w:lsdException w:name="Grid Table 5 Dark Accent 2" w:uiPriority="50"/>
+    <w:lsdException w:name="Grid Table 6 Colorful Accent 2" w:uiPriority="51"/>
+    <w:lsdException w:name="Grid Table 7 Colorful Accent 2" w:uiPriority="52"/>
+    <w:lsdException w:name="Grid Table 1 Light Accent 3" w:uiPriority="46"/>
+    <w:lsdException w:name="Grid Table 2 Accent 3" w:uiPriority="47"/>
+    <w:lsdException w:name="Grid Table 3 Accent 3" w:uiPriority="48"/>
+    <w:lsdException w:name="Grid Table 4 Accent 3" w:uiPriority="49"/>
+    <w:lsdException w:name="Grid Table 5 Dark Accent 3" w:uiPriority="50"/>
+    <w:lsdException w:name="Grid Table 6 Colorful Accent 3" w:uiPriority="51"/>
+    <w:lsdException w:name="Grid Table 7 Colorful Accent 3" w:uiPriority="52"/>
+    <w:lsdException w:name="Grid Table 1 Light Accent 4" w:uiPriority="46"/>
+    <w:lsdException w:name="Grid Table 2 Accent 4" w:uiPriority="47"/>
+    <w:lsdException w:name="Grid Table 3 Accent 4" w:uiPriority="48"/>
+    <w:lsdException w:name="Grid Table 4 Accent 4" w:uiPriority="49"/>
+    <w:lsdException w:name="Grid Table 5 Dark Accent 4" w:uiPriority="50"/>
+    <w:lsdException w:name="Grid Table 6 Colorful Accent 4" w:uiPriority="51"/>
+    <w:lsdException w:name="Grid Table 7 Colorful Accent 4" w:uiPriority="52"/>
+    <w:lsdException w:name="Grid Table 1 Light Accent 5" w:uiPriority="46"/>
+    <w:lsdException w:name="Grid Table 2 Accent 5" w:uiPriority="47"/>
+    <w:lsdException w:name="Grid Table 3 Accent 5" w:uiPriority="48"/>
+    <w:lsdException w:name="Grid Table 4 Accent 5" w:uiPriority="49"/>
+    <w:lsdException w:name="Grid Table 5 Dark Accent 5" w:uiPriority="50"/>
+    <w:lsdException w:name="Grid Table 6 Colorful Accent 5" w:uiPriority="51"/>
+    <w:lsdException w:name="Grid Table 7 Colorful Accent 5" w:uiPriority="52"/>
+    <w:lsdException w:name="Grid Table 1 Light Accent 6" w:uiPriority="46"/>
+    <w:lsdException w:name="Grid Table 2 Accent 6" w:uiPriority="47"/>
+    <w:lsdException w:name="Grid Table 3 Accent 6" w:uiPriority="48"/>
+    <w:lsdException w:name="Grid Table 4 Accent 6" w:uiPriority="49"/>
+    <w:lsdException w:name="Grid Table 5 Dark Accent 6" w:uiPriority="50"/>
+    <w:lsdException w:name="Grid Table 6 Colorful Accent 6" w:uiPriority="51"/>
+    <w:lsdException w:name="Grid Table 7 Colorful Accent 6" w:uiPriority="52"/>
+    <w:lsdException w:name="List Table 1 Light" w:uiPriority="46"/>
+    <w:lsdException w:name="List Table 2" w:uiPriority="47"/>
+    <w:lsdException w:name="List Table 3" w:uiPriority="48"/>
+    <w:lsdException w:name="List Table 4" w:uiPriority="49"/>
+    <w:lsdException w:name="List Table 5 Dark" w:uiPriority="50"/>
+    <w:lsdException w:name="List Table 6 Colorful" w:uiPriority="51"/>
+    <w:lsdException w:name="List Table 7 Colorful" w:uiPriority="52"/>
+    <w:lsdException w:name="List Table 1 Light Accent 1" w:uiPriority="46"/>
+    <w:lsdException w:name="List Table 2 Accent 1" w:uiPriority="47"/>
+    <w:lsdException w:name="List Table 3 Accent 1" w:uiPriority="48"/>
+    <w:lsdException w:name="List Table 4 Accent 1" w:uiPriority="49"/>
+    <w:lsdException w:name="List Table 5 Dark Accent 1" w:uiPriority="50"/>
+    <w:lsdException w:name="List Table 6 Colorful Accent 1" w:uiPriority="51"/>
+    <w:lsdException w:name="List Table 7 Colorful Accent 1" w:uiPriority="52"/>
+    <w:lsdException w:name="List Table 1 Light Accent 2" w:uiPriority="46"/>
+    <w:lsdException w:name="List Table 2 Accent 2" w:uiPriority="47"/>
+    <w:lsdException w:name="List Table 3 Accent 2" w:uiPriority="48"/>
+    <w:lsdException w:name="List Table 4 Accent 2" w:uiPriority="49"/>
+    <w:lsdException w:name="List Table 5 Dark Accent 2" w:uiPriority="50"/>
+    <w:lsdException w:name="List Table 6 Colorful Accent 2" w:uiPriority="51"/>
+    <w:lsdException w:name="List Table 7 Colorful Accent 2" w:uiPriority="52"/>
+    <w:lsdException w:name="List Table 1 Light Accent 3" w:uiPriority="46"/>
+    <w:lsdException w:name="List Table 2 Accent 3" w:uiPriority="47"/>
+    <w:lsdException w:name="List Table 3 Accent 3" w:uiPriority="48"/>
+    <w:lsdException w:name="List Table 4 Accent 3" w:uiPriority="49"/>
+    <w:lsdException w:name="List Table 5 Dark Accent 3" w:uiPriority="50"/>
+    <w:lsdException w:name="List Table 6 Colorful Accent 3" w:uiPriority="51"/>
+    <w:lsdException w:name="List Table 7 Colorful Accent 3" w:uiPriority="52"/>
+    <w:lsdException w:name="List Table 1 Light Accent 4" w:uiPriority="46"/>
+    <w:lsdException w:name="List Table 2 Accent 4" w:uiPriority="47"/>
+    <w:lsdException w:name="List Table 3 Accent 4" w:uiPriority="48"/>
+    <w:lsdException w:name="List Table 4 Accent 4" w:uiPriority="49"/>
+    <w:lsdException w:name="List Table 5 Dark Accent 4" w:uiPriority="50"/>
+    <w:lsdException w:name="List Table 6 Colorful Accent 4" w:uiPriority="51"/>
+    <w:lsdException w:name="List Table 7 Colorful Accent 4" w:uiPriority="52"/>
+    <w:lsdException w:name="List Table 1 Light Accent 5" w:uiPriority="46"/>
+    <w:lsdException w:name="List Table 2 Accent 5" w:uiPriority="47"/>
+    <w:lsdException w:name="List Table 3 Accent 5" w:uiPriority="48"/>
+    <w:lsdException w:name="List Table 4 Accent 5" w:uiPriority="49"/>
+    <w:lsdException w:name="List Table 5 Dark Accent 5" w:uiPriority="50"/>
+    <w:lsdException w:name="List Table 6 Colorful Accent 5" w:uiPriority="51"/>
+    <w:lsdException w:name="List Table 7 Colorful Accent 5" w:uiPriority="52"/>
+    <w:lsdException w:name="List Table 1 Light Accent 6" w:uiPriority="46"/>
+    <w:lsdException w:name="List Table 2 Accent 6" w:uiPriority="47"/>
+    <w:lsdException w:name="List Table 3 Accent 6" w:uiPriority="48"/>
+    <w:lsdException w:name="List Table 4 Accent 6" w:uiPriority="49"/>
+    <w:lsdException w:name="List Table 5 Dark Accent 6" w:uiPriority="50"/>
+    <w:lsdException w:name="List Table 6 Colorful Accent 6" w:uiPriority="51"/>
+    <w:lsdException w:name="List Table 7 Colorful Accent 6" w:uiPriority="52"/>
   </w:latentStyles>
   <w:style w:type="paragraph" w:default="1" w:styleId="Normal">
     <w:name w:val="Normal"/>
@@ -5074,7 +6485,6 @@
     <w:uiPriority w:val="99"/>
     <w:semiHidden/>
     <w:unhideWhenUsed/>
-    <w:qFormat/>
     <w:tblPr>
       <w:tblInd w:w="0" w:type="dxa"/>
       <w:tblCellMar>
@@ -5418,7 +6828,7 @@
   <a:extraClrSchemeLst/>
   <a:extLst>
     <a:ext uri="{05A4C25C-085E-4340-85A3-A5531E510DB2}">
-      <thm15:themeFamily xmlns="" xmlns:thm15="http://schemas.microsoft.com/office/thememl/2012/main" name="Office Theme" id="{62F939B6-93AF-4DB8-9C6B-D6C7DFDC589F}" vid="{4A3C46E8-61CC-4603-A589-7422A47A8E4A}"/>
+      <thm15:themeFamily xmlns:thm15="http://schemas.microsoft.com/office/thememl/2012/main" name="Office Theme" id="{62F939B6-93AF-4DB8-9C6B-D6C7DFDC589F}" vid="{4A3C46E8-61CC-4603-A589-7422A47A8E4A}"/>
     </a:ext>
   </a:extLst>
 </a:theme>

</xml_diff>